<commit_message>
before adding tax calculation to rent phase
</commit_message>
<xml_diff>
--- a/Documentation/Financials.docx
+++ b/Documentation/Financials.docx
@@ -17,6 +17,509 @@
     <w:p>
       <w:pPr>
         <w:rPr>
+          <w:lang w:val="en-US"/>
+        </w:rPr>
+      </w:pPr>
+      <w:proofErr w:type="spellStart"/>
+      <w:r>
+        <w:rPr>
+          <w:lang w:val="en-US"/>
+        </w:rPr>
+        <w:t>Glossar</w:t>
+      </w:r>
+      <w:proofErr w:type="spellEnd"/>
+      <w:r>
+        <w:rPr>
+          <w:lang w:val="en-US"/>
+        </w:rPr>
+        <w:t>:</w:t>
+      </w:r>
+    </w:p>
+    <w:p>
+      <w:pPr>
+        <w:rPr>
+          <w:lang w:val="en-US"/>
+        </w:rPr>
+      </w:pPr>
+      <w:r>
+        <w:rPr>
+          <w:lang w:val="en-US"/>
+        </w:rPr>
+        <w:t>{What}_{</w:t>
+      </w:r>
+      <w:proofErr w:type="spellStart"/>
+      <w:r>
+        <w:rPr>
+          <w:lang w:val="en-US"/>
+        </w:rPr>
+        <w:t>AssetClass</w:t>
+      </w:r>
+      <w:proofErr w:type="spellEnd"/>
+      <w:r>
+        <w:rPr>
+          <w:lang w:val="en-US"/>
+        </w:rPr>
+        <w:t>}_{</w:t>
+      </w:r>
+      <w:r>
+        <w:rPr>
+          <w:lang w:val="en-US"/>
+        </w:rPr>
+        <w:t>Scenario}_{</w:t>
+      </w:r>
+      <w:proofErr w:type="spellStart"/>
+      <w:r>
+        <w:rPr>
+          <w:lang w:val="en-US"/>
+        </w:rPr>
+        <w:t>TimeRange</w:t>
+      </w:r>
+      <w:proofErr w:type="spellEnd"/>
+      <w:r>
+        <w:rPr>
+          <w:lang w:val="en-US"/>
+        </w:rPr>
+        <w:t>}</w:t>
+      </w:r>
+    </w:p>
+    <w:p>
+      <w:pPr>
+        <w:rPr>
+          <w:lang w:val="en-US"/>
+        </w:rPr>
+      </w:pPr>
+    </w:p>
+    <w:p>
+      <w:pPr>
+        <w:rPr>
+          <w:lang w:val="en-US"/>
+        </w:rPr>
+      </w:pPr>
+      <w:proofErr w:type="gramStart"/>
+      <w:r>
+        <w:rPr>
+          <w:lang w:val="en-US"/>
+        </w:rPr>
+        <w:t>What :</w:t>
+      </w:r>
+      <w:proofErr w:type="gramEnd"/>
+      <w:r>
+        <w:rPr>
+          <w:lang w:val="en-US"/>
+        </w:rPr>
+        <w:t>= {</w:t>
+      </w:r>
+      <w:proofErr w:type="spellStart"/>
+      <w:r>
+        <w:rPr>
+          <w:lang w:val="en-US"/>
+        </w:rPr>
+        <w:t>SavingsNeeded</w:t>
+      </w:r>
+      <w:proofErr w:type="spellEnd"/>
+      <w:r>
+        <w:rPr>
+          <w:lang w:val="en-US"/>
+        </w:rPr>
+        <w:t xml:space="preserve">, </w:t>
+      </w:r>
+      <w:proofErr w:type="spellStart"/>
+      <w:r>
+        <w:rPr>
+          <w:lang w:val="en-US"/>
+        </w:rPr>
+        <w:t>Withdrawal</w:t>
+      </w:r>
+      <w:r>
+        <w:rPr>
+          <w:lang w:val="en-US"/>
+        </w:rPr>
+        <w:t>Rate</w:t>
+      </w:r>
+      <w:proofErr w:type="spellEnd"/>
+      <w:r>
+        <w:rPr>
+          <w:lang w:val="en-US"/>
+        </w:rPr>
+        <w:t xml:space="preserve">, </w:t>
+      </w:r>
+      <w:r>
+        <w:rPr>
+          <w:lang w:val="en-US"/>
+        </w:rPr>
+        <w:t>}</w:t>
+      </w:r>
+    </w:p>
+    <w:p>
+      <w:pPr>
+        <w:rPr>
+          <w:lang w:val="en-US"/>
+        </w:rPr>
+      </w:pPr>
+      <w:proofErr w:type="spellStart"/>
+      <w:proofErr w:type="gramStart"/>
+      <w:r>
+        <w:rPr>
+          <w:lang w:val="en-US"/>
+        </w:rPr>
+        <w:t>AssetClass</w:t>
+      </w:r>
+      <w:proofErr w:type="spellEnd"/>
+      <w:r>
+        <w:rPr>
+          <w:lang w:val="en-US"/>
+        </w:rPr>
+        <w:t xml:space="preserve"> :</w:t>
+      </w:r>
+      <w:proofErr w:type="gramEnd"/>
+      <w:r>
+        <w:rPr>
+          <w:lang w:val="en-US"/>
+        </w:rPr>
+        <w:t>= {Stocks. Cash, Total}</w:t>
+      </w:r>
+    </w:p>
+    <w:p>
+      <w:pPr>
+        <w:rPr>
+          <w:lang w:val="en-US"/>
+        </w:rPr>
+      </w:pPr>
+      <w:proofErr w:type="gramStart"/>
+      <w:r>
+        <w:rPr>
+          <w:lang w:val="en-US"/>
+        </w:rPr>
+        <w:t>Scenario :</w:t>
+      </w:r>
+      <w:proofErr w:type="gramEnd"/>
+      <w:r>
+        <w:rPr>
+          <w:lang w:val="en-US"/>
+        </w:rPr>
+        <w:t xml:space="preserve">= { </w:t>
+      </w:r>
+      <w:proofErr w:type="spellStart"/>
+      <w:r>
+        <w:rPr>
+          <w:lang w:val="en-US"/>
+        </w:rPr>
+        <w:t>GoodCase</w:t>
+      </w:r>
+      <w:proofErr w:type="spellEnd"/>
+      <w:r>
+        <w:rPr>
+          <w:lang w:val="en-US"/>
+        </w:rPr>
+        <w:t xml:space="preserve">, </w:t>
+      </w:r>
+      <w:proofErr w:type="spellStart"/>
+      <w:r>
+        <w:rPr>
+          <w:lang w:val="en-US"/>
+        </w:rPr>
+        <w:t>BadCase</w:t>
+      </w:r>
+      <w:proofErr w:type="spellEnd"/>
+      <w:r>
+        <w:rPr>
+          <w:lang w:val="en-US"/>
+        </w:rPr>
+        <w:t xml:space="preserve"> }</w:t>
+      </w:r>
+    </w:p>
+    <w:p>
+      <w:pPr>
+        <w:rPr>
+          <w:lang w:val="en-US"/>
+        </w:rPr>
+      </w:pPr>
+      <w:proofErr w:type="spellStart"/>
+      <w:proofErr w:type="gramStart"/>
+      <w:r>
+        <w:rPr>
+          <w:lang w:val="en-US"/>
+        </w:rPr>
+        <w:t>TimeRange</w:t>
+      </w:r>
+      <w:proofErr w:type="spellEnd"/>
+      <w:r>
+        <w:rPr>
+          <w:lang w:val="en-US"/>
+        </w:rPr>
+        <w:t xml:space="preserve"> :</w:t>
+      </w:r>
+      <w:proofErr w:type="gramEnd"/>
+      <w:r>
+        <w:rPr>
+          <w:lang w:val="en-US"/>
+        </w:rPr>
+        <w:t xml:space="preserve">= { </w:t>
+      </w:r>
+      <w:proofErr w:type="spellStart"/>
+      <w:r>
+        <w:rPr>
+          <w:lang w:val="en-US"/>
+        </w:rPr>
+        <w:t>PerMonth</w:t>
+      </w:r>
+      <w:proofErr w:type="spellEnd"/>
+      <w:r>
+        <w:rPr>
+          <w:lang w:val="en-US"/>
+        </w:rPr>
+        <w:t xml:space="preserve">, </w:t>
+      </w:r>
+      <w:proofErr w:type="spellStart"/>
+      <w:r>
+        <w:rPr>
+          <w:lang w:val="en-US"/>
+        </w:rPr>
+        <w:t>PerYear</w:t>
+      </w:r>
+      <w:proofErr w:type="spellEnd"/>
+      <w:r>
+        <w:rPr>
+          <w:lang w:val="en-US"/>
+        </w:rPr>
+        <w:t xml:space="preserve">, </w:t>
+      </w:r>
+      <w:proofErr w:type="spellStart"/>
+      <w:r>
+        <w:rPr>
+          <w:lang w:val="en-US"/>
+        </w:rPr>
+        <w:t>RentPhase</w:t>
+      </w:r>
+      <w:proofErr w:type="spellEnd"/>
+      <w:r>
+        <w:rPr>
+          <w:lang w:val="en-US"/>
+        </w:rPr>
+        <w:t>}</w:t>
+      </w:r>
+    </w:p>
+    <w:p>
+      <w:pPr>
+        <w:rPr>
+          <w:lang w:val="en-US"/>
+        </w:rPr>
+      </w:pPr>
+    </w:p>
+    <w:p>
+      <w:pPr>
+        <w:rPr>
+          <w:lang w:val="en-US"/>
+        </w:rPr>
+      </w:pPr>
+      <w:proofErr w:type="spellStart"/>
+      <w:r>
+        <w:rPr>
+          <w:lang w:val="en-US"/>
+        </w:rPr>
+        <w:t>SavingsNeeded_Cash</w:t>
+      </w:r>
+      <w:proofErr w:type="spellEnd"/>
+      <w:r>
+        <w:rPr>
+          <w:lang w:val="en-US"/>
+        </w:rPr>
+        <w:t>_</w:t>
+      </w:r>
+    </w:p>
+    <w:p>
+      <w:pPr>
+        <w:rPr>
+          <w:lang w:val="en-US"/>
+        </w:rPr>
+      </w:pPr>
+      <w:proofErr w:type="spellStart"/>
+      <w:r>
+        <w:rPr>
+          <w:lang w:val="en-US"/>
+        </w:rPr>
+        <w:t>SavingsNeeded_</w:t>
+      </w:r>
+      <w:r>
+        <w:rPr>
+          <w:lang w:val="en-US"/>
+        </w:rPr>
+        <w:t>Stocks</w:t>
+      </w:r>
+      <w:proofErr w:type="spellEnd"/>
+      <w:r>
+        <w:rPr>
+          <w:lang w:val="en-US"/>
+        </w:rPr>
+        <w:t>_</w:t>
+      </w:r>
+    </w:p>
+    <w:p>
+      <w:pPr>
+        <w:rPr>
+          <w:lang w:val="en-US"/>
+        </w:rPr>
+      </w:pPr>
+      <w:proofErr w:type="spellStart"/>
+      <w:r>
+        <w:rPr>
+          <w:lang w:val="en-US"/>
+        </w:rPr>
+        <w:t>SavingsNeeded_Total</w:t>
+      </w:r>
+      <w:proofErr w:type="spellEnd"/>
+      <w:r>
+        <w:rPr>
+          <w:lang w:val="en-US"/>
+        </w:rPr>
+        <w:t>_</w:t>
+      </w:r>
+    </w:p>
+    <w:p>
+      <w:pPr>
+        <w:rPr>
+          <w:lang w:val="en-US"/>
+        </w:rPr>
+      </w:pPr>
+    </w:p>
+    <w:p/>
+    <w:p>
+      <w:pPr>
+        <w:rPr>
+          <w:lang w:val="en-US"/>
+        </w:rPr>
+      </w:pPr>
+      <w:r>
+        <w:rPr>
+          <w:lang w:val="en-US"/>
+        </w:rPr>
+        <w:t>Input:</w:t>
+      </w:r>
+    </w:p>
+    <w:p>
+      <w:pPr>
+        <w:rPr>
+          <w:lang w:val="en-US"/>
+        </w:rPr>
+      </w:pPr>
+    </w:p>
+    <w:p>
+      <w:pPr>
+        <w:rPr>
+          <w:lang w:val="en-US"/>
+        </w:rPr>
+      </w:pPr>
+      <w:r>
+        <w:rPr>
+          <w:lang w:val="en-US"/>
+        </w:rPr>
+        <w:t>Output:</w:t>
+      </w:r>
+    </w:p>
+    <w:p>
+      <w:pPr>
+        <w:rPr>
+          <w:lang w:val="en-US"/>
+        </w:rPr>
+      </w:pPr>
+      <w:proofErr w:type="spellStart"/>
+      <w:r>
+        <w:rPr>
+          <w:lang w:val="en-US"/>
+        </w:rPr>
+        <w:t>SavingsNeeded</w:t>
+      </w:r>
+      <w:proofErr w:type="spellEnd"/>
+      <w:r>
+        <w:rPr>
+          <w:lang w:val="en-US"/>
+        </w:rPr>
+        <w:t xml:space="preserve"> = </w:t>
+      </w:r>
+      <w:r>
+        <w:rPr>
+          <w:rFonts w:ascii="Arial" w:hAnsi="Arial" w:cs="Arial"/>
+          <w:lang w:val="en-US"/>
+        </w:rPr>
+        <w:t xml:space="preserve">Der </w:t>
+      </w:r>
+      <w:proofErr w:type="spellStart"/>
+      <w:r>
+        <w:rPr>
+          <w:rFonts w:ascii="Arial" w:hAnsi="Arial" w:cs="Arial"/>
+          <w:lang w:val="en-US"/>
+        </w:rPr>
+        <w:t>Vermögensbetrag</w:t>
+      </w:r>
+      <w:proofErr w:type="spellEnd"/>
+      <w:r>
+        <w:rPr>
+          <w:rFonts w:ascii="Arial" w:hAnsi="Arial" w:cs="Arial"/>
+          <w:lang w:val="en-US"/>
+        </w:rPr>
+        <w:t xml:space="preserve"> der </w:t>
+      </w:r>
+      <w:proofErr w:type="spellStart"/>
+      <w:r>
+        <w:rPr>
+          <w:rFonts w:ascii="Arial" w:hAnsi="Arial" w:cs="Arial"/>
+          <w:lang w:val="en-US"/>
+        </w:rPr>
+        <w:t>über</w:t>
+      </w:r>
+      <w:proofErr w:type="spellEnd"/>
+      <w:r>
+        <w:rPr>
+          <w:rFonts w:ascii="Arial" w:hAnsi="Arial" w:cs="Arial"/>
+          <w:lang w:val="en-US"/>
+        </w:rPr>
+        <w:t xml:space="preserve"> die </w:t>
+      </w:r>
+      <w:proofErr w:type="spellStart"/>
+      <w:r>
+        <w:rPr>
+          <w:rFonts w:ascii="Arial" w:hAnsi="Arial" w:cs="Arial"/>
+          <w:lang w:val="en-US"/>
+        </w:rPr>
+        <w:t>Rentenphase</w:t>
+      </w:r>
+      <w:proofErr w:type="spellEnd"/>
+      <w:r>
+        <w:rPr>
+          <w:rFonts w:ascii="Arial" w:hAnsi="Arial" w:cs="Arial"/>
+          <w:lang w:val="en-US"/>
+        </w:rPr>
+        <w:t xml:space="preserve"> (n Jahre) </w:t>
+      </w:r>
+      <w:proofErr w:type="spellStart"/>
+      <w:r>
+        <w:rPr>
+          <w:rFonts w:ascii="Arial" w:hAnsi="Arial" w:cs="Arial"/>
+          <w:lang w:val="en-US"/>
+        </w:rPr>
+        <w:t>gebraucht</w:t>
+      </w:r>
+      <w:proofErr w:type="spellEnd"/>
+      <w:r>
+        <w:rPr>
+          <w:rFonts w:ascii="Arial" w:hAnsi="Arial" w:cs="Arial"/>
+          <w:lang w:val="en-US"/>
+        </w:rPr>
+        <w:t xml:space="preserve"> wird</w:t>
+      </w:r>
+      <w:r>
+        <w:rPr>
+          <w:rFonts w:ascii="Arial" w:hAnsi="Arial" w:cs="Arial"/>
+          <w:lang w:val="en-US"/>
+        </w:rPr>
+        <w:t>.</w:t>
+      </w:r>
+    </w:p>
+    <w:p/>
+    <w:p/>
+    <w:p>
+      <w:pPr>
+        <w:rPr>
           <w:rFonts w:ascii="Arial" w:hAnsi="Arial" w:cs="Arial"/>
           <w:b/>
           <w:bCs/>
@@ -59,135 +562,9 @@
           <w:iCs/>
           <w:lang w:val="en-US"/>
         </w:rPr>
-        <w:t>TotalNeeded_max</w:t>
-      </w:r>
-      <w:proofErr w:type="spellEnd"/>
-      <w:r>
-        <w:rPr>
-          <w:rFonts w:ascii="Arial" w:hAnsi="Arial" w:cs="Arial"/>
-          <w:lang w:val="en-US"/>
-        </w:rPr>
-        <w:t xml:space="preserve"> := Der </w:t>
-      </w:r>
-      <w:proofErr w:type="spellStart"/>
-      <w:r>
-        <w:rPr>
-          <w:rFonts w:ascii="Arial" w:hAnsi="Arial" w:cs="Arial"/>
-          <w:lang w:val="en-US"/>
-        </w:rPr>
-        <w:t>Vermögensbetrag</w:t>
-      </w:r>
-      <w:proofErr w:type="spellEnd"/>
-      <w:r>
-        <w:rPr>
-          <w:rFonts w:ascii="Arial" w:hAnsi="Arial" w:cs="Arial"/>
-          <w:lang w:val="en-US"/>
-        </w:rPr>
-        <w:t xml:space="preserve"> der</w:t>
-      </w:r>
-      <w:r>
-        <w:rPr>
-          <w:rFonts w:ascii="Arial" w:hAnsi="Arial" w:cs="Arial"/>
-          <w:lang w:val="en-US"/>
-        </w:rPr>
-        <w:t xml:space="preserve"> </w:t>
-      </w:r>
-      <w:proofErr w:type="spellStart"/>
-      <w:r>
-        <w:rPr>
-          <w:rFonts w:ascii="Arial" w:hAnsi="Arial" w:cs="Arial"/>
-          <w:lang w:val="en-US"/>
-        </w:rPr>
-        <w:t>über</w:t>
-      </w:r>
-      <w:proofErr w:type="spellEnd"/>
-      <w:r>
-        <w:rPr>
-          <w:rFonts w:ascii="Arial" w:hAnsi="Arial" w:cs="Arial"/>
-          <w:lang w:val="en-US"/>
-        </w:rPr>
-        <w:t xml:space="preserve"> die </w:t>
-      </w:r>
-      <w:proofErr w:type="spellStart"/>
-      <w:r>
-        <w:rPr>
-          <w:rFonts w:ascii="Arial" w:hAnsi="Arial" w:cs="Arial"/>
-          <w:lang w:val="en-US"/>
-        </w:rPr>
-        <w:t>Rentenphase</w:t>
-      </w:r>
-      <w:proofErr w:type="spellEnd"/>
-      <w:r>
-        <w:rPr>
-          <w:rFonts w:ascii="Arial" w:hAnsi="Arial" w:cs="Arial"/>
-          <w:lang w:val="en-US"/>
-        </w:rPr>
-        <w:t xml:space="preserve"> (n Jahre)</w:t>
-      </w:r>
-      <w:r>
-        <w:rPr>
-          <w:rFonts w:ascii="Arial" w:hAnsi="Arial" w:cs="Arial"/>
-          <w:lang w:val="en-US"/>
-        </w:rPr>
-        <w:t xml:space="preserve"> </w:t>
-      </w:r>
-      <w:proofErr w:type="spellStart"/>
-      <w:r>
-        <w:rPr>
-          <w:rFonts w:ascii="Arial" w:hAnsi="Arial" w:cs="Arial"/>
-          <w:lang w:val="en-US"/>
-        </w:rPr>
-        <w:t>gebraucht</w:t>
-      </w:r>
-      <w:proofErr w:type="spellEnd"/>
-      <w:r>
-        <w:rPr>
-          <w:rFonts w:ascii="Arial" w:hAnsi="Arial" w:cs="Arial"/>
-          <w:lang w:val="en-US"/>
-        </w:rPr>
-        <w:t xml:space="preserve"> wird um </w:t>
-      </w:r>
-      <w:proofErr w:type="spellStart"/>
-      <w:r>
-        <w:rPr>
-          <w:rFonts w:ascii="Arial" w:hAnsi="Arial" w:cs="Arial"/>
-          <w:lang w:val="en-US"/>
-        </w:rPr>
-        <w:t>komfortabel</w:t>
-      </w:r>
-      <w:proofErr w:type="spellEnd"/>
-      <w:r>
-        <w:rPr>
-          <w:rFonts w:ascii="Arial" w:hAnsi="Arial" w:cs="Arial"/>
-          <w:lang w:val="en-US"/>
-        </w:rPr>
-        <w:t xml:space="preserve"> </w:t>
-      </w:r>
-      <w:proofErr w:type="spellStart"/>
-      <w:r>
-        <w:rPr>
-          <w:rFonts w:ascii="Arial" w:hAnsi="Arial" w:cs="Arial"/>
-          <w:lang w:val="en-US"/>
-        </w:rPr>
-        <w:t>zu</w:t>
-      </w:r>
-      <w:proofErr w:type="spellEnd"/>
-      <w:r>
-        <w:rPr>
-          <w:rFonts w:ascii="Arial" w:hAnsi="Arial" w:cs="Arial"/>
-          <w:lang w:val="en-US"/>
-        </w:rPr>
-        <w:t xml:space="preserve"> leben</w:t>
-      </w:r>
-    </w:p>
-    <w:p>
-      <w:pPr>
-        <w:rPr>
-          <w:rFonts w:ascii="Arial" w:hAnsi="Arial" w:cs="Arial"/>
-          <w:lang w:val="en-US"/>
-        </w:rPr>
-      </w:pPr>
-      <w:proofErr w:type="spellStart"/>
+        <w:t>TotalNeeded_</w:t>
+      </w:r>
+      <w:proofErr w:type="gramStart"/>
       <w:r>
         <w:rPr>
           <w:rFonts w:ascii="Arial" w:hAnsi="Arial" w:cs="Arial"/>
@@ -195,15 +572,23 @@
           <w:iCs/>
           <w:lang w:val="en-US"/>
         </w:rPr>
-        <w:t>TotalNeeded_min</w:t>
-      </w:r>
-      <w:proofErr w:type="spellEnd"/>
-      <w:r>
-        <w:rPr>
-          <w:rFonts w:ascii="Arial" w:hAnsi="Arial" w:cs="Arial"/>
-          <w:lang w:val="en-US"/>
-        </w:rPr>
-        <w:t xml:space="preserve"> := Der </w:t>
+        <w:t>max</w:t>
+      </w:r>
+      <w:proofErr w:type="spellEnd"/>
+      <w:r>
+        <w:rPr>
+          <w:rFonts w:ascii="Arial" w:hAnsi="Arial" w:cs="Arial"/>
+          <w:lang w:val="en-US"/>
+        </w:rPr>
+        <w:t xml:space="preserve"> :</w:t>
+      </w:r>
+      <w:proofErr w:type="gramEnd"/>
+      <w:r>
+        <w:rPr>
+          <w:rFonts w:ascii="Arial" w:hAnsi="Arial" w:cs="Arial"/>
+          <w:lang w:val="en-US"/>
+        </w:rPr>
+        <w:t xml:space="preserve">= Der </w:t>
       </w:r>
       <w:proofErr w:type="spellStart"/>
       <w:r>
@@ -219,6 +604,160 @@
           <w:rFonts w:ascii="Arial" w:hAnsi="Arial" w:cs="Arial"/>
           <w:lang w:val="en-US"/>
         </w:rPr>
+        <w:t xml:space="preserve"> der</w:t>
+      </w:r>
+      <w:r>
+        <w:rPr>
+          <w:rFonts w:ascii="Arial" w:hAnsi="Arial" w:cs="Arial"/>
+          <w:lang w:val="en-US"/>
+        </w:rPr>
+        <w:t xml:space="preserve"> </w:t>
+      </w:r>
+      <w:proofErr w:type="spellStart"/>
+      <w:r>
+        <w:rPr>
+          <w:rFonts w:ascii="Arial" w:hAnsi="Arial" w:cs="Arial"/>
+          <w:lang w:val="en-US"/>
+        </w:rPr>
+        <w:t>über</w:t>
+      </w:r>
+      <w:proofErr w:type="spellEnd"/>
+      <w:r>
+        <w:rPr>
+          <w:rFonts w:ascii="Arial" w:hAnsi="Arial" w:cs="Arial"/>
+          <w:lang w:val="en-US"/>
+        </w:rPr>
+        <w:t xml:space="preserve"> die </w:t>
+      </w:r>
+      <w:proofErr w:type="spellStart"/>
+      <w:r>
+        <w:rPr>
+          <w:rFonts w:ascii="Arial" w:hAnsi="Arial" w:cs="Arial"/>
+          <w:lang w:val="en-US"/>
+        </w:rPr>
+        <w:t>Rentenphase</w:t>
+      </w:r>
+      <w:proofErr w:type="spellEnd"/>
+      <w:r>
+        <w:rPr>
+          <w:rFonts w:ascii="Arial" w:hAnsi="Arial" w:cs="Arial"/>
+          <w:lang w:val="en-US"/>
+        </w:rPr>
+        <w:t xml:space="preserve"> (n Jahre)</w:t>
+      </w:r>
+      <w:r>
+        <w:rPr>
+          <w:rFonts w:ascii="Arial" w:hAnsi="Arial" w:cs="Arial"/>
+          <w:lang w:val="en-US"/>
+        </w:rPr>
+        <w:t xml:space="preserve"> </w:t>
+      </w:r>
+      <w:proofErr w:type="spellStart"/>
+      <w:r>
+        <w:rPr>
+          <w:rFonts w:ascii="Arial" w:hAnsi="Arial" w:cs="Arial"/>
+          <w:lang w:val="en-US"/>
+        </w:rPr>
+        <w:t>gebraucht</w:t>
+      </w:r>
+      <w:proofErr w:type="spellEnd"/>
+      <w:r>
+        <w:rPr>
+          <w:rFonts w:ascii="Arial" w:hAnsi="Arial" w:cs="Arial"/>
+          <w:lang w:val="en-US"/>
+        </w:rPr>
+        <w:t xml:space="preserve"> wird um </w:t>
+      </w:r>
+      <w:proofErr w:type="spellStart"/>
+      <w:r>
+        <w:rPr>
+          <w:rFonts w:ascii="Arial" w:hAnsi="Arial" w:cs="Arial"/>
+          <w:lang w:val="en-US"/>
+        </w:rPr>
+        <w:t>komfortabel</w:t>
+      </w:r>
+      <w:proofErr w:type="spellEnd"/>
+      <w:r>
+        <w:rPr>
+          <w:rFonts w:ascii="Arial" w:hAnsi="Arial" w:cs="Arial"/>
+          <w:lang w:val="en-US"/>
+        </w:rPr>
+        <w:t xml:space="preserve"> </w:t>
+      </w:r>
+      <w:proofErr w:type="spellStart"/>
+      <w:r>
+        <w:rPr>
+          <w:rFonts w:ascii="Arial" w:hAnsi="Arial" w:cs="Arial"/>
+          <w:lang w:val="en-US"/>
+        </w:rPr>
+        <w:t>zu</w:t>
+      </w:r>
+      <w:proofErr w:type="spellEnd"/>
+      <w:r>
+        <w:rPr>
+          <w:rFonts w:ascii="Arial" w:hAnsi="Arial" w:cs="Arial"/>
+          <w:lang w:val="en-US"/>
+        </w:rPr>
+        <w:t xml:space="preserve"> leben</w:t>
+      </w:r>
+    </w:p>
+    <w:p>
+      <w:pPr>
+        <w:rPr>
+          <w:rFonts w:ascii="Arial" w:hAnsi="Arial" w:cs="Arial"/>
+          <w:lang w:val="en-US"/>
+        </w:rPr>
+      </w:pPr>
+      <w:proofErr w:type="spellStart"/>
+      <w:r>
+        <w:rPr>
+          <w:rFonts w:ascii="Arial" w:hAnsi="Arial" w:cs="Arial"/>
+          <w:i/>
+          <w:iCs/>
+          <w:lang w:val="en-US"/>
+        </w:rPr>
+        <w:t>TotalNeeded_</w:t>
+      </w:r>
+      <w:proofErr w:type="gramStart"/>
+      <w:r>
+        <w:rPr>
+          <w:rFonts w:ascii="Arial" w:hAnsi="Arial" w:cs="Arial"/>
+          <w:i/>
+          <w:iCs/>
+          <w:lang w:val="en-US"/>
+        </w:rPr>
+        <w:t>min</w:t>
+      </w:r>
+      <w:proofErr w:type="spellEnd"/>
+      <w:r>
+        <w:rPr>
+          <w:rFonts w:ascii="Arial" w:hAnsi="Arial" w:cs="Arial"/>
+          <w:lang w:val="en-US"/>
+        </w:rPr>
+        <w:t xml:space="preserve"> :</w:t>
+      </w:r>
+      <w:proofErr w:type="gramEnd"/>
+      <w:r>
+        <w:rPr>
+          <w:rFonts w:ascii="Arial" w:hAnsi="Arial" w:cs="Arial"/>
+          <w:lang w:val="en-US"/>
+        </w:rPr>
+        <w:t xml:space="preserve">= Der </w:t>
+      </w:r>
+      <w:proofErr w:type="spellStart"/>
+      <w:r>
+        <w:rPr>
+          <w:rFonts w:ascii="Arial" w:hAnsi="Arial" w:cs="Arial"/>
+          <w:lang w:val="en-US"/>
+        </w:rPr>
+        <w:t>Vermögensbetrag</w:t>
+      </w:r>
+      <w:proofErr w:type="spellEnd"/>
+      <w:r>
+        <w:rPr>
+          <w:rFonts w:ascii="Arial" w:hAnsi="Arial" w:cs="Arial"/>
+          <w:lang w:val="en-US"/>
+        </w:rPr>
         <w:t xml:space="preserve"> der </w:t>
       </w:r>
       <w:proofErr w:type="spellStart"/>
@@ -251,14 +790,7 @@
           <w:rFonts w:ascii="Arial" w:hAnsi="Arial" w:cs="Arial"/>
           <w:lang w:val="en-US"/>
         </w:rPr>
-        <w:t xml:space="preserve"> </w:t>
-      </w:r>
-      <w:r>
-        <w:rPr>
-          <w:rFonts w:ascii="Arial" w:hAnsi="Arial" w:cs="Arial"/>
-          <w:lang w:val="en-US"/>
-        </w:rPr>
-        <w:t xml:space="preserve">(n Jahre) </w:t>
+        <w:t xml:space="preserve"> (n Jahre) </w:t>
       </w:r>
       <w:proofErr w:type="spellStart"/>
       <w:r>
@@ -393,21 +925,7 @@
           <w:rFonts w:ascii="Arial" w:hAnsi="Arial" w:cs="Arial"/>
           <w:lang w:val="en-US"/>
         </w:rPr>
-        <w:t xml:space="preserve"> </w:t>
-      </w:r>
-      <w:r>
-        <w:rPr>
-          <w:rFonts w:ascii="Arial" w:hAnsi="Arial" w:cs="Arial"/>
-          <w:lang w:val="en-US"/>
-        </w:rPr>
-        <w:t>und</w:t>
-      </w:r>
-      <w:r>
-        <w:rPr>
-          <w:rFonts w:ascii="Arial" w:hAnsi="Arial" w:cs="Arial"/>
-          <w:lang w:val="en-US"/>
-        </w:rPr>
-        <w:t xml:space="preserve"> </w:t>
+        <w:t xml:space="preserve"> und </w:t>
       </w:r>
       <w:proofErr w:type="spellStart"/>
       <w:r>
@@ -721,8 +1239,9 @@
           <w:iCs/>
           <w:lang w:val="en-US"/>
         </w:rPr>
-        <w:t>TotalNeeded_m</w:t>
-      </w:r>
+        <w:t>TotalNeeded_min</w:t>
+      </w:r>
+      <w:proofErr w:type="spellEnd"/>
       <w:r>
         <w:rPr>
           <w:rFonts w:ascii="Arial" w:hAnsi="Arial" w:cs="Arial"/>
@@ -730,9 +1249,313 @@
           <w:iCs/>
           <w:lang w:val="en-US"/>
         </w:rPr>
-        <w:t>in</w:t>
-      </w:r>
-      <w:proofErr w:type="spellEnd"/>
+        <w:t xml:space="preserve"> / n </w:t>
+      </w:r>
+      <w:proofErr w:type="spellStart"/>
+      <w:r>
+        <w:rPr>
+          <w:rFonts w:ascii="Arial" w:hAnsi="Arial" w:cs="Arial"/>
+          <w:lang w:val="en-US"/>
+        </w:rPr>
+        <w:t>zur</w:t>
+      </w:r>
+      <w:proofErr w:type="spellEnd"/>
+      <w:r>
+        <w:rPr>
+          <w:rFonts w:ascii="Arial" w:hAnsi="Arial" w:cs="Arial"/>
+          <w:lang w:val="en-US"/>
+        </w:rPr>
+        <w:t xml:space="preserve"> </w:t>
+      </w:r>
+      <w:proofErr w:type="spellStart"/>
+      <w:r>
+        <w:rPr>
+          <w:rFonts w:ascii="Arial" w:hAnsi="Arial" w:cs="Arial"/>
+          <w:lang w:val="en-US"/>
+        </w:rPr>
+        <w:t>Verfügung</w:t>
+      </w:r>
+      <w:proofErr w:type="spellEnd"/>
+      <w:r>
+        <w:rPr>
+          <w:rFonts w:ascii="Arial" w:hAnsi="Arial" w:cs="Arial"/>
+          <w:lang w:val="en-US"/>
+        </w:rPr>
+        <w:t xml:space="preserve"> </w:t>
+      </w:r>
+      <w:proofErr w:type="spellStart"/>
+      <w:r>
+        <w:rPr>
+          <w:rFonts w:ascii="Arial" w:hAnsi="Arial" w:cs="Arial"/>
+          <w:lang w:val="en-US"/>
+        </w:rPr>
+        <w:t>zu</w:t>
+      </w:r>
+      <w:proofErr w:type="spellEnd"/>
+      <w:r>
+        <w:rPr>
+          <w:rFonts w:ascii="Arial" w:hAnsi="Arial" w:cs="Arial"/>
+          <w:lang w:val="en-US"/>
+        </w:rPr>
+        <w:t xml:space="preserve"> haben, </w:t>
+      </w:r>
+      <w:proofErr w:type="spellStart"/>
+      <w:r>
+        <w:rPr>
+          <w:rFonts w:ascii="Arial" w:hAnsi="Arial" w:cs="Arial"/>
+          <w:lang w:val="en-US"/>
+        </w:rPr>
+        <w:t>unter</w:t>
+      </w:r>
+      <w:proofErr w:type="spellEnd"/>
+      <w:r>
+        <w:rPr>
+          <w:rFonts w:ascii="Arial" w:hAnsi="Arial" w:cs="Arial"/>
+          <w:lang w:val="en-US"/>
+        </w:rPr>
+        <w:t xml:space="preserve"> der </w:t>
+      </w:r>
+      <w:proofErr w:type="spellStart"/>
+      <w:r>
+        <w:rPr>
+          <w:rFonts w:ascii="Arial" w:hAnsi="Arial" w:cs="Arial"/>
+          <w:lang w:val="en-US"/>
+        </w:rPr>
+        <w:t>Annahme</w:t>
+      </w:r>
+      <w:proofErr w:type="spellEnd"/>
+      <w:r>
+        <w:rPr>
+          <w:rFonts w:ascii="Arial" w:hAnsi="Arial" w:cs="Arial"/>
+          <w:lang w:val="en-US"/>
+        </w:rPr>
+        <w:t xml:space="preserve"> </w:t>
+      </w:r>
+      <w:proofErr w:type="spellStart"/>
+      <w:r>
+        <w:rPr>
+          <w:rFonts w:ascii="Arial" w:hAnsi="Arial" w:cs="Arial"/>
+          <w:lang w:val="en-US"/>
+        </w:rPr>
+        <w:t>dass</w:t>
+      </w:r>
+      <w:proofErr w:type="spellEnd"/>
+      <w:r>
+        <w:rPr>
+          <w:rFonts w:ascii="Arial" w:hAnsi="Arial" w:cs="Arial"/>
+          <w:lang w:val="en-US"/>
+        </w:rPr>
+        <w:t xml:space="preserve"> der </w:t>
+      </w:r>
+      <w:proofErr w:type="spellStart"/>
+      <w:r>
+        <w:rPr>
+          <w:rFonts w:ascii="Arial" w:hAnsi="Arial" w:cs="Arial"/>
+          <w:lang w:val="en-US"/>
+        </w:rPr>
+        <w:t>Aktienmarkt</w:t>
+      </w:r>
+      <w:proofErr w:type="spellEnd"/>
+      <w:r>
+        <w:rPr>
+          <w:rFonts w:ascii="Arial" w:hAnsi="Arial" w:cs="Arial"/>
+          <w:lang w:val="en-US"/>
+        </w:rPr>
+        <w:t xml:space="preserve"> um einen </w:t>
+      </w:r>
+      <w:proofErr w:type="spellStart"/>
+      <w:r>
+        <w:rPr>
+          <w:rFonts w:ascii="Arial" w:hAnsi="Arial" w:cs="Arial"/>
+          <w:lang w:val="en-US"/>
+        </w:rPr>
+        <w:t>gegebenen</w:t>
+      </w:r>
+      <w:proofErr w:type="spellEnd"/>
+      <w:r>
+        <w:rPr>
+          <w:rFonts w:ascii="Arial" w:hAnsi="Arial" w:cs="Arial"/>
+          <w:lang w:val="en-US"/>
+        </w:rPr>
+        <w:t xml:space="preserve"> </w:t>
+      </w:r>
+      <w:proofErr w:type="spellStart"/>
+      <w:r>
+        <w:rPr>
+          <w:rFonts w:ascii="Arial" w:hAnsi="Arial" w:cs="Arial"/>
+          <w:lang w:val="en-US"/>
+        </w:rPr>
+        <w:t>Faktor</w:t>
+      </w:r>
+      <w:proofErr w:type="spellEnd"/>
+      <w:r>
+        <w:rPr>
+          <w:rFonts w:ascii="Arial" w:hAnsi="Arial" w:cs="Arial"/>
+          <w:lang w:val="en-US"/>
+        </w:rPr>
+        <w:t xml:space="preserve"> </w:t>
+      </w:r>
+      <w:proofErr w:type="spellStart"/>
+      <w:r>
+        <w:rPr>
+          <w:rFonts w:ascii="Arial" w:hAnsi="Arial" w:cs="Arial"/>
+          <w:lang w:val="en-US"/>
+        </w:rPr>
+        <w:t>zu</w:t>
+      </w:r>
+      <w:proofErr w:type="spellEnd"/>
+      <w:r>
+        <w:rPr>
+          <w:rFonts w:ascii="Arial" w:hAnsi="Arial" w:cs="Arial"/>
+          <w:lang w:val="en-US"/>
+        </w:rPr>
+        <w:t xml:space="preserve"> </w:t>
+      </w:r>
+      <w:proofErr w:type="spellStart"/>
+      <w:r>
+        <w:rPr>
+          <w:rFonts w:ascii="Arial" w:hAnsi="Arial" w:cs="Arial"/>
+          <w:lang w:val="en-US"/>
+        </w:rPr>
+        <w:t>Beginn</w:t>
+      </w:r>
+      <w:proofErr w:type="spellEnd"/>
+      <w:r>
+        <w:rPr>
+          <w:rFonts w:ascii="Arial" w:hAnsi="Arial" w:cs="Arial"/>
+          <w:lang w:val="en-US"/>
+        </w:rPr>
+        <w:t xml:space="preserve"> des </w:t>
+      </w:r>
+      <w:proofErr w:type="spellStart"/>
+      <w:r>
+        <w:rPr>
+          <w:rFonts w:ascii="Arial" w:hAnsi="Arial" w:cs="Arial"/>
+          <w:lang w:val="en-US"/>
+        </w:rPr>
+        <w:t>Renteneintritts</w:t>
+      </w:r>
+      <w:proofErr w:type="spellEnd"/>
+      <w:r>
+        <w:rPr>
+          <w:rFonts w:ascii="Arial" w:hAnsi="Arial" w:cs="Arial"/>
+          <w:lang w:val="en-US"/>
+        </w:rPr>
+        <w:t xml:space="preserve"> </w:t>
+      </w:r>
+      <w:proofErr w:type="spellStart"/>
+      <w:r>
+        <w:rPr>
+          <w:rFonts w:ascii="Arial" w:hAnsi="Arial" w:cs="Arial"/>
+          <w:lang w:val="en-US"/>
+        </w:rPr>
+        <w:t>eintritt</w:t>
+      </w:r>
+      <w:proofErr w:type="spellEnd"/>
+      <w:r>
+        <w:rPr>
+          <w:rFonts w:ascii="Arial" w:hAnsi="Arial" w:cs="Arial"/>
+          <w:lang w:val="en-US"/>
+        </w:rPr>
+        <w:t xml:space="preserve"> und sich nicht mehr </w:t>
+      </w:r>
+      <w:proofErr w:type="spellStart"/>
+      <w:r>
+        <w:rPr>
+          <w:rFonts w:ascii="Arial" w:hAnsi="Arial" w:cs="Arial"/>
+          <w:lang w:val="en-US"/>
+        </w:rPr>
+        <w:t>erholt</w:t>
+      </w:r>
+      <w:proofErr w:type="spellEnd"/>
+    </w:p>
+    <w:p>
+      <w:pPr>
+        <w:rPr>
+          <w:rFonts w:ascii="Arial" w:hAnsi="Arial" w:cs="Arial"/>
+          <w:lang w:val="en-US"/>
+        </w:rPr>
+      </w:pPr>
+    </w:p>
+    <w:p>
+      <w:pPr>
+        <w:rPr>
+          <w:rFonts w:ascii="Arial" w:hAnsi="Arial" w:cs="Arial"/>
+          <w:lang w:val="en-US"/>
+        </w:rPr>
+      </w:pPr>
+      <w:r>
+        <w:rPr>
+          <w:rFonts w:ascii="Arial" w:hAnsi="Arial" w:cs="Arial"/>
+          <w:lang w:val="en-US"/>
+        </w:rPr>
+        <w:t xml:space="preserve">Und wie </w:t>
+      </w:r>
+      <w:proofErr w:type="spellStart"/>
+      <w:r>
+        <w:rPr>
+          <w:rFonts w:ascii="Arial" w:hAnsi="Arial" w:cs="Arial"/>
+          <w:lang w:val="en-US"/>
+        </w:rPr>
+        <w:t>hoch</w:t>
+      </w:r>
+      <w:proofErr w:type="spellEnd"/>
+      <w:r>
+        <w:rPr>
+          <w:rFonts w:ascii="Arial" w:hAnsi="Arial" w:cs="Arial"/>
+          <w:lang w:val="en-US"/>
+        </w:rPr>
+        <w:t xml:space="preserve"> </w:t>
+      </w:r>
+      <w:proofErr w:type="spellStart"/>
+      <w:r>
+        <w:rPr>
+          <w:rFonts w:ascii="Arial" w:hAnsi="Arial" w:cs="Arial"/>
+          <w:lang w:val="en-US"/>
+        </w:rPr>
+        <w:t>sind</w:t>
+      </w:r>
+      <w:proofErr w:type="spellEnd"/>
+      <w:r>
+        <w:rPr>
+          <w:rFonts w:ascii="Arial" w:hAnsi="Arial" w:cs="Arial"/>
+          <w:lang w:val="en-US"/>
+        </w:rPr>
+        <w:t xml:space="preserve"> die </w:t>
+      </w:r>
+      <w:proofErr w:type="spellStart"/>
+      <w:r>
+        <w:rPr>
+          <w:rFonts w:ascii="Arial" w:hAnsi="Arial" w:cs="Arial"/>
+          <w:lang w:val="en-US"/>
+        </w:rPr>
+        <w:t>jährlichen</w:t>
+      </w:r>
+      <w:proofErr w:type="spellEnd"/>
+      <w:r>
+        <w:rPr>
+          <w:rFonts w:ascii="Arial" w:hAnsi="Arial" w:cs="Arial"/>
+          <w:lang w:val="en-US"/>
+        </w:rPr>
+        <w:t xml:space="preserve"> </w:t>
+      </w:r>
+      <w:proofErr w:type="spellStart"/>
+      <w:r>
+        <w:rPr>
+          <w:rFonts w:ascii="Arial" w:hAnsi="Arial" w:cs="Arial"/>
+          <w:lang w:val="en-US"/>
+        </w:rPr>
+        <w:t>Entnahmeraten</w:t>
+      </w:r>
+      <w:proofErr w:type="spellEnd"/>
+      <w:r>
+        <w:rPr>
+          <w:rFonts w:ascii="Arial" w:hAnsi="Arial" w:cs="Arial"/>
+          <w:lang w:val="en-US"/>
+        </w:rPr>
+        <w:t xml:space="preserve"> </w:t>
+      </w:r>
+      <w:proofErr w:type="spellStart"/>
       <w:r>
         <w:rPr>
           <w:rFonts w:ascii="Arial" w:hAnsi="Arial" w:cs="Arial"/>
@@ -740,320 +1563,9 @@
           <w:iCs/>
           <w:lang w:val="en-US"/>
         </w:rPr>
-        <w:t xml:space="preserve"> / n </w:t>
-      </w:r>
-      <w:proofErr w:type="spellStart"/>
-      <w:r>
-        <w:rPr>
-          <w:rFonts w:ascii="Arial" w:hAnsi="Arial" w:cs="Arial"/>
-          <w:lang w:val="en-US"/>
-        </w:rPr>
-        <w:t>zur</w:t>
-      </w:r>
-      <w:proofErr w:type="spellEnd"/>
-      <w:r>
-        <w:rPr>
-          <w:rFonts w:ascii="Arial" w:hAnsi="Arial" w:cs="Arial"/>
-          <w:lang w:val="en-US"/>
-        </w:rPr>
-        <w:t xml:space="preserve"> </w:t>
-      </w:r>
-      <w:proofErr w:type="spellStart"/>
-      <w:r>
-        <w:rPr>
-          <w:rFonts w:ascii="Arial" w:hAnsi="Arial" w:cs="Arial"/>
-          <w:lang w:val="en-US"/>
-        </w:rPr>
-        <w:t>Verfügung</w:t>
-      </w:r>
-      <w:proofErr w:type="spellEnd"/>
-      <w:r>
-        <w:rPr>
-          <w:rFonts w:ascii="Arial" w:hAnsi="Arial" w:cs="Arial"/>
-          <w:lang w:val="en-US"/>
-        </w:rPr>
-        <w:t xml:space="preserve"> </w:t>
-      </w:r>
-      <w:proofErr w:type="spellStart"/>
-      <w:r>
-        <w:rPr>
-          <w:rFonts w:ascii="Arial" w:hAnsi="Arial" w:cs="Arial"/>
-          <w:lang w:val="en-US"/>
-        </w:rPr>
-        <w:t>zu</w:t>
-      </w:r>
-      <w:proofErr w:type="spellEnd"/>
-      <w:r>
-        <w:rPr>
-          <w:rFonts w:ascii="Arial" w:hAnsi="Arial" w:cs="Arial"/>
-          <w:lang w:val="en-US"/>
-        </w:rPr>
-        <w:t xml:space="preserve"> haben, </w:t>
-      </w:r>
-      <w:proofErr w:type="spellStart"/>
-      <w:r>
-        <w:rPr>
-          <w:rFonts w:ascii="Arial" w:hAnsi="Arial" w:cs="Arial"/>
-          <w:lang w:val="en-US"/>
-        </w:rPr>
-        <w:t>unter</w:t>
-      </w:r>
-      <w:proofErr w:type="spellEnd"/>
-      <w:r>
-        <w:rPr>
-          <w:rFonts w:ascii="Arial" w:hAnsi="Arial" w:cs="Arial"/>
-          <w:lang w:val="en-US"/>
-        </w:rPr>
-        <w:t xml:space="preserve"> der </w:t>
-      </w:r>
-      <w:proofErr w:type="spellStart"/>
-      <w:r>
-        <w:rPr>
-          <w:rFonts w:ascii="Arial" w:hAnsi="Arial" w:cs="Arial"/>
-          <w:lang w:val="en-US"/>
-        </w:rPr>
-        <w:t>Annahme</w:t>
-      </w:r>
-      <w:proofErr w:type="spellEnd"/>
-      <w:r>
-        <w:rPr>
-          <w:rFonts w:ascii="Arial" w:hAnsi="Arial" w:cs="Arial"/>
-          <w:lang w:val="en-US"/>
-        </w:rPr>
-        <w:t xml:space="preserve"> </w:t>
-      </w:r>
-      <w:proofErr w:type="spellStart"/>
-      <w:r>
-        <w:rPr>
-          <w:rFonts w:ascii="Arial" w:hAnsi="Arial" w:cs="Arial"/>
-          <w:lang w:val="en-US"/>
-        </w:rPr>
-        <w:t>dass</w:t>
-      </w:r>
-      <w:proofErr w:type="spellEnd"/>
-      <w:r>
-        <w:rPr>
-          <w:rFonts w:ascii="Arial" w:hAnsi="Arial" w:cs="Arial"/>
-          <w:lang w:val="en-US"/>
-        </w:rPr>
-        <w:t xml:space="preserve"> </w:t>
-      </w:r>
-      <w:r>
-        <w:rPr>
-          <w:rFonts w:ascii="Arial" w:hAnsi="Arial" w:cs="Arial"/>
-          <w:lang w:val="en-US"/>
-        </w:rPr>
-        <w:t xml:space="preserve">der </w:t>
-      </w:r>
-      <w:proofErr w:type="spellStart"/>
-      <w:r>
-        <w:rPr>
-          <w:rFonts w:ascii="Arial" w:hAnsi="Arial" w:cs="Arial"/>
-          <w:lang w:val="en-US"/>
-        </w:rPr>
-        <w:t>Aktienmarkt</w:t>
-      </w:r>
-      <w:proofErr w:type="spellEnd"/>
-      <w:r>
-        <w:rPr>
-          <w:rFonts w:ascii="Arial" w:hAnsi="Arial" w:cs="Arial"/>
-          <w:lang w:val="en-US"/>
-        </w:rPr>
-        <w:t xml:space="preserve"> um einen </w:t>
-      </w:r>
-      <w:proofErr w:type="spellStart"/>
-      <w:r>
-        <w:rPr>
-          <w:rFonts w:ascii="Arial" w:hAnsi="Arial" w:cs="Arial"/>
-          <w:lang w:val="en-US"/>
-        </w:rPr>
-        <w:t>gegebenen</w:t>
-      </w:r>
-      <w:proofErr w:type="spellEnd"/>
-      <w:r>
-        <w:rPr>
-          <w:rFonts w:ascii="Arial" w:hAnsi="Arial" w:cs="Arial"/>
-          <w:lang w:val="en-US"/>
-        </w:rPr>
-        <w:t xml:space="preserve"> </w:t>
-      </w:r>
-      <w:proofErr w:type="spellStart"/>
-      <w:r>
-        <w:rPr>
-          <w:rFonts w:ascii="Arial" w:hAnsi="Arial" w:cs="Arial"/>
-          <w:lang w:val="en-US"/>
-        </w:rPr>
-        <w:t>Faktor</w:t>
-      </w:r>
-      <w:proofErr w:type="spellEnd"/>
-      <w:r>
-        <w:rPr>
-          <w:rFonts w:ascii="Arial" w:hAnsi="Arial" w:cs="Arial"/>
-          <w:lang w:val="en-US"/>
-        </w:rPr>
-        <w:t xml:space="preserve"> </w:t>
-      </w:r>
-      <w:proofErr w:type="spellStart"/>
-      <w:r>
-        <w:rPr>
-          <w:rFonts w:ascii="Arial" w:hAnsi="Arial" w:cs="Arial"/>
-          <w:lang w:val="en-US"/>
-        </w:rPr>
-        <w:t>zu</w:t>
-      </w:r>
-      <w:proofErr w:type="spellEnd"/>
-      <w:r>
-        <w:rPr>
-          <w:rFonts w:ascii="Arial" w:hAnsi="Arial" w:cs="Arial"/>
-          <w:lang w:val="en-US"/>
-        </w:rPr>
-        <w:t xml:space="preserve"> </w:t>
-      </w:r>
-      <w:proofErr w:type="spellStart"/>
-      <w:r>
-        <w:rPr>
-          <w:rFonts w:ascii="Arial" w:hAnsi="Arial" w:cs="Arial"/>
-          <w:lang w:val="en-US"/>
-        </w:rPr>
-        <w:t>Beginn</w:t>
-      </w:r>
-      <w:proofErr w:type="spellEnd"/>
-      <w:r>
-        <w:rPr>
-          <w:rFonts w:ascii="Arial" w:hAnsi="Arial" w:cs="Arial"/>
-          <w:lang w:val="en-US"/>
-        </w:rPr>
-        <w:t xml:space="preserve"> des </w:t>
-      </w:r>
-      <w:proofErr w:type="spellStart"/>
-      <w:r>
-        <w:rPr>
-          <w:rFonts w:ascii="Arial" w:hAnsi="Arial" w:cs="Arial"/>
-          <w:lang w:val="en-US"/>
-        </w:rPr>
-        <w:t>Renteneintritts</w:t>
-      </w:r>
-      <w:proofErr w:type="spellEnd"/>
-      <w:r>
-        <w:rPr>
-          <w:rFonts w:ascii="Arial" w:hAnsi="Arial" w:cs="Arial"/>
-          <w:lang w:val="en-US"/>
-        </w:rPr>
-        <w:t xml:space="preserve"> </w:t>
-      </w:r>
-      <w:proofErr w:type="spellStart"/>
-      <w:r>
-        <w:rPr>
-          <w:rFonts w:ascii="Arial" w:hAnsi="Arial" w:cs="Arial"/>
-          <w:lang w:val="en-US"/>
-        </w:rPr>
-        <w:t>eintritt</w:t>
-      </w:r>
-      <w:proofErr w:type="spellEnd"/>
-      <w:r>
-        <w:rPr>
-          <w:rFonts w:ascii="Arial" w:hAnsi="Arial" w:cs="Arial"/>
-          <w:lang w:val="en-US"/>
-        </w:rPr>
-        <w:t xml:space="preserve"> und sich nicht mehr </w:t>
-      </w:r>
-      <w:proofErr w:type="spellStart"/>
-      <w:r>
-        <w:rPr>
-          <w:rFonts w:ascii="Arial" w:hAnsi="Arial" w:cs="Arial"/>
-          <w:lang w:val="en-US"/>
-        </w:rPr>
-        <w:t>erholt</w:t>
-      </w:r>
-      <w:proofErr w:type="spellEnd"/>
-    </w:p>
-    <w:p>
-      <w:pPr>
-        <w:rPr>
-          <w:rFonts w:ascii="Arial" w:hAnsi="Arial" w:cs="Arial"/>
-          <w:lang w:val="en-US"/>
-        </w:rPr>
-      </w:pPr>
-    </w:p>
-    <w:p>
-      <w:pPr>
-        <w:rPr>
-          <w:rFonts w:ascii="Arial" w:hAnsi="Arial" w:cs="Arial"/>
-          <w:lang w:val="en-US"/>
-        </w:rPr>
-      </w:pPr>
-      <w:r>
-        <w:rPr>
-          <w:rFonts w:ascii="Arial" w:hAnsi="Arial" w:cs="Arial"/>
-          <w:lang w:val="en-US"/>
-        </w:rPr>
-        <w:t xml:space="preserve">Und wie </w:t>
-      </w:r>
-      <w:proofErr w:type="spellStart"/>
-      <w:r>
-        <w:rPr>
-          <w:rFonts w:ascii="Arial" w:hAnsi="Arial" w:cs="Arial"/>
-          <w:lang w:val="en-US"/>
-        </w:rPr>
-        <w:t>hoch</w:t>
-      </w:r>
-      <w:proofErr w:type="spellEnd"/>
-      <w:r>
-        <w:rPr>
-          <w:rFonts w:ascii="Arial" w:hAnsi="Arial" w:cs="Arial"/>
-          <w:lang w:val="en-US"/>
-        </w:rPr>
-        <w:t xml:space="preserve"> </w:t>
-      </w:r>
-      <w:proofErr w:type="spellStart"/>
-      <w:r>
-        <w:rPr>
-          <w:rFonts w:ascii="Arial" w:hAnsi="Arial" w:cs="Arial"/>
-          <w:lang w:val="en-US"/>
-        </w:rPr>
-        <w:t>sind</w:t>
-      </w:r>
-      <w:proofErr w:type="spellEnd"/>
-      <w:r>
-        <w:rPr>
-          <w:rFonts w:ascii="Arial" w:hAnsi="Arial" w:cs="Arial"/>
-          <w:lang w:val="en-US"/>
-        </w:rPr>
-        <w:t xml:space="preserve"> die </w:t>
-      </w:r>
-      <w:proofErr w:type="spellStart"/>
-      <w:r>
-        <w:rPr>
-          <w:rFonts w:ascii="Arial" w:hAnsi="Arial" w:cs="Arial"/>
-          <w:lang w:val="en-US"/>
-        </w:rPr>
-        <w:t>jährlichen</w:t>
-      </w:r>
-      <w:proofErr w:type="spellEnd"/>
-      <w:r>
-        <w:rPr>
-          <w:rFonts w:ascii="Arial" w:hAnsi="Arial" w:cs="Arial"/>
-          <w:lang w:val="en-US"/>
-        </w:rPr>
-        <w:t xml:space="preserve"> </w:t>
-      </w:r>
-      <w:proofErr w:type="spellStart"/>
-      <w:r>
-        <w:rPr>
-          <w:rFonts w:ascii="Arial" w:hAnsi="Arial" w:cs="Arial"/>
-          <w:lang w:val="en-US"/>
-        </w:rPr>
-        <w:t>Entnahmeraten</w:t>
-      </w:r>
-      <w:proofErr w:type="spellEnd"/>
-      <w:r>
-        <w:rPr>
-          <w:rFonts w:ascii="Arial" w:hAnsi="Arial" w:cs="Arial"/>
-          <w:lang w:val="en-US"/>
-        </w:rPr>
-        <w:t xml:space="preserve"> </w:t>
-      </w:r>
-      <w:proofErr w:type="spellStart"/>
+        <w:t>Rate_Cash</w:t>
+      </w:r>
+      <w:proofErr w:type="spellEnd"/>
       <w:r>
         <w:rPr>
           <w:rFonts w:ascii="Arial" w:hAnsi="Arial" w:cs="Arial"/>
@@ -1061,26 +1573,7 @@
           <w:iCs/>
           <w:lang w:val="en-US"/>
         </w:rPr>
-        <w:t>Rate_Cash</w:t>
-      </w:r>
-      <w:proofErr w:type="spellEnd"/>
-      <w:r>
-        <w:rPr>
-          <w:rFonts w:ascii="Arial" w:hAnsi="Arial" w:cs="Arial"/>
-          <w:i/>
-          <w:iCs/>
-          <w:lang w:val="en-US"/>
-        </w:rPr>
-        <w:t>,</w:t>
-      </w:r>
-      <w:r>
-        <w:rPr>
-          <w:rFonts w:ascii="Arial" w:hAnsi="Arial" w:cs="Arial"/>
-          <w:i/>
-          <w:iCs/>
-          <w:lang w:val="en-US"/>
-        </w:rPr>
-        <w:t xml:space="preserve"> </w:t>
+        <w:t xml:space="preserve">, </w:t>
       </w:r>
       <w:proofErr w:type="spellStart"/>
       <w:r>
@@ -2217,7 +2710,6 @@
           <w:color w:val="000000"/>
           <w:sz w:val="19"/>
           <w:szCs w:val="19"/>
-          <w:lang w:val="en-DE"/>
         </w:rPr>
       </w:pPr>
       <w:r>
@@ -2236,7 +2728,6 @@
           <w:color w:val="000000"/>
           <w:sz w:val="19"/>
           <w:szCs w:val="19"/>
-          <w:lang w:val="en-DE"/>
         </w:rPr>
         <w:t>-(</w:t>
       </w:r>
@@ -2258,7 +2749,6 @@
           <w:color w:val="000000"/>
           <w:sz w:val="19"/>
           <w:szCs w:val="19"/>
-          <w:lang w:val="en-DE"/>
         </w:rPr>
         <w:t xml:space="preserve"> - 1) / ((</w:t>
       </w:r>
@@ -2278,7 +2768,6 @@
           <w:color w:val="000000"/>
           <w:sz w:val="19"/>
           <w:szCs w:val="19"/>
-          <w:lang w:val="en-DE"/>
         </w:rPr>
         <w:t>-1) * (</w:t>
       </w:r>
@@ -2300,7 +2789,6 @@
           <w:color w:val="000000"/>
           <w:sz w:val="19"/>
           <w:szCs w:val="19"/>
-          <w:lang w:val="en-DE"/>
         </w:rPr>
         <w:t>)));</w:t>
       </w:r>
@@ -2312,7 +2800,6 @@
           <w:color w:val="000000"/>
           <w:sz w:val="19"/>
           <w:szCs w:val="19"/>
-          <w:lang w:val="en-DE"/>
         </w:rPr>
       </w:pPr>
     </w:p>
@@ -2427,7 +2914,6 @@
           <w:color w:val="000000"/>
           <w:sz w:val="19"/>
           <w:szCs w:val="19"/>
-          <w:lang w:val="en-DE"/>
         </w:rPr>
       </w:pPr>
       <w:proofErr w:type="spellStart"/>
@@ -2437,7 +2923,6 @@
           <w:color w:val="008000"/>
           <w:sz w:val="19"/>
           <w:szCs w:val="19"/>
-          <w:lang w:val="en-DE"/>
         </w:rPr>
         <w:t>Kn</w:t>
       </w:r>
@@ -2448,29 +2933,46 @@
           <w:color w:val="008000"/>
           <w:sz w:val="19"/>
           <w:szCs w:val="19"/>
-          <w:lang w:val="en-DE"/>
-        </w:rPr>
-        <w:t>, K0, q, n = symbols('</w:t>
-      </w:r>
-      <w:proofErr w:type="spellStart"/>
+        </w:rPr>
+        <w:t xml:space="preserve">, K0, q, n = </w:t>
+      </w:r>
+      <w:proofErr w:type="gramStart"/>
       <w:r>
         <w:rPr>
           <w:rFonts w:ascii="Cascadia Mono" w:hAnsi="Cascadia Mono" w:cs="Cascadia Mono"/>
           <w:color w:val="008000"/>
           <w:sz w:val="19"/>
           <w:szCs w:val="19"/>
-          <w:lang w:val="en-DE"/>
-        </w:rPr>
-        <w:t>Kn</w:t>
-      </w:r>
-      <w:proofErr w:type="spellEnd"/>
+        </w:rPr>
+        <w:t>symbols(</w:t>
+      </w:r>
+      <w:proofErr w:type="gramEnd"/>
       <w:r>
         <w:rPr>
           <w:rFonts w:ascii="Cascadia Mono" w:hAnsi="Cascadia Mono" w:cs="Cascadia Mono"/>
           <w:color w:val="008000"/>
           <w:sz w:val="19"/>
           <w:szCs w:val="19"/>
-          <w:lang w:val="en-DE"/>
+        </w:rPr>
+        <w:t>'</w:t>
+      </w:r>
+      <w:proofErr w:type="spellStart"/>
+      <w:r>
+        <w:rPr>
+          <w:rFonts w:ascii="Cascadia Mono" w:hAnsi="Cascadia Mono" w:cs="Cascadia Mono"/>
+          <w:color w:val="008000"/>
+          <w:sz w:val="19"/>
+          <w:szCs w:val="19"/>
+        </w:rPr>
+        <w:t>Kn</w:t>
+      </w:r>
+      <w:proofErr w:type="spellEnd"/>
+      <w:r>
+        <w:rPr>
+          <w:rFonts w:ascii="Cascadia Mono" w:hAnsi="Cascadia Mono" w:cs="Cascadia Mono"/>
+          <w:color w:val="008000"/>
+          <w:sz w:val="19"/>
+          <w:szCs w:val="19"/>
         </w:rPr>
         <w:t xml:space="preserve"> K0 q n')</w:t>
       </w:r>
@@ -2486,7 +2988,6 @@
           <w:color w:val="000000"/>
           <w:sz w:val="19"/>
           <w:szCs w:val="19"/>
-          <w:lang w:val="en-DE"/>
         </w:rPr>
       </w:pPr>
       <w:r>
@@ -2495,9 +2996,7 @@
           <w:color w:val="000000"/>
           <w:sz w:val="19"/>
           <w:szCs w:val="19"/>
-          <w:lang w:val="en-DE"/>
-        </w:rPr>
-        <w:lastRenderedPageBreak/>
+        </w:rPr>
         <w:t xml:space="preserve">            </w:t>
       </w:r>
       <w:r>
@@ -2506,29 +3005,46 @@
           <w:color w:val="008000"/>
           <w:sz w:val="19"/>
           <w:szCs w:val="19"/>
-          <w:lang w:val="en-DE"/>
-        </w:rPr>
-        <w:t xml:space="preserve">eq1 = Eq(K0 * q**n - (K0/n)*(q**n-1)/(q-1), </w:t>
-      </w:r>
-      <w:proofErr w:type="spellStart"/>
+        </w:rPr>
+        <w:t xml:space="preserve">eq1 = </w:t>
+      </w:r>
+      <w:proofErr w:type="gramStart"/>
       <w:r>
         <w:rPr>
           <w:rFonts w:ascii="Cascadia Mono" w:hAnsi="Cascadia Mono" w:cs="Cascadia Mono"/>
           <w:color w:val="008000"/>
           <w:sz w:val="19"/>
           <w:szCs w:val="19"/>
-          <w:lang w:val="en-DE"/>
-        </w:rPr>
-        <w:t>Kn</w:t>
-      </w:r>
-      <w:proofErr w:type="spellEnd"/>
+        </w:rPr>
+        <w:t>Eq(</w:t>
+      </w:r>
+      <w:proofErr w:type="gramEnd"/>
       <w:r>
         <w:rPr>
           <w:rFonts w:ascii="Cascadia Mono" w:hAnsi="Cascadia Mono" w:cs="Cascadia Mono"/>
           <w:color w:val="008000"/>
           <w:sz w:val="19"/>
           <w:szCs w:val="19"/>
-          <w:lang w:val="en-DE"/>
+        </w:rPr>
+        <w:t xml:space="preserve">K0 * q**n - (K0/n)*(q**n-1)/(q-1), </w:t>
+      </w:r>
+      <w:proofErr w:type="spellStart"/>
+      <w:r>
+        <w:rPr>
+          <w:rFonts w:ascii="Cascadia Mono" w:hAnsi="Cascadia Mono" w:cs="Cascadia Mono"/>
+          <w:color w:val="008000"/>
+          <w:sz w:val="19"/>
+          <w:szCs w:val="19"/>
+        </w:rPr>
+        <w:t>Kn</w:t>
+      </w:r>
+      <w:proofErr w:type="spellEnd"/>
+      <w:r>
+        <w:rPr>
+          <w:rFonts w:ascii="Cascadia Mono" w:hAnsi="Cascadia Mono" w:cs="Cascadia Mono"/>
+          <w:color w:val="008000"/>
+          <w:sz w:val="19"/>
+          <w:szCs w:val="19"/>
         </w:rPr>
         <w:t>)</w:t>
       </w:r>
@@ -2549,7 +3065,6 @@
           <w:color w:val="000000"/>
           <w:sz w:val="19"/>
           <w:szCs w:val="19"/>
-          <w:lang w:val="en-DE"/>
         </w:rPr>
         <w:t xml:space="preserve">            </w:t>
       </w:r>
@@ -2559,9 +3074,28 @@
           <w:color w:val="008000"/>
           <w:sz w:val="19"/>
           <w:szCs w:val="19"/>
-          <w:lang w:val="en-DE"/>
-        </w:rPr>
-        <w:t>sol = solve(eq1,K0)</w:t>
+        </w:rPr>
+        <w:t>sol = solve(eq</w:t>
+      </w:r>
+      <w:proofErr w:type="gramStart"/>
+      <w:r>
+        <w:rPr>
+          <w:rFonts w:ascii="Cascadia Mono" w:hAnsi="Cascadia Mono" w:cs="Cascadia Mono"/>
+          <w:color w:val="008000"/>
+          <w:sz w:val="19"/>
+          <w:szCs w:val="19"/>
+        </w:rPr>
+        <w:t>1,K</w:t>
+      </w:r>
+      <w:proofErr w:type="gramEnd"/>
+      <w:r>
+        <w:rPr>
+          <w:rFonts w:ascii="Cascadia Mono" w:hAnsi="Cascadia Mono" w:cs="Cascadia Mono"/>
+          <w:color w:val="008000"/>
+          <w:sz w:val="19"/>
+          <w:szCs w:val="19"/>
+        </w:rPr>
+        <w:t>0)</w:t>
       </w:r>
     </w:p>
     <w:p>
@@ -2596,7 +3130,21 @@
         <w:rPr>
           <w:lang w:val="en-US"/>
         </w:rPr>
-        <w:t xml:space="preserve"> kann man nun die </w:t>
+        <w:t xml:space="preserve"> kann man nun </w:t>
+      </w:r>
+      <w:proofErr w:type="gramStart"/>
+      <w:r>
+        <w:rPr>
+          <w:lang w:val="en-US"/>
+        </w:rPr>
+        <w:t>die</w:t>
+      </w:r>
+      <w:proofErr w:type="gramEnd"/>
+      <w:r>
+        <w:rPr>
+          <w:lang w:val="en-US"/>
+        </w:rPr>
+        <w:t xml:space="preserve"> </w:t>
       </w:r>
       <w:proofErr w:type="spellStart"/>
       <w:r>
@@ -2620,7 +3168,6 @@
           <w:color w:val="000000"/>
           <w:sz w:val="19"/>
           <w:szCs w:val="19"/>
-          <w:lang w:val="en-DE"/>
         </w:rPr>
       </w:pPr>
       <w:proofErr w:type="spellStart"/>
@@ -2630,7 +3177,6 @@
           <w:color w:val="000000"/>
           <w:sz w:val="19"/>
           <w:szCs w:val="19"/>
-          <w:lang w:val="en-DE"/>
         </w:rPr>
         <w:t>z_stocks_max</w:t>
       </w:r>
@@ -2643,7 +3189,6 @@
           <w:color w:val="000000"/>
           <w:sz w:val="19"/>
           <w:szCs w:val="19"/>
-          <w:lang w:val="en-DE"/>
         </w:rPr>
       </w:pPr>
       <w:proofErr w:type="spellStart"/>
@@ -2653,7 +3198,6 @@
           <w:color w:val="000000"/>
           <w:sz w:val="19"/>
           <w:szCs w:val="19"/>
-          <w:lang w:val="en-DE"/>
         </w:rPr>
         <w:t>z_stocks_min</w:t>
       </w:r>
@@ -2672,7 +3216,6 @@
           <w:color w:val="000000"/>
           <w:sz w:val="19"/>
           <w:szCs w:val="19"/>
-          <w:lang w:val="en-DE"/>
         </w:rPr>
         <w:t>z_cash</w:t>
       </w:r>
@@ -2716,7 +3259,21 @@
         <w:rPr>
           <w:lang w:val="en-US"/>
         </w:rPr>
-        <w:t>K0 =   R * -(q**n-1) / ( (q-1) * (q**n) )</w:t>
+        <w:t xml:space="preserve">K0 =   R * -(q**n-1) / </w:t>
+      </w:r>
+      <w:proofErr w:type="gramStart"/>
+      <w:r>
+        <w:rPr>
+          <w:lang w:val="en-US"/>
+        </w:rPr>
+        <w:t>( (</w:t>
+      </w:r>
+      <w:proofErr w:type="gramEnd"/>
+      <w:r>
+        <w:rPr>
+          <w:lang w:val="en-US"/>
+        </w:rPr>
+        <w:t>q-1) * (q**n) )</w:t>
       </w:r>
     </w:p>
     <w:p>
@@ -2898,6 +3455,7 @@
         <w:rPr>
           <w:lang w:val="en-US"/>
         </w:rPr>
+        <w:lastRenderedPageBreak/>
         <w:t>z_stocks_max</w:t>
       </w:r>
       <w:proofErr w:type="spellEnd"/>
@@ -2946,6 +3504,12 @@
           <w:lang w:val="en-US"/>
         </w:rPr>
         <w:tab/>
+      </w:r>
+      <w:proofErr w:type="gramStart"/>
+      <w:r>
+        <w:rPr>
+          <w:lang w:val="en-US"/>
+        </w:rPr>
         <w:t>((</w:t>
       </w:r>
       <w:r>
@@ -2959,7 +3523,14 @@
         <w:rPr>
           <w:lang w:val="en-US"/>
         </w:rPr>
-        <w:t>q_stocks_max</w:t>
+        <w:t>q</w:t>
+      </w:r>
+      <w:proofErr w:type="gramEnd"/>
+      <w:r>
+        <w:rPr>
+          <w:lang w:val="en-US"/>
+        </w:rPr>
+        <w:t>_stocks_max</w:t>
       </w:r>
       <w:proofErr w:type="spellEnd"/>
       <w:r>
@@ -3048,6 +3619,12 @@
           <w:lang w:val="en-US"/>
         </w:rPr>
         <w:tab/>
+      </w:r>
+      <w:proofErr w:type="gramStart"/>
+      <w:r>
+        <w:rPr>
+          <w:lang w:val="en-US"/>
+        </w:rPr>
         <w:t>((</w:t>
       </w:r>
       <w:r>
@@ -3061,6 +3638,33 @@
         <w:rPr>
           <w:lang w:val="en-US"/>
         </w:rPr>
+        <w:t>q</w:t>
+      </w:r>
+      <w:proofErr w:type="gramEnd"/>
+      <w:r>
+        <w:rPr>
+          <w:lang w:val="en-US"/>
+        </w:rPr>
+        <w:t>_stocks_min</w:t>
+      </w:r>
+      <w:proofErr w:type="spellEnd"/>
+      <w:r>
+        <w:rPr>
+          <w:lang w:val="en-US"/>
+        </w:rPr>
+        <w:t xml:space="preserve"> -1)*(</w:t>
+      </w:r>
+      <w:r>
+        <w:rPr>
+          <w:lang w:val="en-US"/>
+        </w:rPr>
+        <w:t xml:space="preserve"> </w:t>
+      </w:r>
+      <w:proofErr w:type="spellStart"/>
+      <w:r>
+        <w:rPr>
+          <w:lang w:val="en-US"/>
+        </w:rPr>
         <w:t>q_stocks_min</w:t>
       </w:r>
       <w:proofErr w:type="spellEnd"/>
@@ -3068,26 +3672,6 @@
         <w:rPr>
           <w:lang w:val="en-US"/>
         </w:rPr>
-        <w:t xml:space="preserve"> -1)*(</w:t>
-      </w:r>
-      <w:r>
-        <w:rPr>
-          <w:lang w:val="en-US"/>
-        </w:rPr>
-        <w:t xml:space="preserve"> </w:t>
-      </w:r>
-      <w:proofErr w:type="spellStart"/>
-      <w:r>
-        <w:rPr>
-          <w:lang w:val="en-US"/>
-        </w:rPr>
-        <w:t>q_stocks_min</w:t>
-      </w:r>
-      <w:proofErr w:type="spellEnd"/>
-      <w:r>
-        <w:rPr>
-          <w:lang w:val="en-US"/>
-        </w:rPr>
         <w:t xml:space="preserve"> **n))</w:t>
       </w:r>
     </w:p>
@@ -3109,13 +3693,7 @@
         <w:rPr>
           <w:lang w:val="en-US"/>
         </w:rPr>
-        <w:t xml:space="preserve">        </w:t>
-      </w:r>
-      <w:r>
-        <w:rPr>
-          <w:lang w:val="en-US"/>
-        </w:rPr>
-        <w:t xml:space="preserve"> = </w:t>
+        <w:t xml:space="preserve">         = </w:t>
       </w:r>
       <w:r>
         <w:rPr>
@@ -3156,6 +3734,12 @@
           <w:lang w:val="en-US"/>
         </w:rPr>
         <w:tab/>
+      </w:r>
+      <w:proofErr w:type="gramStart"/>
+      <w:r>
+        <w:rPr>
+          <w:lang w:val="en-US"/>
+        </w:rPr>
         <w:t>((</w:t>
       </w:r>
       <w:r>
@@ -3169,6 +3753,33 @@
         <w:rPr>
           <w:lang w:val="en-US"/>
         </w:rPr>
+        <w:t>q</w:t>
+      </w:r>
+      <w:proofErr w:type="gramEnd"/>
+      <w:r>
+        <w:rPr>
+          <w:lang w:val="en-US"/>
+        </w:rPr>
+        <w:t>_cash</w:t>
+      </w:r>
+      <w:proofErr w:type="spellEnd"/>
+      <w:r>
+        <w:rPr>
+          <w:lang w:val="en-US"/>
+        </w:rPr>
+        <w:t xml:space="preserve"> -1)*(</w:t>
+      </w:r>
+      <w:r>
+        <w:rPr>
+          <w:lang w:val="en-US"/>
+        </w:rPr>
+        <w:t xml:space="preserve"> </w:t>
+      </w:r>
+      <w:proofErr w:type="spellStart"/>
+      <w:r>
+        <w:rPr>
+          <w:lang w:val="en-US"/>
+        </w:rPr>
         <w:t>q_cash</w:t>
       </w:r>
       <w:proofErr w:type="spellEnd"/>
@@ -3176,26 +3787,6 @@
         <w:rPr>
           <w:lang w:val="en-US"/>
         </w:rPr>
-        <w:t xml:space="preserve"> -1)*(</w:t>
-      </w:r>
-      <w:r>
-        <w:rPr>
-          <w:lang w:val="en-US"/>
-        </w:rPr>
-        <w:t xml:space="preserve"> </w:t>
-      </w:r>
-      <w:proofErr w:type="spellStart"/>
-      <w:r>
-        <w:rPr>
-          <w:lang w:val="en-US"/>
-        </w:rPr>
-        <w:t>q_cash</w:t>
-      </w:r>
-      <w:proofErr w:type="spellEnd"/>
-      <w:r>
-        <w:rPr>
-          <w:lang w:val="en-US"/>
-        </w:rPr>
         <w:t xml:space="preserve"> **n))</w:t>
       </w:r>
     </w:p>
@@ -3223,7 +3814,27 @@
         <w:rPr>
           <w:lang w:val="en-US"/>
         </w:rPr>
-        <w:t xml:space="preserve">Für die finale </w:t>
+        <w:t xml:space="preserve">Für die </w:t>
+      </w:r>
+      <w:proofErr w:type="spellStart"/>
+      <w:r>
+        <w:rPr>
+          <w:lang w:val="en-US"/>
+        </w:rPr>
+        <w:t>finale</w:t>
+      </w:r>
+      <w:r>
+        <w:rPr>
+          <w:lang w:val="en-US"/>
+        </w:rPr>
+        <w:t>n</w:t>
+      </w:r>
+      <w:proofErr w:type="spellEnd"/>
+      <w:r>
+        <w:rPr>
+          <w:lang w:val="en-US"/>
+        </w:rPr>
+        <w:t xml:space="preserve"> </w:t>
       </w:r>
       <w:proofErr w:type="spellStart"/>
       <w:r>
@@ -3347,14 +3958,28 @@
         <w:rPr>
           <w:lang w:val="en-US"/>
         </w:rPr>
-        <w:t xml:space="preserve"> *  </w:t>
-      </w:r>
-      <w:proofErr w:type="spellStart"/>
-      <w:r>
-        <w:rPr>
-          <w:lang w:val="en-US"/>
-        </w:rPr>
-        <w:t>z_cash</w:t>
+        <w:t xml:space="preserve"> </w:t>
+      </w:r>
+      <w:proofErr w:type="gramStart"/>
+      <w:r>
+        <w:rPr>
+          <w:lang w:val="en-US"/>
+        </w:rPr>
+        <w:t xml:space="preserve">*  </w:t>
+      </w:r>
+      <w:proofErr w:type="spellStart"/>
+      <w:r>
+        <w:rPr>
+          <w:lang w:val="en-US"/>
+        </w:rPr>
+        <w:t>z</w:t>
+      </w:r>
+      <w:proofErr w:type="gramEnd"/>
+      <w:r>
+        <w:rPr>
+          <w:lang w:val="en-US"/>
+        </w:rPr>
+        <w:t>_cash</w:t>
       </w:r>
       <w:proofErr w:type="spellEnd"/>
       <w:r>
@@ -3472,14 +4097,28 @@
         <w:rPr>
           <w:lang w:val="en-US"/>
         </w:rPr>
-        <w:t>z_stocks_min</w:t>
-      </w:r>
-      <w:proofErr w:type="spellEnd"/>
-      <w:r>
-        <w:rPr>
-          <w:lang w:val="en-US"/>
-        </w:rPr>
-        <w:t xml:space="preserve">  = </w:t>
+        <w:t>z_stocks_</w:t>
+      </w:r>
+      <w:proofErr w:type="gramStart"/>
+      <w:r>
+        <w:rPr>
+          <w:lang w:val="en-US"/>
+        </w:rPr>
+        <w:t>min</w:t>
+      </w:r>
+      <w:proofErr w:type="spellEnd"/>
+      <w:r>
+        <w:rPr>
+          <w:lang w:val="en-US"/>
+        </w:rPr>
+        <w:t xml:space="preserve">  =</w:t>
+      </w:r>
+      <w:proofErr w:type="gramEnd"/>
+      <w:r>
+        <w:rPr>
+          <w:lang w:val="en-US"/>
+        </w:rPr>
+        <w:t xml:space="preserve"> </w:t>
       </w:r>
       <w:proofErr w:type="spellStart"/>
       <w:r>
@@ -3899,8 +4538,16 @@
         <w:rPr>
           <w:lang w:val="en-US"/>
         </w:rPr>
-        <w:t xml:space="preserve"> = symbols(</w:t>
-      </w:r>
+        <w:t xml:space="preserve"> = </w:t>
+      </w:r>
+      <w:proofErr w:type="gramStart"/>
+      <w:r>
+        <w:rPr>
+          <w:lang w:val="en-US"/>
+        </w:rPr>
+        <w:t>symbols(</w:t>
+      </w:r>
+      <w:proofErr w:type="gramEnd"/>
       <w:r>
         <w:rPr>
           <w:lang w:val="en-US"/>
@@ -4103,9 +4750,17 @@
         <w:rPr>
           <w:lang w:val="en-US"/>
         </w:rPr>
-        <w:t>eq1=Eq(</w:t>
-      </w:r>
-      <w:proofErr w:type="spellStart"/>
+        <w:t>eq1=</w:t>
+      </w:r>
+      <w:proofErr w:type="gramStart"/>
+      <w:r>
+        <w:rPr>
+          <w:lang w:val="en-US"/>
+        </w:rPr>
+        <w:t>Eq(</w:t>
+      </w:r>
+      <w:proofErr w:type="spellStart"/>
+      <w:proofErr w:type="gramEnd"/>
       <w:r>
         <w:rPr>
           <w:lang w:val="en-US"/>
@@ -4212,10 +4867,17 @@
         <w:rPr>
           <w:lang w:val="en-US"/>
         </w:rPr>
-        <w:lastRenderedPageBreak/>
-        <w:t>eq2=Eq(</w:t>
-      </w:r>
-      <w:proofErr w:type="spellStart"/>
+        <w:t>eq2=</w:t>
+      </w:r>
+      <w:proofErr w:type="gramStart"/>
+      <w:r>
+        <w:rPr>
+          <w:lang w:val="en-US"/>
+        </w:rPr>
+        <w:t>Eq(</w:t>
+      </w:r>
+      <w:proofErr w:type="spellStart"/>
+      <w:proofErr w:type="gramEnd"/>
       <w:r>
         <w:rPr>
           <w:lang w:val="en-US"/>
@@ -4333,9 +4995,17 @@
         <w:rPr>
           <w:lang w:val="en-US"/>
         </w:rPr>
-        <w:t>eq3=Eq(</w:t>
-      </w:r>
-      <w:proofErr w:type="spellStart"/>
+        <w:t>eq3=</w:t>
+      </w:r>
+      <w:proofErr w:type="gramStart"/>
+      <w:r>
+        <w:rPr>
+          <w:lang w:val="en-US"/>
+        </w:rPr>
+        <w:t>Eq(</w:t>
+      </w:r>
+      <w:proofErr w:type="spellStart"/>
+      <w:proofErr w:type="gramEnd"/>
       <w:r>
         <w:rPr>
           <w:lang w:val="en-US"/>
@@ -4388,9 +5058,17 @@
         <w:rPr>
           <w:lang w:val="en-US"/>
         </w:rPr>
-        <w:t>eq4=Eq(</w:t>
-      </w:r>
-      <w:proofErr w:type="spellStart"/>
+        <w:t>eq4=</w:t>
+      </w:r>
+      <w:proofErr w:type="gramStart"/>
+      <w:r>
+        <w:rPr>
+          <w:lang w:val="en-US"/>
+        </w:rPr>
+        <w:t>Eq(</w:t>
+      </w:r>
+      <w:proofErr w:type="spellStart"/>
+      <w:proofErr w:type="gramEnd"/>
       <w:r>
         <w:rPr>
           <w:lang w:val="en-US"/>
@@ -4449,9 +5127,17 @@
         <w:rPr>
           <w:lang w:val="en-US"/>
         </w:rPr>
-        <w:t>eq5=Eq(</w:t>
-      </w:r>
-      <w:proofErr w:type="spellStart"/>
+        <w:t>eq5=</w:t>
+      </w:r>
+      <w:proofErr w:type="gramStart"/>
+      <w:r>
+        <w:rPr>
+          <w:lang w:val="en-US"/>
+        </w:rPr>
+        <w:t>Eq(</w:t>
+      </w:r>
+      <w:proofErr w:type="spellStart"/>
+      <w:proofErr w:type="gramEnd"/>
       <w:r>
         <w:rPr>
           <w:lang w:val="en-US"/>
@@ -4517,7 +5203,21 @@
         <w:rPr>
           <w:lang w:val="en-US"/>
         </w:rPr>
-        <w:t>sol = solve((eq1, eq2</w:t>
+        <w:t xml:space="preserve">sol = </w:t>
+      </w:r>
+      <w:proofErr w:type="gramStart"/>
+      <w:r>
+        <w:rPr>
+          <w:lang w:val="en-US"/>
+        </w:rPr>
+        <w:t>solve(</w:t>
+      </w:r>
+      <w:proofErr w:type="gramEnd"/>
+      <w:r>
+        <w:rPr>
+          <w:lang w:val="en-US"/>
+        </w:rPr>
+        <w:t>(eq1, eq2</w:t>
       </w:r>
       <w:r>
         <w:rPr>
@@ -4666,9 +5366,9 @@
           <w:szCs w:val="20"/>
           <w:shd w:val="clear" w:color="auto" w:fill="F5F5F5"/>
         </w:rPr>
-        <w:t xml:space="preserve">: (comfort_total_needed_Year*stocks_crashFactor_badCase*z_stocks_max - minimum_total_needed_Year*z_stocks_min)/(stocks_crashFactor_badCase*z_stocks_max - </w:t>
-      </w:r>
-      <w:proofErr w:type="spellStart"/>
+        <w:t>: (comfort_total_needed_Year*stocks_crashFactor_badCase*z_stocks_max - minimum_total_needed_Year*z_stocks_min)</w:t>
+      </w:r>
+      <w:proofErr w:type="gramStart"/>
       <w:r>
         <w:rPr>
           <w:rFonts w:ascii="Courier New" w:hAnsi="Courier New" w:cs="Courier New"/>
@@ -4677,9 +5377,9 @@
           <w:szCs w:val="20"/>
           <w:shd w:val="clear" w:color="auto" w:fill="F5F5F5"/>
         </w:rPr>
-        <w:t>z_stocks_min</w:t>
-      </w:r>
-      <w:proofErr w:type="spellEnd"/>
+        <w:t>/(</w:t>
+      </w:r>
+      <w:proofErr w:type="gramEnd"/>
       <w:r>
         <w:rPr>
           <w:rFonts w:ascii="Courier New" w:hAnsi="Courier New" w:cs="Courier New"/>
@@ -4688,11 +5388,10 @@
           <w:szCs w:val="20"/>
           <w:shd w:val="clear" w:color="auto" w:fill="F5F5F5"/>
         </w:rPr>
-        <w:t xml:space="preserve">), </w:t>
-      </w:r>
-    </w:p>
-    <w:p>
-      <w:pPr>
+        <w:t xml:space="preserve">stocks_crashFactor_badCase*z_stocks_max - </w:t>
+      </w:r>
+      <w:proofErr w:type="spellStart"/>
+      <w:r>
         <w:rPr>
           <w:rFonts w:ascii="Courier New" w:hAnsi="Courier New" w:cs="Courier New"/>
           <w:color w:val="222222"/>
@@ -4700,8 +5399,9 @@
           <w:szCs w:val="20"/>
           <w:shd w:val="clear" w:color="auto" w:fill="F5F5F5"/>
         </w:rPr>
-      </w:pPr>
-      <w:proofErr w:type="spellStart"/>
+        <w:t>z_stocks_min</w:t>
+      </w:r>
+      <w:proofErr w:type="spellEnd"/>
       <w:r>
         <w:rPr>
           <w:rFonts w:ascii="Courier New" w:hAnsi="Courier New" w:cs="Courier New"/>
@@ -4710,10 +5410,11 @@
           <w:szCs w:val="20"/>
           <w:shd w:val="clear" w:color="auto" w:fill="F5F5F5"/>
         </w:rPr>
-        <w:t>Rate_Stocks_Max</w:t>
-      </w:r>
-      <w:proofErr w:type="spellEnd"/>
-      <w:r>
+        <w:t xml:space="preserve">), </w:t>
+      </w:r>
+    </w:p>
+    <w:p>
+      <w:pPr>
         <w:rPr>
           <w:rFonts w:ascii="Courier New" w:hAnsi="Courier New" w:cs="Courier New"/>
           <w:color w:val="222222"/>
@@ -4721,8 +5422,7 @@
           <w:szCs w:val="20"/>
           <w:shd w:val="clear" w:color="auto" w:fill="F5F5F5"/>
         </w:rPr>
-        <w:t xml:space="preserve">: </w:t>
-      </w:r>
+      </w:pPr>
       <w:proofErr w:type="spellStart"/>
       <w:r>
         <w:rPr>
@@ -4732,7 +5432,7 @@
           <w:szCs w:val="20"/>
           <w:shd w:val="clear" w:color="auto" w:fill="F5F5F5"/>
         </w:rPr>
-        <w:t>z_stocks_min</w:t>
+        <w:t>Rate_Stocks_Max</w:t>
       </w:r>
       <w:proofErr w:type="spellEnd"/>
       <w:r>
@@ -4743,7 +5443,7 @@
           <w:szCs w:val="20"/>
           <w:shd w:val="clear" w:color="auto" w:fill="F5F5F5"/>
         </w:rPr>
-        <w:t>*(-</w:t>
+        <w:t xml:space="preserve">: </w:t>
       </w:r>
       <w:proofErr w:type="spellStart"/>
       <w:r>
@@ -4754,7 +5454,7 @@
           <w:szCs w:val="20"/>
           <w:shd w:val="clear" w:color="auto" w:fill="F5F5F5"/>
         </w:rPr>
-        <w:t>comfort_total_needed_Year</w:t>
+        <w:t>z_stocks_min</w:t>
       </w:r>
       <w:proofErr w:type="spellEnd"/>
       <w:r>
@@ -4765,7 +5465,7 @@
           <w:szCs w:val="20"/>
           <w:shd w:val="clear" w:color="auto" w:fill="F5F5F5"/>
         </w:rPr>
-        <w:t xml:space="preserve"> + minimum_total_needed_Year)/(stocks_crashFactor_badCase*z_stocks_max - </w:t>
+        <w:t>*(-</w:t>
       </w:r>
       <w:proofErr w:type="spellStart"/>
       <w:r>
@@ -4776,7 +5476,7 @@
           <w:szCs w:val="20"/>
           <w:shd w:val="clear" w:color="auto" w:fill="F5F5F5"/>
         </w:rPr>
-        <w:t>z_stocks_min</w:t>
+        <w:t>comfort_total_needed_Year</w:t>
       </w:r>
       <w:proofErr w:type="spellEnd"/>
       <w:r>
@@ -4787,11 +5487,10 @@
           <w:szCs w:val="20"/>
           <w:shd w:val="clear" w:color="auto" w:fill="F5F5F5"/>
         </w:rPr>
-        <w:t xml:space="preserve">), </w:t>
-      </w:r>
-    </w:p>
-    <w:p>
-      <w:pPr>
+        <w:t xml:space="preserve"> + minimum_total_needed_Year)</w:t>
+      </w:r>
+      <w:proofErr w:type="gramStart"/>
+      <w:r>
         <w:rPr>
           <w:rFonts w:ascii="Courier New" w:hAnsi="Courier New" w:cs="Courier New"/>
           <w:color w:val="222222"/>
@@ -4799,8 +5498,9 @@
           <w:szCs w:val="20"/>
           <w:shd w:val="clear" w:color="auto" w:fill="F5F5F5"/>
         </w:rPr>
-      </w:pPr>
-      <w:proofErr w:type="spellStart"/>
+        <w:t>/(</w:t>
+      </w:r>
+      <w:proofErr w:type="gramEnd"/>
       <w:r>
         <w:rPr>
           <w:rFonts w:ascii="Courier New" w:hAnsi="Courier New" w:cs="Courier New"/>
@@ -4809,9 +5509,9 @@
           <w:szCs w:val="20"/>
           <w:shd w:val="clear" w:color="auto" w:fill="F5F5F5"/>
         </w:rPr>
-        <w:t>Rate_Stocks_Min</w:t>
-      </w:r>
-      <w:proofErr w:type="spellEnd"/>
+        <w:t xml:space="preserve">stocks_crashFactor_badCase*z_stocks_max - </w:t>
+      </w:r>
+      <w:proofErr w:type="spellStart"/>
       <w:r>
         <w:rPr>
           <w:rFonts w:ascii="Courier New" w:hAnsi="Courier New" w:cs="Courier New"/>
@@ -4820,9 +5520,9 @@
           <w:szCs w:val="20"/>
           <w:shd w:val="clear" w:color="auto" w:fill="F5F5F5"/>
         </w:rPr>
-        <w:t xml:space="preserve">: stocks_crashFactor_badCase*z_stocks_max*(-comfort_total_needed_Year + minimum_total_needed_Year)/(stocks_crashFactor_badCase*z_stocks_max - </w:t>
-      </w:r>
-      <w:proofErr w:type="spellStart"/>
+        <w:t>z_stocks_min</w:t>
+      </w:r>
+      <w:proofErr w:type="spellEnd"/>
       <w:r>
         <w:rPr>
           <w:rFonts w:ascii="Courier New" w:hAnsi="Courier New" w:cs="Courier New"/>
@@ -4831,10 +5531,11 @@
           <w:szCs w:val="20"/>
           <w:shd w:val="clear" w:color="auto" w:fill="F5F5F5"/>
         </w:rPr>
-        <w:t>z_stocks_min</w:t>
-      </w:r>
-      <w:proofErr w:type="spellEnd"/>
-      <w:r>
+        <w:t xml:space="preserve">), </w:t>
+      </w:r>
+    </w:p>
+    <w:p>
+      <w:pPr>
         <w:rPr>
           <w:rFonts w:ascii="Courier New" w:hAnsi="Courier New" w:cs="Courier New"/>
           <w:color w:val="222222"/>
@@ -4842,11 +5543,9 @@
           <w:szCs w:val="20"/>
           <w:shd w:val="clear" w:color="auto" w:fill="F5F5F5"/>
         </w:rPr>
-        <w:t xml:space="preserve">), </w:t>
-      </w:r>
-    </w:p>
-    <w:p>
-      <w:pPr>
+      </w:pPr>
+      <w:proofErr w:type="spellStart"/>
+      <w:r>
         <w:rPr>
           <w:rFonts w:ascii="Courier New" w:hAnsi="Courier New" w:cs="Courier New"/>
           <w:color w:val="222222"/>
@@ -4854,8 +5553,9 @@
           <w:szCs w:val="20"/>
           <w:shd w:val="clear" w:color="auto" w:fill="F5F5F5"/>
         </w:rPr>
-      </w:pPr>
-      <w:proofErr w:type="spellStart"/>
+        <w:t>Rate_Stocks_Min</w:t>
+      </w:r>
+      <w:proofErr w:type="spellEnd"/>
       <w:r>
         <w:rPr>
           <w:rFonts w:ascii="Courier New" w:hAnsi="Courier New" w:cs="Courier New"/>
@@ -4864,9 +5564,9 @@
           <w:szCs w:val="20"/>
           <w:shd w:val="clear" w:color="auto" w:fill="F5F5F5"/>
         </w:rPr>
-        <w:t>Total_Cash</w:t>
-      </w:r>
-      <w:proofErr w:type="spellEnd"/>
+        <w:t>: stocks_crashFactor_badCase*z_stocks_max*(-comfort_total_needed_Year + minimum_total_needed_Year)</w:t>
+      </w:r>
+      <w:proofErr w:type="gramStart"/>
       <w:r>
         <w:rPr>
           <w:rFonts w:ascii="Courier New" w:hAnsi="Courier New" w:cs="Courier New"/>
@@ -4875,9 +5575,9 @@
           <w:szCs w:val="20"/>
           <w:shd w:val="clear" w:color="auto" w:fill="F5F5F5"/>
         </w:rPr>
-        <w:t xml:space="preserve">: z_cash*(comfort_total_needed_Year*stocks_crashFactor_badCase*z_stocks_max - minimum_total_needed_Year*z_stocks_min)/(stocks_crashFactor_badCase*z_stocks_max - </w:t>
-      </w:r>
-      <w:proofErr w:type="spellStart"/>
+        <w:t>/(</w:t>
+      </w:r>
+      <w:proofErr w:type="gramEnd"/>
       <w:r>
         <w:rPr>
           <w:rFonts w:ascii="Courier New" w:hAnsi="Courier New" w:cs="Courier New"/>
@@ -4886,9 +5586,9 @@
           <w:szCs w:val="20"/>
           <w:shd w:val="clear" w:color="auto" w:fill="F5F5F5"/>
         </w:rPr>
-        <w:t>z_stocks_min</w:t>
-      </w:r>
-      <w:proofErr w:type="spellEnd"/>
+        <w:t xml:space="preserve">stocks_crashFactor_badCase*z_stocks_max - </w:t>
+      </w:r>
+      <w:proofErr w:type="spellStart"/>
       <w:r>
         <w:rPr>
           <w:rFonts w:ascii="Courier New" w:hAnsi="Courier New" w:cs="Courier New"/>
@@ -4897,16 +5597,9 @@
           <w:szCs w:val="20"/>
           <w:shd w:val="clear" w:color="auto" w:fill="F5F5F5"/>
         </w:rPr>
-        <w:t xml:space="preserve">), </w:t>
-      </w:r>
-    </w:p>
-    <w:p>
-      <w:pPr>
-        <w:rPr>
-          <w:lang w:val="en-US"/>
-        </w:rPr>
-      </w:pPr>
-      <w:proofErr w:type="spellStart"/>
+        <w:t>z_stocks_min</w:t>
+      </w:r>
+      <w:proofErr w:type="spellEnd"/>
       <w:r>
         <w:rPr>
           <w:rFonts w:ascii="Courier New" w:hAnsi="Courier New" w:cs="Courier New"/>
@@ -4915,10 +5608,11 @@
           <w:szCs w:val="20"/>
           <w:shd w:val="clear" w:color="auto" w:fill="F5F5F5"/>
         </w:rPr>
-        <w:t>Total_Stocks</w:t>
-      </w:r>
-      <w:proofErr w:type="spellEnd"/>
-      <w:r>
+        <w:t xml:space="preserve">), </w:t>
+      </w:r>
+    </w:p>
+    <w:p>
+      <w:pPr>
         <w:rPr>
           <w:rFonts w:ascii="Courier New" w:hAnsi="Courier New" w:cs="Courier New"/>
           <w:color w:val="222222"/>
@@ -4926,8 +5620,7 @@
           <w:szCs w:val="20"/>
           <w:shd w:val="clear" w:color="auto" w:fill="F5F5F5"/>
         </w:rPr>
-        <w:t xml:space="preserve">: </w:t>
-      </w:r>
+      </w:pPr>
       <w:proofErr w:type="spellStart"/>
       <w:r>
         <w:rPr>
@@ -4937,7 +5630,7 @@
           <w:szCs w:val="20"/>
           <w:shd w:val="clear" w:color="auto" w:fill="F5F5F5"/>
         </w:rPr>
-        <w:t>z_stocks_max</w:t>
+        <w:t>Total_Cash</w:t>
       </w:r>
       <w:proofErr w:type="spellEnd"/>
       <w:r>
@@ -4948,9 +5641,9 @@
           <w:szCs w:val="20"/>
           <w:shd w:val="clear" w:color="auto" w:fill="F5F5F5"/>
         </w:rPr>
-        <w:t>*</w:t>
-      </w:r>
-      <w:proofErr w:type="spellStart"/>
+        <w:t>: z_cash*(comfort_total_needed_Year*stocks_crashFactor_badCase*z_stocks_max - minimum_total_needed_Year*z_stocks_min)</w:t>
+      </w:r>
+      <w:proofErr w:type="gramStart"/>
       <w:r>
         <w:rPr>
           <w:rFonts w:ascii="Courier New" w:hAnsi="Courier New" w:cs="Courier New"/>
@@ -4959,9 +5652,9 @@
           <w:szCs w:val="20"/>
           <w:shd w:val="clear" w:color="auto" w:fill="F5F5F5"/>
         </w:rPr>
-        <w:t>z_stocks_min</w:t>
-      </w:r>
-      <w:proofErr w:type="spellEnd"/>
+        <w:t>/(</w:t>
+      </w:r>
+      <w:proofErr w:type="gramEnd"/>
       <w:r>
         <w:rPr>
           <w:rFonts w:ascii="Courier New" w:hAnsi="Courier New" w:cs="Courier New"/>
@@ -4970,7 +5663,7 @@
           <w:szCs w:val="20"/>
           <w:shd w:val="clear" w:color="auto" w:fill="F5F5F5"/>
         </w:rPr>
-        <w:t>*(-</w:t>
+        <w:t xml:space="preserve">stocks_crashFactor_badCase*z_stocks_max - </w:t>
       </w:r>
       <w:proofErr w:type="spellStart"/>
       <w:r>
@@ -4981,7 +5674,7 @@
           <w:szCs w:val="20"/>
           <w:shd w:val="clear" w:color="auto" w:fill="F5F5F5"/>
         </w:rPr>
-        <w:t>comfort_total_needed_Year</w:t>
+        <w:t>z_stocks_min</w:t>
       </w:r>
       <w:proofErr w:type="spellEnd"/>
       <w:r>
@@ -4992,7 +5685,125 @@
           <w:szCs w:val="20"/>
           <w:shd w:val="clear" w:color="auto" w:fill="F5F5F5"/>
         </w:rPr>
-        <w:t xml:space="preserve"> + minimum_total_needed_Year)/(stocks_crashFactor_badCase*z_stocks_max - </w:t>
+        <w:t xml:space="preserve">), </w:t>
+      </w:r>
+    </w:p>
+    <w:p>
+      <w:pPr>
+        <w:rPr>
+          <w:lang w:val="en-US"/>
+        </w:rPr>
+      </w:pPr>
+      <w:proofErr w:type="spellStart"/>
+      <w:r>
+        <w:rPr>
+          <w:rFonts w:ascii="Courier New" w:hAnsi="Courier New" w:cs="Courier New"/>
+          <w:color w:val="222222"/>
+          <w:sz w:val="20"/>
+          <w:szCs w:val="20"/>
+          <w:shd w:val="clear" w:color="auto" w:fill="F5F5F5"/>
+        </w:rPr>
+        <w:lastRenderedPageBreak/>
+        <w:t>Total_Stocks</w:t>
+      </w:r>
+      <w:proofErr w:type="spellEnd"/>
+      <w:r>
+        <w:rPr>
+          <w:rFonts w:ascii="Courier New" w:hAnsi="Courier New" w:cs="Courier New"/>
+          <w:color w:val="222222"/>
+          <w:sz w:val="20"/>
+          <w:szCs w:val="20"/>
+          <w:shd w:val="clear" w:color="auto" w:fill="F5F5F5"/>
+        </w:rPr>
+        <w:t xml:space="preserve">: </w:t>
+      </w:r>
+      <w:proofErr w:type="spellStart"/>
+      <w:r>
+        <w:rPr>
+          <w:rFonts w:ascii="Courier New" w:hAnsi="Courier New" w:cs="Courier New"/>
+          <w:color w:val="222222"/>
+          <w:sz w:val="20"/>
+          <w:szCs w:val="20"/>
+          <w:shd w:val="clear" w:color="auto" w:fill="F5F5F5"/>
+        </w:rPr>
+        <w:t>z_stocks_max</w:t>
+      </w:r>
+      <w:proofErr w:type="spellEnd"/>
+      <w:r>
+        <w:rPr>
+          <w:rFonts w:ascii="Courier New" w:hAnsi="Courier New" w:cs="Courier New"/>
+          <w:color w:val="222222"/>
+          <w:sz w:val="20"/>
+          <w:szCs w:val="20"/>
+          <w:shd w:val="clear" w:color="auto" w:fill="F5F5F5"/>
+        </w:rPr>
+        <w:t>*</w:t>
+      </w:r>
+      <w:proofErr w:type="spellStart"/>
+      <w:r>
+        <w:rPr>
+          <w:rFonts w:ascii="Courier New" w:hAnsi="Courier New" w:cs="Courier New"/>
+          <w:color w:val="222222"/>
+          <w:sz w:val="20"/>
+          <w:szCs w:val="20"/>
+          <w:shd w:val="clear" w:color="auto" w:fill="F5F5F5"/>
+        </w:rPr>
+        <w:t>z_stocks_min</w:t>
+      </w:r>
+      <w:proofErr w:type="spellEnd"/>
+      <w:r>
+        <w:rPr>
+          <w:rFonts w:ascii="Courier New" w:hAnsi="Courier New" w:cs="Courier New"/>
+          <w:color w:val="222222"/>
+          <w:sz w:val="20"/>
+          <w:szCs w:val="20"/>
+          <w:shd w:val="clear" w:color="auto" w:fill="F5F5F5"/>
+        </w:rPr>
+        <w:t>*(-</w:t>
+      </w:r>
+      <w:proofErr w:type="spellStart"/>
+      <w:r>
+        <w:rPr>
+          <w:rFonts w:ascii="Courier New" w:hAnsi="Courier New" w:cs="Courier New"/>
+          <w:color w:val="222222"/>
+          <w:sz w:val="20"/>
+          <w:szCs w:val="20"/>
+          <w:shd w:val="clear" w:color="auto" w:fill="F5F5F5"/>
+        </w:rPr>
+        <w:t>comfort_total_needed_Year</w:t>
+      </w:r>
+      <w:proofErr w:type="spellEnd"/>
+      <w:r>
+        <w:rPr>
+          <w:rFonts w:ascii="Courier New" w:hAnsi="Courier New" w:cs="Courier New"/>
+          <w:color w:val="222222"/>
+          <w:sz w:val="20"/>
+          <w:szCs w:val="20"/>
+          <w:shd w:val="clear" w:color="auto" w:fill="F5F5F5"/>
+        </w:rPr>
+        <w:t xml:space="preserve"> + minimum_total_needed_Year)</w:t>
+      </w:r>
+      <w:proofErr w:type="gramStart"/>
+      <w:r>
+        <w:rPr>
+          <w:rFonts w:ascii="Courier New" w:hAnsi="Courier New" w:cs="Courier New"/>
+          <w:color w:val="222222"/>
+          <w:sz w:val="20"/>
+          <w:szCs w:val="20"/>
+          <w:shd w:val="clear" w:color="auto" w:fill="F5F5F5"/>
+        </w:rPr>
+        <w:t>/(</w:t>
+      </w:r>
+      <w:proofErr w:type="gramEnd"/>
+      <w:r>
+        <w:rPr>
+          <w:rFonts w:ascii="Courier New" w:hAnsi="Courier New" w:cs="Courier New"/>
+          <w:color w:val="222222"/>
+          <w:sz w:val="20"/>
+          <w:szCs w:val="20"/>
+          <w:shd w:val="clear" w:color="auto" w:fill="F5F5F5"/>
+        </w:rPr>
+        <w:t xml:space="preserve">stocks_crashFactor_badCase*z_stocks_max - </w:t>
       </w:r>
       <w:proofErr w:type="spellStart"/>
       <w:r>

</xml_diff>

<commit_message>
small enhancements regarding interest rate glossary and terminology
</commit_message>
<xml_diff>
--- a/Documentation/Financials.docx
+++ b/Documentation/Financials.docx
@@ -13,6 +13,347 @@
         </w:r>
       </w:hyperlink>
     </w:p>
+    <w:p>
+      <w:pPr>
+        <w:rPr>
+          <w:lang w:val="en-US"/>
+        </w:rPr>
+      </w:pPr>
+    </w:p>
+    <w:p>
+      <w:pPr>
+        <w:pStyle w:val="Heading2"/>
+        <w:rPr>
+          <w:lang w:val="en-US"/>
+        </w:rPr>
+      </w:pPr>
+      <w:proofErr w:type="spellStart"/>
+      <w:r>
+        <w:rPr>
+          <w:lang w:val="en-US"/>
+        </w:rPr>
+        <w:t>Glossar</w:t>
+      </w:r>
+      <w:proofErr w:type="spellEnd"/>
+      <w:r>
+        <w:rPr>
+          <w:lang w:val="en-US"/>
+        </w:rPr>
+        <w:t xml:space="preserve"> </w:t>
+      </w:r>
+      <w:proofErr w:type="spellStart"/>
+      <w:r>
+        <w:rPr>
+          <w:lang w:val="en-US"/>
+        </w:rPr>
+        <w:t>Zinsen</w:t>
+      </w:r>
+      <w:proofErr w:type="spellEnd"/>
+    </w:p>
+    <w:p>
+      <w:pPr>
+        <w:rPr>
+          <w:lang w:val="en-US"/>
+        </w:rPr>
+      </w:pPr>
+      <w:r>
+        <w:rPr>
+          <w:lang w:val="en-US"/>
+        </w:rPr>
+        <w:t xml:space="preserve">Beispiel </w:t>
+      </w:r>
+      <w:proofErr w:type="spellStart"/>
+      <w:r>
+        <w:rPr>
+          <w:lang w:val="en-US"/>
+        </w:rPr>
+        <w:t>mit</w:t>
+      </w:r>
+      <w:proofErr w:type="spellEnd"/>
+      <w:r>
+        <w:rPr>
+          <w:lang w:val="en-US"/>
+        </w:rPr>
+        <w:t xml:space="preserve"> 26% </w:t>
+      </w:r>
+      <w:proofErr w:type="spellStart"/>
+      <w:r>
+        <w:rPr>
+          <w:lang w:val="en-US"/>
+        </w:rPr>
+        <w:t>Zinsen</w:t>
+      </w:r>
+      <w:proofErr w:type="spellEnd"/>
+    </w:p>
+    <w:p>
+      <w:pPr>
+        <w:rPr>
+          <w:lang w:val="en-US"/>
+        </w:rPr>
+      </w:pPr>
+      <w:proofErr w:type="spellStart"/>
+      <w:r>
+        <w:rPr>
+          <w:lang w:val="en-US"/>
+        </w:rPr>
+        <w:t>Zins</w:t>
+      </w:r>
+      <w:r>
+        <w:rPr>
+          <w:b/>
+          <w:bCs/>
+          <w:lang w:val="en-US"/>
+        </w:rPr>
+        <w:t>satz</w:t>
+      </w:r>
+      <w:proofErr w:type="spellEnd"/>
+      <w:r>
+        <w:rPr>
+          <w:lang w:val="en-US"/>
+        </w:rPr>
+        <w:t>: 0,26 (</w:t>
+      </w:r>
+      <w:proofErr w:type="spellStart"/>
+      <w:r>
+        <w:rPr>
+          <w:lang w:val="en-US"/>
+        </w:rPr>
+        <w:t>typisches</w:t>
+      </w:r>
+      <w:proofErr w:type="spellEnd"/>
+      <w:r>
+        <w:rPr>
+          <w:lang w:val="en-US"/>
+        </w:rPr>
+        <w:t xml:space="preserve"> </w:t>
+      </w:r>
+      <w:proofErr w:type="spellStart"/>
+      <w:r>
+        <w:rPr>
+          <w:lang w:val="en-US"/>
+        </w:rPr>
+        <w:t>Kürzel</w:t>
+      </w:r>
+      <w:proofErr w:type="spellEnd"/>
+      <w:r>
+        <w:rPr>
+          <w:lang w:val="en-US"/>
+        </w:rPr>
+        <w:t xml:space="preserve">: </w:t>
+      </w:r>
+      <w:proofErr w:type="spellStart"/>
+      <w:r>
+        <w:rPr>
+          <w:lang w:val="en-US"/>
+        </w:rPr>
+        <w:t>i</w:t>
+      </w:r>
+      <w:proofErr w:type="spellEnd"/>
+      <w:r>
+        <w:rPr>
+          <w:lang w:val="en-US"/>
+        </w:rPr>
+        <w:t>)</w:t>
+      </w:r>
+      <w:r>
+        <w:rPr>
+          <w:lang w:val="en-US"/>
+        </w:rPr>
+        <w:t xml:space="preserve"> </w:t>
+      </w:r>
+      <w:proofErr w:type="spellStart"/>
+      <w:r>
+        <w:rPr>
+          <w:lang w:val="en-US"/>
+        </w:rPr>
+        <w:t>Englisch</w:t>
+      </w:r>
+      <w:proofErr w:type="spellEnd"/>
+      <w:r>
+        <w:rPr>
+          <w:lang w:val="en-US"/>
+        </w:rPr>
+        <w:t>:</w:t>
+      </w:r>
+      <w:r>
+        <w:rPr>
+          <w:lang w:val="en-US"/>
+        </w:rPr>
+        <w:t xml:space="preserve"> Interest Rate</w:t>
+      </w:r>
+    </w:p>
+    <w:p>
+      <w:pPr>
+        <w:rPr>
+          <w:lang w:val="en-US"/>
+        </w:rPr>
+      </w:pPr>
+      <w:proofErr w:type="spellStart"/>
+      <w:r>
+        <w:rPr>
+          <w:lang w:val="en-US"/>
+        </w:rPr>
+        <w:t>Zins</w:t>
+      </w:r>
+      <w:r>
+        <w:rPr>
+          <w:b/>
+          <w:bCs/>
+          <w:lang w:val="en-US"/>
+        </w:rPr>
+        <w:t>fuß</w:t>
+      </w:r>
+      <w:proofErr w:type="spellEnd"/>
+      <w:r>
+        <w:rPr>
+          <w:lang w:val="en-US"/>
+        </w:rPr>
+        <w:t xml:space="preserve">: </w:t>
+      </w:r>
+      <w:r>
+        <w:rPr>
+          <w:lang w:val="en-US"/>
+        </w:rPr>
+        <w:t>26</w:t>
+      </w:r>
+      <w:r>
+        <w:rPr>
+          <w:lang w:val="en-US"/>
+        </w:rPr>
+        <w:t xml:space="preserve"> (</w:t>
+      </w:r>
+      <w:proofErr w:type="spellStart"/>
+      <w:r>
+        <w:rPr>
+          <w:lang w:val="en-US"/>
+        </w:rPr>
+        <w:t>typisches</w:t>
+      </w:r>
+      <w:proofErr w:type="spellEnd"/>
+      <w:r>
+        <w:rPr>
+          <w:lang w:val="en-US"/>
+        </w:rPr>
+        <w:t xml:space="preserve"> </w:t>
+      </w:r>
+      <w:proofErr w:type="spellStart"/>
+      <w:r>
+        <w:rPr>
+          <w:lang w:val="en-US"/>
+        </w:rPr>
+        <w:t>Kürzel</w:t>
+      </w:r>
+      <w:proofErr w:type="spellEnd"/>
+      <w:r>
+        <w:rPr>
+          <w:lang w:val="en-US"/>
+        </w:rPr>
+        <w:t xml:space="preserve">: </w:t>
+      </w:r>
+      <w:r>
+        <w:rPr>
+          <w:lang w:val="en-US"/>
+        </w:rPr>
+        <w:t>p</w:t>
+      </w:r>
+      <w:r>
+        <w:rPr>
+          <w:lang w:val="en-US"/>
+        </w:rPr>
+        <w:t xml:space="preserve">) </w:t>
+      </w:r>
+      <w:proofErr w:type="spellStart"/>
+      <w:r>
+        <w:rPr>
+          <w:lang w:val="en-US"/>
+        </w:rPr>
+        <w:t>Englisch</w:t>
+      </w:r>
+      <w:proofErr w:type="spellEnd"/>
+      <w:r>
+        <w:rPr>
+          <w:lang w:val="en-US"/>
+        </w:rPr>
+        <w:t>:</w:t>
+      </w:r>
+      <w:r>
+        <w:rPr>
+          <w:lang w:val="en-US"/>
+        </w:rPr>
+        <w:t xml:space="preserve"> Interest Rate</w:t>
+      </w:r>
+    </w:p>
+    <w:p>
+      <w:pPr>
+        <w:rPr>
+          <w:lang w:val="en-US"/>
+        </w:rPr>
+      </w:pPr>
+      <w:proofErr w:type="spellStart"/>
+      <w:r>
+        <w:rPr>
+          <w:lang w:val="en-US"/>
+        </w:rPr>
+        <w:t>Zins</w:t>
+      </w:r>
+      <w:r>
+        <w:rPr>
+          <w:b/>
+          <w:bCs/>
+          <w:lang w:val="en-US"/>
+        </w:rPr>
+        <w:t>faktor</w:t>
+      </w:r>
+      <w:proofErr w:type="spellEnd"/>
+      <w:r>
+        <w:rPr>
+          <w:lang w:val="en-US"/>
+        </w:rPr>
+        <w:t>: 1,26 (</w:t>
+      </w:r>
+      <w:proofErr w:type="spellStart"/>
+      <w:r>
+        <w:rPr>
+          <w:lang w:val="en-US"/>
+        </w:rPr>
+        <w:t>typisches</w:t>
+      </w:r>
+      <w:proofErr w:type="spellEnd"/>
+      <w:r>
+        <w:rPr>
+          <w:lang w:val="en-US"/>
+        </w:rPr>
+        <w:t xml:space="preserve"> </w:t>
+      </w:r>
+      <w:proofErr w:type="spellStart"/>
+      <w:r>
+        <w:rPr>
+          <w:lang w:val="en-US"/>
+        </w:rPr>
+        <w:t>Kürzel</w:t>
+      </w:r>
+      <w:proofErr w:type="spellEnd"/>
+      <w:r>
+        <w:rPr>
+          <w:lang w:val="en-US"/>
+        </w:rPr>
+        <w:t xml:space="preserve">: q) </w:t>
+      </w:r>
+      <w:proofErr w:type="spellStart"/>
+      <w:r>
+        <w:rPr>
+          <w:lang w:val="en-US"/>
+        </w:rPr>
+        <w:t>Englisch</w:t>
+      </w:r>
+      <w:proofErr w:type="spellEnd"/>
+      <w:r>
+        <w:rPr>
+          <w:lang w:val="en-US"/>
+        </w:rPr>
+        <w:t>: Interest Factor</w:t>
+      </w:r>
+    </w:p>
     <w:p/>
     <w:p>
       <w:pPr>
@@ -338,13 +679,7 @@
         <w:rPr>
           <w:lang w:val="en-US"/>
         </w:rPr>
-        <w:t>SavingsNeeded_</w:t>
-      </w:r>
-      <w:r>
-        <w:rPr>
-          <w:lang w:val="en-US"/>
-        </w:rPr>
-        <w:t>Stocks</w:t>
+        <w:t>SavingsNeeded_Stocks</w:t>
       </w:r>
       <w:proofErr w:type="spellEnd"/>
       <w:r>
@@ -883,6 +1218,7 @@
           <w:rFonts w:ascii="Arial" w:hAnsi="Arial" w:cs="Arial"/>
           <w:lang w:val="en-US"/>
         </w:rPr>
+        <w:lastRenderedPageBreak/>
         <w:t>Welchen</w:t>
       </w:r>
       <w:proofErr w:type="spellEnd"/>
@@ -3259,6 +3595,7 @@
         <w:rPr>
           <w:lang w:val="en-US"/>
         </w:rPr>
+        <w:lastRenderedPageBreak/>
         <w:t xml:space="preserve">K0 =   R * -(q**n-1) / </w:t>
       </w:r>
       <w:proofErr w:type="gramStart"/>
@@ -3455,7 +3792,6 @@
         <w:rPr>
           <w:lang w:val="en-US"/>
         </w:rPr>
-        <w:lastRenderedPageBreak/>
         <w:t>z_stocks_max</w:t>
       </w:r>
       <w:proofErr w:type="spellEnd"/>
@@ -5355,6 +5691,7 @@
           <w:szCs w:val="20"/>
           <w:shd w:val="clear" w:color="auto" w:fill="F5F5F5"/>
         </w:rPr>
+        <w:lastRenderedPageBreak/>
         <w:t>Rate_Cash</w:t>
       </w:r>
       <w:proofErr w:type="spellEnd"/>
@@ -5703,7 +6040,6 @@
           <w:szCs w:val="20"/>
           <w:shd w:val="clear" w:color="auto" w:fill="F5F5F5"/>
         </w:rPr>
-        <w:lastRenderedPageBreak/>
         <w:t>Total_Stocks</w:t>
       </w:r>
       <w:proofErr w:type="spellEnd"/>
@@ -7107,6 +7443,28 @@
       <w:szCs w:val="32"/>
     </w:rPr>
   </w:style>
+  <w:style w:type="paragraph" w:styleId="Heading2">
+    <w:name w:val="heading 2"/>
+    <w:basedOn w:val="Normal"/>
+    <w:next w:val="Normal"/>
+    <w:link w:val="Heading2Char"/>
+    <w:uiPriority w:val="9"/>
+    <w:unhideWhenUsed/>
+    <w:qFormat/>
+    <w:rsid w:val="008C456B"/>
+    <w:pPr>
+      <w:keepNext/>
+      <w:keepLines/>
+      <w:spacing w:before="40" w:after="0"/>
+      <w:outlineLvl w:val="1"/>
+    </w:pPr>
+    <w:rPr>
+      <w:rFonts w:asciiTheme="majorHAnsi" w:eastAsiaTheme="majorEastAsia" w:hAnsiTheme="majorHAnsi" w:cstheme="majorBidi"/>
+      <w:color w:val="2F5496" w:themeColor="accent1" w:themeShade="BF"/>
+      <w:sz w:val="26"/>
+      <w:szCs w:val="26"/>
+    </w:rPr>
+  </w:style>
   <w:style w:type="character" w:default="1" w:styleId="DefaultParagraphFont">
     <w:name w:val="Default Paragraph Font"/>
     <w:uiPriority w:val="1"/>
@@ -7191,6 +7549,19 @@
       <w:color w:val="2F5496" w:themeColor="accent1" w:themeShade="BF"/>
       <w:sz w:val="32"/>
       <w:szCs w:val="32"/>
+    </w:rPr>
+  </w:style>
+  <w:style w:type="character" w:customStyle="1" w:styleId="Heading2Char">
+    <w:name w:val="Heading 2 Char"/>
+    <w:basedOn w:val="DefaultParagraphFont"/>
+    <w:link w:val="Heading2"/>
+    <w:uiPriority w:val="9"/>
+    <w:rsid w:val="008C456B"/>
+    <w:rPr>
+      <w:rFonts w:asciiTheme="majorHAnsi" w:eastAsiaTheme="majorEastAsia" w:hAnsiTheme="majorHAnsi" w:cstheme="majorBidi"/>
+      <w:color w:val="2F5496" w:themeColor="accent1" w:themeShade="BF"/>
+      <w:sz w:val="26"/>
+      <w:szCs w:val="26"/>
     </w:rPr>
   </w:style>
 </w:styles>

</xml_diff>

<commit_message>
[WIP] calculating rates with taxes, calc works but needs massive refactoring
</commit_message>
<xml_diff>
--- a/Documentation/Financials.docx
+++ b/Documentation/Financials.docx
@@ -173,13 +173,7 @@
         <w:rPr>
           <w:lang w:val="en-US"/>
         </w:rPr>
-        <w:t>:</w:t>
-      </w:r>
-      <w:r>
-        <w:rPr>
-          <w:lang w:val="en-US"/>
-        </w:rPr>
-        <w:t xml:space="preserve"> Interest Rate</w:t>
+        <w:t>: Interest Rate</w:t>
       </w:r>
     </w:p>
     <w:p>
@@ -208,13 +202,7 @@
         <w:rPr>
           <w:lang w:val="en-US"/>
         </w:rPr>
-        <w:t xml:space="preserve">: </w:t>
-      </w:r>
-      <w:r>
-        <w:rPr>
-          <w:lang w:val="en-US"/>
-        </w:rPr>
-        <w:t>26</w:t>
+        <w:t>: 26</w:t>
       </w:r>
       <w:r>
         <w:rPr>
@@ -436,19 +424,11 @@
           <w:lang w:val="en-US"/>
         </w:rPr>
       </w:pPr>
-      <w:proofErr w:type="gramStart"/>
-      <w:r>
-        <w:rPr>
-          <w:lang w:val="en-US"/>
-        </w:rPr>
-        <w:t>What :</w:t>
-      </w:r>
-      <w:proofErr w:type="gramEnd"/>
-      <w:r>
-        <w:rPr>
-          <w:lang w:val="en-US"/>
-        </w:rPr>
-        <w:t>= {</w:t>
+      <w:r>
+        <w:rPr>
+          <w:lang w:val="en-US"/>
+        </w:rPr>
+        <w:t>What := {</w:t>
       </w:r>
       <w:proofErr w:type="spellStart"/>
       <w:r>
@@ -498,7 +478,6 @@
         </w:rPr>
       </w:pPr>
       <w:proofErr w:type="spellStart"/>
-      <w:proofErr w:type="gramStart"/>
       <w:r>
         <w:rPr>
           <w:lang w:val="en-US"/>
@@ -510,35 +489,20 @@
         <w:rPr>
           <w:lang w:val="en-US"/>
         </w:rPr>
-        <w:t xml:space="preserve"> :</w:t>
-      </w:r>
-      <w:proofErr w:type="gramEnd"/>
-      <w:r>
-        <w:rPr>
-          <w:lang w:val="en-US"/>
-        </w:rPr>
-        <w:t>= {Stocks. Cash, Total}</w:t>
-      </w:r>
-    </w:p>
-    <w:p>
-      <w:pPr>
-        <w:rPr>
-          <w:lang w:val="en-US"/>
-        </w:rPr>
-      </w:pPr>
-      <w:proofErr w:type="gramStart"/>
-      <w:r>
-        <w:rPr>
-          <w:lang w:val="en-US"/>
-        </w:rPr>
-        <w:t>Scenario :</w:t>
-      </w:r>
-      <w:proofErr w:type="gramEnd"/>
-      <w:r>
-        <w:rPr>
-          <w:lang w:val="en-US"/>
-        </w:rPr>
-        <w:t xml:space="preserve">= { </w:t>
+        <w:t xml:space="preserve"> := {Stocks. Cash, Total}</w:t>
+      </w:r>
+    </w:p>
+    <w:p>
+      <w:pPr>
+        <w:rPr>
+          <w:lang w:val="en-US"/>
+        </w:rPr>
+      </w:pPr>
+      <w:r>
+        <w:rPr>
+          <w:lang w:val="en-US"/>
+        </w:rPr>
+        <w:t xml:space="preserve">Scenario := { </w:t>
       </w:r>
       <w:proofErr w:type="spellStart"/>
       <w:r>
@@ -576,7 +540,6 @@
         </w:rPr>
       </w:pPr>
       <w:proofErr w:type="spellStart"/>
-      <w:proofErr w:type="gramStart"/>
       <w:r>
         <w:rPr>
           <w:lang w:val="en-US"/>
@@ -588,14 +551,7 @@
         <w:rPr>
           <w:lang w:val="en-US"/>
         </w:rPr>
-        <w:t xml:space="preserve"> :</w:t>
-      </w:r>
-      <w:proofErr w:type="gramEnd"/>
-      <w:r>
-        <w:rPr>
-          <w:lang w:val="en-US"/>
-        </w:rPr>
-        <w:t xml:space="preserve">= { </w:t>
+        <w:t xml:space="preserve"> := { </w:t>
       </w:r>
       <w:proofErr w:type="spellStart"/>
       <w:r>
@@ -897,9 +853,135 @@
           <w:iCs/>
           <w:lang w:val="en-US"/>
         </w:rPr>
-        <w:t>TotalNeeded_</w:t>
-      </w:r>
-      <w:proofErr w:type="gramStart"/>
+        <w:t>TotalNeeded_max</w:t>
+      </w:r>
+      <w:proofErr w:type="spellEnd"/>
+      <w:r>
+        <w:rPr>
+          <w:rFonts w:ascii="Arial" w:hAnsi="Arial" w:cs="Arial"/>
+          <w:lang w:val="en-US"/>
+        </w:rPr>
+        <w:t xml:space="preserve"> := Der </w:t>
+      </w:r>
+      <w:proofErr w:type="spellStart"/>
+      <w:r>
+        <w:rPr>
+          <w:rFonts w:ascii="Arial" w:hAnsi="Arial" w:cs="Arial"/>
+          <w:lang w:val="en-US"/>
+        </w:rPr>
+        <w:t>Vermögensbetrag</w:t>
+      </w:r>
+      <w:proofErr w:type="spellEnd"/>
+      <w:r>
+        <w:rPr>
+          <w:rFonts w:ascii="Arial" w:hAnsi="Arial" w:cs="Arial"/>
+          <w:lang w:val="en-US"/>
+        </w:rPr>
+        <w:t xml:space="preserve"> der</w:t>
+      </w:r>
+      <w:r>
+        <w:rPr>
+          <w:rFonts w:ascii="Arial" w:hAnsi="Arial" w:cs="Arial"/>
+          <w:lang w:val="en-US"/>
+        </w:rPr>
+        <w:t xml:space="preserve"> </w:t>
+      </w:r>
+      <w:proofErr w:type="spellStart"/>
+      <w:r>
+        <w:rPr>
+          <w:rFonts w:ascii="Arial" w:hAnsi="Arial" w:cs="Arial"/>
+          <w:lang w:val="en-US"/>
+        </w:rPr>
+        <w:t>über</w:t>
+      </w:r>
+      <w:proofErr w:type="spellEnd"/>
+      <w:r>
+        <w:rPr>
+          <w:rFonts w:ascii="Arial" w:hAnsi="Arial" w:cs="Arial"/>
+          <w:lang w:val="en-US"/>
+        </w:rPr>
+        <w:t xml:space="preserve"> die </w:t>
+      </w:r>
+      <w:proofErr w:type="spellStart"/>
+      <w:r>
+        <w:rPr>
+          <w:rFonts w:ascii="Arial" w:hAnsi="Arial" w:cs="Arial"/>
+          <w:lang w:val="en-US"/>
+        </w:rPr>
+        <w:t>Rentenphase</w:t>
+      </w:r>
+      <w:proofErr w:type="spellEnd"/>
+      <w:r>
+        <w:rPr>
+          <w:rFonts w:ascii="Arial" w:hAnsi="Arial" w:cs="Arial"/>
+          <w:lang w:val="en-US"/>
+        </w:rPr>
+        <w:t xml:space="preserve"> (n Jahre)</w:t>
+      </w:r>
+      <w:r>
+        <w:rPr>
+          <w:rFonts w:ascii="Arial" w:hAnsi="Arial" w:cs="Arial"/>
+          <w:lang w:val="en-US"/>
+        </w:rPr>
+        <w:t xml:space="preserve"> </w:t>
+      </w:r>
+      <w:proofErr w:type="spellStart"/>
+      <w:r>
+        <w:rPr>
+          <w:rFonts w:ascii="Arial" w:hAnsi="Arial" w:cs="Arial"/>
+          <w:lang w:val="en-US"/>
+        </w:rPr>
+        <w:t>gebraucht</w:t>
+      </w:r>
+      <w:proofErr w:type="spellEnd"/>
+      <w:r>
+        <w:rPr>
+          <w:rFonts w:ascii="Arial" w:hAnsi="Arial" w:cs="Arial"/>
+          <w:lang w:val="en-US"/>
+        </w:rPr>
+        <w:t xml:space="preserve"> wird um </w:t>
+      </w:r>
+      <w:proofErr w:type="spellStart"/>
+      <w:r>
+        <w:rPr>
+          <w:rFonts w:ascii="Arial" w:hAnsi="Arial" w:cs="Arial"/>
+          <w:lang w:val="en-US"/>
+        </w:rPr>
+        <w:t>komfortabel</w:t>
+      </w:r>
+      <w:proofErr w:type="spellEnd"/>
+      <w:r>
+        <w:rPr>
+          <w:rFonts w:ascii="Arial" w:hAnsi="Arial" w:cs="Arial"/>
+          <w:lang w:val="en-US"/>
+        </w:rPr>
+        <w:t xml:space="preserve"> </w:t>
+      </w:r>
+      <w:proofErr w:type="spellStart"/>
+      <w:r>
+        <w:rPr>
+          <w:rFonts w:ascii="Arial" w:hAnsi="Arial" w:cs="Arial"/>
+          <w:lang w:val="en-US"/>
+        </w:rPr>
+        <w:t>zu</w:t>
+      </w:r>
+      <w:proofErr w:type="spellEnd"/>
+      <w:r>
+        <w:rPr>
+          <w:rFonts w:ascii="Arial" w:hAnsi="Arial" w:cs="Arial"/>
+          <w:lang w:val="en-US"/>
+        </w:rPr>
+        <w:t xml:space="preserve"> leben</w:t>
+      </w:r>
+    </w:p>
+    <w:p>
+      <w:pPr>
+        <w:rPr>
+          <w:rFonts w:ascii="Arial" w:hAnsi="Arial" w:cs="Arial"/>
+          <w:lang w:val="en-US"/>
+        </w:rPr>
+      </w:pPr>
+      <w:proofErr w:type="spellStart"/>
       <w:r>
         <w:rPr>
           <w:rFonts w:ascii="Arial" w:hAnsi="Arial" w:cs="Arial"/>
@@ -907,177 +989,15 @@
           <w:iCs/>
           <w:lang w:val="en-US"/>
         </w:rPr>
-        <w:t>max</w:t>
-      </w:r>
-      <w:proofErr w:type="spellEnd"/>
-      <w:r>
-        <w:rPr>
-          <w:rFonts w:ascii="Arial" w:hAnsi="Arial" w:cs="Arial"/>
-          <w:lang w:val="en-US"/>
-        </w:rPr>
-        <w:t xml:space="preserve"> :</w:t>
-      </w:r>
-      <w:proofErr w:type="gramEnd"/>
-      <w:r>
-        <w:rPr>
-          <w:rFonts w:ascii="Arial" w:hAnsi="Arial" w:cs="Arial"/>
-          <w:lang w:val="en-US"/>
-        </w:rPr>
-        <w:t xml:space="preserve">= Der </w:t>
-      </w:r>
-      <w:proofErr w:type="spellStart"/>
-      <w:r>
-        <w:rPr>
-          <w:rFonts w:ascii="Arial" w:hAnsi="Arial" w:cs="Arial"/>
-          <w:lang w:val="en-US"/>
-        </w:rPr>
-        <w:t>Vermögensbetrag</w:t>
-      </w:r>
-      <w:proofErr w:type="spellEnd"/>
-      <w:r>
-        <w:rPr>
-          <w:rFonts w:ascii="Arial" w:hAnsi="Arial" w:cs="Arial"/>
-          <w:lang w:val="en-US"/>
-        </w:rPr>
-        <w:t xml:space="preserve"> der</w:t>
-      </w:r>
-      <w:r>
-        <w:rPr>
-          <w:rFonts w:ascii="Arial" w:hAnsi="Arial" w:cs="Arial"/>
-          <w:lang w:val="en-US"/>
-        </w:rPr>
-        <w:t xml:space="preserve"> </w:t>
-      </w:r>
-      <w:proofErr w:type="spellStart"/>
-      <w:r>
-        <w:rPr>
-          <w:rFonts w:ascii="Arial" w:hAnsi="Arial" w:cs="Arial"/>
-          <w:lang w:val="en-US"/>
-        </w:rPr>
-        <w:t>über</w:t>
-      </w:r>
-      <w:proofErr w:type="spellEnd"/>
-      <w:r>
-        <w:rPr>
-          <w:rFonts w:ascii="Arial" w:hAnsi="Arial" w:cs="Arial"/>
-          <w:lang w:val="en-US"/>
-        </w:rPr>
-        <w:t xml:space="preserve"> die </w:t>
-      </w:r>
-      <w:proofErr w:type="spellStart"/>
-      <w:r>
-        <w:rPr>
-          <w:rFonts w:ascii="Arial" w:hAnsi="Arial" w:cs="Arial"/>
-          <w:lang w:val="en-US"/>
-        </w:rPr>
-        <w:t>Rentenphase</w:t>
-      </w:r>
-      <w:proofErr w:type="spellEnd"/>
-      <w:r>
-        <w:rPr>
-          <w:rFonts w:ascii="Arial" w:hAnsi="Arial" w:cs="Arial"/>
-          <w:lang w:val="en-US"/>
-        </w:rPr>
-        <w:t xml:space="preserve"> (n Jahre)</w:t>
-      </w:r>
-      <w:r>
-        <w:rPr>
-          <w:rFonts w:ascii="Arial" w:hAnsi="Arial" w:cs="Arial"/>
-          <w:lang w:val="en-US"/>
-        </w:rPr>
-        <w:t xml:space="preserve"> </w:t>
-      </w:r>
-      <w:proofErr w:type="spellStart"/>
-      <w:r>
-        <w:rPr>
-          <w:rFonts w:ascii="Arial" w:hAnsi="Arial" w:cs="Arial"/>
-          <w:lang w:val="en-US"/>
-        </w:rPr>
-        <w:t>gebraucht</w:t>
-      </w:r>
-      <w:proofErr w:type="spellEnd"/>
-      <w:r>
-        <w:rPr>
-          <w:rFonts w:ascii="Arial" w:hAnsi="Arial" w:cs="Arial"/>
-          <w:lang w:val="en-US"/>
-        </w:rPr>
-        <w:t xml:space="preserve"> wird um </w:t>
-      </w:r>
-      <w:proofErr w:type="spellStart"/>
-      <w:r>
-        <w:rPr>
-          <w:rFonts w:ascii="Arial" w:hAnsi="Arial" w:cs="Arial"/>
-          <w:lang w:val="en-US"/>
-        </w:rPr>
-        <w:t>komfortabel</w:t>
-      </w:r>
-      <w:proofErr w:type="spellEnd"/>
-      <w:r>
-        <w:rPr>
-          <w:rFonts w:ascii="Arial" w:hAnsi="Arial" w:cs="Arial"/>
-          <w:lang w:val="en-US"/>
-        </w:rPr>
-        <w:t xml:space="preserve"> </w:t>
-      </w:r>
-      <w:proofErr w:type="spellStart"/>
-      <w:r>
-        <w:rPr>
-          <w:rFonts w:ascii="Arial" w:hAnsi="Arial" w:cs="Arial"/>
-          <w:lang w:val="en-US"/>
-        </w:rPr>
-        <w:t>zu</w:t>
-      </w:r>
-      <w:proofErr w:type="spellEnd"/>
-      <w:r>
-        <w:rPr>
-          <w:rFonts w:ascii="Arial" w:hAnsi="Arial" w:cs="Arial"/>
-          <w:lang w:val="en-US"/>
-        </w:rPr>
-        <w:t xml:space="preserve"> leben</w:t>
-      </w:r>
-    </w:p>
-    <w:p>
-      <w:pPr>
-        <w:rPr>
-          <w:rFonts w:ascii="Arial" w:hAnsi="Arial" w:cs="Arial"/>
-          <w:lang w:val="en-US"/>
-        </w:rPr>
-      </w:pPr>
-      <w:proofErr w:type="spellStart"/>
-      <w:r>
-        <w:rPr>
-          <w:rFonts w:ascii="Arial" w:hAnsi="Arial" w:cs="Arial"/>
-          <w:i/>
-          <w:iCs/>
-          <w:lang w:val="en-US"/>
-        </w:rPr>
-        <w:t>TotalNeeded_</w:t>
-      </w:r>
-      <w:proofErr w:type="gramStart"/>
-      <w:r>
-        <w:rPr>
-          <w:rFonts w:ascii="Arial" w:hAnsi="Arial" w:cs="Arial"/>
-          <w:i/>
-          <w:iCs/>
-          <w:lang w:val="en-US"/>
-        </w:rPr>
-        <w:t>min</w:t>
-      </w:r>
-      <w:proofErr w:type="spellEnd"/>
-      <w:r>
-        <w:rPr>
-          <w:rFonts w:ascii="Arial" w:hAnsi="Arial" w:cs="Arial"/>
-          <w:lang w:val="en-US"/>
-        </w:rPr>
-        <w:t xml:space="preserve"> :</w:t>
-      </w:r>
-      <w:proofErr w:type="gramEnd"/>
-      <w:r>
-        <w:rPr>
-          <w:rFonts w:ascii="Arial" w:hAnsi="Arial" w:cs="Arial"/>
-          <w:lang w:val="en-US"/>
-        </w:rPr>
-        <w:t xml:space="preserve">= Der </w:t>
+        <w:t>TotalNeeded_min</w:t>
+      </w:r>
+      <w:proofErr w:type="spellEnd"/>
+      <w:r>
+        <w:rPr>
+          <w:rFonts w:ascii="Arial" w:hAnsi="Arial" w:cs="Arial"/>
+          <w:lang w:val="en-US"/>
+        </w:rPr>
+        <w:t xml:space="preserve"> := Der </w:t>
       </w:r>
       <w:proofErr w:type="spellStart"/>
       <w:r>
@@ -3270,9 +3190,9 @@
           <w:sz w:val="19"/>
           <w:szCs w:val="19"/>
         </w:rPr>
-        <w:t xml:space="preserve">, K0, q, n = </w:t>
-      </w:r>
-      <w:proofErr w:type="gramStart"/>
+        <w:t>, K0, q, n = symbols('</w:t>
+      </w:r>
+      <w:proofErr w:type="spellStart"/>
       <w:r>
         <w:rPr>
           <w:rFonts w:ascii="Cascadia Mono" w:hAnsi="Cascadia Mono" w:cs="Cascadia Mono"/>
@@ -3280,9 +3200,9 @@
           <w:sz w:val="19"/>
           <w:szCs w:val="19"/>
         </w:rPr>
-        <w:t>symbols(</w:t>
-      </w:r>
-      <w:proofErr w:type="gramEnd"/>
+        <w:t>Kn</w:t>
+      </w:r>
+      <w:proofErr w:type="spellEnd"/>
       <w:r>
         <w:rPr>
           <w:rFonts w:ascii="Cascadia Mono" w:hAnsi="Cascadia Mono" w:cs="Cascadia Mono"/>
@@ -3290,9 +3210,31 @@
           <w:sz w:val="19"/>
           <w:szCs w:val="19"/>
         </w:rPr>
-        <w:t>'</w:t>
-      </w:r>
-      <w:proofErr w:type="spellStart"/>
+        <w:t xml:space="preserve"> K0 q n')</w:t>
+      </w:r>
+    </w:p>
+    <w:p>
+      <w:pPr>
+        <w:autoSpaceDE w:val="0"/>
+        <w:autoSpaceDN w:val="0"/>
+        <w:adjustRightInd w:val="0"/>
+        <w:spacing w:after="0" w:line="240" w:lineRule="auto"/>
+        <w:rPr>
+          <w:rFonts w:ascii="Cascadia Mono" w:hAnsi="Cascadia Mono" w:cs="Cascadia Mono"/>
+          <w:color w:val="000000"/>
+          <w:sz w:val="19"/>
+          <w:szCs w:val="19"/>
+        </w:rPr>
+      </w:pPr>
+      <w:r>
+        <w:rPr>
+          <w:rFonts w:ascii="Cascadia Mono" w:hAnsi="Cascadia Mono" w:cs="Cascadia Mono"/>
+          <w:color w:val="000000"/>
+          <w:sz w:val="19"/>
+          <w:szCs w:val="19"/>
+        </w:rPr>
+        <w:t xml:space="preserve">            </w:t>
+      </w:r>
       <w:r>
         <w:rPr>
           <w:rFonts w:ascii="Cascadia Mono" w:hAnsi="Cascadia Mono" w:cs="Cascadia Mono"/>
@@ -3300,9 +3242,9 @@
           <w:sz w:val="19"/>
           <w:szCs w:val="19"/>
         </w:rPr>
-        <w:t>Kn</w:t>
-      </w:r>
-      <w:proofErr w:type="spellEnd"/>
+        <w:t xml:space="preserve">eq1 = Eq(K0 * q**n - (K0/n)*(q**n-1)/(q-1), </w:t>
+      </w:r>
+      <w:proofErr w:type="spellStart"/>
       <w:r>
         <w:rPr>
           <w:rFonts w:ascii="Cascadia Mono" w:hAnsi="Cascadia Mono" w:cs="Cascadia Mono"/>
@@ -3310,20 +3252,27 @@
           <w:sz w:val="19"/>
           <w:szCs w:val="19"/>
         </w:rPr>
-        <w:t xml:space="preserve"> K0 q n')</w:t>
-      </w:r>
-    </w:p>
-    <w:p>
-      <w:pPr>
-        <w:autoSpaceDE w:val="0"/>
-        <w:autoSpaceDN w:val="0"/>
-        <w:adjustRightInd w:val="0"/>
-        <w:spacing w:after="0" w:line="240" w:lineRule="auto"/>
+        <w:t>Kn</w:t>
+      </w:r>
+      <w:proofErr w:type="spellEnd"/>
+      <w:r>
+        <w:rPr>
+          <w:rFonts w:ascii="Cascadia Mono" w:hAnsi="Cascadia Mono" w:cs="Cascadia Mono"/>
+          <w:color w:val="008000"/>
+          <w:sz w:val="19"/>
+          <w:szCs w:val="19"/>
+        </w:rPr>
+        <w:t>)</w:t>
+      </w:r>
+    </w:p>
+    <w:p>
+      <w:pPr>
         <w:rPr>
           <w:rFonts w:ascii="Cascadia Mono" w:hAnsi="Cascadia Mono" w:cs="Cascadia Mono"/>
           <w:color w:val="000000"/>
           <w:sz w:val="19"/>
           <w:szCs w:val="19"/>
+          <w:lang w:val="en-US"/>
         </w:rPr>
       </w:pPr>
       <w:r>
@@ -3342,47 +3291,56 @@
           <w:sz w:val="19"/>
           <w:szCs w:val="19"/>
         </w:rPr>
-        <w:t xml:space="preserve">eq1 = </w:t>
-      </w:r>
-      <w:proofErr w:type="gramStart"/>
-      <w:r>
-        <w:rPr>
-          <w:rFonts w:ascii="Cascadia Mono" w:hAnsi="Cascadia Mono" w:cs="Cascadia Mono"/>
-          <w:color w:val="008000"/>
-          <w:sz w:val="19"/>
-          <w:szCs w:val="19"/>
-        </w:rPr>
-        <w:t>Eq(</w:t>
-      </w:r>
-      <w:proofErr w:type="gramEnd"/>
-      <w:r>
-        <w:rPr>
-          <w:rFonts w:ascii="Cascadia Mono" w:hAnsi="Cascadia Mono" w:cs="Cascadia Mono"/>
-          <w:color w:val="008000"/>
-          <w:sz w:val="19"/>
-          <w:szCs w:val="19"/>
-        </w:rPr>
-        <w:t xml:space="preserve">K0 * q**n - (K0/n)*(q**n-1)/(q-1), </w:t>
-      </w:r>
-      <w:proofErr w:type="spellStart"/>
-      <w:r>
-        <w:rPr>
-          <w:rFonts w:ascii="Cascadia Mono" w:hAnsi="Cascadia Mono" w:cs="Cascadia Mono"/>
-          <w:color w:val="008000"/>
-          <w:sz w:val="19"/>
-          <w:szCs w:val="19"/>
-        </w:rPr>
-        <w:t>Kn</w:t>
-      </w:r>
-      <w:proofErr w:type="spellEnd"/>
-      <w:r>
-        <w:rPr>
-          <w:rFonts w:ascii="Cascadia Mono" w:hAnsi="Cascadia Mono" w:cs="Cascadia Mono"/>
-          <w:color w:val="008000"/>
-          <w:sz w:val="19"/>
-          <w:szCs w:val="19"/>
-        </w:rPr>
-        <w:t>)</w:t>
+        <w:t>sol = solve(eq1,K0)</w:t>
+      </w:r>
+    </w:p>
+    <w:p>
+      <w:pPr>
+        <w:rPr>
+          <w:lang w:val="en-US"/>
+        </w:rPr>
+      </w:pPr>
+    </w:p>
+    <w:p>
+      <w:pPr>
+        <w:rPr>
+          <w:lang w:val="en-US"/>
+        </w:rPr>
+      </w:pPr>
+    </w:p>
+    <w:p>
+      <w:pPr>
+        <w:rPr>
+          <w:lang w:val="en-US"/>
+        </w:rPr>
+      </w:pPr>
+      <w:proofErr w:type="spellStart"/>
+      <w:r>
+        <w:rPr>
+          <w:lang w:val="en-US"/>
+        </w:rPr>
+        <w:t>Damit</w:t>
+      </w:r>
+      <w:proofErr w:type="spellEnd"/>
+      <w:r>
+        <w:rPr>
+          <w:lang w:val="en-US"/>
+        </w:rPr>
+        <w:t xml:space="preserve"> kann man nun die </w:t>
+      </w:r>
+      <w:proofErr w:type="spellStart"/>
+      <w:r>
+        <w:rPr>
+          <w:lang w:val="en-US"/>
+        </w:rPr>
+        <w:t>Zinsfaktoren</w:t>
+      </w:r>
+      <w:proofErr w:type="spellEnd"/>
+      <w:r>
+        <w:rPr>
+          <w:lang w:val="en-US"/>
+        </w:rPr>
+        <w:t xml:space="preserve"> </w:t>
       </w:r>
     </w:p>
     <w:p>
@@ -3392,9 +3350,9 @@
           <w:color w:val="000000"/>
           <w:sz w:val="19"/>
           <w:szCs w:val="19"/>
-          <w:lang w:val="en-US"/>
-        </w:rPr>
-      </w:pPr>
+        </w:rPr>
+      </w:pPr>
+      <w:proofErr w:type="spellStart"/>
       <w:r>
         <w:rPr>
           <w:rFonts w:ascii="Cascadia Mono" w:hAnsi="Cascadia Mono" w:cs="Cascadia Mono"/>
@@ -3402,100 +3360,9 @@
           <w:sz w:val="19"/>
           <w:szCs w:val="19"/>
         </w:rPr>
-        <w:t xml:space="preserve">            </w:t>
-      </w:r>
-      <w:r>
-        <w:rPr>
-          <w:rFonts w:ascii="Cascadia Mono" w:hAnsi="Cascadia Mono" w:cs="Cascadia Mono"/>
-          <w:color w:val="008000"/>
-          <w:sz w:val="19"/>
-          <w:szCs w:val="19"/>
-        </w:rPr>
-        <w:t>sol = solve(eq</w:t>
-      </w:r>
-      <w:proofErr w:type="gramStart"/>
-      <w:r>
-        <w:rPr>
-          <w:rFonts w:ascii="Cascadia Mono" w:hAnsi="Cascadia Mono" w:cs="Cascadia Mono"/>
-          <w:color w:val="008000"/>
-          <w:sz w:val="19"/>
-          <w:szCs w:val="19"/>
-        </w:rPr>
-        <w:t>1,K</w:t>
-      </w:r>
-      <w:proofErr w:type="gramEnd"/>
-      <w:r>
-        <w:rPr>
-          <w:rFonts w:ascii="Cascadia Mono" w:hAnsi="Cascadia Mono" w:cs="Cascadia Mono"/>
-          <w:color w:val="008000"/>
-          <w:sz w:val="19"/>
-          <w:szCs w:val="19"/>
-        </w:rPr>
-        <w:t>0)</w:t>
-      </w:r>
-    </w:p>
-    <w:p>
-      <w:pPr>
-        <w:rPr>
-          <w:lang w:val="en-US"/>
-        </w:rPr>
-      </w:pPr>
-    </w:p>
-    <w:p>
-      <w:pPr>
-        <w:rPr>
-          <w:lang w:val="en-US"/>
-        </w:rPr>
-      </w:pPr>
-    </w:p>
-    <w:p>
-      <w:pPr>
-        <w:rPr>
-          <w:lang w:val="en-US"/>
-        </w:rPr>
-      </w:pPr>
-      <w:proofErr w:type="spellStart"/>
-      <w:r>
-        <w:rPr>
-          <w:lang w:val="en-US"/>
-        </w:rPr>
-        <w:t>Damit</w:t>
-      </w:r>
-      <w:proofErr w:type="spellEnd"/>
-      <w:r>
-        <w:rPr>
-          <w:lang w:val="en-US"/>
-        </w:rPr>
-        <w:t xml:space="preserve"> kann man nun </w:t>
-      </w:r>
-      <w:proofErr w:type="gramStart"/>
-      <w:r>
-        <w:rPr>
-          <w:lang w:val="en-US"/>
-        </w:rPr>
-        <w:t>die</w:t>
-      </w:r>
-      <w:proofErr w:type="gramEnd"/>
-      <w:r>
-        <w:rPr>
-          <w:lang w:val="en-US"/>
-        </w:rPr>
-        <w:t xml:space="preserve"> </w:t>
-      </w:r>
-      <w:proofErr w:type="spellStart"/>
-      <w:r>
-        <w:rPr>
-          <w:lang w:val="en-US"/>
-        </w:rPr>
-        <w:t>Zinsfaktoren</w:t>
-      </w:r>
-      <w:proofErr w:type="spellEnd"/>
-      <w:r>
-        <w:rPr>
-          <w:lang w:val="en-US"/>
-        </w:rPr>
-        <w:t xml:space="preserve"> </w:t>
-      </w:r>
+        <w:t>z_stocks_max</w:t>
+      </w:r>
+      <w:proofErr w:type="spellEnd"/>
     </w:p>
     <w:p>
       <w:pPr>
@@ -3514,45 +3381,24 @@
           <w:sz w:val="19"/>
           <w:szCs w:val="19"/>
         </w:rPr>
-        <w:t>z_stocks_max</w:t>
-      </w:r>
-      <w:proofErr w:type="spellEnd"/>
-    </w:p>
-    <w:p>
-      <w:pPr>
+        <w:t>z_stocks_min</w:t>
+      </w:r>
+      <w:proofErr w:type="spellEnd"/>
+    </w:p>
+    <w:p>
+      <w:pPr>
+        <w:rPr>
+          <w:lang w:val="en-US"/>
+        </w:rPr>
+      </w:pPr>
+      <w:proofErr w:type="spellStart"/>
+      <w:r>
         <w:rPr>
           <w:rFonts w:ascii="Cascadia Mono" w:hAnsi="Cascadia Mono" w:cs="Cascadia Mono"/>
           <w:color w:val="000000"/>
           <w:sz w:val="19"/>
           <w:szCs w:val="19"/>
         </w:rPr>
-      </w:pPr>
-      <w:proofErr w:type="spellStart"/>
-      <w:r>
-        <w:rPr>
-          <w:rFonts w:ascii="Cascadia Mono" w:hAnsi="Cascadia Mono" w:cs="Cascadia Mono"/>
-          <w:color w:val="000000"/>
-          <w:sz w:val="19"/>
-          <w:szCs w:val="19"/>
-        </w:rPr>
-        <w:t>z_stocks_min</w:t>
-      </w:r>
-      <w:proofErr w:type="spellEnd"/>
-    </w:p>
-    <w:p>
-      <w:pPr>
-        <w:rPr>
-          <w:lang w:val="en-US"/>
-        </w:rPr>
-      </w:pPr>
-      <w:proofErr w:type="spellStart"/>
-      <w:r>
-        <w:rPr>
-          <w:rFonts w:ascii="Cascadia Mono" w:hAnsi="Cascadia Mono" w:cs="Cascadia Mono"/>
-          <w:color w:val="000000"/>
-          <w:sz w:val="19"/>
-          <w:szCs w:val="19"/>
-        </w:rPr>
         <w:t>z_cash</w:t>
       </w:r>
       <w:proofErr w:type="spellEnd"/>
@@ -3596,21 +3442,7 @@
           <w:lang w:val="en-US"/>
         </w:rPr>
         <w:lastRenderedPageBreak/>
-        <w:t xml:space="preserve">K0 =   R * -(q**n-1) / </w:t>
-      </w:r>
-      <w:proofErr w:type="gramStart"/>
-      <w:r>
-        <w:rPr>
-          <w:lang w:val="en-US"/>
-        </w:rPr>
-        <w:t>( (</w:t>
-      </w:r>
-      <w:proofErr w:type="gramEnd"/>
-      <w:r>
-        <w:rPr>
-          <w:lang w:val="en-US"/>
-        </w:rPr>
-        <w:t>q-1) * (q**n) )</w:t>
+        <w:t>K0 =   R * -(q**n-1) / ( (q-1) * (q**n) )</w:t>
       </w:r>
     </w:p>
     <w:p>
@@ -3840,12 +3672,6 @@
           <w:lang w:val="en-US"/>
         </w:rPr>
         <w:tab/>
-      </w:r>
-      <w:proofErr w:type="gramStart"/>
-      <w:r>
-        <w:rPr>
-          <w:lang w:val="en-US"/>
-        </w:rPr>
         <w:t>((</w:t>
       </w:r>
       <w:r>
@@ -3859,14 +3685,7 @@
         <w:rPr>
           <w:lang w:val="en-US"/>
         </w:rPr>
-        <w:t>q</w:t>
-      </w:r>
-      <w:proofErr w:type="gramEnd"/>
-      <w:r>
-        <w:rPr>
-          <w:lang w:val="en-US"/>
-        </w:rPr>
-        <w:t>_stocks_max</w:t>
+        <w:t>q_stocks_max</w:t>
       </w:r>
       <w:proofErr w:type="spellEnd"/>
       <w:r>
@@ -3955,12 +3774,6 @@
           <w:lang w:val="en-US"/>
         </w:rPr>
         <w:tab/>
-      </w:r>
-      <w:proofErr w:type="gramStart"/>
-      <w:r>
-        <w:rPr>
-          <w:lang w:val="en-US"/>
-        </w:rPr>
         <w:t>((</w:t>
       </w:r>
       <w:r>
@@ -3974,14 +3787,7 @@
         <w:rPr>
           <w:lang w:val="en-US"/>
         </w:rPr>
-        <w:t>q</w:t>
-      </w:r>
-      <w:proofErr w:type="gramEnd"/>
-      <w:r>
-        <w:rPr>
-          <w:lang w:val="en-US"/>
-        </w:rPr>
-        <w:t>_stocks_min</w:t>
+        <w:t>q_stocks_min</w:t>
       </w:r>
       <w:proofErr w:type="spellEnd"/>
       <w:r>
@@ -4070,12 +3876,6 @@
           <w:lang w:val="en-US"/>
         </w:rPr>
         <w:tab/>
-      </w:r>
-      <w:proofErr w:type="gramStart"/>
-      <w:r>
-        <w:rPr>
-          <w:lang w:val="en-US"/>
-        </w:rPr>
         <w:t>((</w:t>
       </w:r>
       <w:r>
@@ -4089,14 +3889,7 @@
         <w:rPr>
           <w:lang w:val="en-US"/>
         </w:rPr>
-        <w:t>q</w:t>
-      </w:r>
-      <w:proofErr w:type="gramEnd"/>
-      <w:r>
-        <w:rPr>
-          <w:lang w:val="en-US"/>
-        </w:rPr>
-        <w:t>_cash</w:t>
+        <w:t>q_cash</w:t>
       </w:r>
       <w:proofErr w:type="spellEnd"/>
       <w:r>
@@ -4125,13 +3918,6 @@
         </w:rPr>
         <w:t xml:space="preserve"> **n))</w:t>
       </w:r>
-    </w:p>
-    <w:p>
-      <w:pPr>
-        <w:rPr>
-          <w:lang w:val="en-US"/>
-        </w:rPr>
-      </w:pPr>
     </w:p>
     <w:p>
       <w:pPr>
@@ -4282,9 +4068,19 @@
           <w:lang w:val="en-US"/>
         </w:rPr>
       </w:pPr>
-      <w:proofErr w:type="spellStart"/>
-      <w:r>
-        <w:rPr>
+      <w:r>
+        <w:rPr>
+          <w:b/>
+          <w:bCs/>
+          <w:lang w:val="en-US"/>
+        </w:rPr>
+        <w:t>//</w:t>
+      </w:r>
+      <w:proofErr w:type="spellStart"/>
+      <w:r>
+        <w:rPr>
+          <w:b/>
+          <w:bCs/>
           <w:lang w:val="en-US"/>
         </w:rPr>
         <w:t>Rate_Cash</w:t>
@@ -4294,39 +4090,27 @@
         <w:rPr>
           <w:lang w:val="en-US"/>
         </w:rPr>
-        <w:t xml:space="preserve"> </w:t>
-      </w:r>
-      <w:proofErr w:type="gramStart"/>
-      <w:r>
-        <w:rPr>
-          <w:lang w:val="en-US"/>
-        </w:rPr>
-        <w:t xml:space="preserve">*  </w:t>
-      </w:r>
-      <w:proofErr w:type="spellStart"/>
-      <w:r>
-        <w:rPr>
-          <w:lang w:val="en-US"/>
-        </w:rPr>
-        <w:t>z</w:t>
-      </w:r>
-      <w:proofErr w:type="gramEnd"/>
-      <w:r>
-        <w:rPr>
-          <w:lang w:val="en-US"/>
-        </w:rPr>
-        <w:t>_cash</w:t>
-      </w:r>
-      <w:proofErr w:type="spellEnd"/>
-      <w:r>
-        <w:rPr>
-          <w:lang w:val="en-US"/>
-        </w:rPr>
-        <w:t xml:space="preserve">  + </w:t>
-      </w:r>
-      <w:proofErr w:type="spellStart"/>
-      <w:r>
-        <w:rPr>
+        <w:t xml:space="preserve"> * </w:t>
+      </w:r>
+      <w:proofErr w:type="spellStart"/>
+      <w:r>
+        <w:rPr>
+          <w:lang w:val="en-US"/>
+        </w:rPr>
+        <w:t>z_cash</w:t>
+      </w:r>
+      <w:proofErr w:type="spellEnd"/>
+      <w:r>
+        <w:rPr>
+          <w:lang w:val="en-US"/>
+        </w:rPr>
+        <w:t xml:space="preserve"> + </w:t>
+      </w:r>
+      <w:proofErr w:type="spellStart"/>
+      <w:r>
+        <w:rPr>
+          <w:b/>
+          <w:bCs/>
           <w:lang w:val="en-US"/>
         </w:rPr>
         <w:t>Rate_Stocks_Max</w:t>
@@ -4336,7 +4120,13 @@
         <w:rPr>
           <w:lang w:val="en-US"/>
         </w:rPr>
-        <w:t xml:space="preserve"> * </w:t>
+        <w:t xml:space="preserve"> </w:t>
+      </w:r>
+      <w:r>
+        <w:rPr>
+          <w:lang w:val="en-US"/>
+        </w:rPr>
+        <w:t xml:space="preserve">* </w:t>
       </w:r>
       <w:proofErr w:type="spellStart"/>
       <w:r>
@@ -4350,14 +4140,22 @@
         <w:rPr>
           <w:lang w:val="en-US"/>
         </w:rPr>
-        <w:t xml:space="preserve">  = </w:t>
-      </w:r>
-      <w:proofErr w:type="spellStart"/>
-      <w:r>
-        <w:rPr>
-          <w:lang w:val="en-US"/>
-        </w:rPr>
-        <w:t>Total_Cash</w:t>
+        <w:t xml:space="preserve"> = </w:t>
+      </w:r>
+      <w:proofErr w:type="spellStart"/>
+      <w:r>
+        <w:rPr>
+          <w:b/>
+          <w:bCs/>
+          <w:lang w:val="en-US"/>
+        </w:rPr>
+        <w:t>Total_Cas</w:t>
+      </w:r>
+      <w:r>
+        <w:rPr>
+          <w:lang w:val="en-US"/>
+        </w:rPr>
+        <w:t>h</w:t>
       </w:r>
       <w:proofErr w:type="spellEnd"/>
       <w:r>
@@ -4369,6 +4167,8 @@
       <w:proofErr w:type="spellStart"/>
       <w:r>
         <w:rPr>
+          <w:b/>
+          <w:bCs/>
           <w:lang w:val="en-US"/>
         </w:rPr>
         <w:t>Total_Stocks</w:t>
@@ -4386,9 +4186,19 @@
           <w:lang w:val="en-US"/>
         </w:rPr>
       </w:pPr>
-      <w:proofErr w:type="spellStart"/>
-      <w:r>
-        <w:rPr>
+      <w:r>
+        <w:rPr>
+          <w:b/>
+          <w:bCs/>
+          <w:lang w:val="en-US"/>
+        </w:rPr>
+        <w:t>//</w:t>
+      </w:r>
+      <w:proofErr w:type="spellStart"/>
+      <w:r>
+        <w:rPr>
+          <w:b/>
+          <w:bCs/>
           <w:lang w:val="en-US"/>
         </w:rPr>
         <w:t>Rate_Cash</w:t>
@@ -4417,6 +4227,8 @@
       <w:proofErr w:type="spellStart"/>
       <w:r>
         <w:rPr>
+          <w:b/>
+          <w:bCs/>
           <w:lang w:val="en-US"/>
         </w:rPr>
         <w:t>Rate_Stocks_Min</w:t>
@@ -4426,39 +4238,33 @@
         <w:rPr>
           <w:lang w:val="en-US"/>
         </w:rPr>
-        <w:t xml:space="preserve"> * </w:t>
-      </w:r>
-      <w:proofErr w:type="spellStart"/>
-      <w:r>
-        <w:rPr>
-          <w:lang w:val="en-US"/>
-        </w:rPr>
-        <w:t>z_stocks_</w:t>
-      </w:r>
-      <w:proofErr w:type="gramStart"/>
-      <w:r>
-        <w:rPr>
-          <w:lang w:val="en-US"/>
-        </w:rPr>
-        <w:t>min</w:t>
-      </w:r>
-      <w:proofErr w:type="spellEnd"/>
-      <w:r>
-        <w:rPr>
-          <w:lang w:val="en-US"/>
-        </w:rPr>
-        <w:t xml:space="preserve">  =</w:t>
-      </w:r>
-      <w:proofErr w:type="gramEnd"/>
-      <w:r>
-        <w:rPr>
-          <w:lang w:val="en-US"/>
-        </w:rPr>
-        <w:t xml:space="preserve"> </w:t>
-      </w:r>
-      <w:proofErr w:type="spellStart"/>
-      <w:r>
-        <w:rPr>
+        <w:t xml:space="preserve"> </w:t>
+      </w:r>
+      <w:r>
+        <w:rPr>
+          <w:lang w:val="en-US"/>
+        </w:rPr>
+        <w:t xml:space="preserve">* </w:t>
+      </w:r>
+      <w:proofErr w:type="spellStart"/>
+      <w:r>
+        <w:rPr>
+          <w:lang w:val="en-US"/>
+        </w:rPr>
+        <w:t>z_stocks_min</w:t>
+      </w:r>
+      <w:proofErr w:type="spellEnd"/>
+      <w:r>
+        <w:rPr>
+          <w:lang w:val="en-US"/>
+        </w:rPr>
+        <w:t xml:space="preserve"> = </w:t>
+      </w:r>
+      <w:proofErr w:type="spellStart"/>
+      <w:r>
+        <w:rPr>
+          <w:b/>
+          <w:bCs/>
           <w:lang w:val="en-US"/>
         </w:rPr>
         <w:t>Total_Cash</w:t>
@@ -4473,6 +4279,8 @@
       <w:proofErr w:type="spellStart"/>
       <w:r>
         <w:rPr>
+          <w:b/>
+          <w:bCs/>
           <w:lang w:val="en-US"/>
         </w:rPr>
         <w:t>Total_Stocks</w:t>
@@ -4524,47 +4332,59 @@
       <w:proofErr w:type="spellStart"/>
       <w:r>
         <w:rPr>
-          <w:lang w:val="en-US"/>
-        </w:rPr>
-        <w:t>Total_Cash</w:t>
-      </w:r>
-      <w:proofErr w:type="spellEnd"/>
-      <w:r>
-        <w:rPr>
-          <w:lang w:val="en-US"/>
-        </w:rPr>
-        <w:t xml:space="preserve"> = </w:t>
-      </w:r>
-      <w:proofErr w:type="spellStart"/>
-      <w:r>
-        <w:rPr>
-          <w:lang w:val="en-US"/>
-        </w:rPr>
-        <w:t>Rate_Cash</w:t>
-      </w:r>
-      <w:proofErr w:type="spellEnd"/>
-      <w:r>
-        <w:rPr>
-          <w:lang w:val="en-US"/>
-        </w:rPr>
-        <w:t xml:space="preserve"> * </w:t>
-      </w:r>
-      <w:proofErr w:type="spellStart"/>
-      <w:r>
-        <w:rPr>
-          <w:lang w:val="en-US"/>
-        </w:rPr>
-        <w:t>z_cash</w:t>
-      </w:r>
-      <w:proofErr w:type="spellEnd"/>
-    </w:p>
-    <w:p>
-      <w:pPr>
-        <w:pStyle w:val="ListParagraph"/>
-        <w:rPr>
-          <w:lang w:val="en-US"/>
-        </w:rPr>
-      </w:pPr>
+          <w:b/>
+          <w:bCs/>
+          <w:lang w:val="en-US"/>
+        </w:rPr>
+        <w:t>Total_Stocks</w:t>
+      </w:r>
+      <w:proofErr w:type="spellEnd"/>
+      <w:r>
+        <w:rPr>
+          <w:b/>
+          <w:bCs/>
+          <w:lang w:val="en-US"/>
+        </w:rPr>
+        <w:t xml:space="preserve"> </w:t>
+      </w:r>
+      <w:r>
+        <w:rPr>
+          <w:b/>
+          <w:bCs/>
+          <w:lang w:val="en-US"/>
+        </w:rPr>
+        <w:t xml:space="preserve">= </w:t>
+      </w:r>
+      <w:proofErr w:type="spellStart"/>
+      <w:r>
+        <w:rPr>
+          <w:b/>
+          <w:bCs/>
+          <w:lang w:val="en-US"/>
+        </w:rPr>
+        <w:t>Rate_Stocks_Max</w:t>
+      </w:r>
+      <w:proofErr w:type="spellEnd"/>
+      <w:r>
+        <w:rPr>
+          <w:lang w:val="en-US"/>
+        </w:rPr>
+        <w:t xml:space="preserve"> *</w:t>
+      </w:r>
+      <w:r>
+        <w:rPr>
+          <w:lang w:val="en-US"/>
+        </w:rPr>
+        <w:t xml:space="preserve"> </w:t>
+      </w:r>
+      <w:proofErr w:type="spellStart"/>
+      <w:r>
+        <w:rPr>
+          <w:lang w:val="en-US"/>
+        </w:rPr>
+        <w:t>z_stocks_max</w:t>
+      </w:r>
+      <w:proofErr w:type="spellEnd"/>
     </w:p>
     <w:p>
       <w:pPr>
@@ -4580,23 +4400,36 @@
       <w:proofErr w:type="spellStart"/>
       <w:r>
         <w:rPr>
-          <w:lang w:val="en-US"/>
-        </w:rPr>
-        <w:t>Rate_Cash</w:t>
-      </w:r>
-      <w:proofErr w:type="spellEnd"/>
-      <w:r>
-        <w:rPr>
-          <w:lang w:val="en-US"/>
-        </w:rPr>
-        <w:t xml:space="preserve"> + </w:t>
-      </w:r>
-      <w:proofErr w:type="spellStart"/>
-      <w:r>
-        <w:rPr>
-          <w:lang w:val="en-US"/>
-        </w:rPr>
-        <w:t>Rate_Stocks_Max</w:t>
+          <w:b/>
+          <w:bCs/>
+          <w:lang w:val="en-US"/>
+        </w:rPr>
+        <w:t>Total_Stocks</w:t>
+      </w:r>
+      <w:proofErr w:type="spellEnd"/>
+      <w:r>
+        <w:rPr>
+          <w:b/>
+          <w:bCs/>
+          <w:lang w:val="en-US"/>
+        </w:rPr>
+        <w:t xml:space="preserve"> </w:t>
+      </w:r>
+      <w:r>
+        <w:rPr>
+          <w:lang w:val="en-US"/>
+        </w:rPr>
+        <w:t>*</w:t>
+      </w:r>
+      <w:r>
+        <w:t xml:space="preserve"> </w:t>
+      </w:r>
+      <w:proofErr w:type="spellStart"/>
+      <w:r>
+        <w:rPr>
+          <w:lang w:val="en-US"/>
+        </w:rPr>
+        <w:t>stocks_crashFactor_badCase</w:t>
       </w:r>
       <w:proofErr w:type="spellEnd"/>
       <w:r>
@@ -4608,9 +4441,25 @@
       <w:proofErr w:type="spellStart"/>
       <w:r>
         <w:rPr>
-          <w:lang w:val="en-US"/>
-        </w:rPr>
-        <w:t>comfort_total_needed_Year</w:t>
+          <w:b/>
+          <w:bCs/>
+          <w:lang w:val="en-US"/>
+        </w:rPr>
+        <w:t>Rate_Stocks_Min</w:t>
+      </w:r>
+      <w:proofErr w:type="spellEnd"/>
+      <w:r>
+        <w:rPr>
+          <w:lang w:val="en-US"/>
+        </w:rPr>
+        <w:t xml:space="preserve"> * </w:t>
+      </w:r>
+      <w:proofErr w:type="spellStart"/>
+      <w:r>
+        <w:rPr>
+          <w:lang w:val="en-US"/>
+        </w:rPr>
+        <w:t>z_stocks_min</w:t>
       </w:r>
       <w:proofErr w:type="spellEnd"/>
     </w:p>
@@ -4628,6 +4477,32 @@
       <w:proofErr w:type="spellStart"/>
       <w:r>
         <w:rPr>
+          <w:b/>
+          <w:bCs/>
+          <w:lang w:val="en-US"/>
+        </w:rPr>
+        <w:t>Total_Cash</w:t>
+      </w:r>
+      <w:proofErr w:type="spellEnd"/>
+      <w:r>
+        <w:rPr>
+          <w:lang w:val="en-US"/>
+        </w:rPr>
+        <w:t xml:space="preserve"> </w:t>
+      </w:r>
+      <w:r>
+        <w:rPr>
+          <w:b/>
+          <w:bCs/>
+          <w:lang w:val="en-US"/>
+        </w:rPr>
+        <w:t xml:space="preserve">= </w:t>
+      </w:r>
+      <w:proofErr w:type="spellStart"/>
+      <w:r>
+        <w:rPr>
+          <w:b/>
+          <w:bCs/>
           <w:lang w:val="en-US"/>
         </w:rPr>
         <w:t>Rate_Cash</w:t>
@@ -4637,11 +4512,115 @@
         <w:rPr>
           <w:lang w:val="en-US"/>
         </w:rPr>
+        <w:t xml:space="preserve"> * </w:t>
+      </w:r>
+      <w:proofErr w:type="spellStart"/>
+      <w:r>
+        <w:rPr>
+          <w:lang w:val="en-US"/>
+        </w:rPr>
+        <w:t>z_cash</w:t>
+      </w:r>
+      <w:proofErr w:type="spellEnd"/>
+    </w:p>
+    <w:p>
+      <w:pPr>
+        <w:pStyle w:val="ListParagraph"/>
+        <w:rPr>
+          <w:lang w:val="en-US"/>
+        </w:rPr>
+      </w:pPr>
+    </w:p>
+    <w:p>
+      <w:pPr>
+        <w:pStyle w:val="ListParagraph"/>
+        <w:numPr>
+          <w:ilvl w:val="0"/>
+          <w:numId w:val="8"/>
+        </w:numPr>
+        <w:rPr>
+          <w:lang w:val="en-US"/>
+        </w:rPr>
+      </w:pPr>
+      <w:proofErr w:type="spellStart"/>
+      <w:r>
+        <w:rPr>
+          <w:b/>
+          <w:bCs/>
+          <w:lang w:val="en-US"/>
+        </w:rPr>
+        <w:t>Rate_Cash</w:t>
+      </w:r>
+      <w:proofErr w:type="spellEnd"/>
+      <w:r>
+        <w:rPr>
+          <w:lang w:val="en-US"/>
+        </w:rPr>
         <w:t xml:space="preserve"> + </w:t>
       </w:r>
       <w:proofErr w:type="spellStart"/>
       <w:r>
         <w:rPr>
+          <w:b/>
+          <w:bCs/>
+          <w:lang w:val="en-US"/>
+        </w:rPr>
+        <w:t>Rate_Stocks_Max</w:t>
+      </w:r>
+      <w:proofErr w:type="spellEnd"/>
+      <w:r>
+        <w:rPr>
+          <w:lang w:val="en-US"/>
+        </w:rPr>
+        <w:t xml:space="preserve"> </w:t>
+      </w:r>
+      <w:r>
+        <w:rPr>
+          <w:lang w:val="en-US"/>
+        </w:rPr>
+        <w:t xml:space="preserve">= </w:t>
+      </w:r>
+      <w:proofErr w:type="spellStart"/>
+      <w:r>
+        <w:rPr>
+          <w:lang w:val="en-US"/>
+        </w:rPr>
+        <w:t>comfort_total_needed_Year</w:t>
+      </w:r>
+      <w:proofErr w:type="spellEnd"/>
+    </w:p>
+    <w:p>
+      <w:pPr>
+        <w:pStyle w:val="ListParagraph"/>
+        <w:numPr>
+          <w:ilvl w:val="0"/>
+          <w:numId w:val="8"/>
+        </w:numPr>
+        <w:rPr>
+          <w:lang w:val="en-US"/>
+        </w:rPr>
+      </w:pPr>
+      <w:proofErr w:type="spellStart"/>
+      <w:r>
+        <w:rPr>
+          <w:b/>
+          <w:bCs/>
+          <w:lang w:val="en-US"/>
+        </w:rPr>
+        <w:t>Rate_Cash</w:t>
+      </w:r>
+      <w:proofErr w:type="spellEnd"/>
+      <w:r>
+        <w:rPr>
+          <w:lang w:val="en-US"/>
+        </w:rPr>
+        <w:t xml:space="preserve"> + </w:t>
+      </w:r>
+      <w:proofErr w:type="spellStart"/>
+      <w:r>
+        <w:rPr>
+          <w:b/>
+          <w:bCs/>
           <w:lang w:val="en-US"/>
         </w:rPr>
         <w:t>Rate_Stocks_Min</w:t>
@@ -4651,7 +4630,13 @@
         <w:rPr>
           <w:lang w:val="en-US"/>
         </w:rPr>
-        <w:t xml:space="preserve"> = </w:t>
+        <w:t xml:space="preserve"> </w:t>
+      </w:r>
+      <w:r>
+        <w:rPr>
+          <w:lang w:val="en-US"/>
+        </w:rPr>
+        <w:t xml:space="preserve">= </w:t>
       </w:r>
       <w:proofErr w:type="spellStart"/>
       <w:r>
@@ -4874,16 +4859,8 @@
         <w:rPr>
           <w:lang w:val="en-US"/>
         </w:rPr>
-        <w:t xml:space="preserve"> = </w:t>
-      </w:r>
-      <w:proofErr w:type="gramStart"/>
-      <w:r>
-        <w:rPr>
-          <w:lang w:val="en-US"/>
-        </w:rPr>
-        <w:t>symbols(</w:t>
-      </w:r>
-      <w:proofErr w:type="gramEnd"/>
+        <w:t xml:space="preserve"> = symbols(</w:t>
+      </w:r>
       <w:r>
         <w:rPr>
           <w:lang w:val="en-US"/>
@@ -5086,17 +5063,15 @@
         <w:rPr>
           <w:lang w:val="en-US"/>
         </w:rPr>
-        <w:t>eq1=</w:t>
-      </w:r>
-      <w:proofErr w:type="gramStart"/>
-      <w:r>
-        <w:rPr>
-          <w:lang w:val="en-US"/>
-        </w:rPr>
-        <w:t>Eq(</w:t>
-      </w:r>
-      <w:proofErr w:type="spellStart"/>
-      <w:proofErr w:type="gramEnd"/>
+        <w:t>//</w:t>
+      </w:r>
+      <w:r>
+        <w:rPr>
+          <w:lang w:val="en-US"/>
+        </w:rPr>
+        <w:t>eq1=Eq(</w:t>
+      </w:r>
+      <w:proofErr w:type="spellStart"/>
       <w:r>
         <w:rPr>
           <w:lang w:val="en-US"/>
@@ -5203,17 +5178,15 @@
         <w:rPr>
           <w:lang w:val="en-US"/>
         </w:rPr>
-        <w:t>eq2=</w:t>
-      </w:r>
-      <w:proofErr w:type="gramStart"/>
-      <w:r>
-        <w:rPr>
-          <w:lang w:val="en-US"/>
-        </w:rPr>
-        <w:t>Eq(</w:t>
-      </w:r>
-      <w:proofErr w:type="spellStart"/>
-      <w:proofErr w:type="gramEnd"/>
+        <w:t>//</w:t>
+      </w:r>
+      <w:r>
+        <w:rPr>
+          <w:lang w:val="en-US"/>
+        </w:rPr>
+        <w:t>eq2=Eq(</w:t>
+      </w:r>
+      <w:proofErr w:type="spellStart"/>
       <w:r>
         <w:rPr>
           <w:lang w:val="en-US"/>
@@ -5259,6 +5232,105 @@
         <w:rPr>
           <w:lang w:val="en-US"/>
         </w:rPr>
+        <w:t xml:space="preserve"> *</w:t>
+      </w:r>
+      <w:r>
+        <w:rPr>
+          <w:lang w:val="en-US"/>
+        </w:rPr>
+        <w:t xml:space="preserve"> </w:t>
+      </w:r>
+      <w:proofErr w:type="spellStart"/>
+      <w:r>
+        <w:rPr>
+          <w:lang w:val="en-US"/>
+        </w:rPr>
+        <w:t>z_stocks_min</w:t>
+      </w:r>
+      <w:proofErr w:type="spellEnd"/>
+      <w:r>
+        <w:rPr>
+          <w:lang w:val="en-US"/>
+        </w:rPr>
+        <w:t xml:space="preserve">, </w:t>
+      </w:r>
+      <w:proofErr w:type="spellStart"/>
+      <w:r>
+        <w:rPr>
+          <w:lang w:val="en-US"/>
+        </w:rPr>
+        <w:t>Total_Cash</w:t>
+      </w:r>
+      <w:proofErr w:type="spellEnd"/>
+      <w:r>
+        <w:rPr>
+          <w:lang w:val="en-US"/>
+        </w:rPr>
+        <w:t xml:space="preserve"> + (</w:t>
+      </w:r>
+      <w:proofErr w:type="spellStart"/>
+      <w:r>
+        <w:rPr>
+          <w:lang w:val="en-US"/>
+        </w:rPr>
+        <w:t>Total_Stocks</w:t>
+      </w:r>
+      <w:proofErr w:type="spellEnd"/>
+      <w:r>
+        <w:rPr>
+          <w:lang w:val="en-US"/>
+        </w:rPr>
+        <w:t>*</w:t>
+      </w:r>
+      <w:r>
+        <w:t xml:space="preserve"> </w:t>
+      </w:r>
+      <w:proofErr w:type="spellStart"/>
+      <w:r>
+        <w:rPr>
+          <w:lang w:val="en-US"/>
+        </w:rPr>
+        <w:t>stocks_crashFactor_badCase</w:t>
+      </w:r>
+      <w:proofErr w:type="spellEnd"/>
+      <w:r>
+        <w:rPr>
+          <w:lang w:val="en-US"/>
+        </w:rPr>
+        <w:t>))</w:t>
+      </w:r>
+    </w:p>
+    <w:p>
+      <w:pPr>
+        <w:rPr>
+          <w:lang w:val="en-US"/>
+        </w:rPr>
+      </w:pPr>
+    </w:p>
+    <w:p>
+      <w:pPr>
+        <w:rPr>
+          <w:lang w:val="en-US"/>
+        </w:rPr>
+      </w:pPr>
+      <w:r>
+        <w:rPr>
+          <w:lang w:val="en-US"/>
+        </w:rPr>
+        <w:t>eq1=Eq(</w:t>
+      </w:r>
+      <w:proofErr w:type="spellStart"/>
+      <w:r>
+        <w:rPr>
+          <w:lang w:val="en-US"/>
+        </w:rPr>
+        <w:t>Rate_Stocks_Max</w:t>
+      </w:r>
+      <w:proofErr w:type="spellEnd"/>
+      <w:r>
+        <w:rPr>
+          <w:lang w:val="en-US"/>
+        </w:rPr>
         <w:t xml:space="preserve"> * </w:t>
       </w:r>
       <w:proofErr w:type="spellStart"/>
@@ -5266,6 +5338,61 @@
         <w:rPr>
           <w:lang w:val="en-US"/>
         </w:rPr>
+        <w:t>z_stocks_max</w:t>
+      </w:r>
+      <w:proofErr w:type="spellEnd"/>
+      <w:r>
+        <w:rPr>
+          <w:lang w:val="en-US"/>
+        </w:rPr>
+        <w:t xml:space="preserve">, </w:t>
+      </w:r>
+      <w:proofErr w:type="spellStart"/>
+      <w:r>
+        <w:rPr>
+          <w:lang w:val="en-US"/>
+        </w:rPr>
+        <w:t>Total_Stocks</w:t>
+      </w:r>
+      <w:proofErr w:type="spellEnd"/>
+      <w:r>
+        <w:rPr>
+          <w:lang w:val="en-US"/>
+        </w:rPr>
+        <w:t>)</w:t>
+      </w:r>
+    </w:p>
+    <w:p>
+      <w:pPr>
+        <w:rPr>
+          <w:lang w:val="en-US"/>
+        </w:rPr>
+      </w:pPr>
+      <w:r>
+        <w:rPr>
+          <w:lang w:val="en-US"/>
+        </w:rPr>
+        <w:t>eq2=Eq(</w:t>
+      </w:r>
+      <w:proofErr w:type="spellStart"/>
+      <w:r>
+        <w:rPr>
+          <w:lang w:val="en-US"/>
+        </w:rPr>
+        <w:t>Rate_Stocks_Min</w:t>
+      </w:r>
+      <w:proofErr w:type="spellEnd"/>
+      <w:r>
+        <w:rPr>
+          <w:lang w:val="en-US"/>
+        </w:rPr>
+        <w:t xml:space="preserve"> * </w:t>
+      </w:r>
+      <w:proofErr w:type="spellStart"/>
+      <w:r>
+        <w:rPr>
+          <w:lang w:val="en-US"/>
+        </w:rPr>
         <w:t>z_stocks_min</w:t>
       </w:r>
       <w:proofErr w:type="spellEnd"/>
@@ -5280,6 +5407,57 @@
         <w:rPr>
           <w:lang w:val="en-US"/>
         </w:rPr>
+        <w:t>Total_Stocks</w:t>
+      </w:r>
+      <w:proofErr w:type="spellEnd"/>
+      <w:r>
+        <w:rPr>
+          <w:lang w:val="en-US"/>
+        </w:rPr>
+        <w:t>*</w:t>
+      </w:r>
+      <w:r>
+        <w:t xml:space="preserve"> </w:t>
+      </w:r>
+      <w:proofErr w:type="spellStart"/>
+      <w:r>
+        <w:rPr>
+          <w:lang w:val="en-US"/>
+        </w:rPr>
+        <w:t>stocks_crashFactor_badCase</w:t>
+      </w:r>
+      <w:proofErr w:type="spellEnd"/>
+      <w:r>
+        <w:rPr>
+          <w:lang w:val="en-US"/>
+        </w:rPr>
+        <w:t>)</w:t>
+      </w:r>
+    </w:p>
+    <w:p>
+      <w:pPr>
+        <w:rPr>
+          <w:lang w:val="en-US"/>
+        </w:rPr>
+      </w:pPr>
+    </w:p>
+    <w:p>
+      <w:pPr>
+        <w:rPr>
+          <w:lang w:val="en-US"/>
+        </w:rPr>
+      </w:pPr>
+      <w:r>
+        <w:rPr>
+          <w:lang w:val="en-US"/>
+        </w:rPr>
+        <w:t>eq3=Eq(</w:t>
+      </w:r>
+      <w:proofErr w:type="spellStart"/>
+      <w:r>
+        <w:rPr>
+          <w:lang w:val="en-US"/>
+        </w:rPr>
         <w:t>Total_Cash</w:t>
       </w:r>
       <w:proofErr w:type="spellEnd"/>
@@ -5287,7 +5465,257 @@
         <w:rPr>
           <w:lang w:val="en-US"/>
         </w:rPr>
-        <w:t xml:space="preserve"> + (</w:t>
+        <w:t xml:space="preserve">, </w:t>
+      </w:r>
+      <w:proofErr w:type="spellStart"/>
+      <w:r>
+        <w:rPr>
+          <w:lang w:val="en-US"/>
+        </w:rPr>
+        <w:t>Rate_Cash</w:t>
+      </w:r>
+      <w:proofErr w:type="spellEnd"/>
+      <w:r>
+        <w:rPr>
+          <w:lang w:val="en-US"/>
+        </w:rPr>
+        <w:t xml:space="preserve"> * </w:t>
+      </w:r>
+      <w:proofErr w:type="spellStart"/>
+      <w:r>
+        <w:rPr>
+          <w:lang w:val="en-US"/>
+        </w:rPr>
+        <w:t>z_cash</w:t>
+      </w:r>
+      <w:proofErr w:type="spellEnd"/>
+      <w:r>
+        <w:rPr>
+          <w:lang w:val="en-US"/>
+        </w:rPr>
+        <w:t>)</w:t>
+      </w:r>
+    </w:p>
+    <w:p>
+      <w:pPr>
+        <w:rPr>
+          <w:lang w:val="en-US"/>
+        </w:rPr>
+      </w:pPr>
+      <w:r>
+        <w:rPr>
+          <w:lang w:val="en-US"/>
+        </w:rPr>
+        <w:t>eq4=Eq(</w:t>
+      </w:r>
+      <w:proofErr w:type="spellStart"/>
+      <w:r>
+        <w:rPr>
+          <w:lang w:val="en-US"/>
+        </w:rPr>
+        <w:t>Rate_Cash</w:t>
+      </w:r>
+      <w:proofErr w:type="spellEnd"/>
+      <w:r>
+        <w:rPr>
+          <w:lang w:val="en-US"/>
+        </w:rPr>
+        <w:t xml:space="preserve"> + </w:t>
+      </w:r>
+      <w:proofErr w:type="spellStart"/>
+      <w:r>
+        <w:rPr>
+          <w:lang w:val="en-US"/>
+        </w:rPr>
+        <w:t>Rate_Stocks_Max</w:t>
+      </w:r>
+      <w:proofErr w:type="spellEnd"/>
+      <w:r>
+        <w:rPr>
+          <w:lang w:val="en-US"/>
+        </w:rPr>
+        <w:t xml:space="preserve">, </w:t>
+      </w:r>
+      <w:proofErr w:type="spellStart"/>
+      <w:r>
+        <w:rPr>
+          <w:lang w:val="en-US"/>
+        </w:rPr>
+        <w:t>comfort_total_needed</w:t>
+      </w:r>
+      <w:r>
+        <w:rPr>
+          <w:lang w:val="en-US"/>
+        </w:rPr>
+        <w:t>_Year</w:t>
+      </w:r>
+      <w:proofErr w:type="spellEnd"/>
+      <w:r>
+        <w:rPr>
+          <w:lang w:val="en-US"/>
+        </w:rPr>
+        <w:t>)</w:t>
+      </w:r>
+    </w:p>
+    <w:p>
+      <w:pPr>
+        <w:rPr>
+          <w:lang w:val="en-US"/>
+        </w:rPr>
+      </w:pPr>
+      <w:r>
+        <w:rPr>
+          <w:lang w:val="en-US"/>
+        </w:rPr>
+        <w:t>eq5=Eq(</w:t>
+      </w:r>
+      <w:proofErr w:type="spellStart"/>
+      <w:r>
+        <w:rPr>
+          <w:lang w:val="en-US"/>
+        </w:rPr>
+        <w:t>Rate_Cash</w:t>
+      </w:r>
+      <w:proofErr w:type="spellEnd"/>
+      <w:r>
+        <w:rPr>
+          <w:lang w:val="en-US"/>
+        </w:rPr>
+        <w:t xml:space="preserve"> + </w:t>
+      </w:r>
+      <w:proofErr w:type="spellStart"/>
+      <w:r>
+        <w:rPr>
+          <w:lang w:val="en-US"/>
+        </w:rPr>
+        <w:t>Rate_Stocks_Mi</w:t>
+      </w:r>
+      <w:r>
+        <w:rPr>
+          <w:lang w:val="en-US"/>
+        </w:rPr>
+        <w:t>n</w:t>
+      </w:r>
+      <w:proofErr w:type="spellEnd"/>
+      <w:r>
+        <w:rPr>
+          <w:lang w:val="en-US"/>
+        </w:rPr>
+        <w:t xml:space="preserve">, </w:t>
+      </w:r>
+      <w:proofErr w:type="spellStart"/>
+      <w:r>
+        <w:rPr>
+          <w:lang w:val="en-US"/>
+        </w:rPr>
+        <w:t>minimum_total_needed</w:t>
+      </w:r>
+      <w:r>
+        <w:rPr>
+          <w:lang w:val="en-US"/>
+        </w:rPr>
+        <w:t>_Year</w:t>
+      </w:r>
+      <w:proofErr w:type="spellEnd"/>
+      <w:r>
+        <w:rPr>
+          <w:lang w:val="en-US"/>
+        </w:rPr>
+        <w:t>)</w:t>
+      </w:r>
+    </w:p>
+    <w:p>
+      <w:pPr>
+        <w:rPr>
+          <w:lang w:val="en-US"/>
+        </w:rPr>
+      </w:pPr>
+    </w:p>
+    <w:p>
+      <w:pPr>
+        <w:rPr>
+          <w:lang w:val="en-US"/>
+        </w:rPr>
+      </w:pPr>
+      <w:r>
+        <w:rPr>
+          <w:lang w:val="en-US"/>
+        </w:rPr>
+        <w:t>sol = solve((eq1, eq2</w:t>
+      </w:r>
+      <w:r>
+        <w:rPr>
+          <w:lang w:val="en-US"/>
+        </w:rPr>
+        <w:t>, eq3, eq4, eq5</w:t>
+      </w:r>
+      <w:r>
+        <w:rPr>
+          <w:lang w:val="en-US"/>
+        </w:rPr>
+        <w:t>),(</w:t>
+      </w:r>
+      <w:r>
+        <w:rPr>
+          <w:lang w:val="en-US"/>
+        </w:rPr>
+        <w:t xml:space="preserve"> </w:t>
+      </w:r>
+      <w:proofErr w:type="spellStart"/>
+      <w:r>
+        <w:rPr>
+          <w:lang w:val="en-US"/>
+        </w:rPr>
+        <w:t>Rate_Cash</w:t>
+      </w:r>
+      <w:proofErr w:type="spellEnd"/>
+      <w:r>
+        <w:rPr>
+          <w:lang w:val="en-US"/>
+        </w:rPr>
+        <w:t xml:space="preserve">, </w:t>
+      </w:r>
+      <w:proofErr w:type="spellStart"/>
+      <w:r>
+        <w:rPr>
+          <w:lang w:val="en-US"/>
+        </w:rPr>
+        <w:t>Rate_Stocks_Min</w:t>
+      </w:r>
+      <w:proofErr w:type="spellEnd"/>
+      <w:r>
+        <w:rPr>
+          <w:lang w:val="en-US"/>
+        </w:rPr>
+        <w:t xml:space="preserve">, </w:t>
+      </w:r>
+      <w:proofErr w:type="spellStart"/>
+      <w:r>
+        <w:rPr>
+          <w:lang w:val="en-US"/>
+        </w:rPr>
+        <w:t>Rate_Stocks_Max</w:t>
+      </w:r>
+      <w:proofErr w:type="spellEnd"/>
+      <w:r>
+        <w:rPr>
+          <w:lang w:val="en-US"/>
+        </w:rPr>
+        <w:t xml:space="preserve">, </w:t>
+      </w:r>
+      <w:proofErr w:type="spellStart"/>
+      <w:r>
+        <w:rPr>
+          <w:lang w:val="en-US"/>
+        </w:rPr>
+        <w:t>Total_Cash</w:t>
+      </w:r>
+      <w:proofErr w:type="spellEnd"/>
+      <w:r>
+        <w:rPr>
+          <w:lang w:val="en-US"/>
+        </w:rPr>
+        <w:t xml:space="preserve">, </w:t>
       </w:r>
       <w:proofErr w:type="spellStart"/>
       <w:r>
@@ -5301,23 +5729,6 @@
         <w:rPr>
           <w:lang w:val="en-US"/>
         </w:rPr>
-        <w:t>*</w:t>
-      </w:r>
-      <w:r>
-        <w:t xml:space="preserve"> </w:t>
-      </w:r>
-      <w:proofErr w:type="spellStart"/>
-      <w:r>
-        <w:rPr>
-          <w:lang w:val="en-US"/>
-        </w:rPr>
-        <w:t>stocks_crashFactor_badCase</w:t>
-      </w:r>
-      <w:proofErr w:type="spellEnd"/>
-      <w:r>
-        <w:rPr>
-          <w:lang w:val="en-US"/>
-        </w:rPr>
         <w:t>))</w:t>
       </w:r>
     </w:p>
@@ -5331,317 +5742,7 @@
         <w:rPr>
           <w:lang w:val="en-US"/>
         </w:rPr>
-        <w:t>eq3=</w:t>
-      </w:r>
-      <w:proofErr w:type="gramStart"/>
-      <w:r>
-        <w:rPr>
-          <w:lang w:val="en-US"/>
-        </w:rPr>
-        <w:t>Eq(</w:t>
-      </w:r>
-      <w:proofErr w:type="spellStart"/>
-      <w:proofErr w:type="gramEnd"/>
-      <w:r>
-        <w:rPr>
-          <w:lang w:val="en-US"/>
-        </w:rPr>
-        <w:t>Total_Cash</w:t>
-      </w:r>
-      <w:proofErr w:type="spellEnd"/>
-      <w:r>
-        <w:rPr>
-          <w:lang w:val="en-US"/>
-        </w:rPr>
-        <w:t xml:space="preserve">, </w:t>
-      </w:r>
-      <w:proofErr w:type="spellStart"/>
-      <w:r>
-        <w:rPr>
-          <w:lang w:val="en-US"/>
-        </w:rPr>
-        <w:t>Rate_Cash</w:t>
-      </w:r>
-      <w:proofErr w:type="spellEnd"/>
-      <w:r>
-        <w:rPr>
-          <w:lang w:val="en-US"/>
-        </w:rPr>
-        <w:t xml:space="preserve"> * </w:t>
-      </w:r>
-      <w:proofErr w:type="spellStart"/>
-      <w:r>
-        <w:rPr>
-          <w:lang w:val="en-US"/>
-        </w:rPr>
-        <w:t>z_cash</w:t>
-      </w:r>
-      <w:proofErr w:type="spellEnd"/>
-      <w:r>
-        <w:rPr>
-          <w:lang w:val="en-US"/>
-        </w:rPr>
-        <w:t>)</w:t>
-      </w:r>
-    </w:p>
-    <w:p>
-      <w:pPr>
-        <w:rPr>
-          <w:lang w:val="en-US"/>
-        </w:rPr>
-      </w:pPr>
-      <w:r>
-        <w:rPr>
-          <w:lang w:val="en-US"/>
-        </w:rPr>
-        <w:t>eq4=</w:t>
-      </w:r>
-      <w:proofErr w:type="gramStart"/>
-      <w:r>
-        <w:rPr>
-          <w:lang w:val="en-US"/>
-        </w:rPr>
-        <w:t>Eq(</w:t>
-      </w:r>
-      <w:proofErr w:type="spellStart"/>
-      <w:proofErr w:type="gramEnd"/>
-      <w:r>
-        <w:rPr>
-          <w:lang w:val="en-US"/>
-        </w:rPr>
-        <w:t>Rate_Cash</w:t>
-      </w:r>
-      <w:proofErr w:type="spellEnd"/>
-      <w:r>
-        <w:rPr>
-          <w:lang w:val="en-US"/>
-        </w:rPr>
-        <w:t xml:space="preserve"> + </w:t>
-      </w:r>
-      <w:proofErr w:type="spellStart"/>
-      <w:r>
-        <w:rPr>
-          <w:lang w:val="en-US"/>
-        </w:rPr>
-        <w:t>Rate_Stocks_Max</w:t>
-      </w:r>
-      <w:proofErr w:type="spellEnd"/>
-      <w:r>
-        <w:rPr>
-          <w:lang w:val="en-US"/>
-        </w:rPr>
-        <w:t xml:space="preserve">, </w:t>
-      </w:r>
-      <w:proofErr w:type="spellStart"/>
-      <w:r>
-        <w:rPr>
-          <w:lang w:val="en-US"/>
-        </w:rPr>
-        <w:t>comfort_total_needed</w:t>
-      </w:r>
-      <w:r>
-        <w:rPr>
-          <w:lang w:val="en-US"/>
-        </w:rPr>
-        <w:t>_Year</w:t>
-      </w:r>
-      <w:proofErr w:type="spellEnd"/>
-      <w:r>
-        <w:rPr>
-          <w:lang w:val="en-US"/>
-        </w:rPr>
-        <w:t>)</w:t>
-      </w:r>
-    </w:p>
-    <w:p>
-      <w:pPr>
-        <w:rPr>
-          <w:lang w:val="en-US"/>
-        </w:rPr>
-      </w:pPr>
-      <w:r>
-        <w:rPr>
-          <w:lang w:val="en-US"/>
-        </w:rPr>
-        <w:t>eq5=</w:t>
-      </w:r>
-      <w:proofErr w:type="gramStart"/>
-      <w:r>
-        <w:rPr>
-          <w:lang w:val="en-US"/>
-        </w:rPr>
-        <w:t>Eq(</w:t>
-      </w:r>
-      <w:proofErr w:type="spellStart"/>
-      <w:proofErr w:type="gramEnd"/>
-      <w:r>
-        <w:rPr>
-          <w:lang w:val="en-US"/>
-        </w:rPr>
-        <w:t>Rate_Cash</w:t>
-      </w:r>
-      <w:proofErr w:type="spellEnd"/>
-      <w:r>
-        <w:rPr>
-          <w:lang w:val="en-US"/>
-        </w:rPr>
-        <w:t xml:space="preserve"> + </w:t>
-      </w:r>
-      <w:proofErr w:type="spellStart"/>
-      <w:r>
-        <w:rPr>
-          <w:lang w:val="en-US"/>
-        </w:rPr>
-        <w:t>Rate_Stocks_Min</w:t>
-      </w:r>
-      <w:proofErr w:type="spellEnd"/>
-      <w:r>
-        <w:rPr>
-          <w:lang w:val="en-US"/>
-        </w:rPr>
-        <w:t xml:space="preserve">, </w:t>
-      </w:r>
-      <w:proofErr w:type="spellStart"/>
-      <w:r>
-        <w:rPr>
-          <w:lang w:val="en-US"/>
-        </w:rPr>
-        <w:t>minimum_total_needed</w:t>
-      </w:r>
-      <w:r>
-        <w:rPr>
-          <w:lang w:val="en-US"/>
-        </w:rPr>
-        <w:t>_Year</w:t>
-      </w:r>
-      <w:proofErr w:type="spellEnd"/>
-      <w:r>
-        <w:rPr>
-          <w:lang w:val="en-US"/>
-        </w:rPr>
-        <w:t>)</w:t>
-      </w:r>
-    </w:p>
-    <w:p>
-      <w:pPr>
-        <w:rPr>
-          <w:lang w:val="en-US"/>
-        </w:rPr>
-      </w:pPr>
-    </w:p>
-    <w:p>
-      <w:pPr>
-        <w:rPr>
-          <w:lang w:val="en-US"/>
-        </w:rPr>
-      </w:pPr>
-      <w:r>
-        <w:rPr>
-          <w:lang w:val="en-US"/>
-        </w:rPr>
-        <w:t xml:space="preserve">sol = </w:t>
-      </w:r>
-      <w:proofErr w:type="gramStart"/>
-      <w:r>
-        <w:rPr>
-          <w:lang w:val="en-US"/>
-        </w:rPr>
-        <w:t>solve(</w:t>
-      </w:r>
-      <w:proofErr w:type="gramEnd"/>
-      <w:r>
-        <w:rPr>
-          <w:lang w:val="en-US"/>
-        </w:rPr>
-        <w:t>(eq1, eq2</w:t>
-      </w:r>
-      <w:r>
-        <w:rPr>
-          <w:lang w:val="en-US"/>
-        </w:rPr>
-        <w:t>, eq3, eq4, eq5</w:t>
-      </w:r>
-      <w:r>
-        <w:rPr>
-          <w:lang w:val="en-US"/>
-        </w:rPr>
-        <w:t>),(</w:t>
-      </w:r>
-      <w:r>
-        <w:rPr>
-          <w:lang w:val="en-US"/>
-        </w:rPr>
-        <w:t xml:space="preserve"> </w:t>
-      </w:r>
-      <w:proofErr w:type="spellStart"/>
-      <w:r>
-        <w:rPr>
-          <w:lang w:val="en-US"/>
-        </w:rPr>
-        <w:t>Rate_Cash</w:t>
-      </w:r>
-      <w:proofErr w:type="spellEnd"/>
-      <w:r>
-        <w:rPr>
-          <w:lang w:val="en-US"/>
-        </w:rPr>
-        <w:t xml:space="preserve">, </w:t>
-      </w:r>
-      <w:proofErr w:type="spellStart"/>
-      <w:r>
-        <w:rPr>
-          <w:lang w:val="en-US"/>
-        </w:rPr>
-        <w:t>Rate_Stocks_Min</w:t>
-      </w:r>
-      <w:proofErr w:type="spellEnd"/>
-      <w:r>
-        <w:rPr>
-          <w:lang w:val="en-US"/>
-        </w:rPr>
-        <w:t xml:space="preserve">, </w:t>
-      </w:r>
-      <w:proofErr w:type="spellStart"/>
-      <w:r>
-        <w:rPr>
-          <w:lang w:val="en-US"/>
-        </w:rPr>
-        <w:t>Rate_Stocks_Max</w:t>
-      </w:r>
-      <w:proofErr w:type="spellEnd"/>
-      <w:r>
-        <w:rPr>
-          <w:lang w:val="en-US"/>
-        </w:rPr>
-        <w:t xml:space="preserve">, </w:t>
-      </w:r>
-      <w:proofErr w:type="spellStart"/>
-      <w:r>
-        <w:rPr>
-          <w:lang w:val="en-US"/>
-        </w:rPr>
-        <w:t>Total_Cash</w:t>
-      </w:r>
-      <w:proofErr w:type="spellEnd"/>
-      <w:r>
-        <w:rPr>
-          <w:lang w:val="en-US"/>
-        </w:rPr>
-        <w:t xml:space="preserve">, </w:t>
-      </w:r>
-      <w:proofErr w:type="spellStart"/>
-      <w:r>
-        <w:rPr>
-          <w:lang w:val="en-US"/>
-        </w:rPr>
-        <w:t>Total_Stocks</w:t>
-      </w:r>
-      <w:proofErr w:type="spellEnd"/>
-      <w:r>
-        <w:rPr>
-          <w:lang w:val="en-US"/>
-        </w:rPr>
-        <w:t>))</w:t>
+        <w:t>sol</w:t>
       </w:r>
     </w:p>
     <w:p>
@@ -5691,7 +5792,6 @@
           <w:szCs w:val="20"/>
           <w:shd w:val="clear" w:color="auto" w:fill="F5F5F5"/>
         </w:rPr>
-        <w:lastRenderedPageBreak/>
         <w:t>Rate_Cash</w:t>
       </w:r>
       <w:proofErr w:type="spellEnd"/>
@@ -5703,9 +5803,9 @@
           <w:szCs w:val="20"/>
           <w:shd w:val="clear" w:color="auto" w:fill="F5F5F5"/>
         </w:rPr>
-        <w:t>: (comfort_total_needed_Year*stocks_crashFactor_badCase*z_stocks_max - minimum_total_needed_Year*z_stocks_min)</w:t>
-      </w:r>
-      <w:proofErr w:type="gramStart"/>
+        <w:t xml:space="preserve">: (comfort_total_needed_Year*stocks_crashFactor_badCase*z_stocks_max - minimum_total_needed_Year*z_stocks_min)/(stocks_crashFactor_badCase*z_stocks_max - </w:t>
+      </w:r>
+      <w:proofErr w:type="spellStart"/>
       <w:r>
         <w:rPr>
           <w:rFonts w:ascii="Courier New" w:hAnsi="Courier New" w:cs="Courier New"/>
@@ -5714,9 +5814,9 @@
           <w:szCs w:val="20"/>
           <w:shd w:val="clear" w:color="auto" w:fill="F5F5F5"/>
         </w:rPr>
-        <w:t>/(</w:t>
-      </w:r>
-      <w:proofErr w:type="gramEnd"/>
+        <w:t>z_stocks_min</w:t>
+      </w:r>
+      <w:proofErr w:type="spellEnd"/>
       <w:r>
         <w:rPr>
           <w:rFonts w:ascii="Courier New" w:hAnsi="Courier New" w:cs="Courier New"/>
@@ -5725,10 +5825,11 @@
           <w:szCs w:val="20"/>
           <w:shd w:val="clear" w:color="auto" w:fill="F5F5F5"/>
         </w:rPr>
-        <w:t xml:space="preserve">stocks_crashFactor_badCase*z_stocks_max - </w:t>
-      </w:r>
-      <w:proofErr w:type="spellStart"/>
-      <w:r>
+        <w:t xml:space="preserve">), </w:t>
+      </w:r>
+    </w:p>
+    <w:p>
+      <w:pPr>
         <w:rPr>
           <w:rFonts w:ascii="Courier New" w:hAnsi="Courier New" w:cs="Courier New"/>
           <w:color w:val="222222"/>
@@ -5736,9 +5837,8 @@
           <w:szCs w:val="20"/>
           <w:shd w:val="clear" w:color="auto" w:fill="F5F5F5"/>
         </w:rPr>
-        <w:t>z_stocks_min</w:t>
-      </w:r>
-      <w:proofErr w:type="spellEnd"/>
+      </w:pPr>
+      <w:proofErr w:type="spellStart"/>
       <w:r>
         <w:rPr>
           <w:rFonts w:ascii="Courier New" w:hAnsi="Courier New" w:cs="Courier New"/>
@@ -5747,11 +5847,10 @@
           <w:szCs w:val="20"/>
           <w:shd w:val="clear" w:color="auto" w:fill="F5F5F5"/>
         </w:rPr>
-        <w:t xml:space="preserve">), </w:t>
-      </w:r>
-    </w:p>
-    <w:p>
-      <w:pPr>
+        <w:t>Rate_Stocks_Max</w:t>
+      </w:r>
+      <w:proofErr w:type="spellEnd"/>
+      <w:r>
         <w:rPr>
           <w:rFonts w:ascii="Courier New" w:hAnsi="Courier New" w:cs="Courier New"/>
           <w:color w:val="222222"/>
@@ -5759,7 +5858,8 @@
           <w:szCs w:val="20"/>
           <w:shd w:val="clear" w:color="auto" w:fill="F5F5F5"/>
         </w:rPr>
-      </w:pPr>
+        <w:t xml:space="preserve">: </w:t>
+      </w:r>
       <w:proofErr w:type="spellStart"/>
       <w:r>
         <w:rPr>
@@ -5769,7 +5869,7 @@
           <w:szCs w:val="20"/>
           <w:shd w:val="clear" w:color="auto" w:fill="F5F5F5"/>
         </w:rPr>
-        <w:t>Rate_Stocks_Max</w:t>
+        <w:t>z_stocks_min</w:t>
       </w:r>
       <w:proofErr w:type="spellEnd"/>
       <w:r>
@@ -5780,7 +5880,7 @@
           <w:szCs w:val="20"/>
           <w:shd w:val="clear" w:color="auto" w:fill="F5F5F5"/>
         </w:rPr>
-        <w:t xml:space="preserve">: </w:t>
+        <w:t>*(-</w:t>
       </w:r>
       <w:proofErr w:type="spellStart"/>
       <w:r>
@@ -5791,7 +5891,7 @@
           <w:szCs w:val="20"/>
           <w:shd w:val="clear" w:color="auto" w:fill="F5F5F5"/>
         </w:rPr>
-        <w:t>z_stocks_min</w:t>
+        <w:t>comfort_total_needed_Year</w:t>
       </w:r>
       <w:proofErr w:type="spellEnd"/>
       <w:r>
@@ -5802,7 +5902,7 @@
           <w:szCs w:val="20"/>
           <w:shd w:val="clear" w:color="auto" w:fill="F5F5F5"/>
         </w:rPr>
-        <w:t>*(-</w:t>
+        <w:t xml:space="preserve"> + minimum_total_needed_Year)/(stocks_crashFactor_badCase*z_stocks_max - </w:t>
       </w:r>
       <w:proofErr w:type="spellStart"/>
       <w:r>
@@ -5813,7 +5913,7 @@
           <w:szCs w:val="20"/>
           <w:shd w:val="clear" w:color="auto" w:fill="F5F5F5"/>
         </w:rPr>
-        <w:t>comfort_total_needed_Year</w:t>
+        <w:t>z_stocks_min</w:t>
       </w:r>
       <w:proofErr w:type="spellEnd"/>
       <w:r>
@@ -5824,10 +5924,11 @@
           <w:szCs w:val="20"/>
           <w:shd w:val="clear" w:color="auto" w:fill="F5F5F5"/>
         </w:rPr>
-        <w:t xml:space="preserve"> + minimum_total_needed_Year)</w:t>
-      </w:r>
-      <w:proofErr w:type="gramStart"/>
-      <w:r>
+        <w:t xml:space="preserve">), </w:t>
+      </w:r>
+    </w:p>
+    <w:p>
+      <w:pPr>
         <w:rPr>
           <w:rFonts w:ascii="Courier New" w:hAnsi="Courier New" w:cs="Courier New"/>
           <w:color w:val="222222"/>
@@ -5835,9 +5936,8 @@
           <w:szCs w:val="20"/>
           <w:shd w:val="clear" w:color="auto" w:fill="F5F5F5"/>
         </w:rPr>
-        <w:t>/(</w:t>
-      </w:r>
-      <w:proofErr w:type="gramEnd"/>
+      </w:pPr>
+      <w:proofErr w:type="spellStart"/>
       <w:r>
         <w:rPr>
           <w:rFonts w:ascii="Courier New" w:hAnsi="Courier New" w:cs="Courier New"/>
@@ -5846,9 +5946,9 @@
           <w:szCs w:val="20"/>
           <w:shd w:val="clear" w:color="auto" w:fill="F5F5F5"/>
         </w:rPr>
-        <w:t xml:space="preserve">stocks_crashFactor_badCase*z_stocks_max - </w:t>
-      </w:r>
-      <w:proofErr w:type="spellStart"/>
+        <w:t>Rate_Stocks_Min</w:t>
+      </w:r>
+      <w:proofErr w:type="spellEnd"/>
       <w:r>
         <w:rPr>
           <w:rFonts w:ascii="Courier New" w:hAnsi="Courier New" w:cs="Courier New"/>
@@ -5857,9 +5957,9 @@
           <w:szCs w:val="20"/>
           <w:shd w:val="clear" w:color="auto" w:fill="F5F5F5"/>
         </w:rPr>
-        <w:t>z_stocks_min</w:t>
-      </w:r>
-      <w:proofErr w:type="spellEnd"/>
+        <w:t xml:space="preserve">: stocks_crashFactor_badCase*z_stocks_max*(-comfort_total_needed_Year + minimum_total_needed_Year)/(stocks_crashFactor_badCase*z_stocks_max - </w:t>
+      </w:r>
+      <w:proofErr w:type="spellStart"/>
       <w:r>
         <w:rPr>
           <w:rFonts w:ascii="Courier New" w:hAnsi="Courier New" w:cs="Courier New"/>
@@ -5868,11 +5968,10 @@
           <w:szCs w:val="20"/>
           <w:shd w:val="clear" w:color="auto" w:fill="F5F5F5"/>
         </w:rPr>
-        <w:t xml:space="preserve">), </w:t>
-      </w:r>
-    </w:p>
-    <w:p>
-      <w:pPr>
+        <w:t>z_stocks_min</w:t>
+      </w:r>
+      <w:proofErr w:type="spellEnd"/>
+      <w:r>
         <w:rPr>
           <w:rFonts w:ascii="Courier New" w:hAnsi="Courier New" w:cs="Courier New"/>
           <w:color w:val="222222"/>
@@ -5880,9 +5979,11 @@
           <w:szCs w:val="20"/>
           <w:shd w:val="clear" w:color="auto" w:fill="F5F5F5"/>
         </w:rPr>
-      </w:pPr>
-      <w:proofErr w:type="spellStart"/>
-      <w:r>
+        <w:t xml:space="preserve">), </w:t>
+      </w:r>
+    </w:p>
+    <w:p>
+      <w:pPr>
         <w:rPr>
           <w:rFonts w:ascii="Courier New" w:hAnsi="Courier New" w:cs="Courier New"/>
           <w:color w:val="222222"/>
@@ -5890,9 +5991,8 @@
           <w:szCs w:val="20"/>
           <w:shd w:val="clear" w:color="auto" w:fill="F5F5F5"/>
         </w:rPr>
-        <w:t>Rate_Stocks_Min</w:t>
-      </w:r>
-      <w:proofErr w:type="spellEnd"/>
+      </w:pPr>
+      <w:proofErr w:type="spellStart"/>
       <w:r>
         <w:rPr>
           <w:rFonts w:ascii="Courier New" w:hAnsi="Courier New" w:cs="Courier New"/>
@@ -5901,9 +6001,9 @@
           <w:szCs w:val="20"/>
           <w:shd w:val="clear" w:color="auto" w:fill="F5F5F5"/>
         </w:rPr>
-        <w:t>: stocks_crashFactor_badCase*z_stocks_max*(-comfort_total_needed_Year + minimum_total_needed_Year)</w:t>
-      </w:r>
-      <w:proofErr w:type="gramStart"/>
+        <w:t>Total_Cash</w:t>
+      </w:r>
+      <w:proofErr w:type="spellEnd"/>
       <w:r>
         <w:rPr>
           <w:rFonts w:ascii="Courier New" w:hAnsi="Courier New" w:cs="Courier New"/>
@@ -5912,9 +6012,9 @@
           <w:szCs w:val="20"/>
           <w:shd w:val="clear" w:color="auto" w:fill="F5F5F5"/>
         </w:rPr>
-        <w:t>/(</w:t>
-      </w:r>
-      <w:proofErr w:type="gramEnd"/>
+        <w:t xml:space="preserve">: z_cash*(comfort_total_needed_Year*stocks_crashFactor_badCase*z_stocks_max - minimum_total_needed_Year*z_stocks_min)/(stocks_crashFactor_badCase*z_stocks_max - </w:t>
+      </w:r>
+      <w:proofErr w:type="spellStart"/>
       <w:r>
         <w:rPr>
           <w:rFonts w:ascii="Courier New" w:hAnsi="Courier New" w:cs="Courier New"/>
@@ -5923,9 +6023,9 @@
           <w:szCs w:val="20"/>
           <w:shd w:val="clear" w:color="auto" w:fill="F5F5F5"/>
         </w:rPr>
-        <w:t xml:space="preserve">stocks_crashFactor_badCase*z_stocks_max - </w:t>
-      </w:r>
-      <w:proofErr w:type="spellStart"/>
+        <w:t>z_stocks_min</w:t>
+      </w:r>
+      <w:proofErr w:type="spellEnd"/>
       <w:r>
         <w:rPr>
           <w:rFonts w:ascii="Courier New" w:hAnsi="Courier New" w:cs="Courier New"/>
@@ -5934,9 +6034,16 @@
           <w:szCs w:val="20"/>
           <w:shd w:val="clear" w:color="auto" w:fill="F5F5F5"/>
         </w:rPr>
-        <w:t>z_stocks_min</w:t>
-      </w:r>
-      <w:proofErr w:type="spellEnd"/>
+        <w:t xml:space="preserve">), </w:t>
+      </w:r>
+    </w:p>
+    <w:p>
+      <w:pPr>
+        <w:rPr>
+          <w:lang w:val="en-US"/>
+        </w:rPr>
+      </w:pPr>
+      <w:proofErr w:type="spellStart"/>
       <w:r>
         <w:rPr>
           <w:rFonts w:ascii="Courier New" w:hAnsi="Courier New" w:cs="Courier New"/>
@@ -5945,11 +6052,10 @@
           <w:szCs w:val="20"/>
           <w:shd w:val="clear" w:color="auto" w:fill="F5F5F5"/>
         </w:rPr>
-        <w:t xml:space="preserve">), </w:t>
-      </w:r>
-    </w:p>
-    <w:p>
-      <w:pPr>
+        <w:t>Total_Stocks</w:t>
+      </w:r>
+      <w:proofErr w:type="spellEnd"/>
+      <w:r>
         <w:rPr>
           <w:rFonts w:ascii="Courier New" w:hAnsi="Courier New" w:cs="Courier New"/>
           <w:color w:val="222222"/>
@@ -5957,7 +6063,8 @@
           <w:szCs w:val="20"/>
           <w:shd w:val="clear" w:color="auto" w:fill="F5F5F5"/>
         </w:rPr>
-      </w:pPr>
+        <w:t xml:space="preserve">: </w:t>
+      </w:r>
       <w:proofErr w:type="spellStart"/>
       <w:r>
         <w:rPr>
@@ -5967,7 +6074,7 @@
           <w:szCs w:val="20"/>
           <w:shd w:val="clear" w:color="auto" w:fill="F5F5F5"/>
         </w:rPr>
-        <w:t>Total_Cash</w:t>
+        <w:t>z_stocks_max</w:t>
       </w:r>
       <w:proofErr w:type="spellEnd"/>
       <w:r>
@@ -5978,9 +6085,9 @@
           <w:szCs w:val="20"/>
           <w:shd w:val="clear" w:color="auto" w:fill="F5F5F5"/>
         </w:rPr>
-        <w:t>: z_cash*(comfort_total_needed_Year*stocks_crashFactor_badCase*z_stocks_max - minimum_total_needed_Year*z_stocks_min)</w:t>
-      </w:r>
-      <w:proofErr w:type="gramStart"/>
+        <w:t>*</w:t>
+      </w:r>
+      <w:proofErr w:type="spellStart"/>
       <w:r>
         <w:rPr>
           <w:rFonts w:ascii="Courier New" w:hAnsi="Courier New" w:cs="Courier New"/>
@@ -5989,9 +6096,9 @@
           <w:szCs w:val="20"/>
           <w:shd w:val="clear" w:color="auto" w:fill="F5F5F5"/>
         </w:rPr>
-        <w:t>/(</w:t>
-      </w:r>
-      <w:proofErr w:type="gramEnd"/>
+        <w:t>z_stocks_min</w:t>
+      </w:r>
+      <w:proofErr w:type="spellEnd"/>
       <w:r>
         <w:rPr>
           <w:rFonts w:ascii="Courier New" w:hAnsi="Courier New" w:cs="Courier New"/>
@@ -6000,7 +6107,7 @@
           <w:szCs w:val="20"/>
           <w:shd w:val="clear" w:color="auto" w:fill="F5F5F5"/>
         </w:rPr>
-        <w:t xml:space="preserve">stocks_crashFactor_badCase*z_stocks_max - </w:t>
+        <w:t>*(-</w:t>
       </w:r>
       <w:proofErr w:type="spellStart"/>
       <w:r>
@@ -6011,7 +6118,7 @@
           <w:szCs w:val="20"/>
           <w:shd w:val="clear" w:color="auto" w:fill="F5F5F5"/>
         </w:rPr>
-        <w:t>z_stocks_min</w:t>
+        <w:t>comfort_total_needed_Year</w:t>
       </w:r>
       <w:proofErr w:type="spellEnd"/>
       <w:r>
@@ -6022,124 +6129,7 @@
           <w:szCs w:val="20"/>
           <w:shd w:val="clear" w:color="auto" w:fill="F5F5F5"/>
         </w:rPr>
-        <w:t xml:space="preserve">), </w:t>
-      </w:r>
-    </w:p>
-    <w:p>
-      <w:pPr>
-        <w:rPr>
-          <w:lang w:val="en-US"/>
-        </w:rPr>
-      </w:pPr>
-      <w:proofErr w:type="spellStart"/>
-      <w:r>
-        <w:rPr>
-          <w:rFonts w:ascii="Courier New" w:hAnsi="Courier New" w:cs="Courier New"/>
-          <w:color w:val="222222"/>
-          <w:sz w:val="20"/>
-          <w:szCs w:val="20"/>
-          <w:shd w:val="clear" w:color="auto" w:fill="F5F5F5"/>
-        </w:rPr>
-        <w:t>Total_Stocks</w:t>
-      </w:r>
-      <w:proofErr w:type="spellEnd"/>
-      <w:r>
-        <w:rPr>
-          <w:rFonts w:ascii="Courier New" w:hAnsi="Courier New" w:cs="Courier New"/>
-          <w:color w:val="222222"/>
-          <w:sz w:val="20"/>
-          <w:szCs w:val="20"/>
-          <w:shd w:val="clear" w:color="auto" w:fill="F5F5F5"/>
-        </w:rPr>
-        <w:t xml:space="preserve">: </w:t>
-      </w:r>
-      <w:proofErr w:type="spellStart"/>
-      <w:r>
-        <w:rPr>
-          <w:rFonts w:ascii="Courier New" w:hAnsi="Courier New" w:cs="Courier New"/>
-          <w:color w:val="222222"/>
-          <w:sz w:val="20"/>
-          <w:szCs w:val="20"/>
-          <w:shd w:val="clear" w:color="auto" w:fill="F5F5F5"/>
-        </w:rPr>
-        <w:t>z_stocks_max</w:t>
-      </w:r>
-      <w:proofErr w:type="spellEnd"/>
-      <w:r>
-        <w:rPr>
-          <w:rFonts w:ascii="Courier New" w:hAnsi="Courier New" w:cs="Courier New"/>
-          <w:color w:val="222222"/>
-          <w:sz w:val="20"/>
-          <w:szCs w:val="20"/>
-          <w:shd w:val="clear" w:color="auto" w:fill="F5F5F5"/>
-        </w:rPr>
-        <w:t>*</w:t>
-      </w:r>
-      <w:proofErr w:type="spellStart"/>
-      <w:r>
-        <w:rPr>
-          <w:rFonts w:ascii="Courier New" w:hAnsi="Courier New" w:cs="Courier New"/>
-          <w:color w:val="222222"/>
-          <w:sz w:val="20"/>
-          <w:szCs w:val="20"/>
-          <w:shd w:val="clear" w:color="auto" w:fill="F5F5F5"/>
-        </w:rPr>
-        <w:t>z_stocks_min</w:t>
-      </w:r>
-      <w:proofErr w:type="spellEnd"/>
-      <w:r>
-        <w:rPr>
-          <w:rFonts w:ascii="Courier New" w:hAnsi="Courier New" w:cs="Courier New"/>
-          <w:color w:val="222222"/>
-          <w:sz w:val="20"/>
-          <w:szCs w:val="20"/>
-          <w:shd w:val="clear" w:color="auto" w:fill="F5F5F5"/>
-        </w:rPr>
-        <w:t>*(-</w:t>
-      </w:r>
-      <w:proofErr w:type="spellStart"/>
-      <w:r>
-        <w:rPr>
-          <w:rFonts w:ascii="Courier New" w:hAnsi="Courier New" w:cs="Courier New"/>
-          <w:color w:val="222222"/>
-          <w:sz w:val="20"/>
-          <w:szCs w:val="20"/>
-          <w:shd w:val="clear" w:color="auto" w:fill="F5F5F5"/>
-        </w:rPr>
-        <w:t>comfort_total_needed_Year</w:t>
-      </w:r>
-      <w:proofErr w:type="spellEnd"/>
-      <w:r>
-        <w:rPr>
-          <w:rFonts w:ascii="Courier New" w:hAnsi="Courier New" w:cs="Courier New"/>
-          <w:color w:val="222222"/>
-          <w:sz w:val="20"/>
-          <w:szCs w:val="20"/>
-          <w:shd w:val="clear" w:color="auto" w:fill="F5F5F5"/>
-        </w:rPr>
-        <w:t xml:space="preserve"> + minimum_total_needed_Year)</w:t>
-      </w:r>
-      <w:proofErr w:type="gramStart"/>
-      <w:r>
-        <w:rPr>
-          <w:rFonts w:ascii="Courier New" w:hAnsi="Courier New" w:cs="Courier New"/>
-          <w:color w:val="222222"/>
-          <w:sz w:val="20"/>
-          <w:szCs w:val="20"/>
-          <w:shd w:val="clear" w:color="auto" w:fill="F5F5F5"/>
-        </w:rPr>
-        <w:t>/(</w:t>
-      </w:r>
-      <w:proofErr w:type="gramEnd"/>
-      <w:r>
-        <w:rPr>
-          <w:rFonts w:ascii="Courier New" w:hAnsi="Courier New" w:cs="Courier New"/>
-          <w:color w:val="222222"/>
-          <w:sz w:val="20"/>
-          <w:szCs w:val="20"/>
-          <w:shd w:val="clear" w:color="auto" w:fill="F5F5F5"/>
-        </w:rPr>
-        <w:t xml:space="preserve">stocks_crashFactor_badCase*z_stocks_max - </w:t>
+        <w:t xml:space="preserve"> + minimum_total_needed_Year)/(stocks_crashFactor_badCase*z_stocks_max - </w:t>
       </w:r>
       <w:proofErr w:type="spellStart"/>
       <w:r>

</xml_diff>

<commit_message>
interims state where tax calculation works, but needs reduction
</commit_message>
<xml_diff>
--- a/Documentation/Financials.docx
+++ b/Documentation/Financials.docx
@@ -424,11 +424,19 @@
           <w:lang w:val="en-US"/>
         </w:rPr>
       </w:pPr>
-      <w:r>
-        <w:rPr>
-          <w:lang w:val="en-US"/>
-        </w:rPr>
-        <w:t>What := {</w:t>
+      <w:proofErr w:type="gramStart"/>
+      <w:r>
+        <w:rPr>
+          <w:lang w:val="en-US"/>
+        </w:rPr>
+        <w:t>What :</w:t>
+      </w:r>
+      <w:proofErr w:type="gramEnd"/>
+      <w:r>
+        <w:rPr>
+          <w:lang w:val="en-US"/>
+        </w:rPr>
+        <w:t>= {</w:t>
       </w:r>
       <w:proofErr w:type="spellStart"/>
       <w:r>
@@ -478,6 +486,7 @@
         </w:rPr>
       </w:pPr>
       <w:proofErr w:type="spellStart"/>
+      <w:proofErr w:type="gramStart"/>
       <w:r>
         <w:rPr>
           <w:lang w:val="en-US"/>
@@ -489,20 +498,35 @@
         <w:rPr>
           <w:lang w:val="en-US"/>
         </w:rPr>
-        <w:t xml:space="preserve"> := {Stocks. Cash, Total}</w:t>
-      </w:r>
-    </w:p>
-    <w:p>
-      <w:pPr>
-        <w:rPr>
-          <w:lang w:val="en-US"/>
-        </w:rPr>
-      </w:pPr>
-      <w:r>
-        <w:rPr>
-          <w:lang w:val="en-US"/>
-        </w:rPr>
-        <w:t xml:space="preserve">Scenario := { </w:t>
+        <w:t xml:space="preserve"> :</w:t>
+      </w:r>
+      <w:proofErr w:type="gramEnd"/>
+      <w:r>
+        <w:rPr>
+          <w:lang w:val="en-US"/>
+        </w:rPr>
+        <w:t>= {Stocks. Cash, Total}</w:t>
+      </w:r>
+    </w:p>
+    <w:p>
+      <w:pPr>
+        <w:rPr>
+          <w:lang w:val="en-US"/>
+        </w:rPr>
+      </w:pPr>
+      <w:proofErr w:type="gramStart"/>
+      <w:r>
+        <w:rPr>
+          <w:lang w:val="en-US"/>
+        </w:rPr>
+        <w:t>Scenario :</w:t>
+      </w:r>
+      <w:proofErr w:type="gramEnd"/>
+      <w:r>
+        <w:rPr>
+          <w:lang w:val="en-US"/>
+        </w:rPr>
+        <w:t xml:space="preserve">= { </w:t>
       </w:r>
       <w:proofErr w:type="spellStart"/>
       <w:r>
@@ -540,6 +564,7 @@
         </w:rPr>
       </w:pPr>
       <w:proofErr w:type="spellStart"/>
+      <w:proofErr w:type="gramStart"/>
       <w:r>
         <w:rPr>
           <w:lang w:val="en-US"/>
@@ -551,7 +576,14 @@
         <w:rPr>
           <w:lang w:val="en-US"/>
         </w:rPr>
-        <w:t xml:space="preserve"> := { </w:t>
+        <w:t xml:space="preserve"> :</w:t>
+      </w:r>
+      <w:proofErr w:type="gramEnd"/>
+      <w:r>
+        <w:rPr>
+          <w:lang w:val="en-US"/>
+        </w:rPr>
+        <w:t xml:space="preserve">= { </w:t>
       </w:r>
       <w:proofErr w:type="spellStart"/>
       <w:r>
@@ -853,135 +885,9 @@
           <w:iCs/>
           <w:lang w:val="en-US"/>
         </w:rPr>
-        <w:t>TotalNeeded_max</w:t>
-      </w:r>
-      <w:proofErr w:type="spellEnd"/>
-      <w:r>
-        <w:rPr>
-          <w:rFonts w:ascii="Arial" w:hAnsi="Arial" w:cs="Arial"/>
-          <w:lang w:val="en-US"/>
-        </w:rPr>
-        <w:t xml:space="preserve"> := Der </w:t>
-      </w:r>
-      <w:proofErr w:type="spellStart"/>
-      <w:r>
-        <w:rPr>
-          <w:rFonts w:ascii="Arial" w:hAnsi="Arial" w:cs="Arial"/>
-          <w:lang w:val="en-US"/>
-        </w:rPr>
-        <w:t>Vermögensbetrag</w:t>
-      </w:r>
-      <w:proofErr w:type="spellEnd"/>
-      <w:r>
-        <w:rPr>
-          <w:rFonts w:ascii="Arial" w:hAnsi="Arial" w:cs="Arial"/>
-          <w:lang w:val="en-US"/>
-        </w:rPr>
-        <w:t xml:space="preserve"> der</w:t>
-      </w:r>
-      <w:r>
-        <w:rPr>
-          <w:rFonts w:ascii="Arial" w:hAnsi="Arial" w:cs="Arial"/>
-          <w:lang w:val="en-US"/>
-        </w:rPr>
-        <w:t xml:space="preserve"> </w:t>
-      </w:r>
-      <w:proofErr w:type="spellStart"/>
-      <w:r>
-        <w:rPr>
-          <w:rFonts w:ascii="Arial" w:hAnsi="Arial" w:cs="Arial"/>
-          <w:lang w:val="en-US"/>
-        </w:rPr>
-        <w:t>über</w:t>
-      </w:r>
-      <w:proofErr w:type="spellEnd"/>
-      <w:r>
-        <w:rPr>
-          <w:rFonts w:ascii="Arial" w:hAnsi="Arial" w:cs="Arial"/>
-          <w:lang w:val="en-US"/>
-        </w:rPr>
-        <w:t xml:space="preserve"> die </w:t>
-      </w:r>
-      <w:proofErr w:type="spellStart"/>
-      <w:r>
-        <w:rPr>
-          <w:rFonts w:ascii="Arial" w:hAnsi="Arial" w:cs="Arial"/>
-          <w:lang w:val="en-US"/>
-        </w:rPr>
-        <w:t>Rentenphase</w:t>
-      </w:r>
-      <w:proofErr w:type="spellEnd"/>
-      <w:r>
-        <w:rPr>
-          <w:rFonts w:ascii="Arial" w:hAnsi="Arial" w:cs="Arial"/>
-          <w:lang w:val="en-US"/>
-        </w:rPr>
-        <w:t xml:space="preserve"> (n Jahre)</w:t>
-      </w:r>
-      <w:r>
-        <w:rPr>
-          <w:rFonts w:ascii="Arial" w:hAnsi="Arial" w:cs="Arial"/>
-          <w:lang w:val="en-US"/>
-        </w:rPr>
-        <w:t xml:space="preserve"> </w:t>
-      </w:r>
-      <w:proofErr w:type="spellStart"/>
-      <w:r>
-        <w:rPr>
-          <w:rFonts w:ascii="Arial" w:hAnsi="Arial" w:cs="Arial"/>
-          <w:lang w:val="en-US"/>
-        </w:rPr>
-        <w:t>gebraucht</w:t>
-      </w:r>
-      <w:proofErr w:type="spellEnd"/>
-      <w:r>
-        <w:rPr>
-          <w:rFonts w:ascii="Arial" w:hAnsi="Arial" w:cs="Arial"/>
-          <w:lang w:val="en-US"/>
-        </w:rPr>
-        <w:t xml:space="preserve"> wird um </w:t>
-      </w:r>
-      <w:proofErr w:type="spellStart"/>
-      <w:r>
-        <w:rPr>
-          <w:rFonts w:ascii="Arial" w:hAnsi="Arial" w:cs="Arial"/>
-          <w:lang w:val="en-US"/>
-        </w:rPr>
-        <w:t>komfortabel</w:t>
-      </w:r>
-      <w:proofErr w:type="spellEnd"/>
-      <w:r>
-        <w:rPr>
-          <w:rFonts w:ascii="Arial" w:hAnsi="Arial" w:cs="Arial"/>
-          <w:lang w:val="en-US"/>
-        </w:rPr>
-        <w:t xml:space="preserve"> </w:t>
-      </w:r>
-      <w:proofErr w:type="spellStart"/>
-      <w:r>
-        <w:rPr>
-          <w:rFonts w:ascii="Arial" w:hAnsi="Arial" w:cs="Arial"/>
-          <w:lang w:val="en-US"/>
-        </w:rPr>
-        <w:t>zu</w:t>
-      </w:r>
-      <w:proofErr w:type="spellEnd"/>
-      <w:r>
-        <w:rPr>
-          <w:rFonts w:ascii="Arial" w:hAnsi="Arial" w:cs="Arial"/>
-          <w:lang w:val="en-US"/>
-        </w:rPr>
-        <w:t xml:space="preserve"> leben</w:t>
-      </w:r>
-    </w:p>
-    <w:p>
-      <w:pPr>
-        <w:rPr>
-          <w:rFonts w:ascii="Arial" w:hAnsi="Arial" w:cs="Arial"/>
-          <w:lang w:val="en-US"/>
-        </w:rPr>
-      </w:pPr>
-      <w:proofErr w:type="spellStart"/>
+        <w:t>TotalNeeded_</w:t>
+      </w:r>
+      <w:proofErr w:type="gramStart"/>
       <w:r>
         <w:rPr>
           <w:rFonts w:ascii="Arial" w:hAnsi="Arial" w:cs="Arial"/>
@@ -989,15 +895,177 @@
           <w:iCs/>
           <w:lang w:val="en-US"/>
         </w:rPr>
-        <w:t>TotalNeeded_min</w:t>
-      </w:r>
-      <w:proofErr w:type="spellEnd"/>
-      <w:r>
-        <w:rPr>
-          <w:rFonts w:ascii="Arial" w:hAnsi="Arial" w:cs="Arial"/>
-          <w:lang w:val="en-US"/>
-        </w:rPr>
-        <w:t xml:space="preserve"> := Der </w:t>
+        <w:t>max</w:t>
+      </w:r>
+      <w:proofErr w:type="spellEnd"/>
+      <w:r>
+        <w:rPr>
+          <w:rFonts w:ascii="Arial" w:hAnsi="Arial" w:cs="Arial"/>
+          <w:lang w:val="en-US"/>
+        </w:rPr>
+        <w:t xml:space="preserve"> :</w:t>
+      </w:r>
+      <w:proofErr w:type="gramEnd"/>
+      <w:r>
+        <w:rPr>
+          <w:rFonts w:ascii="Arial" w:hAnsi="Arial" w:cs="Arial"/>
+          <w:lang w:val="en-US"/>
+        </w:rPr>
+        <w:t xml:space="preserve">= Der </w:t>
+      </w:r>
+      <w:proofErr w:type="spellStart"/>
+      <w:r>
+        <w:rPr>
+          <w:rFonts w:ascii="Arial" w:hAnsi="Arial" w:cs="Arial"/>
+          <w:lang w:val="en-US"/>
+        </w:rPr>
+        <w:t>Vermögensbetrag</w:t>
+      </w:r>
+      <w:proofErr w:type="spellEnd"/>
+      <w:r>
+        <w:rPr>
+          <w:rFonts w:ascii="Arial" w:hAnsi="Arial" w:cs="Arial"/>
+          <w:lang w:val="en-US"/>
+        </w:rPr>
+        <w:t xml:space="preserve"> der</w:t>
+      </w:r>
+      <w:r>
+        <w:rPr>
+          <w:rFonts w:ascii="Arial" w:hAnsi="Arial" w:cs="Arial"/>
+          <w:lang w:val="en-US"/>
+        </w:rPr>
+        <w:t xml:space="preserve"> </w:t>
+      </w:r>
+      <w:proofErr w:type="spellStart"/>
+      <w:r>
+        <w:rPr>
+          <w:rFonts w:ascii="Arial" w:hAnsi="Arial" w:cs="Arial"/>
+          <w:lang w:val="en-US"/>
+        </w:rPr>
+        <w:t>über</w:t>
+      </w:r>
+      <w:proofErr w:type="spellEnd"/>
+      <w:r>
+        <w:rPr>
+          <w:rFonts w:ascii="Arial" w:hAnsi="Arial" w:cs="Arial"/>
+          <w:lang w:val="en-US"/>
+        </w:rPr>
+        <w:t xml:space="preserve"> die </w:t>
+      </w:r>
+      <w:proofErr w:type="spellStart"/>
+      <w:r>
+        <w:rPr>
+          <w:rFonts w:ascii="Arial" w:hAnsi="Arial" w:cs="Arial"/>
+          <w:lang w:val="en-US"/>
+        </w:rPr>
+        <w:t>Rentenphase</w:t>
+      </w:r>
+      <w:proofErr w:type="spellEnd"/>
+      <w:r>
+        <w:rPr>
+          <w:rFonts w:ascii="Arial" w:hAnsi="Arial" w:cs="Arial"/>
+          <w:lang w:val="en-US"/>
+        </w:rPr>
+        <w:t xml:space="preserve"> (n Jahre)</w:t>
+      </w:r>
+      <w:r>
+        <w:rPr>
+          <w:rFonts w:ascii="Arial" w:hAnsi="Arial" w:cs="Arial"/>
+          <w:lang w:val="en-US"/>
+        </w:rPr>
+        <w:t xml:space="preserve"> </w:t>
+      </w:r>
+      <w:proofErr w:type="spellStart"/>
+      <w:r>
+        <w:rPr>
+          <w:rFonts w:ascii="Arial" w:hAnsi="Arial" w:cs="Arial"/>
+          <w:lang w:val="en-US"/>
+        </w:rPr>
+        <w:t>gebraucht</w:t>
+      </w:r>
+      <w:proofErr w:type="spellEnd"/>
+      <w:r>
+        <w:rPr>
+          <w:rFonts w:ascii="Arial" w:hAnsi="Arial" w:cs="Arial"/>
+          <w:lang w:val="en-US"/>
+        </w:rPr>
+        <w:t xml:space="preserve"> wird um </w:t>
+      </w:r>
+      <w:proofErr w:type="spellStart"/>
+      <w:r>
+        <w:rPr>
+          <w:rFonts w:ascii="Arial" w:hAnsi="Arial" w:cs="Arial"/>
+          <w:lang w:val="en-US"/>
+        </w:rPr>
+        <w:t>komfortabel</w:t>
+      </w:r>
+      <w:proofErr w:type="spellEnd"/>
+      <w:r>
+        <w:rPr>
+          <w:rFonts w:ascii="Arial" w:hAnsi="Arial" w:cs="Arial"/>
+          <w:lang w:val="en-US"/>
+        </w:rPr>
+        <w:t xml:space="preserve"> </w:t>
+      </w:r>
+      <w:proofErr w:type="spellStart"/>
+      <w:r>
+        <w:rPr>
+          <w:rFonts w:ascii="Arial" w:hAnsi="Arial" w:cs="Arial"/>
+          <w:lang w:val="en-US"/>
+        </w:rPr>
+        <w:t>zu</w:t>
+      </w:r>
+      <w:proofErr w:type="spellEnd"/>
+      <w:r>
+        <w:rPr>
+          <w:rFonts w:ascii="Arial" w:hAnsi="Arial" w:cs="Arial"/>
+          <w:lang w:val="en-US"/>
+        </w:rPr>
+        <w:t xml:space="preserve"> leben</w:t>
+      </w:r>
+    </w:p>
+    <w:p>
+      <w:pPr>
+        <w:rPr>
+          <w:rFonts w:ascii="Arial" w:hAnsi="Arial" w:cs="Arial"/>
+          <w:lang w:val="en-US"/>
+        </w:rPr>
+      </w:pPr>
+      <w:proofErr w:type="spellStart"/>
+      <w:r>
+        <w:rPr>
+          <w:rFonts w:ascii="Arial" w:hAnsi="Arial" w:cs="Arial"/>
+          <w:i/>
+          <w:iCs/>
+          <w:lang w:val="en-US"/>
+        </w:rPr>
+        <w:t>TotalNeeded_</w:t>
+      </w:r>
+      <w:proofErr w:type="gramStart"/>
+      <w:r>
+        <w:rPr>
+          <w:rFonts w:ascii="Arial" w:hAnsi="Arial" w:cs="Arial"/>
+          <w:i/>
+          <w:iCs/>
+          <w:lang w:val="en-US"/>
+        </w:rPr>
+        <w:t>min</w:t>
+      </w:r>
+      <w:proofErr w:type="spellEnd"/>
+      <w:r>
+        <w:rPr>
+          <w:rFonts w:ascii="Arial" w:hAnsi="Arial" w:cs="Arial"/>
+          <w:lang w:val="en-US"/>
+        </w:rPr>
+        <w:t xml:space="preserve"> :</w:t>
+      </w:r>
+      <w:proofErr w:type="gramEnd"/>
+      <w:r>
+        <w:rPr>
+          <w:rFonts w:ascii="Arial" w:hAnsi="Arial" w:cs="Arial"/>
+          <w:lang w:val="en-US"/>
+        </w:rPr>
+        <w:t xml:space="preserve">= Der </w:t>
       </w:r>
       <w:proofErr w:type="spellStart"/>
       <w:r>
@@ -3190,9 +3258,9 @@
           <w:sz w:val="19"/>
           <w:szCs w:val="19"/>
         </w:rPr>
-        <w:t>, K0, q, n = symbols('</w:t>
-      </w:r>
-      <w:proofErr w:type="spellStart"/>
+        <w:t xml:space="preserve">, K0, q, n = </w:t>
+      </w:r>
+      <w:proofErr w:type="gramStart"/>
       <w:r>
         <w:rPr>
           <w:rFonts w:ascii="Cascadia Mono" w:hAnsi="Cascadia Mono" w:cs="Cascadia Mono"/>
@@ -3200,9 +3268,9 @@
           <w:sz w:val="19"/>
           <w:szCs w:val="19"/>
         </w:rPr>
-        <w:t>Kn</w:t>
-      </w:r>
-      <w:proofErr w:type="spellEnd"/>
+        <w:t>symbols(</w:t>
+      </w:r>
+      <w:proofErr w:type="gramEnd"/>
       <w:r>
         <w:rPr>
           <w:rFonts w:ascii="Cascadia Mono" w:hAnsi="Cascadia Mono" w:cs="Cascadia Mono"/>
@@ -3210,6 +3278,26 @@
           <w:sz w:val="19"/>
           <w:szCs w:val="19"/>
         </w:rPr>
+        <w:t>'</w:t>
+      </w:r>
+      <w:proofErr w:type="spellStart"/>
+      <w:r>
+        <w:rPr>
+          <w:rFonts w:ascii="Cascadia Mono" w:hAnsi="Cascadia Mono" w:cs="Cascadia Mono"/>
+          <w:color w:val="008000"/>
+          <w:sz w:val="19"/>
+          <w:szCs w:val="19"/>
+        </w:rPr>
+        <w:t>Kn</w:t>
+      </w:r>
+      <w:proofErr w:type="spellEnd"/>
+      <w:r>
+        <w:rPr>
+          <w:rFonts w:ascii="Cascadia Mono" w:hAnsi="Cascadia Mono" w:cs="Cascadia Mono"/>
+          <w:color w:val="008000"/>
+          <w:sz w:val="19"/>
+          <w:szCs w:val="19"/>
+        </w:rPr>
         <w:t xml:space="preserve"> K0 q n')</w:t>
       </w:r>
     </w:p>
@@ -3242,9 +3330,9 @@
           <w:sz w:val="19"/>
           <w:szCs w:val="19"/>
         </w:rPr>
-        <w:t xml:space="preserve">eq1 = Eq(K0 * q**n - (K0/n)*(q**n-1)/(q-1), </w:t>
-      </w:r>
-      <w:proofErr w:type="spellStart"/>
+        <w:t xml:space="preserve">eq1 = </w:t>
+      </w:r>
+      <w:proofErr w:type="gramStart"/>
       <w:r>
         <w:rPr>
           <w:rFonts w:ascii="Cascadia Mono" w:hAnsi="Cascadia Mono" w:cs="Cascadia Mono"/>
@@ -3252,9 +3340,9 @@
           <w:sz w:val="19"/>
           <w:szCs w:val="19"/>
         </w:rPr>
-        <w:t>Kn</w:t>
-      </w:r>
-      <w:proofErr w:type="spellEnd"/>
+        <w:t>Eq(</w:t>
+      </w:r>
+      <w:proofErr w:type="gramEnd"/>
       <w:r>
         <w:rPr>
           <w:rFonts w:ascii="Cascadia Mono" w:hAnsi="Cascadia Mono" w:cs="Cascadia Mono"/>
@@ -3262,6 +3350,26 @@
           <w:sz w:val="19"/>
           <w:szCs w:val="19"/>
         </w:rPr>
+        <w:t xml:space="preserve">K0 * q**n - (K0/n)*(q**n-1)/(q-1), </w:t>
+      </w:r>
+      <w:proofErr w:type="spellStart"/>
+      <w:r>
+        <w:rPr>
+          <w:rFonts w:ascii="Cascadia Mono" w:hAnsi="Cascadia Mono" w:cs="Cascadia Mono"/>
+          <w:color w:val="008000"/>
+          <w:sz w:val="19"/>
+          <w:szCs w:val="19"/>
+        </w:rPr>
+        <w:t>Kn</w:t>
+      </w:r>
+      <w:proofErr w:type="spellEnd"/>
+      <w:r>
+        <w:rPr>
+          <w:rFonts w:ascii="Cascadia Mono" w:hAnsi="Cascadia Mono" w:cs="Cascadia Mono"/>
+          <w:color w:val="008000"/>
+          <w:sz w:val="19"/>
+          <w:szCs w:val="19"/>
+        </w:rPr>
         <w:t>)</w:t>
       </w:r>
     </w:p>
@@ -3291,7 +3399,27 @@
           <w:sz w:val="19"/>
           <w:szCs w:val="19"/>
         </w:rPr>
-        <w:t>sol = solve(eq1,K0)</w:t>
+        <w:t>sol = solve(eq</w:t>
+      </w:r>
+      <w:proofErr w:type="gramStart"/>
+      <w:r>
+        <w:rPr>
+          <w:rFonts w:ascii="Cascadia Mono" w:hAnsi="Cascadia Mono" w:cs="Cascadia Mono"/>
+          <w:color w:val="008000"/>
+          <w:sz w:val="19"/>
+          <w:szCs w:val="19"/>
+        </w:rPr>
+        <w:t>1,K</w:t>
+      </w:r>
+      <w:proofErr w:type="gramEnd"/>
+      <w:r>
+        <w:rPr>
+          <w:rFonts w:ascii="Cascadia Mono" w:hAnsi="Cascadia Mono" w:cs="Cascadia Mono"/>
+          <w:color w:val="008000"/>
+          <w:sz w:val="19"/>
+          <w:szCs w:val="19"/>
+        </w:rPr>
+        <w:t>0)</w:t>
       </w:r>
     </w:p>
     <w:p>
@@ -3326,7 +3454,21 @@
         <w:rPr>
           <w:lang w:val="en-US"/>
         </w:rPr>
-        <w:t xml:space="preserve"> kann man nun die </w:t>
+        <w:t xml:space="preserve"> kann man nun </w:t>
+      </w:r>
+      <w:proofErr w:type="gramStart"/>
+      <w:r>
+        <w:rPr>
+          <w:lang w:val="en-US"/>
+        </w:rPr>
+        <w:t>die</w:t>
+      </w:r>
+      <w:proofErr w:type="gramEnd"/>
+      <w:r>
+        <w:rPr>
+          <w:lang w:val="en-US"/>
+        </w:rPr>
+        <w:t xml:space="preserve"> </w:t>
       </w:r>
       <w:proofErr w:type="spellStart"/>
       <w:r>
@@ -3442,7 +3584,21 @@
           <w:lang w:val="en-US"/>
         </w:rPr>
         <w:lastRenderedPageBreak/>
-        <w:t>K0 =   R * -(q**n-1) / ( (q-1) * (q**n) )</w:t>
+        <w:t xml:space="preserve">K0 =   R * -(q**n-1) / </w:t>
+      </w:r>
+      <w:proofErr w:type="gramStart"/>
+      <w:r>
+        <w:rPr>
+          <w:lang w:val="en-US"/>
+        </w:rPr>
+        <w:t>( (</w:t>
+      </w:r>
+      <w:proofErr w:type="gramEnd"/>
+      <w:r>
+        <w:rPr>
+          <w:lang w:val="en-US"/>
+        </w:rPr>
+        <w:t>q-1) * (q**n) )</w:t>
       </w:r>
     </w:p>
     <w:p>
@@ -3483,7 +3639,7 @@
         <w:rPr>
           <w:lang w:val="en-US"/>
         </w:rPr>
-        <w:t>z_cash_max</w:t>
+        <w:t>z_cash</w:t>
       </w:r>
       <w:proofErr w:type="spellEnd"/>
     </w:p>
@@ -3553,7 +3709,7 @@
         <w:rPr>
           <w:lang w:val="en-US"/>
         </w:rPr>
-        <w:t>z_cash_min</w:t>
+        <w:t>z_cash</w:t>
       </w:r>
       <w:proofErr w:type="spellEnd"/>
     </w:p>
@@ -3672,6 +3828,12 @@
           <w:lang w:val="en-US"/>
         </w:rPr>
         <w:tab/>
+      </w:r>
+      <w:proofErr w:type="gramStart"/>
+      <w:r>
+        <w:rPr>
+          <w:lang w:val="en-US"/>
+        </w:rPr>
         <w:t>((</w:t>
       </w:r>
       <w:r>
@@ -3685,7 +3847,14 @@
         <w:rPr>
           <w:lang w:val="en-US"/>
         </w:rPr>
-        <w:t>q_stocks_max</w:t>
+        <w:t>q</w:t>
+      </w:r>
+      <w:proofErr w:type="gramEnd"/>
+      <w:r>
+        <w:rPr>
+          <w:lang w:val="en-US"/>
+        </w:rPr>
+        <w:t>_stocks_max</w:t>
       </w:r>
       <w:proofErr w:type="spellEnd"/>
       <w:r>
@@ -3774,6 +3943,12 @@
           <w:lang w:val="en-US"/>
         </w:rPr>
         <w:tab/>
+      </w:r>
+      <w:proofErr w:type="gramStart"/>
+      <w:r>
+        <w:rPr>
+          <w:lang w:val="en-US"/>
+        </w:rPr>
         <w:t>((</w:t>
       </w:r>
       <w:r>
@@ -3787,7 +3962,14 @@
         <w:rPr>
           <w:lang w:val="en-US"/>
         </w:rPr>
-        <w:t>q_stocks_min</w:t>
+        <w:t>q</w:t>
+      </w:r>
+      <w:proofErr w:type="gramEnd"/>
+      <w:r>
+        <w:rPr>
+          <w:lang w:val="en-US"/>
+        </w:rPr>
+        <w:t>_stocks_min</w:t>
       </w:r>
       <w:proofErr w:type="spellEnd"/>
       <w:r>
@@ -3876,6 +4058,12 @@
           <w:lang w:val="en-US"/>
         </w:rPr>
         <w:tab/>
+      </w:r>
+      <w:proofErr w:type="gramStart"/>
+      <w:r>
+        <w:rPr>
+          <w:lang w:val="en-US"/>
+        </w:rPr>
         <w:t>((</w:t>
       </w:r>
       <w:r>
@@ -3889,7 +4077,14 @@
         <w:rPr>
           <w:lang w:val="en-US"/>
         </w:rPr>
-        <w:t>q_cash</w:t>
+        <w:t>q</w:t>
+      </w:r>
+      <w:proofErr w:type="gramEnd"/>
+      <w:r>
+        <w:rPr>
+          <w:lang w:val="en-US"/>
+        </w:rPr>
+        <w:t>_cash</w:t>
       </w:r>
       <w:proofErr w:type="spellEnd"/>
       <w:r>
@@ -4859,8 +5054,16 @@
         <w:rPr>
           <w:lang w:val="en-US"/>
         </w:rPr>
-        <w:t xml:space="preserve"> = symbols(</w:t>
-      </w:r>
+        <w:t xml:space="preserve"> = </w:t>
+      </w:r>
+      <w:proofErr w:type="gramStart"/>
+      <w:r>
+        <w:rPr>
+          <w:lang w:val="en-US"/>
+        </w:rPr>
+        <w:t>symbols(</w:t>
+      </w:r>
+      <w:proofErr w:type="gramEnd"/>
       <w:r>
         <w:rPr>
           <w:lang w:val="en-US"/>
@@ -5069,9 +5272,17 @@
         <w:rPr>
           <w:lang w:val="en-US"/>
         </w:rPr>
-        <w:t>eq1=Eq(</w:t>
-      </w:r>
-      <w:proofErr w:type="spellStart"/>
+        <w:t>eq1=</w:t>
+      </w:r>
+      <w:proofErr w:type="gramStart"/>
+      <w:r>
+        <w:rPr>
+          <w:lang w:val="en-US"/>
+        </w:rPr>
+        <w:t>Eq(</w:t>
+      </w:r>
+      <w:proofErr w:type="spellStart"/>
+      <w:proofErr w:type="gramEnd"/>
       <w:r>
         <w:rPr>
           <w:lang w:val="en-US"/>
@@ -5184,9 +5395,17 @@
         <w:rPr>
           <w:lang w:val="en-US"/>
         </w:rPr>
-        <w:t>eq2=Eq(</w:t>
-      </w:r>
-      <w:proofErr w:type="spellStart"/>
+        <w:t>eq2=</w:t>
+      </w:r>
+      <w:proofErr w:type="gramStart"/>
+      <w:r>
+        <w:rPr>
+          <w:lang w:val="en-US"/>
+        </w:rPr>
+        <w:t>Eq(</w:t>
+      </w:r>
+      <w:proofErr w:type="spellStart"/>
+      <w:proofErr w:type="gramEnd"/>
       <w:r>
         <w:rPr>
           <w:lang w:val="en-US"/>
@@ -5317,9 +5536,17 @@
         <w:rPr>
           <w:lang w:val="en-US"/>
         </w:rPr>
-        <w:t>eq1=Eq(</w:t>
-      </w:r>
-      <w:proofErr w:type="spellStart"/>
+        <w:t>eq1=</w:t>
+      </w:r>
+      <w:proofErr w:type="gramStart"/>
+      <w:r>
+        <w:rPr>
+          <w:lang w:val="en-US"/>
+        </w:rPr>
+        <w:t>Eq(</w:t>
+      </w:r>
+      <w:proofErr w:type="spellStart"/>
+      <w:proofErr w:type="gramEnd"/>
       <w:r>
         <w:rPr>
           <w:lang w:val="en-US"/>
@@ -5372,9 +5599,17 @@
         <w:rPr>
           <w:lang w:val="en-US"/>
         </w:rPr>
-        <w:t>eq2=Eq(</w:t>
-      </w:r>
-      <w:proofErr w:type="spellStart"/>
+        <w:t>eq2=</w:t>
+      </w:r>
+      <w:proofErr w:type="gramStart"/>
+      <w:r>
+        <w:rPr>
+          <w:lang w:val="en-US"/>
+        </w:rPr>
+        <w:t>Eq(</w:t>
+      </w:r>
+      <w:proofErr w:type="spellStart"/>
+      <w:proofErr w:type="gramEnd"/>
       <w:r>
         <w:rPr>
           <w:lang w:val="en-US"/>
@@ -5451,9 +5686,17 @@
         <w:rPr>
           <w:lang w:val="en-US"/>
         </w:rPr>
-        <w:t>eq3=Eq(</w:t>
-      </w:r>
-      <w:proofErr w:type="spellStart"/>
+        <w:t>eq3=</w:t>
+      </w:r>
+      <w:proofErr w:type="gramStart"/>
+      <w:r>
+        <w:rPr>
+          <w:lang w:val="en-US"/>
+        </w:rPr>
+        <w:t>Eq(</w:t>
+      </w:r>
+      <w:proofErr w:type="spellStart"/>
+      <w:proofErr w:type="gramEnd"/>
       <w:r>
         <w:rPr>
           <w:lang w:val="en-US"/>
@@ -5506,9 +5749,17 @@
         <w:rPr>
           <w:lang w:val="en-US"/>
         </w:rPr>
-        <w:t>eq4=Eq(</w:t>
-      </w:r>
-      <w:proofErr w:type="spellStart"/>
+        <w:t>eq4=</w:t>
+      </w:r>
+      <w:proofErr w:type="gramStart"/>
+      <w:r>
+        <w:rPr>
+          <w:lang w:val="en-US"/>
+        </w:rPr>
+        <w:t>Eq(</w:t>
+      </w:r>
+      <w:proofErr w:type="spellStart"/>
+      <w:proofErr w:type="gramEnd"/>
       <w:r>
         <w:rPr>
           <w:lang w:val="en-US"/>
@@ -5567,9 +5818,17 @@
         <w:rPr>
           <w:lang w:val="en-US"/>
         </w:rPr>
-        <w:t>eq5=Eq(</w:t>
-      </w:r>
-      <w:proofErr w:type="spellStart"/>
+        <w:t>eq5=</w:t>
+      </w:r>
+      <w:proofErr w:type="gramStart"/>
+      <w:r>
+        <w:rPr>
+          <w:lang w:val="en-US"/>
+        </w:rPr>
+        <w:t>Eq(</w:t>
+      </w:r>
+      <w:proofErr w:type="spellStart"/>
+      <w:proofErr w:type="gramEnd"/>
       <w:r>
         <w:rPr>
           <w:lang w:val="en-US"/>
@@ -5641,7 +5900,21 @@
         <w:rPr>
           <w:lang w:val="en-US"/>
         </w:rPr>
-        <w:t>sol = solve((eq1, eq2</w:t>
+        <w:t xml:space="preserve">sol = </w:t>
+      </w:r>
+      <w:proofErr w:type="gramStart"/>
+      <w:r>
+        <w:rPr>
+          <w:lang w:val="en-US"/>
+        </w:rPr>
+        <w:t>solve(</w:t>
+      </w:r>
+      <w:proofErr w:type="gramEnd"/>
+      <w:r>
+        <w:rPr>
+          <w:lang w:val="en-US"/>
+        </w:rPr>
+        <w:t>(eq1, eq2</w:t>
       </w:r>
       <w:r>
         <w:rPr>
@@ -5803,9 +6076,9 @@
           <w:szCs w:val="20"/>
           <w:shd w:val="clear" w:color="auto" w:fill="F5F5F5"/>
         </w:rPr>
-        <w:t xml:space="preserve">: (comfort_total_needed_Year*stocks_crashFactor_badCase*z_stocks_max - minimum_total_needed_Year*z_stocks_min)/(stocks_crashFactor_badCase*z_stocks_max - </w:t>
-      </w:r>
-      <w:proofErr w:type="spellStart"/>
+        <w:t>: (comfort_total_needed_Year*stocks_crashFactor_badCase*z_stocks_max - minimum_total_needed_Year*z_stocks_min)</w:t>
+      </w:r>
+      <w:proofErr w:type="gramStart"/>
       <w:r>
         <w:rPr>
           <w:rFonts w:ascii="Courier New" w:hAnsi="Courier New" w:cs="Courier New"/>
@@ -5814,9 +6087,9 @@
           <w:szCs w:val="20"/>
           <w:shd w:val="clear" w:color="auto" w:fill="F5F5F5"/>
         </w:rPr>
-        <w:t>z_stocks_min</w:t>
-      </w:r>
-      <w:proofErr w:type="spellEnd"/>
+        <w:t>/(</w:t>
+      </w:r>
+      <w:proofErr w:type="gramEnd"/>
       <w:r>
         <w:rPr>
           <w:rFonts w:ascii="Courier New" w:hAnsi="Courier New" w:cs="Courier New"/>
@@ -5825,11 +6098,10 @@
           <w:szCs w:val="20"/>
           <w:shd w:val="clear" w:color="auto" w:fill="F5F5F5"/>
         </w:rPr>
-        <w:t xml:space="preserve">), </w:t>
-      </w:r>
-    </w:p>
-    <w:p>
-      <w:pPr>
+        <w:t xml:space="preserve">stocks_crashFactor_badCase*z_stocks_max - </w:t>
+      </w:r>
+      <w:proofErr w:type="spellStart"/>
+      <w:r>
         <w:rPr>
           <w:rFonts w:ascii="Courier New" w:hAnsi="Courier New" w:cs="Courier New"/>
           <w:color w:val="222222"/>
@@ -5837,8 +6109,9 @@
           <w:szCs w:val="20"/>
           <w:shd w:val="clear" w:color="auto" w:fill="F5F5F5"/>
         </w:rPr>
-      </w:pPr>
-      <w:proofErr w:type="spellStart"/>
+        <w:t>z_stocks_min</w:t>
+      </w:r>
+      <w:proofErr w:type="spellEnd"/>
       <w:r>
         <w:rPr>
           <w:rFonts w:ascii="Courier New" w:hAnsi="Courier New" w:cs="Courier New"/>
@@ -5847,10 +6120,11 @@
           <w:szCs w:val="20"/>
           <w:shd w:val="clear" w:color="auto" w:fill="F5F5F5"/>
         </w:rPr>
-        <w:t>Rate_Stocks_Max</w:t>
-      </w:r>
-      <w:proofErr w:type="spellEnd"/>
-      <w:r>
+        <w:t xml:space="preserve">), </w:t>
+      </w:r>
+    </w:p>
+    <w:p>
+      <w:pPr>
         <w:rPr>
           <w:rFonts w:ascii="Courier New" w:hAnsi="Courier New" w:cs="Courier New"/>
           <w:color w:val="222222"/>
@@ -5858,8 +6132,7 @@
           <w:szCs w:val="20"/>
           <w:shd w:val="clear" w:color="auto" w:fill="F5F5F5"/>
         </w:rPr>
-        <w:t xml:space="preserve">: </w:t>
-      </w:r>
+      </w:pPr>
       <w:proofErr w:type="spellStart"/>
       <w:r>
         <w:rPr>
@@ -5869,7 +6142,7 @@
           <w:szCs w:val="20"/>
           <w:shd w:val="clear" w:color="auto" w:fill="F5F5F5"/>
         </w:rPr>
-        <w:t>z_stocks_min</w:t>
+        <w:t>Rate_Stocks_Max</w:t>
       </w:r>
       <w:proofErr w:type="spellEnd"/>
       <w:r>
@@ -5880,7 +6153,7 @@
           <w:szCs w:val="20"/>
           <w:shd w:val="clear" w:color="auto" w:fill="F5F5F5"/>
         </w:rPr>
-        <w:t>*(-</w:t>
+        <w:t xml:space="preserve">: </w:t>
       </w:r>
       <w:proofErr w:type="spellStart"/>
       <w:r>
@@ -5891,7 +6164,7 @@
           <w:szCs w:val="20"/>
           <w:shd w:val="clear" w:color="auto" w:fill="F5F5F5"/>
         </w:rPr>
-        <w:t>comfort_total_needed_Year</w:t>
+        <w:t>z_stocks_min</w:t>
       </w:r>
       <w:proofErr w:type="spellEnd"/>
       <w:r>
@@ -5902,7 +6175,7 @@
           <w:szCs w:val="20"/>
           <w:shd w:val="clear" w:color="auto" w:fill="F5F5F5"/>
         </w:rPr>
-        <w:t xml:space="preserve"> + minimum_total_needed_Year)/(stocks_crashFactor_badCase*z_stocks_max - </w:t>
+        <w:t>*(-</w:t>
       </w:r>
       <w:proofErr w:type="spellStart"/>
       <w:r>
@@ -5913,7 +6186,7 @@
           <w:szCs w:val="20"/>
           <w:shd w:val="clear" w:color="auto" w:fill="F5F5F5"/>
         </w:rPr>
-        <w:t>z_stocks_min</w:t>
+        <w:t>comfort_total_needed_Year</w:t>
       </w:r>
       <w:proofErr w:type="spellEnd"/>
       <w:r>
@@ -5924,11 +6197,10 @@
           <w:szCs w:val="20"/>
           <w:shd w:val="clear" w:color="auto" w:fill="F5F5F5"/>
         </w:rPr>
-        <w:t xml:space="preserve">), </w:t>
-      </w:r>
-    </w:p>
-    <w:p>
-      <w:pPr>
+        <w:t xml:space="preserve"> + minimum_total_needed_Year)</w:t>
+      </w:r>
+      <w:proofErr w:type="gramStart"/>
+      <w:r>
         <w:rPr>
           <w:rFonts w:ascii="Courier New" w:hAnsi="Courier New" w:cs="Courier New"/>
           <w:color w:val="222222"/>
@@ -5936,8 +6208,9 @@
           <w:szCs w:val="20"/>
           <w:shd w:val="clear" w:color="auto" w:fill="F5F5F5"/>
         </w:rPr>
-      </w:pPr>
-      <w:proofErr w:type="spellStart"/>
+        <w:t>/(</w:t>
+      </w:r>
+      <w:proofErr w:type="gramEnd"/>
       <w:r>
         <w:rPr>
           <w:rFonts w:ascii="Courier New" w:hAnsi="Courier New" w:cs="Courier New"/>
@@ -5946,9 +6219,9 @@
           <w:szCs w:val="20"/>
           <w:shd w:val="clear" w:color="auto" w:fill="F5F5F5"/>
         </w:rPr>
-        <w:t>Rate_Stocks_Min</w:t>
-      </w:r>
-      <w:proofErr w:type="spellEnd"/>
+        <w:t xml:space="preserve">stocks_crashFactor_badCase*z_stocks_max - </w:t>
+      </w:r>
+      <w:proofErr w:type="spellStart"/>
       <w:r>
         <w:rPr>
           <w:rFonts w:ascii="Courier New" w:hAnsi="Courier New" w:cs="Courier New"/>
@@ -5957,9 +6230,9 @@
           <w:szCs w:val="20"/>
           <w:shd w:val="clear" w:color="auto" w:fill="F5F5F5"/>
         </w:rPr>
-        <w:t xml:space="preserve">: stocks_crashFactor_badCase*z_stocks_max*(-comfort_total_needed_Year + minimum_total_needed_Year)/(stocks_crashFactor_badCase*z_stocks_max - </w:t>
-      </w:r>
-      <w:proofErr w:type="spellStart"/>
+        <w:t>z_stocks_min</w:t>
+      </w:r>
+      <w:proofErr w:type="spellEnd"/>
       <w:r>
         <w:rPr>
           <w:rFonts w:ascii="Courier New" w:hAnsi="Courier New" w:cs="Courier New"/>
@@ -5968,10 +6241,11 @@
           <w:szCs w:val="20"/>
           <w:shd w:val="clear" w:color="auto" w:fill="F5F5F5"/>
         </w:rPr>
-        <w:t>z_stocks_min</w:t>
-      </w:r>
-      <w:proofErr w:type="spellEnd"/>
-      <w:r>
+        <w:t xml:space="preserve">), </w:t>
+      </w:r>
+    </w:p>
+    <w:p>
+      <w:pPr>
         <w:rPr>
           <w:rFonts w:ascii="Courier New" w:hAnsi="Courier New" w:cs="Courier New"/>
           <w:color w:val="222222"/>
@@ -5979,11 +6253,9 @@
           <w:szCs w:val="20"/>
           <w:shd w:val="clear" w:color="auto" w:fill="F5F5F5"/>
         </w:rPr>
-        <w:t xml:space="preserve">), </w:t>
-      </w:r>
-    </w:p>
-    <w:p>
-      <w:pPr>
+      </w:pPr>
+      <w:proofErr w:type="spellStart"/>
+      <w:r>
         <w:rPr>
           <w:rFonts w:ascii="Courier New" w:hAnsi="Courier New" w:cs="Courier New"/>
           <w:color w:val="222222"/>
@@ -5991,8 +6263,9 @@
           <w:szCs w:val="20"/>
           <w:shd w:val="clear" w:color="auto" w:fill="F5F5F5"/>
         </w:rPr>
-      </w:pPr>
-      <w:proofErr w:type="spellStart"/>
+        <w:t>Rate_Stocks_Min</w:t>
+      </w:r>
+      <w:proofErr w:type="spellEnd"/>
       <w:r>
         <w:rPr>
           <w:rFonts w:ascii="Courier New" w:hAnsi="Courier New" w:cs="Courier New"/>
@@ -6001,9 +6274,9 @@
           <w:szCs w:val="20"/>
           <w:shd w:val="clear" w:color="auto" w:fill="F5F5F5"/>
         </w:rPr>
-        <w:t>Total_Cash</w:t>
-      </w:r>
-      <w:proofErr w:type="spellEnd"/>
+        <w:t>: stocks_crashFactor_badCase*z_stocks_max*(-comfort_total_needed_Year + minimum_total_needed_Year)</w:t>
+      </w:r>
+      <w:proofErr w:type="gramStart"/>
       <w:r>
         <w:rPr>
           <w:rFonts w:ascii="Courier New" w:hAnsi="Courier New" w:cs="Courier New"/>
@@ -6012,9 +6285,9 @@
           <w:szCs w:val="20"/>
           <w:shd w:val="clear" w:color="auto" w:fill="F5F5F5"/>
         </w:rPr>
-        <w:t xml:space="preserve">: z_cash*(comfort_total_needed_Year*stocks_crashFactor_badCase*z_stocks_max - minimum_total_needed_Year*z_stocks_min)/(stocks_crashFactor_badCase*z_stocks_max - </w:t>
-      </w:r>
-      <w:proofErr w:type="spellStart"/>
+        <w:t>/(</w:t>
+      </w:r>
+      <w:proofErr w:type="gramEnd"/>
       <w:r>
         <w:rPr>
           <w:rFonts w:ascii="Courier New" w:hAnsi="Courier New" w:cs="Courier New"/>
@@ -6023,9 +6296,9 @@
           <w:szCs w:val="20"/>
           <w:shd w:val="clear" w:color="auto" w:fill="F5F5F5"/>
         </w:rPr>
-        <w:t>z_stocks_min</w:t>
-      </w:r>
-      <w:proofErr w:type="spellEnd"/>
+        <w:t xml:space="preserve">stocks_crashFactor_badCase*z_stocks_max - </w:t>
+      </w:r>
+      <w:proofErr w:type="spellStart"/>
       <w:r>
         <w:rPr>
           <w:rFonts w:ascii="Courier New" w:hAnsi="Courier New" w:cs="Courier New"/>
@@ -6034,16 +6307,9 @@
           <w:szCs w:val="20"/>
           <w:shd w:val="clear" w:color="auto" w:fill="F5F5F5"/>
         </w:rPr>
-        <w:t xml:space="preserve">), </w:t>
-      </w:r>
-    </w:p>
-    <w:p>
-      <w:pPr>
-        <w:rPr>
-          <w:lang w:val="en-US"/>
-        </w:rPr>
-      </w:pPr>
-      <w:proofErr w:type="spellStart"/>
+        <w:t>z_stocks_min</w:t>
+      </w:r>
+      <w:proofErr w:type="spellEnd"/>
       <w:r>
         <w:rPr>
           <w:rFonts w:ascii="Courier New" w:hAnsi="Courier New" w:cs="Courier New"/>
@@ -6052,10 +6318,11 @@
           <w:szCs w:val="20"/>
           <w:shd w:val="clear" w:color="auto" w:fill="F5F5F5"/>
         </w:rPr>
-        <w:t>Total_Stocks</w:t>
-      </w:r>
-      <w:proofErr w:type="spellEnd"/>
-      <w:r>
+        <w:t xml:space="preserve">), </w:t>
+      </w:r>
+    </w:p>
+    <w:p>
+      <w:pPr>
         <w:rPr>
           <w:rFonts w:ascii="Courier New" w:hAnsi="Courier New" w:cs="Courier New"/>
           <w:color w:val="222222"/>
@@ -6063,8 +6330,7 @@
           <w:szCs w:val="20"/>
           <w:shd w:val="clear" w:color="auto" w:fill="F5F5F5"/>
         </w:rPr>
-        <w:t xml:space="preserve">: </w:t>
-      </w:r>
+      </w:pPr>
       <w:proofErr w:type="spellStart"/>
       <w:r>
         <w:rPr>
@@ -6074,7 +6340,7 @@
           <w:szCs w:val="20"/>
           <w:shd w:val="clear" w:color="auto" w:fill="F5F5F5"/>
         </w:rPr>
-        <w:t>z_stocks_max</w:t>
+        <w:t>Total_Cash</w:t>
       </w:r>
       <w:proofErr w:type="spellEnd"/>
       <w:r>
@@ -6085,9 +6351,9 @@
           <w:szCs w:val="20"/>
           <w:shd w:val="clear" w:color="auto" w:fill="F5F5F5"/>
         </w:rPr>
-        <w:t>*</w:t>
-      </w:r>
-      <w:proofErr w:type="spellStart"/>
+        <w:t>: z_cash*(comfort_total_needed_Year*stocks_crashFactor_badCase*z_stocks_max - minimum_total_needed_Year*z_stocks_min)</w:t>
+      </w:r>
+      <w:proofErr w:type="gramStart"/>
       <w:r>
         <w:rPr>
           <w:rFonts w:ascii="Courier New" w:hAnsi="Courier New" w:cs="Courier New"/>
@@ -6096,9 +6362,9 @@
           <w:szCs w:val="20"/>
           <w:shd w:val="clear" w:color="auto" w:fill="F5F5F5"/>
         </w:rPr>
-        <w:t>z_stocks_min</w:t>
-      </w:r>
-      <w:proofErr w:type="spellEnd"/>
+        <w:t>/(</w:t>
+      </w:r>
+      <w:proofErr w:type="gramEnd"/>
       <w:r>
         <w:rPr>
           <w:rFonts w:ascii="Courier New" w:hAnsi="Courier New" w:cs="Courier New"/>
@@ -6107,7 +6373,7 @@
           <w:szCs w:val="20"/>
           <w:shd w:val="clear" w:color="auto" w:fill="F5F5F5"/>
         </w:rPr>
-        <w:t>*(-</w:t>
+        <w:t xml:space="preserve">stocks_crashFactor_badCase*z_stocks_max - </w:t>
       </w:r>
       <w:proofErr w:type="spellStart"/>
       <w:r>
@@ -6118,7 +6384,7 @@
           <w:szCs w:val="20"/>
           <w:shd w:val="clear" w:color="auto" w:fill="F5F5F5"/>
         </w:rPr>
-        <w:t>comfort_total_needed_Year</w:t>
+        <w:t>z_stocks_min</w:t>
       </w:r>
       <w:proofErr w:type="spellEnd"/>
       <w:r>
@@ -6129,8 +6395,15 @@
           <w:szCs w:val="20"/>
           <w:shd w:val="clear" w:color="auto" w:fill="F5F5F5"/>
         </w:rPr>
-        <w:t xml:space="preserve"> + minimum_total_needed_Year)/(stocks_crashFactor_badCase*z_stocks_max - </w:t>
-      </w:r>
+        <w:t xml:space="preserve">), </w:t>
+      </w:r>
+    </w:p>
+    <w:p>
+      <w:pPr>
+        <w:rPr>
+          <w:lang w:val="en-US"/>
+        </w:rPr>
+      </w:pPr>
       <w:proofErr w:type="spellStart"/>
       <w:r>
         <w:rPr>
@@ -6140,7 +6413,7 @@
           <w:szCs w:val="20"/>
           <w:shd w:val="clear" w:color="auto" w:fill="F5F5F5"/>
         </w:rPr>
-        <w:t>z_stocks_min</w:t>
+        <w:t>Total_Stocks</w:t>
       </w:r>
       <w:proofErr w:type="spellEnd"/>
       <w:r>
@@ -6151,6 +6424,116 @@
           <w:szCs w:val="20"/>
           <w:shd w:val="clear" w:color="auto" w:fill="F5F5F5"/>
         </w:rPr>
+        <w:t xml:space="preserve">: </w:t>
+      </w:r>
+      <w:proofErr w:type="spellStart"/>
+      <w:r>
+        <w:rPr>
+          <w:rFonts w:ascii="Courier New" w:hAnsi="Courier New" w:cs="Courier New"/>
+          <w:color w:val="222222"/>
+          <w:sz w:val="20"/>
+          <w:szCs w:val="20"/>
+          <w:shd w:val="clear" w:color="auto" w:fill="F5F5F5"/>
+        </w:rPr>
+        <w:t>z_stocks_max</w:t>
+      </w:r>
+      <w:proofErr w:type="spellEnd"/>
+      <w:r>
+        <w:rPr>
+          <w:rFonts w:ascii="Courier New" w:hAnsi="Courier New" w:cs="Courier New"/>
+          <w:color w:val="222222"/>
+          <w:sz w:val="20"/>
+          <w:szCs w:val="20"/>
+          <w:shd w:val="clear" w:color="auto" w:fill="F5F5F5"/>
+        </w:rPr>
+        <w:t>*</w:t>
+      </w:r>
+      <w:proofErr w:type="spellStart"/>
+      <w:r>
+        <w:rPr>
+          <w:rFonts w:ascii="Courier New" w:hAnsi="Courier New" w:cs="Courier New"/>
+          <w:color w:val="222222"/>
+          <w:sz w:val="20"/>
+          <w:szCs w:val="20"/>
+          <w:shd w:val="clear" w:color="auto" w:fill="F5F5F5"/>
+        </w:rPr>
+        <w:t>z_stocks_min</w:t>
+      </w:r>
+      <w:proofErr w:type="spellEnd"/>
+      <w:r>
+        <w:rPr>
+          <w:rFonts w:ascii="Courier New" w:hAnsi="Courier New" w:cs="Courier New"/>
+          <w:color w:val="222222"/>
+          <w:sz w:val="20"/>
+          <w:szCs w:val="20"/>
+          <w:shd w:val="clear" w:color="auto" w:fill="F5F5F5"/>
+        </w:rPr>
+        <w:t>*(-</w:t>
+      </w:r>
+      <w:proofErr w:type="spellStart"/>
+      <w:r>
+        <w:rPr>
+          <w:rFonts w:ascii="Courier New" w:hAnsi="Courier New" w:cs="Courier New"/>
+          <w:color w:val="222222"/>
+          <w:sz w:val="20"/>
+          <w:szCs w:val="20"/>
+          <w:shd w:val="clear" w:color="auto" w:fill="F5F5F5"/>
+        </w:rPr>
+        <w:t>comfort_total_needed_Year</w:t>
+      </w:r>
+      <w:proofErr w:type="spellEnd"/>
+      <w:r>
+        <w:rPr>
+          <w:rFonts w:ascii="Courier New" w:hAnsi="Courier New" w:cs="Courier New"/>
+          <w:color w:val="222222"/>
+          <w:sz w:val="20"/>
+          <w:szCs w:val="20"/>
+          <w:shd w:val="clear" w:color="auto" w:fill="F5F5F5"/>
+        </w:rPr>
+        <w:t xml:space="preserve"> + minimum_total_needed_Year)</w:t>
+      </w:r>
+      <w:proofErr w:type="gramStart"/>
+      <w:r>
+        <w:rPr>
+          <w:rFonts w:ascii="Courier New" w:hAnsi="Courier New" w:cs="Courier New"/>
+          <w:color w:val="222222"/>
+          <w:sz w:val="20"/>
+          <w:szCs w:val="20"/>
+          <w:shd w:val="clear" w:color="auto" w:fill="F5F5F5"/>
+        </w:rPr>
+        <w:t>/(</w:t>
+      </w:r>
+      <w:proofErr w:type="gramEnd"/>
+      <w:r>
+        <w:rPr>
+          <w:rFonts w:ascii="Courier New" w:hAnsi="Courier New" w:cs="Courier New"/>
+          <w:color w:val="222222"/>
+          <w:sz w:val="20"/>
+          <w:szCs w:val="20"/>
+          <w:shd w:val="clear" w:color="auto" w:fill="F5F5F5"/>
+        </w:rPr>
+        <w:t xml:space="preserve">stocks_crashFactor_badCase*z_stocks_max - </w:t>
+      </w:r>
+      <w:proofErr w:type="spellStart"/>
+      <w:r>
+        <w:rPr>
+          <w:rFonts w:ascii="Courier New" w:hAnsi="Courier New" w:cs="Courier New"/>
+          <w:color w:val="222222"/>
+          <w:sz w:val="20"/>
+          <w:szCs w:val="20"/>
+          <w:shd w:val="clear" w:color="auto" w:fill="F5F5F5"/>
+        </w:rPr>
+        <w:t>z_stocks_min</w:t>
+      </w:r>
+      <w:proofErr w:type="spellEnd"/>
+      <w:r>
+        <w:rPr>
+          <w:rFonts w:ascii="Courier New" w:hAnsi="Courier New" w:cs="Courier New"/>
+          <w:color w:val="222222"/>
+          <w:sz w:val="20"/>
+          <w:szCs w:val="20"/>
+          <w:shd w:val="clear" w:color="auto" w:fill="F5F5F5"/>
+        </w:rPr>
         <w:t>)}</w:t>
       </w:r>
     </w:p>
@@ -6170,21 +6553,3314 @@
     </w:p>
     <w:p>
       <w:pPr>
-        <w:rPr>
-          <w:lang w:val="en-US"/>
-        </w:rPr>
-      </w:pPr>
-    </w:p>
-    <w:p>
-      <w:pPr>
-        <w:rPr>
-          <w:lang w:val="en-US"/>
-        </w:rPr>
-      </w:pPr>
-    </w:p>
-    <w:p>
-      <w:pPr>
-        <w:rPr>
+        <w:pStyle w:val="Heading1"/>
+        <w:rPr>
+          <w:lang w:val="en-US"/>
+        </w:rPr>
+      </w:pPr>
+      <w:proofErr w:type="spellStart"/>
+      <w:r>
+        <w:rPr>
+          <w:lang w:val="en-US"/>
+        </w:rPr>
+        <w:t>Arbeitshypothese</w:t>
+      </w:r>
+      <w:proofErr w:type="spellEnd"/>
+      <w:r>
+        <w:rPr>
+          <w:lang w:val="en-US"/>
+        </w:rPr>
+        <w:t xml:space="preserve">: </w:t>
+      </w:r>
+      <w:proofErr w:type="spellStart"/>
+      <w:r>
+        <w:rPr>
+          <w:lang w:val="en-US"/>
+        </w:rPr>
+        <w:t>Steuern</w:t>
+      </w:r>
+      <w:proofErr w:type="spellEnd"/>
+      <w:r>
+        <w:rPr>
+          <w:lang w:val="en-US"/>
+        </w:rPr>
+        <w:t xml:space="preserve"> </w:t>
+      </w:r>
+      <w:proofErr w:type="spellStart"/>
+      <w:r>
+        <w:rPr>
+          <w:lang w:val="en-US"/>
+        </w:rPr>
+        <w:t>mitberechnen</w:t>
+      </w:r>
+      <w:proofErr w:type="spellEnd"/>
+    </w:p>
+    <w:p>
+      <w:pPr>
+        <w:rPr>
+          <w:lang w:val="en-US"/>
+        </w:rPr>
+      </w:pPr>
+    </w:p>
+    <w:p>
+      <w:pPr>
+        <w:rPr>
+          <w:lang w:val="en-US"/>
+        </w:rPr>
+      </w:pPr>
+      <w:proofErr w:type="spellStart"/>
+      <w:r>
+        <w:rPr>
+          <w:lang w:val="en-US"/>
+        </w:rPr>
+        <w:t>Schmier</w:t>
+      </w:r>
+      <w:proofErr w:type="spellEnd"/>
+      <w:r>
+        <w:rPr>
+          <w:lang w:val="en-US"/>
+        </w:rPr>
+        <w:t>:</w:t>
+      </w:r>
+    </w:p>
+    <w:p>
+      <w:pPr>
+        <w:rPr>
+          <w:lang w:val="en-US"/>
+        </w:rPr>
+      </w:pPr>
+      <w:r>
+        <w:rPr>
+          <w:lang w:val="en-US"/>
+        </w:rPr>
+        <w:t>K1 = K0*q - R*1.26</w:t>
+      </w:r>
+    </w:p>
+    <w:p>
+      <w:pPr>
+        <w:rPr>
+          <w:lang w:val="en-US"/>
+        </w:rPr>
+      </w:pPr>
+    </w:p>
+    <w:p>
+      <w:pPr>
+        <w:rPr>
+          <w:lang w:val="en-US"/>
+        </w:rPr>
+      </w:pPr>
+      <w:r>
+        <w:rPr>
+          <w:lang w:val="en-US"/>
+        </w:rPr>
+        <w:t>8.000 = 10.000*1.08 - R*1.26</w:t>
+      </w:r>
+    </w:p>
+    <w:p>
+      <w:pPr>
+        <w:rPr>
+          <w:lang w:val="en-US"/>
+        </w:rPr>
+      </w:pPr>
+      <w:r>
+        <w:rPr>
+          <w:lang w:val="en-US"/>
+        </w:rPr>
+        <w:t>8.000 = 10.800 - R*1.26</w:t>
+      </w:r>
+    </w:p>
+    <w:p>
+      <w:pPr>
+        <w:rPr>
+          <w:lang w:val="en-US"/>
+        </w:rPr>
+      </w:pPr>
+      <w:r>
+        <w:rPr>
+          <w:lang w:val="en-US"/>
+        </w:rPr>
+        <w:t>-2800 = -R*1.26</w:t>
+      </w:r>
+    </w:p>
+    <w:p>
+      <w:pPr>
+        <w:rPr>
+          <w:lang w:val="en-US"/>
+        </w:rPr>
+      </w:pPr>
+      <w:r>
+        <w:rPr>
+          <w:lang w:val="en-US"/>
+        </w:rPr>
+        <w:t>R = 2800 / 1.26 = 2222</w:t>
+      </w:r>
+      <w:r>
+        <w:rPr>
+          <w:lang w:val="en-US"/>
+        </w:rPr>
+        <w:t xml:space="preserve"> </w:t>
+      </w:r>
+    </w:p>
+    <w:p>
+      <w:pPr>
+        <w:rPr>
+          <w:lang w:val="en-US"/>
+        </w:rPr>
+      </w:pPr>
+      <w:proofErr w:type="spellStart"/>
+      <w:r>
+        <w:rPr>
+          <w:lang w:val="en-US"/>
+        </w:rPr>
+        <w:t>Passt</w:t>
+      </w:r>
+      <w:proofErr w:type="spellEnd"/>
+      <w:r>
+        <w:rPr>
+          <w:lang w:val="en-US"/>
+        </w:rPr>
+        <w:t>!!</w:t>
+      </w:r>
+    </w:p>
+    <w:p>
+      <w:pPr>
+        <w:rPr>
+          <w:lang w:val="en-US"/>
+        </w:rPr>
+      </w:pPr>
+    </w:p>
+    <w:p>
+      <w:pPr>
+        <w:rPr>
+          <w:lang w:val="en-US"/>
+        </w:rPr>
+      </w:pPr>
+      <w:proofErr w:type="spellStart"/>
+      <w:r>
+        <w:rPr>
+          <w:lang w:val="en-US"/>
+        </w:rPr>
+        <w:t>Herleitung</w:t>
+      </w:r>
+      <w:proofErr w:type="spellEnd"/>
+      <w:r>
+        <w:rPr>
+          <w:lang w:val="en-US"/>
+        </w:rPr>
+        <w:t xml:space="preserve"> </w:t>
+      </w:r>
+      <w:proofErr w:type="spellStart"/>
+      <w:r>
+        <w:rPr>
+          <w:lang w:val="en-US"/>
+        </w:rPr>
+        <w:t>laut</w:t>
+      </w:r>
+      <w:proofErr w:type="spellEnd"/>
+      <w:r>
+        <w:rPr>
+          <w:lang w:val="en-US"/>
+        </w:rPr>
+        <w:t xml:space="preserve"> </w:t>
+      </w:r>
+      <w:hyperlink r:id="rId7" w:history="1">
+        <w:r>
+          <w:rPr>
+            <w:rStyle w:val="Hyperlink"/>
+            <w:lang w:val="en-US"/>
+          </w:rPr>
+          <w:t>https://de.wikipedia.org/wiki/Spa</w:t>
+        </w:r>
+        <w:r>
+          <w:rPr>
+            <w:rStyle w:val="Hyperlink"/>
+            <w:lang w:val="en-US"/>
+          </w:rPr>
+          <w:t>r</w:t>
+        </w:r>
+        <w:r>
+          <w:rPr>
+            <w:rStyle w:val="Hyperlink"/>
+            <w:lang w:val="en-US"/>
+          </w:rPr>
+          <w:t>kassenformel#:~:text=Als%20Sparkassenformeln%20werden%20in%20der,(jeweils%20pro%20Periode)%20herstellen</w:t>
+        </w:r>
+      </w:hyperlink>
+      <w:r>
+        <w:rPr>
+          <w:lang w:val="en-US"/>
+        </w:rPr>
+        <w:t>.</w:t>
+      </w:r>
+    </w:p>
+    <w:p>
+      <w:pPr>
+        <w:rPr>
+          <w:lang w:val="en-US"/>
+        </w:rPr>
+      </w:pPr>
+    </w:p>
+    <w:p>
+      <w:pPr>
+        <w:rPr>
+          <w:lang w:val="en-US"/>
+        </w:rPr>
+      </w:pPr>
+      <w:r>
+        <w:rPr>
+          <w:lang w:val="en-US"/>
+        </w:rPr>
+        <w:t xml:space="preserve">S= </w:t>
+      </w:r>
+      <w:proofErr w:type="spellStart"/>
+      <w:r>
+        <w:rPr>
+          <w:lang w:val="en-US"/>
+        </w:rPr>
+        <w:t>SteuerFaktor</w:t>
+      </w:r>
+      <w:proofErr w:type="spellEnd"/>
+      <w:r>
+        <w:rPr>
+          <w:lang w:val="en-US"/>
+        </w:rPr>
+        <w:t xml:space="preserve">, </w:t>
+      </w:r>
+      <w:proofErr w:type="gramStart"/>
+      <w:r>
+        <w:rPr>
+          <w:lang w:val="en-US"/>
+        </w:rPr>
+        <w:t>e.g.</w:t>
+      </w:r>
+      <w:proofErr w:type="gramEnd"/>
+      <w:r>
+        <w:rPr>
+          <w:lang w:val="en-US"/>
+        </w:rPr>
+        <w:t xml:space="preserve"> 1.26</w:t>
+      </w:r>
+    </w:p>
+    <w:p>
+      <w:pPr>
+        <w:rPr>
+          <w:lang w:val="en-US"/>
+        </w:rPr>
+      </w:pPr>
+      <w:r>
+        <w:rPr>
+          <w:lang w:val="en-US"/>
+        </w:rPr>
+        <w:t xml:space="preserve">Neue, </w:t>
+      </w:r>
+      <w:proofErr w:type="spellStart"/>
+      <w:r>
+        <w:rPr>
+          <w:lang w:val="en-US"/>
+        </w:rPr>
+        <w:t>etwas</w:t>
+      </w:r>
+      <w:proofErr w:type="spellEnd"/>
+      <w:r>
+        <w:rPr>
+          <w:lang w:val="en-US"/>
+        </w:rPr>
+        <w:t xml:space="preserve"> </w:t>
+      </w:r>
+      <w:proofErr w:type="spellStart"/>
+      <w:r>
+        <w:rPr>
+          <w:lang w:val="en-US"/>
+        </w:rPr>
+        <w:t>angepasste</w:t>
+      </w:r>
+      <w:proofErr w:type="spellEnd"/>
+      <w:r>
+        <w:rPr>
+          <w:lang w:val="en-US"/>
+        </w:rPr>
+        <w:t xml:space="preserve"> </w:t>
+      </w:r>
+      <w:proofErr w:type="spellStart"/>
+      <w:r>
+        <w:rPr>
+          <w:lang w:val="en-US"/>
+        </w:rPr>
+        <w:t>Sparkassenformel</w:t>
+      </w:r>
+      <w:proofErr w:type="spellEnd"/>
+      <w:r>
+        <w:rPr>
+          <w:lang w:val="en-US"/>
+        </w:rPr>
+        <w:t>:</w:t>
+      </w:r>
+    </w:p>
+    <w:p>
+      <w:pPr>
+        <w:rPr>
+          <w:rFonts w:eastAsiaTheme="minorEastAsia"/>
+          <w:lang w:val="en-US"/>
+        </w:rPr>
+      </w:pPr>
+      <m:oMathPara>
+        <m:oMath>
+          <m:sSub>
+            <m:sSubPr>
+              <m:ctrlPr>
+                <w:rPr>
+                  <w:rFonts w:ascii="Cambria Math" w:eastAsiaTheme="minorEastAsia" w:hAnsi="Cambria Math"/>
+                  <w:i/>
+                  <w:lang w:val="en-US"/>
+                </w:rPr>
+              </m:ctrlPr>
+            </m:sSubPr>
+            <m:e>
+              <m:r>
+                <w:rPr>
+                  <w:rFonts w:ascii="Cambria Math" w:eastAsiaTheme="minorEastAsia" w:hAnsi="Cambria Math"/>
+                  <w:lang w:val="en-US"/>
+                </w:rPr>
+                <m:t>K</m:t>
+              </m:r>
+            </m:e>
+            <m:sub>
+              <m:r>
+                <w:rPr>
+                  <w:rFonts w:ascii="Cambria Math" w:eastAsiaTheme="minorEastAsia" w:hAnsi="Cambria Math"/>
+                  <w:lang w:val="en-US"/>
+                </w:rPr>
+                <m:t>n</m:t>
+              </m:r>
+            </m:sub>
+          </m:sSub>
+          <m:r>
+            <w:rPr>
+              <w:rFonts w:ascii="Cambria Math" w:eastAsiaTheme="minorEastAsia" w:hAnsi="Cambria Math"/>
+              <w:lang w:val="en-US"/>
+            </w:rPr>
+            <m:t>=</m:t>
+          </m:r>
+          <m:sSub>
+            <m:sSubPr>
+              <m:ctrlPr>
+                <w:rPr>
+                  <w:rFonts w:ascii="Cambria Math" w:eastAsiaTheme="minorEastAsia" w:hAnsi="Cambria Math"/>
+                  <w:i/>
+                  <w:lang w:val="en-US"/>
+                </w:rPr>
+              </m:ctrlPr>
+            </m:sSubPr>
+            <m:e>
+              <m:r>
+                <w:rPr>
+                  <w:rFonts w:ascii="Cambria Math" w:eastAsiaTheme="minorEastAsia" w:hAnsi="Cambria Math"/>
+                  <w:lang w:val="en-US"/>
+                </w:rPr>
+                <m:t>K</m:t>
+              </m:r>
+            </m:e>
+            <m:sub>
+              <m:r>
+                <w:rPr>
+                  <w:rFonts w:ascii="Cambria Math" w:eastAsiaTheme="minorEastAsia" w:hAnsi="Cambria Math"/>
+                  <w:lang w:val="en-US"/>
+                </w:rPr>
+                <m:t>0</m:t>
+              </m:r>
+            </m:sub>
+          </m:sSub>
+          <m:sSup>
+            <m:sSupPr>
+              <m:ctrlPr>
+                <w:rPr>
+                  <w:rFonts w:ascii="Cambria Math" w:eastAsiaTheme="minorEastAsia" w:hAnsi="Cambria Math"/>
+                  <w:i/>
+                  <w:lang w:val="en-US"/>
+                </w:rPr>
+              </m:ctrlPr>
+            </m:sSupPr>
+            <m:e>
+              <m:r>
+                <w:rPr>
+                  <w:rFonts w:ascii="Cambria Math" w:eastAsiaTheme="minorEastAsia" w:hAnsi="Cambria Math"/>
+                  <w:lang w:val="en-US"/>
+                </w:rPr>
+                <m:t>* q</m:t>
+              </m:r>
+            </m:e>
+            <m:sup>
+              <m:r>
+                <w:rPr>
+                  <w:rFonts w:ascii="Cambria Math" w:eastAsiaTheme="minorEastAsia" w:hAnsi="Cambria Math"/>
+                  <w:lang w:val="en-US"/>
+                </w:rPr>
+                <m:t>n</m:t>
+              </m:r>
+            </m:sup>
+          </m:sSup>
+          <m:r>
+            <w:rPr>
+              <w:rFonts w:ascii="Cambria Math" w:eastAsiaTheme="minorEastAsia" w:hAnsi="Cambria Math"/>
+              <w:lang w:val="en-US"/>
+            </w:rPr>
+            <m:t>-R*</m:t>
+          </m:r>
+          <m:f>
+            <m:fPr>
+              <m:ctrlPr>
+                <w:rPr>
+                  <w:rFonts w:ascii="Cambria Math" w:eastAsiaTheme="minorEastAsia" w:hAnsi="Cambria Math"/>
+                  <w:i/>
+                  <w:lang w:val="en-US"/>
+                </w:rPr>
+              </m:ctrlPr>
+            </m:fPr>
+            <m:num>
+              <m:sSup>
+                <m:sSupPr>
+                  <m:ctrlPr>
+                    <w:rPr>
+                      <w:rFonts w:ascii="Cambria Math" w:eastAsiaTheme="minorEastAsia" w:hAnsi="Cambria Math"/>
+                      <w:i/>
+                      <w:lang w:val="en-US"/>
+                    </w:rPr>
+                  </m:ctrlPr>
+                </m:sSupPr>
+                <m:e>
+                  <m:r>
+                    <w:rPr>
+                      <w:rFonts w:ascii="Cambria Math" w:eastAsiaTheme="minorEastAsia" w:hAnsi="Cambria Math"/>
+                      <w:lang w:val="en-US"/>
+                    </w:rPr>
+                    <m:t>q</m:t>
+                  </m:r>
+                </m:e>
+                <m:sup>
+                  <m:r>
+                    <w:rPr>
+                      <w:rFonts w:ascii="Cambria Math" w:eastAsiaTheme="minorEastAsia" w:hAnsi="Cambria Math"/>
+                      <w:lang w:val="en-US"/>
+                    </w:rPr>
+                    <m:t>n</m:t>
+                  </m:r>
+                </m:sup>
+              </m:sSup>
+              <m:r>
+                <w:rPr>
+                  <w:rFonts w:ascii="Cambria Math" w:eastAsiaTheme="minorEastAsia" w:hAnsi="Cambria Math"/>
+                  <w:lang w:val="en-US"/>
+                </w:rPr>
+                <m:t>-1</m:t>
+              </m:r>
+            </m:num>
+            <m:den>
+              <m:r>
+                <w:rPr>
+                  <w:rFonts w:ascii="Cambria Math" w:eastAsiaTheme="minorEastAsia" w:hAnsi="Cambria Math"/>
+                  <w:lang w:val="en-US"/>
+                </w:rPr>
+                <m:t>q-1</m:t>
+              </m:r>
+            </m:den>
+          </m:f>
+        </m:oMath>
+      </m:oMathPara>
+    </w:p>
+    <w:p>
+      <w:pPr>
+        <w:rPr>
+          <w:rFonts w:eastAsiaTheme="minorEastAsia"/>
+          <w:lang w:val="en-US"/>
+        </w:rPr>
+      </w:pPr>
+      <w:proofErr w:type="spellStart"/>
+      <w:r>
+        <w:rPr>
+          <w:rFonts w:eastAsiaTheme="minorEastAsia"/>
+          <w:lang w:val="en-US"/>
+        </w:rPr>
+        <w:t>Wegen</w:t>
+      </w:r>
+      <w:proofErr w:type="spellEnd"/>
+      <w:r>
+        <w:rPr>
+          <w:rFonts w:eastAsiaTheme="minorEastAsia"/>
+          <w:lang w:val="en-US"/>
+        </w:rPr>
+        <w:t xml:space="preserve"> </w:t>
+      </w:r>
+      <w:proofErr w:type="spellStart"/>
+      <w:r>
+        <w:rPr>
+          <w:rFonts w:eastAsiaTheme="minorEastAsia"/>
+          <w:lang w:val="en-US"/>
+        </w:rPr>
+        <w:t>K_n</w:t>
+      </w:r>
+      <w:proofErr w:type="spellEnd"/>
+      <w:r>
+        <w:rPr>
+          <w:rFonts w:eastAsiaTheme="minorEastAsia"/>
+          <w:lang w:val="en-US"/>
+        </w:rPr>
+        <w:t xml:space="preserve"> = 0 </w:t>
+      </w:r>
+      <w:proofErr w:type="spellStart"/>
+      <w:r>
+        <w:rPr>
+          <w:rFonts w:eastAsiaTheme="minorEastAsia"/>
+          <w:lang w:val="en-US"/>
+        </w:rPr>
+        <w:t>bleibt</w:t>
+      </w:r>
+      <w:proofErr w:type="spellEnd"/>
+    </w:p>
+    <w:p>
+      <w:pPr>
+        <w:rPr>
+          <w:rFonts w:eastAsiaTheme="minorEastAsia"/>
+          <w:lang w:val="en-US"/>
+        </w:rPr>
+      </w:pPr>
+      <m:oMathPara>
+        <m:oMath>
+          <m:sSub>
+            <m:sSubPr>
+              <m:ctrlPr>
+                <w:rPr>
+                  <w:rFonts w:ascii="Cambria Math" w:eastAsiaTheme="minorEastAsia" w:hAnsi="Cambria Math"/>
+                  <w:i/>
+                  <w:lang w:val="en-US"/>
+                </w:rPr>
+              </m:ctrlPr>
+            </m:sSubPr>
+            <m:e>
+              <m:r>
+                <w:rPr>
+                  <w:rFonts w:ascii="Cambria Math" w:eastAsiaTheme="minorEastAsia" w:hAnsi="Cambria Math"/>
+                  <w:lang w:val="en-US"/>
+                </w:rPr>
+                <m:t>0= K</m:t>
+              </m:r>
+            </m:e>
+            <m:sub>
+              <m:r>
+                <w:rPr>
+                  <w:rFonts w:ascii="Cambria Math" w:eastAsiaTheme="minorEastAsia" w:hAnsi="Cambria Math"/>
+                  <w:lang w:val="en-US"/>
+                </w:rPr>
+                <m:t>0</m:t>
+              </m:r>
+            </m:sub>
+          </m:sSub>
+          <m:r>
+            <w:rPr>
+              <w:rFonts w:ascii="Cambria Math" w:eastAsiaTheme="minorEastAsia" w:hAnsi="Cambria Math"/>
+              <w:lang w:val="en-US"/>
+            </w:rPr>
+            <m:t>*</m:t>
+          </m:r>
+          <m:sSup>
+            <m:sSupPr>
+              <m:ctrlPr>
+                <w:rPr>
+                  <w:rFonts w:ascii="Cambria Math" w:eastAsiaTheme="minorEastAsia" w:hAnsi="Cambria Math"/>
+                  <w:i/>
+                  <w:lang w:val="en-US"/>
+                </w:rPr>
+              </m:ctrlPr>
+            </m:sSupPr>
+            <m:e>
+              <m:r>
+                <w:rPr>
+                  <w:rFonts w:ascii="Cambria Math" w:eastAsiaTheme="minorEastAsia" w:hAnsi="Cambria Math"/>
+                  <w:lang w:val="en-US"/>
+                </w:rPr>
+                <m:t>q</m:t>
+              </m:r>
+            </m:e>
+            <m:sup>
+              <m:r>
+                <w:rPr>
+                  <w:rFonts w:ascii="Cambria Math" w:eastAsiaTheme="minorEastAsia" w:hAnsi="Cambria Math"/>
+                  <w:lang w:val="en-US"/>
+                </w:rPr>
+                <m:t>n</m:t>
+              </m:r>
+            </m:sup>
+          </m:sSup>
+          <m:r>
+            <w:rPr>
+              <w:rFonts w:ascii="Cambria Math" w:eastAsiaTheme="minorEastAsia" w:hAnsi="Cambria Math"/>
+              <w:lang w:val="en-US"/>
+            </w:rPr>
+            <m:t>-R*</m:t>
+          </m:r>
+          <m:f>
+            <m:fPr>
+              <m:ctrlPr>
+                <w:rPr>
+                  <w:rFonts w:ascii="Cambria Math" w:eastAsiaTheme="minorEastAsia" w:hAnsi="Cambria Math"/>
+                  <w:i/>
+                  <w:lang w:val="en-US"/>
+                </w:rPr>
+              </m:ctrlPr>
+            </m:fPr>
+            <m:num>
+              <m:sSup>
+                <m:sSupPr>
+                  <m:ctrlPr>
+                    <w:rPr>
+                      <w:rFonts w:ascii="Cambria Math" w:eastAsiaTheme="minorEastAsia" w:hAnsi="Cambria Math"/>
+                      <w:i/>
+                      <w:lang w:val="en-US"/>
+                    </w:rPr>
+                  </m:ctrlPr>
+                </m:sSupPr>
+                <m:e>
+                  <m:r>
+                    <w:rPr>
+                      <w:rFonts w:ascii="Cambria Math" w:eastAsiaTheme="minorEastAsia" w:hAnsi="Cambria Math"/>
+                      <w:lang w:val="en-US"/>
+                    </w:rPr>
+                    <m:t>q</m:t>
+                  </m:r>
+                </m:e>
+                <m:sup>
+                  <m:r>
+                    <w:rPr>
+                      <w:rFonts w:ascii="Cambria Math" w:eastAsiaTheme="minorEastAsia" w:hAnsi="Cambria Math"/>
+                      <w:lang w:val="en-US"/>
+                    </w:rPr>
+                    <m:t>n</m:t>
+                  </m:r>
+                </m:sup>
+              </m:sSup>
+              <m:r>
+                <w:rPr>
+                  <w:rFonts w:ascii="Cambria Math" w:eastAsiaTheme="minorEastAsia" w:hAnsi="Cambria Math"/>
+                  <w:lang w:val="en-US"/>
+                </w:rPr>
+                <m:t>-1</m:t>
+              </m:r>
+            </m:num>
+            <m:den>
+              <m:r>
+                <w:rPr>
+                  <w:rFonts w:ascii="Cambria Math" w:eastAsiaTheme="minorEastAsia" w:hAnsi="Cambria Math"/>
+                  <w:lang w:val="en-US"/>
+                </w:rPr>
+                <m:t>q-1</m:t>
+              </m:r>
+            </m:den>
+          </m:f>
+        </m:oMath>
+      </m:oMathPara>
+    </w:p>
+    <w:p>
+      <w:pPr>
+        <w:rPr>
+          <w:rFonts w:eastAsiaTheme="minorEastAsia"/>
+          <w:lang w:val="en-US"/>
+        </w:rPr>
+      </w:pPr>
+      <w:r>
+        <w:rPr>
+          <w:rFonts w:eastAsiaTheme="minorEastAsia"/>
+          <w:lang w:val="en-US"/>
+        </w:rPr>
+        <w:t xml:space="preserve">Und </w:t>
+      </w:r>
+      <w:proofErr w:type="spellStart"/>
+      <w:r>
+        <w:rPr>
+          <w:rFonts w:eastAsiaTheme="minorEastAsia"/>
+          <w:lang w:val="en-US"/>
+        </w:rPr>
+        <w:t>jetze</w:t>
+      </w:r>
+      <w:proofErr w:type="spellEnd"/>
+      <w:r>
+        <w:rPr>
+          <w:rFonts w:eastAsiaTheme="minorEastAsia"/>
+          <w:lang w:val="en-US"/>
+        </w:rPr>
+        <w:t xml:space="preserve"> </w:t>
+      </w:r>
+      <w:proofErr w:type="spellStart"/>
+      <w:r>
+        <w:rPr>
+          <w:rFonts w:eastAsiaTheme="minorEastAsia"/>
+          <w:lang w:val="en-US"/>
+        </w:rPr>
+        <w:t>einfach</w:t>
+      </w:r>
+      <w:proofErr w:type="spellEnd"/>
+      <w:r>
+        <w:rPr>
+          <w:rFonts w:eastAsiaTheme="minorEastAsia"/>
+          <w:lang w:val="en-US"/>
+        </w:rPr>
+        <w:t xml:space="preserve"> R </w:t>
+      </w:r>
+      <w:proofErr w:type="spellStart"/>
+      <w:r>
+        <w:rPr>
+          <w:rFonts w:eastAsiaTheme="minorEastAsia"/>
+          <w:lang w:val="en-US"/>
+        </w:rPr>
+        <w:t>mit</w:t>
+      </w:r>
+      <w:proofErr w:type="spellEnd"/>
+      <w:r>
+        <w:rPr>
+          <w:rFonts w:eastAsiaTheme="minorEastAsia"/>
+          <w:lang w:val="en-US"/>
+        </w:rPr>
+        <w:t xml:space="preserve"> </w:t>
+      </w:r>
+      <w:proofErr w:type="spellStart"/>
+      <w:r>
+        <w:rPr>
+          <w:rFonts w:eastAsiaTheme="minorEastAsia"/>
+          <w:lang w:val="en-US"/>
+        </w:rPr>
+        <w:t>Steuersatz</w:t>
+      </w:r>
+      <w:proofErr w:type="spellEnd"/>
+      <w:r>
+        <w:rPr>
+          <w:rFonts w:eastAsiaTheme="minorEastAsia"/>
+          <w:lang w:val="en-US"/>
+        </w:rPr>
+        <w:t xml:space="preserve"> </w:t>
+      </w:r>
+      <w:proofErr w:type="spellStart"/>
+      <w:r>
+        <w:rPr>
+          <w:rFonts w:eastAsiaTheme="minorEastAsia"/>
+          <w:lang w:val="en-US"/>
+        </w:rPr>
+        <w:t>multiplizieren</w:t>
+      </w:r>
+      <w:proofErr w:type="spellEnd"/>
+      <w:r>
+        <w:rPr>
+          <w:rFonts w:eastAsiaTheme="minorEastAsia"/>
+          <w:lang w:val="en-US"/>
+        </w:rPr>
+        <w:t xml:space="preserve"> und S=1.26</w:t>
+      </w:r>
+    </w:p>
+    <w:p>
+      <w:pPr>
+        <w:rPr>
+          <w:rFonts w:eastAsiaTheme="minorEastAsia"/>
+          <w:lang w:val="en-US"/>
+        </w:rPr>
+      </w:pPr>
+    </w:p>
+    <w:p>
+      <w:pPr>
+        <w:rPr>
+          <w:rFonts w:eastAsiaTheme="minorEastAsia"/>
+          <w:lang w:val="en-US"/>
+        </w:rPr>
+      </w:pPr>
+      <m:oMathPara>
+        <m:oMath>
+          <m:r>
+            <w:rPr>
+              <w:rFonts w:ascii="Cambria Math" w:eastAsiaTheme="minorEastAsia" w:hAnsi="Cambria Math"/>
+              <w:lang w:val="en-US"/>
+            </w:rPr>
+            <m:t>0</m:t>
+          </m:r>
+          <m:r>
+            <w:rPr>
+              <w:rFonts w:ascii="Cambria Math" w:eastAsiaTheme="minorEastAsia" w:hAnsi="Cambria Math"/>
+              <w:lang w:val="en-US"/>
+            </w:rPr>
+            <m:t>=</m:t>
+          </m:r>
+          <m:sSub>
+            <m:sSubPr>
+              <m:ctrlPr>
+                <w:rPr>
+                  <w:rFonts w:ascii="Cambria Math" w:eastAsiaTheme="minorEastAsia" w:hAnsi="Cambria Math"/>
+                  <w:i/>
+                  <w:lang w:val="en-US"/>
+                </w:rPr>
+              </m:ctrlPr>
+            </m:sSubPr>
+            <m:e>
+              <m:r>
+                <w:rPr>
+                  <w:rFonts w:ascii="Cambria Math" w:eastAsiaTheme="minorEastAsia" w:hAnsi="Cambria Math"/>
+                  <w:lang w:val="en-US"/>
+                </w:rPr>
+                <m:t>K</m:t>
+              </m:r>
+            </m:e>
+            <m:sub>
+              <m:r>
+                <w:rPr>
+                  <w:rFonts w:ascii="Cambria Math" w:eastAsiaTheme="minorEastAsia" w:hAnsi="Cambria Math"/>
+                  <w:lang w:val="en-US"/>
+                </w:rPr>
+                <m:t>0</m:t>
+              </m:r>
+            </m:sub>
+          </m:sSub>
+          <m:r>
+            <w:rPr>
+              <w:rFonts w:ascii="Cambria Math" w:eastAsiaTheme="minorEastAsia" w:hAnsi="Cambria Math"/>
+              <w:lang w:val="en-US"/>
+            </w:rPr>
+            <m:t>*</m:t>
+          </m:r>
+          <m:sSup>
+            <m:sSupPr>
+              <m:ctrlPr>
+                <w:rPr>
+                  <w:rFonts w:ascii="Cambria Math" w:eastAsiaTheme="minorEastAsia" w:hAnsi="Cambria Math"/>
+                  <w:i/>
+                  <w:lang w:val="en-US"/>
+                </w:rPr>
+              </m:ctrlPr>
+            </m:sSupPr>
+            <m:e>
+              <m:r>
+                <w:rPr>
+                  <w:rFonts w:ascii="Cambria Math" w:eastAsiaTheme="minorEastAsia" w:hAnsi="Cambria Math"/>
+                  <w:lang w:val="en-US"/>
+                </w:rPr>
+                <m:t>q</m:t>
+              </m:r>
+            </m:e>
+            <m:sup>
+              <m:r>
+                <w:rPr>
+                  <w:rFonts w:ascii="Cambria Math" w:eastAsiaTheme="minorEastAsia" w:hAnsi="Cambria Math"/>
+                  <w:lang w:val="en-US"/>
+                </w:rPr>
+                <m:t>n</m:t>
+              </m:r>
+            </m:sup>
+          </m:sSup>
+          <m:r>
+            <w:rPr>
+              <w:rFonts w:ascii="Cambria Math" w:eastAsiaTheme="minorEastAsia" w:hAnsi="Cambria Math"/>
+              <w:lang w:val="en-US"/>
+            </w:rPr>
+            <m:t>-</m:t>
+          </m:r>
+          <m:r>
+            <w:rPr>
+              <w:rFonts w:ascii="Cambria Math" w:eastAsiaTheme="minorEastAsia" w:hAnsi="Cambria Math"/>
+              <w:lang w:val="en-US"/>
+            </w:rPr>
+            <m:t>R*</m:t>
+          </m:r>
+          <m:r>
+            <w:rPr>
+              <w:rFonts w:ascii="Cambria Math" w:eastAsiaTheme="minorEastAsia" w:hAnsi="Cambria Math"/>
+              <w:lang w:val="en-US"/>
+            </w:rPr>
+            <m:t>S</m:t>
+          </m:r>
+          <m:r>
+            <w:rPr>
+              <w:rFonts w:ascii="Cambria Math" w:eastAsiaTheme="minorEastAsia" w:hAnsi="Cambria Math"/>
+              <w:lang w:val="en-US"/>
+            </w:rPr>
+            <m:t>*</m:t>
+          </m:r>
+          <m:f>
+            <m:fPr>
+              <m:ctrlPr>
+                <w:rPr>
+                  <w:rFonts w:ascii="Cambria Math" w:eastAsiaTheme="minorEastAsia" w:hAnsi="Cambria Math"/>
+                  <w:i/>
+                  <w:lang w:val="en-US"/>
+                </w:rPr>
+              </m:ctrlPr>
+            </m:fPr>
+            <m:num>
+              <m:sSup>
+                <m:sSupPr>
+                  <m:ctrlPr>
+                    <w:rPr>
+                      <w:rFonts w:ascii="Cambria Math" w:eastAsiaTheme="minorEastAsia" w:hAnsi="Cambria Math"/>
+                      <w:i/>
+                      <w:lang w:val="en-US"/>
+                    </w:rPr>
+                  </m:ctrlPr>
+                </m:sSupPr>
+                <m:e>
+                  <m:r>
+                    <w:rPr>
+                      <w:rFonts w:ascii="Cambria Math" w:eastAsiaTheme="minorEastAsia" w:hAnsi="Cambria Math"/>
+                      <w:lang w:val="en-US"/>
+                    </w:rPr>
+                    <m:t>q</m:t>
+                  </m:r>
+                </m:e>
+                <m:sup>
+                  <m:r>
+                    <w:rPr>
+                      <w:rFonts w:ascii="Cambria Math" w:eastAsiaTheme="minorEastAsia" w:hAnsi="Cambria Math"/>
+                      <w:lang w:val="en-US"/>
+                    </w:rPr>
+                    <m:t>n</m:t>
+                  </m:r>
+                </m:sup>
+              </m:sSup>
+              <m:r>
+                <w:rPr>
+                  <w:rFonts w:ascii="Cambria Math" w:eastAsiaTheme="minorEastAsia" w:hAnsi="Cambria Math"/>
+                  <w:lang w:val="en-US"/>
+                </w:rPr>
+                <m:t>-1</m:t>
+              </m:r>
+            </m:num>
+            <m:den>
+              <m:r>
+                <w:rPr>
+                  <w:rFonts w:ascii="Cambria Math" w:eastAsiaTheme="minorEastAsia" w:hAnsi="Cambria Math"/>
+                  <w:lang w:val="en-US"/>
+                </w:rPr>
+                <m:t>q-1</m:t>
+              </m:r>
+            </m:den>
+          </m:f>
+        </m:oMath>
+      </m:oMathPara>
+    </w:p>
+    <w:p>
+      <w:pPr>
+        <w:rPr>
+          <w:rFonts w:eastAsiaTheme="minorEastAsia"/>
+          <w:lang w:val="en-US"/>
+        </w:rPr>
+      </w:pPr>
+    </w:p>
+    <w:p>
+      <w:pPr>
+        <w:rPr>
+          <w:rFonts w:eastAsiaTheme="minorEastAsia"/>
+          <w:lang w:val="en-US"/>
+        </w:rPr>
+      </w:pPr>
+    </w:p>
+    <w:p>
+      <w:pPr>
+        <w:rPr>
+          <w:rFonts w:eastAsiaTheme="minorEastAsia"/>
+          <w:lang w:val="en-US"/>
+        </w:rPr>
+      </w:pPr>
+      <w:r>
+        <w:rPr>
+          <w:rFonts w:eastAsiaTheme="minorEastAsia"/>
+          <w:lang w:val="en-US"/>
+        </w:rPr>
+        <w:t xml:space="preserve"> Für </w:t>
+      </w:r>
+      <w:proofErr w:type="spellStart"/>
+      <w:r>
+        <w:rPr>
+          <w:rFonts w:eastAsiaTheme="minorEastAsia"/>
+          <w:lang w:val="en-US"/>
+        </w:rPr>
+        <w:t>sympy</w:t>
+      </w:r>
+      <w:proofErr w:type="spellEnd"/>
+      <w:r>
+        <w:rPr>
+          <w:rFonts w:eastAsiaTheme="minorEastAsia"/>
+          <w:lang w:val="en-US"/>
+        </w:rPr>
+        <w:t>:</w:t>
+      </w:r>
+    </w:p>
+    <w:p>
+      <w:pPr>
+        <w:ind w:left="720"/>
+        <w:rPr>
+          <w:rFonts w:ascii="Courier New" w:eastAsiaTheme="minorEastAsia" w:hAnsi="Courier New" w:cs="Courier New"/>
+          <w:lang w:val="en-US"/>
+        </w:rPr>
+      </w:pPr>
+      <w:r>
+        <w:rPr>
+          <w:rFonts w:ascii="Courier New" w:eastAsiaTheme="minorEastAsia" w:hAnsi="Courier New" w:cs="Courier New"/>
+          <w:lang w:val="en-US"/>
+        </w:rPr>
+        <w:t>K0, R, S, q, n = symbols(</w:t>
+      </w:r>
+      <w:r>
+        <w:rPr>
+          <w:rFonts w:ascii="Courier New" w:hAnsi="Courier New" w:cs="Courier New"/>
+          <w:lang w:val="en-US"/>
+        </w:rPr>
+        <w:t>'</w:t>
+      </w:r>
+      <w:r>
+        <w:rPr>
+          <w:rFonts w:ascii="Courier New" w:hAnsi="Courier New" w:cs="Courier New"/>
+          <w:lang w:val="en-US"/>
+        </w:rPr>
+        <w:t>K0 R S q n</w:t>
+      </w:r>
+      <w:r>
+        <w:rPr>
+          <w:rFonts w:ascii="Courier New" w:hAnsi="Courier New" w:cs="Courier New"/>
+          <w:lang w:val="en-US"/>
+        </w:rPr>
+        <w:t>'</w:t>
+      </w:r>
+      <w:r>
+        <w:rPr>
+          <w:rFonts w:ascii="Courier New" w:hAnsi="Courier New" w:cs="Courier New"/>
+          <w:lang w:val="en-US"/>
+        </w:rPr>
+        <w:t>)</w:t>
+      </w:r>
+    </w:p>
+    <w:p>
+      <w:pPr>
+        <w:ind w:left="720"/>
+        <w:rPr>
+          <w:rFonts w:ascii="Courier New" w:eastAsiaTheme="minorEastAsia" w:hAnsi="Courier New" w:cs="Courier New"/>
+          <w:lang w:val="en-US"/>
+        </w:rPr>
+      </w:pPr>
+      <w:r>
+        <w:rPr>
+          <w:rFonts w:ascii="Courier New" w:eastAsiaTheme="minorEastAsia" w:hAnsi="Courier New" w:cs="Courier New"/>
+          <w:lang w:val="en-US"/>
+        </w:rPr>
+        <w:t>eq1 = (0, K0 * q**n - R * S * (q**n - 1) / (q - 1))</w:t>
+      </w:r>
+    </w:p>
+    <w:p>
+      <w:pPr>
+        <w:ind w:left="720"/>
+        <w:rPr>
+          <w:rFonts w:ascii="Courier New" w:eastAsiaTheme="minorEastAsia" w:hAnsi="Courier New" w:cs="Courier New"/>
+          <w:lang w:val="en-US"/>
+        </w:rPr>
+      </w:pPr>
+      <w:r>
+        <w:rPr>
+          <w:rFonts w:ascii="Courier New" w:eastAsiaTheme="minorEastAsia" w:hAnsi="Courier New" w:cs="Courier New"/>
+          <w:lang w:val="en-US"/>
+        </w:rPr>
+        <w:t>sol</w:t>
+      </w:r>
+      <w:r>
+        <w:rPr>
+          <w:rFonts w:ascii="Courier New" w:eastAsiaTheme="minorEastAsia" w:hAnsi="Courier New" w:cs="Courier New"/>
+          <w:lang w:val="en-US"/>
+        </w:rPr>
+        <w:t xml:space="preserve"> </w:t>
+      </w:r>
+      <w:r>
+        <w:rPr>
+          <w:rFonts w:ascii="Courier New" w:eastAsiaTheme="minorEastAsia" w:hAnsi="Courier New" w:cs="Courier New"/>
+          <w:lang w:val="en-US"/>
+        </w:rPr>
+        <w:t>=</w:t>
+      </w:r>
+      <w:r>
+        <w:rPr>
+          <w:rFonts w:ascii="Courier New" w:eastAsiaTheme="minorEastAsia" w:hAnsi="Courier New" w:cs="Courier New"/>
+          <w:lang w:val="en-US"/>
+        </w:rPr>
+        <w:t xml:space="preserve"> </w:t>
+      </w:r>
+      <w:r>
+        <w:rPr>
+          <w:rFonts w:ascii="Courier New" w:eastAsiaTheme="minorEastAsia" w:hAnsi="Courier New" w:cs="Courier New"/>
+          <w:lang w:val="en-US"/>
+        </w:rPr>
+        <w:t>solve(eq1, R)</w:t>
+      </w:r>
+    </w:p>
+    <w:p>
+      <w:pPr>
+        <w:ind w:left="720"/>
+        <w:rPr>
+          <w:rFonts w:ascii="Courier New" w:eastAsiaTheme="minorEastAsia" w:hAnsi="Courier New" w:cs="Courier New"/>
+          <w:lang w:val="en-US"/>
+        </w:rPr>
+      </w:pPr>
+      <w:r>
+        <w:rPr>
+          <w:rFonts w:ascii="Courier New" w:eastAsiaTheme="minorEastAsia" w:hAnsi="Courier New" w:cs="Courier New"/>
+          <w:lang w:val="en-US"/>
+        </w:rPr>
+        <w:t>sol</w:t>
+      </w:r>
+    </w:p>
+    <w:p>
+      <w:pPr>
+        <w:rPr>
+          <w:rFonts w:eastAsiaTheme="minorEastAsia"/>
+          <w:lang w:val="en-US"/>
+        </w:rPr>
+      </w:pPr>
+      <w:proofErr w:type="spellStart"/>
+      <w:r>
+        <w:rPr>
+          <w:rFonts w:eastAsiaTheme="minorEastAsia"/>
+          <w:lang w:val="en-US"/>
+        </w:rPr>
+        <w:t>ergebnis</w:t>
+      </w:r>
+      <w:proofErr w:type="spellEnd"/>
+      <w:r>
+        <w:rPr>
+          <w:rFonts w:eastAsiaTheme="minorEastAsia"/>
+          <w:lang w:val="en-US"/>
+        </w:rPr>
+        <w:t>:</w:t>
+      </w:r>
+    </w:p>
+    <w:p>
+      <w:pPr>
+        <w:ind w:firstLine="720"/>
+        <w:rPr>
+          <w:rFonts w:ascii="Courier New" w:hAnsi="Courier New" w:cs="Courier New"/>
+          <w:color w:val="222222"/>
+          <w:sz w:val="20"/>
+          <w:szCs w:val="20"/>
+          <w:shd w:val="clear" w:color="auto" w:fill="F5F5F5"/>
+        </w:rPr>
+      </w:pPr>
+      <w:r>
+        <w:rPr>
+          <w:rFonts w:ascii="Courier New" w:hAnsi="Courier New" w:cs="Courier New"/>
+          <w:color w:val="222222"/>
+          <w:sz w:val="20"/>
+          <w:szCs w:val="20"/>
+          <w:shd w:val="clear" w:color="auto" w:fill="F5F5F5"/>
+        </w:rPr>
+        <w:t>{R: K0*q**n *(q - 1)</w:t>
+      </w:r>
+      <w:proofErr w:type="gramStart"/>
+      <w:r>
+        <w:rPr>
+          <w:rFonts w:ascii="Courier New" w:hAnsi="Courier New" w:cs="Courier New"/>
+          <w:color w:val="222222"/>
+          <w:sz w:val="20"/>
+          <w:szCs w:val="20"/>
+          <w:shd w:val="clear" w:color="auto" w:fill="F5F5F5"/>
+        </w:rPr>
+        <w:t>/(</w:t>
+      </w:r>
+      <w:proofErr w:type="gramEnd"/>
+      <w:r>
+        <w:rPr>
+          <w:rFonts w:ascii="Courier New" w:hAnsi="Courier New" w:cs="Courier New"/>
+          <w:color w:val="222222"/>
+          <w:sz w:val="20"/>
+          <w:szCs w:val="20"/>
+          <w:shd w:val="clear" w:color="auto" w:fill="F5F5F5"/>
+        </w:rPr>
+        <w:t>S*(q**n - 1))}</w:t>
+      </w:r>
+    </w:p>
+    <w:p>
+      <w:pPr>
+        <w:ind w:firstLine="720"/>
+        <w:rPr>
+          <w:rFonts w:ascii="Courier New" w:eastAsiaTheme="minorEastAsia" w:hAnsi="Courier New" w:cs="Courier New"/>
+          <w:color w:val="222222"/>
+          <w:sz w:val="20"/>
+          <w:szCs w:val="20"/>
+          <w:shd w:val="clear" w:color="auto" w:fill="F5F5F5"/>
+        </w:rPr>
+      </w:pPr>
+      <m:oMathPara>
+        <m:oMath>
+          <m:r>
+            <w:rPr>
+              <w:rFonts w:ascii="Cambria Math" w:hAnsi="Cambria Math" w:cs="Courier New"/>
+              <w:color w:val="222222"/>
+              <w:sz w:val="20"/>
+              <w:szCs w:val="20"/>
+              <w:shd w:val="clear" w:color="auto" w:fill="F5F5F5"/>
+            </w:rPr>
+            <m:t>R=</m:t>
+          </m:r>
+          <m:sSub>
+            <m:sSubPr>
+              <m:ctrlPr>
+                <w:rPr>
+                  <w:rFonts w:ascii="Cambria Math" w:hAnsi="Cambria Math" w:cs="Courier New"/>
+                  <w:i/>
+                  <w:color w:val="222222"/>
+                  <w:sz w:val="20"/>
+                  <w:szCs w:val="20"/>
+                  <w:shd w:val="clear" w:color="auto" w:fill="F5F5F5"/>
+                </w:rPr>
+              </m:ctrlPr>
+            </m:sSubPr>
+            <m:e>
+              <m:r>
+                <w:rPr>
+                  <w:rFonts w:ascii="Cambria Math" w:hAnsi="Cambria Math" w:cs="Courier New"/>
+                  <w:color w:val="222222"/>
+                  <w:sz w:val="20"/>
+                  <w:szCs w:val="20"/>
+                  <w:shd w:val="clear" w:color="auto" w:fill="F5F5F5"/>
+                </w:rPr>
+                <m:t>K</m:t>
+              </m:r>
+            </m:e>
+            <m:sub>
+              <m:r>
+                <w:rPr>
+                  <w:rFonts w:ascii="Cambria Math" w:hAnsi="Cambria Math" w:cs="Courier New"/>
+                  <w:color w:val="222222"/>
+                  <w:sz w:val="20"/>
+                  <w:szCs w:val="20"/>
+                  <w:shd w:val="clear" w:color="auto" w:fill="F5F5F5"/>
+                </w:rPr>
+                <m:t>0</m:t>
+              </m:r>
+            </m:sub>
+          </m:sSub>
+          <m:r>
+            <w:rPr>
+              <w:rFonts w:ascii="Cambria Math" w:hAnsi="Cambria Math" w:cs="Courier New"/>
+              <w:color w:val="222222"/>
+              <w:sz w:val="20"/>
+              <w:szCs w:val="20"/>
+              <w:shd w:val="clear" w:color="auto" w:fill="F5F5F5"/>
+            </w:rPr>
+            <m:t>*</m:t>
+          </m:r>
+          <m:sSup>
+            <m:sSupPr>
+              <m:ctrlPr>
+                <w:rPr>
+                  <w:rFonts w:ascii="Cambria Math" w:hAnsi="Cambria Math" w:cs="Courier New"/>
+                  <w:i/>
+                  <w:color w:val="222222"/>
+                  <w:sz w:val="20"/>
+                  <w:szCs w:val="20"/>
+                  <w:shd w:val="clear" w:color="auto" w:fill="F5F5F5"/>
+                </w:rPr>
+              </m:ctrlPr>
+            </m:sSupPr>
+            <m:e>
+              <m:r>
+                <w:rPr>
+                  <w:rFonts w:ascii="Cambria Math" w:hAnsi="Cambria Math" w:cs="Courier New"/>
+                  <w:color w:val="222222"/>
+                  <w:sz w:val="20"/>
+                  <w:szCs w:val="20"/>
+                  <w:shd w:val="clear" w:color="auto" w:fill="F5F5F5"/>
+                </w:rPr>
+                <m:t>q</m:t>
+              </m:r>
+            </m:e>
+            <m:sup>
+              <m:r>
+                <w:rPr>
+                  <w:rFonts w:ascii="Cambria Math" w:hAnsi="Cambria Math" w:cs="Courier New"/>
+                  <w:color w:val="222222"/>
+                  <w:sz w:val="20"/>
+                  <w:szCs w:val="20"/>
+                  <w:shd w:val="clear" w:color="auto" w:fill="F5F5F5"/>
+                </w:rPr>
+                <m:t>n</m:t>
+              </m:r>
+            </m:sup>
+          </m:sSup>
+          <m:r>
+            <w:rPr>
+              <w:rFonts w:ascii="Cambria Math" w:hAnsi="Cambria Math" w:cs="Courier New"/>
+              <w:color w:val="222222"/>
+              <w:sz w:val="20"/>
+              <w:szCs w:val="20"/>
+              <w:shd w:val="clear" w:color="auto" w:fill="F5F5F5"/>
+            </w:rPr>
+            <m:t>*</m:t>
+          </m:r>
+          <m:f>
+            <m:fPr>
+              <m:ctrlPr>
+                <w:rPr>
+                  <w:rFonts w:ascii="Cambria Math" w:hAnsi="Cambria Math" w:cs="Courier New"/>
+                  <w:i/>
+                  <w:color w:val="222222"/>
+                  <w:sz w:val="20"/>
+                  <w:szCs w:val="20"/>
+                  <w:shd w:val="clear" w:color="auto" w:fill="F5F5F5"/>
+                </w:rPr>
+              </m:ctrlPr>
+            </m:fPr>
+            <m:num>
+              <m:r>
+                <w:rPr>
+                  <w:rFonts w:ascii="Cambria Math" w:hAnsi="Cambria Math" w:cs="Courier New"/>
+                  <w:color w:val="222222"/>
+                  <w:sz w:val="20"/>
+                  <w:szCs w:val="20"/>
+                  <w:shd w:val="clear" w:color="auto" w:fill="F5F5F5"/>
+                </w:rPr>
+                <m:t>q-1</m:t>
+              </m:r>
+            </m:num>
+            <m:den>
+              <m:r>
+                <w:rPr>
+                  <w:rFonts w:ascii="Cambria Math" w:hAnsi="Cambria Math" w:cs="Courier New"/>
+                  <w:color w:val="222222"/>
+                  <w:sz w:val="20"/>
+                  <w:szCs w:val="20"/>
+                  <w:shd w:val="clear" w:color="auto" w:fill="F5F5F5"/>
+                </w:rPr>
+                <m:t>S*</m:t>
+              </m:r>
+              <m:d>
+                <m:dPr>
+                  <m:ctrlPr>
+                    <w:rPr>
+                      <w:rFonts w:ascii="Cambria Math" w:hAnsi="Cambria Math" w:cs="Courier New"/>
+                      <w:i/>
+                      <w:color w:val="222222"/>
+                      <w:sz w:val="20"/>
+                      <w:szCs w:val="20"/>
+                      <w:shd w:val="clear" w:color="auto" w:fill="F5F5F5"/>
+                    </w:rPr>
+                  </m:ctrlPr>
+                </m:dPr>
+                <m:e>
+                  <m:sSup>
+                    <m:sSupPr>
+                      <m:ctrlPr>
+                        <w:rPr>
+                          <w:rFonts w:ascii="Cambria Math" w:hAnsi="Cambria Math" w:cs="Courier New"/>
+                          <w:i/>
+                          <w:color w:val="222222"/>
+                          <w:sz w:val="20"/>
+                          <w:szCs w:val="20"/>
+                          <w:shd w:val="clear" w:color="auto" w:fill="F5F5F5"/>
+                        </w:rPr>
+                      </m:ctrlPr>
+                    </m:sSupPr>
+                    <m:e>
+                      <m:r>
+                        <w:rPr>
+                          <w:rFonts w:ascii="Cambria Math" w:hAnsi="Cambria Math" w:cs="Courier New"/>
+                          <w:color w:val="222222"/>
+                          <w:sz w:val="20"/>
+                          <w:szCs w:val="20"/>
+                          <w:shd w:val="clear" w:color="auto" w:fill="F5F5F5"/>
+                        </w:rPr>
+                        <m:t>q</m:t>
+                      </m:r>
+                    </m:e>
+                    <m:sup>
+                      <m:r>
+                        <w:rPr>
+                          <w:rFonts w:ascii="Cambria Math" w:hAnsi="Cambria Math" w:cs="Courier New"/>
+                          <w:color w:val="222222"/>
+                          <w:sz w:val="20"/>
+                          <w:szCs w:val="20"/>
+                          <w:shd w:val="clear" w:color="auto" w:fill="F5F5F5"/>
+                        </w:rPr>
+                        <m:t>n</m:t>
+                      </m:r>
+                    </m:sup>
+                  </m:sSup>
+                  <m:r>
+                    <w:rPr>
+                      <w:rFonts w:ascii="Cambria Math" w:hAnsi="Cambria Math" w:cs="Courier New"/>
+                      <w:color w:val="222222"/>
+                      <w:sz w:val="20"/>
+                      <w:szCs w:val="20"/>
+                      <w:shd w:val="clear" w:color="auto" w:fill="F5F5F5"/>
+                    </w:rPr>
+                    <m:t>-1</m:t>
+                  </m:r>
+                </m:e>
+              </m:d>
+            </m:den>
+          </m:f>
+        </m:oMath>
+      </m:oMathPara>
+    </w:p>
+    <w:p>
+      <w:pPr>
+        <w:ind w:firstLine="720"/>
+        <w:rPr>
+          <w:rFonts w:ascii="Courier New" w:eastAsiaTheme="minorEastAsia" w:hAnsi="Courier New" w:cs="Courier New"/>
+          <w:color w:val="222222"/>
+          <w:sz w:val="20"/>
+          <w:szCs w:val="20"/>
+          <w:shd w:val="clear" w:color="auto" w:fill="F5F5F5"/>
+        </w:rPr>
+      </w:pPr>
+    </w:p>
+    <w:p>
+      <w:pPr>
+        <w:rPr>
+          <w:rFonts w:eastAsiaTheme="minorEastAsia"/>
+          <w:lang w:val="en-US"/>
+        </w:rPr>
+      </w:pPr>
+      <w:proofErr w:type="spellStart"/>
+      <w:r>
+        <w:rPr>
+          <w:rFonts w:eastAsiaTheme="minorEastAsia"/>
+          <w:lang w:val="en-US"/>
+        </w:rPr>
+        <w:t>Passt</w:t>
+      </w:r>
+      <w:proofErr w:type="spellEnd"/>
+      <w:r>
+        <w:rPr>
+          <w:rFonts w:eastAsiaTheme="minorEastAsia"/>
+          <w:lang w:val="en-US"/>
+        </w:rPr>
+        <w:t xml:space="preserve">! Simulation war </w:t>
+      </w:r>
+      <w:proofErr w:type="spellStart"/>
+      <w:r>
+        <w:rPr>
+          <w:rFonts w:eastAsiaTheme="minorEastAsia"/>
+          <w:lang w:val="en-US"/>
+        </w:rPr>
+        <w:t>erfolgreich</w:t>
+      </w:r>
+      <w:proofErr w:type="spellEnd"/>
+      <w:r>
+        <w:rPr>
+          <w:rFonts w:eastAsiaTheme="minorEastAsia"/>
+          <w:lang w:val="en-US"/>
+        </w:rPr>
+        <w:t>!</w:t>
+      </w:r>
+    </w:p>
+    <w:p>
+      <w:pPr>
+        <w:pStyle w:val="Heading1"/>
+        <w:rPr>
+          <w:lang w:val="en-US"/>
+        </w:rPr>
+      </w:pPr>
+    </w:p>
+    <w:p>
+      <w:pPr>
+        <w:rPr>
+          <w:lang w:val="en-US"/>
+        </w:rPr>
+      </w:pPr>
+      <w:r>
+        <w:rPr>
+          <w:lang w:val="en-US"/>
+        </w:rPr>
+        <w:t xml:space="preserve">Jetzt </w:t>
+      </w:r>
+      <w:proofErr w:type="spellStart"/>
+      <w:r>
+        <w:rPr>
+          <w:lang w:val="en-US"/>
+        </w:rPr>
+        <w:t>nochmal</w:t>
+      </w:r>
+      <w:proofErr w:type="spellEnd"/>
+      <w:r>
+        <w:rPr>
+          <w:lang w:val="en-US"/>
+        </w:rPr>
+        <w:t xml:space="preserve"> wie </w:t>
+      </w:r>
+      <w:proofErr w:type="spellStart"/>
+      <w:r>
+        <w:rPr>
+          <w:lang w:val="en-US"/>
+        </w:rPr>
+        <w:t>oben</w:t>
+      </w:r>
+      <w:proofErr w:type="spellEnd"/>
+      <w:r>
+        <w:rPr>
+          <w:lang w:val="en-US"/>
+        </w:rPr>
+        <w:t>:</w:t>
+      </w:r>
+    </w:p>
+    <w:p>
+      <w:pPr>
+        <w:ind w:firstLine="720"/>
+        <w:rPr>
+          <w:rFonts w:ascii="Courier New" w:hAnsi="Courier New" w:cs="Courier New"/>
+          <w:color w:val="222222"/>
+          <w:sz w:val="20"/>
+          <w:szCs w:val="20"/>
+          <w:shd w:val="clear" w:color="auto" w:fill="F5F5F5"/>
+        </w:rPr>
+      </w:pPr>
+      <w:r>
+        <w:rPr>
+          <w:rFonts w:ascii="Courier New" w:hAnsi="Courier New" w:cs="Courier New"/>
+          <w:color w:val="222222"/>
+          <w:sz w:val="20"/>
+          <w:szCs w:val="20"/>
+          <w:shd w:val="clear" w:color="auto" w:fill="F5F5F5"/>
+        </w:rPr>
+        <w:t>{K0: R*S*q**(-</w:t>
+      </w:r>
+      <w:proofErr w:type="gramStart"/>
+      <w:r>
+        <w:rPr>
+          <w:rFonts w:ascii="Courier New" w:hAnsi="Courier New" w:cs="Courier New"/>
+          <w:color w:val="222222"/>
+          <w:sz w:val="20"/>
+          <w:szCs w:val="20"/>
+          <w:shd w:val="clear" w:color="auto" w:fill="F5F5F5"/>
+        </w:rPr>
+        <w:t>n)*</w:t>
+      </w:r>
+      <w:proofErr w:type="gramEnd"/>
+      <w:r>
+        <w:rPr>
+          <w:rFonts w:ascii="Courier New" w:hAnsi="Courier New" w:cs="Courier New"/>
+          <w:color w:val="222222"/>
+          <w:sz w:val="20"/>
+          <w:szCs w:val="20"/>
+          <w:shd w:val="clear" w:color="auto" w:fill="F5F5F5"/>
+        </w:rPr>
+        <w:t>(q**n - 1)/(q - 1)}</w:t>
+      </w:r>
+    </w:p>
+    <w:p>
+      <w:pPr>
+        <w:ind w:firstLine="720"/>
+        <w:rPr>
+          <w:rFonts w:ascii="Courier New" w:eastAsiaTheme="minorEastAsia" w:hAnsi="Courier New" w:cs="Courier New"/>
+          <w:color w:val="222222"/>
+          <w:sz w:val="20"/>
+          <w:szCs w:val="20"/>
+          <w:shd w:val="clear" w:color="auto" w:fill="F5F5F5"/>
+        </w:rPr>
+      </w:pPr>
+      <m:oMathPara>
+        <m:oMath>
+          <m:sSub>
+            <m:sSubPr>
+              <m:ctrlPr>
+                <w:rPr>
+                  <w:rFonts w:ascii="Cambria Math" w:hAnsi="Cambria Math" w:cs="Courier New"/>
+                  <w:i/>
+                  <w:color w:val="222222"/>
+                  <w:sz w:val="20"/>
+                  <w:szCs w:val="20"/>
+                  <w:shd w:val="clear" w:color="auto" w:fill="F5F5F5"/>
+                </w:rPr>
+              </m:ctrlPr>
+            </m:sSubPr>
+            <m:e>
+              <m:r>
+                <w:rPr>
+                  <w:rFonts w:ascii="Cambria Math" w:hAnsi="Cambria Math" w:cs="Courier New"/>
+                  <w:color w:val="222222"/>
+                  <w:sz w:val="20"/>
+                  <w:szCs w:val="20"/>
+                  <w:shd w:val="clear" w:color="auto" w:fill="F5F5F5"/>
+                </w:rPr>
+                <m:t>K</m:t>
+              </m:r>
+            </m:e>
+            <m:sub>
+              <m:r>
+                <w:rPr>
+                  <w:rFonts w:ascii="Cambria Math" w:hAnsi="Cambria Math" w:cs="Courier New"/>
+                  <w:color w:val="222222"/>
+                  <w:sz w:val="20"/>
+                  <w:szCs w:val="20"/>
+                  <w:shd w:val="clear" w:color="auto" w:fill="F5F5F5"/>
+                </w:rPr>
+                <m:t>0</m:t>
+              </m:r>
+            </m:sub>
+          </m:sSub>
+          <m:r>
+            <w:rPr>
+              <w:rFonts w:ascii="Cambria Math" w:hAnsi="Cambria Math" w:cs="Courier New"/>
+              <w:color w:val="222222"/>
+              <w:sz w:val="20"/>
+              <w:szCs w:val="20"/>
+              <w:shd w:val="clear" w:color="auto" w:fill="F5F5F5"/>
+            </w:rPr>
+            <m:t>=R*S*</m:t>
+          </m:r>
+          <m:sSup>
+            <m:sSupPr>
+              <m:ctrlPr>
+                <w:rPr>
+                  <w:rFonts w:ascii="Cambria Math" w:hAnsi="Cambria Math" w:cs="Courier New"/>
+                  <w:i/>
+                  <w:color w:val="222222"/>
+                  <w:sz w:val="20"/>
+                  <w:szCs w:val="20"/>
+                  <w:shd w:val="clear" w:color="auto" w:fill="F5F5F5"/>
+                </w:rPr>
+              </m:ctrlPr>
+            </m:sSupPr>
+            <m:e>
+              <m:r>
+                <w:rPr>
+                  <w:rFonts w:ascii="Cambria Math" w:hAnsi="Cambria Math" w:cs="Courier New"/>
+                  <w:color w:val="222222"/>
+                  <w:sz w:val="20"/>
+                  <w:szCs w:val="20"/>
+                  <w:shd w:val="clear" w:color="auto" w:fill="F5F5F5"/>
+                </w:rPr>
+                <m:t>q</m:t>
+              </m:r>
+            </m:e>
+            <m:sup>
+              <m:r>
+                <w:rPr>
+                  <w:rFonts w:ascii="Cambria Math" w:hAnsi="Cambria Math" w:cs="Courier New"/>
+                  <w:color w:val="222222"/>
+                  <w:sz w:val="20"/>
+                  <w:szCs w:val="20"/>
+                  <w:shd w:val="clear" w:color="auto" w:fill="F5F5F5"/>
+                </w:rPr>
+                <m:t>-n</m:t>
+              </m:r>
+            </m:sup>
+          </m:sSup>
+          <m:r>
+            <w:rPr>
+              <w:rFonts w:ascii="Cambria Math" w:hAnsi="Cambria Math" w:cs="Courier New"/>
+              <w:color w:val="222222"/>
+              <w:sz w:val="20"/>
+              <w:szCs w:val="20"/>
+              <w:shd w:val="clear" w:color="auto" w:fill="F5F5F5"/>
+            </w:rPr>
+            <m:t>*</m:t>
+          </m:r>
+          <m:f>
+            <m:fPr>
+              <m:ctrlPr>
+                <w:rPr>
+                  <w:rFonts w:ascii="Cambria Math" w:hAnsi="Cambria Math" w:cs="Courier New"/>
+                  <w:i/>
+                  <w:color w:val="222222"/>
+                  <w:sz w:val="20"/>
+                  <w:szCs w:val="20"/>
+                  <w:shd w:val="clear" w:color="auto" w:fill="F5F5F5"/>
+                </w:rPr>
+              </m:ctrlPr>
+            </m:fPr>
+            <m:num>
+              <m:sSup>
+                <m:sSupPr>
+                  <m:ctrlPr>
+                    <w:rPr>
+                      <w:rFonts w:ascii="Cambria Math" w:hAnsi="Cambria Math" w:cs="Courier New"/>
+                      <w:i/>
+                      <w:color w:val="222222"/>
+                      <w:sz w:val="20"/>
+                      <w:szCs w:val="20"/>
+                      <w:shd w:val="clear" w:color="auto" w:fill="F5F5F5"/>
+                    </w:rPr>
+                  </m:ctrlPr>
+                </m:sSupPr>
+                <m:e>
+                  <m:r>
+                    <w:rPr>
+                      <w:rFonts w:ascii="Cambria Math" w:hAnsi="Cambria Math" w:cs="Courier New"/>
+                      <w:color w:val="222222"/>
+                      <w:sz w:val="20"/>
+                      <w:szCs w:val="20"/>
+                      <w:shd w:val="clear" w:color="auto" w:fill="F5F5F5"/>
+                    </w:rPr>
+                    <m:t>q</m:t>
+                  </m:r>
+                </m:e>
+                <m:sup>
+                  <m:r>
+                    <w:rPr>
+                      <w:rFonts w:ascii="Cambria Math" w:hAnsi="Cambria Math" w:cs="Courier New"/>
+                      <w:color w:val="222222"/>
+                      <w:sz w:val="20"/>
+                      <w:szCs w:val="20"/>
+                      <w:shd w:val="clear" w:color="auto" w:fill="F5F5F5"/>
+                    </w:rPr>
+                    <m:t>n</m:t>
+                  </m:r>
+                </m:sup>
+              </m:sSup>
+              <m:r>
+                <w:rPr>
+                  <w:rFonts w:ascii="Cambria Math" w:hAnsi="Cambria Math" w:cs="Courier New"/>
+                  <w:color w:val="222222"/>
+                  <w:sz w:val="20"/>
+                  <w:szCs w:val="20"/>
+                  <w:shd w:val="clear" w:color="auto" w:fill="F5F5F5"/>
+                </w:rPr>
+                <m:t>-1</m:t>
+              </m:r>
+            </m:num>
+            <m:den>
+              <m:r>
+                <w:rPr>
+                  <w:rFonts w:ascii="Cambria Math" w:hAnsi="Cambria Math" w:cs="Courier New"/>
+                  <w:color w:val="222222"/>
+                  <w:sz w:val="20"/>
+                  <w:szCs w:val="20"/>
+                  <w:shd w:val="clear" w:color="auto" w:fill="F5F5F5"/>
+                </w:rPr>
+                <m:t>q-1</m:t>
+              </m:r>
+            </m:den>
+          </m:f>
+        </m:oMath>
+      </m:oMathPara>
+    </w:p>
+    <w:p>
+      <w:pPr>
+        <w:ind w:firstLine="720"/>
+        <w:rPr>
+          <w:rFonts w:ascii="Courier New" w:eastAsiaTheme="minorEastAsia" w:hAnsi="Courier New" w:cs="Courier New"/>
+          <w:color w:val="222222"/>
+          <w:sz w:val="20"/>
+          <w:szCs w:val="20"/>
+          <w:shd w:val="clear" w:color="auto" w:fill="F5F5F5"/>
+        </w:rPr>
+      </w:pPr>
+    </w:p>
+    <w:p>
+      <w:pPr>
+        <w:rPr>
+          <w:lang w:val="en-US"/>
+        </w:rPr>
+      </w:pPr>
+      <w:proofErr w:type="spellStart"/>
+      <w:r>
+        <w:rPr>
+          <w:lang w:val="en-US"/>
+        </w:rPr>
+        <w:t>Mit</w:t>
+      </w:r>
+      <w:proofErr w:type="spellEnd"/>
+      <w:r>
+        <w:rPr>
+          <w:lang w:val="en-US"/>
+        </w:rPr>
+        <w:t xml:space="preserve"> substitution:</w:t>
+      </w:r>
+    </w:p>
+    <w:p>
+      <w:pPr>
+        <w:rPr>
+          <w:rFonts w:eastAsiaTheme="minorEastAsia"/>
+          <w:lang w:val="en-US"/>
+        </w:rPr>
+      </w:pPr>
+      <m:oMath>
+        <m:sSub>
+          <m:sSubPr>
+            <m:ctrlPr>
+              <w:rPr>
+                <w:rFonts w:ascii="Cambria Math" w:hAnsi="Cambria Math"/>
+                <w:i/>
+                <w:lang w:val="en-US"/>
+              </w:rPr>
+            </m:ctrlPr>
+          </m:sSubPr>
+          <m:e>
+            <m:r>
+              <w:rPr>
+                <w:rFonts w:ascii="Cambria Math" w:hAnsi="Cambria Math"/>
+                <w:lang w:val="en-US"/>
+              </w:rPr>
+              <m:t>K</m:t>
+            </m:r>
+          </m:e>
+          <m:sub>
+            <m:r>
+              <w:rPr>
+                <w:rFonts w:ascii="Cambria Math" w:hAnsi="Cambria Math"/>
+                <w:lang w:val="en-US"/>
+              </w:rPr>
+              <m:t>0</m:t>
+            </m:r>
+          </m:sub>
+        </m:sSub>
+        <m:r>
+          <w:rPr>
+            <w:rFonts w:ascii="Cambria Math" w:hAnsi="Cambria Math"/>
+            <w:lang w:val="en-US"/>
+          </w:rPr>
+          <m:t>=</m:t>
+        </m:r>
+        <m:sSub>
+          <m:sSubPr>
+            <m:ctrlPr>
+              <w:rPr>
+                <w:rFonts w:ascii="Cambria Math" w:hAnsi="Cambria Math"/>
+                <w:i/>
+                <w:lang w:val="en-US"/>
+              </w:rPr>
+            </m:ctrlPr>
+          </m:sSubPr>
+          <m:e>
+            <m:r>
+              <w:rPr>
+                <w:rFonts w:ascii="Cambria Math" w:hAnsi="Cambria Math"/>
+                <w:lang w:val="en-US"/>
+              </w:rPr>
+              <m:t>R</m:t>
+            </m:r>
+          </m:e>
+          <m:sub>
+            <m:r>
+              <w:rPr>
+                <w:rFonts w:ascii="Cambria Math" w:hAnsi="Cambria Math"/>
+                <w:lang w:val="en-US"/>
+              </w:rPr>
+              <m:t>cash</m:t>
+            </m:r>
+          </m:sub>
+        </m:sSub>
+        <m:r>
+          <w:rPr>
+            <w:rFonts w:ascii="Cambria Math" w:hAnsi="Cambria Math"/>
+            <w:lang w:val="en-US"/>
+          </w:rPr>
+          <m:t>*</m:t>
+        </m:r>
+        <m:sSub>
+          <m:sSubPr>
+            <m:ctrlPr>
+              <w:rPr>
+                <w:rFonts w:ascii="Cambria Math" w:hAnsi="Cambria Math"/>
+                <w:i/>
+                <w:lang w:val="en-US"/>
+              </w:rPr>
+            </m:ctrlPr>
+          </m:sSubPr>
+          <m:e>
+            <m:r>
+              <w:rPr>
+                <w:rFonts w:ascii="Cambria Math" w:hAnsi="Cambria Math"/>
+                <w:lang w:val="en-US"/>
+              </w:rPr>
+              <m:t>z</m:t>
+            </m:r>
+          </m:e>
+          <m:sub>
+            <m:r>
+              <w:rPr>
+                <w:rFonts w:ascii="Cambria Math" w:hAnsi="Cambria Math"/>
+                <w:lang w:val="en-US"/>
+              </w:rPr>
+              <m:t>cash</m:t>
+            </m:r>
+          </m:sub>
+        </m:sSub>
+      </m:oMath>
+      <w:r>
+        <w:rPr>
+          <w:rFonts w:eastAsiaTheme="minorEastAsia"/>
+          <w:lang w:val="en-US"/>
+        </w:rPr>
+        <w:t xml:space="preserve"> </w:t>
+      </w:r>
+      <w:r>
+        <w:rPr>
+          <w:rFonts w:eastAsiaTheme="minorEastAsia"/>
+          <w:lang w:val="en-US"/>
+        </w:rPr>
+        <w:tab/>
+      </w:r>
+      <w:r>
+        <w:rPr>
+          <w:rFonts w:eastAsiaTheme="minorEastAsia"/>
+          <w:lang w:val="en-US"/>
+        </w:rPr>
+        <w:tab/>
+      </w:r>
+      <w:r>
+        <w:rPr>
+          <w:rFonts w:eastAsiaTheme="minorEastAsia"/>
+          <w:lang w:val="en-US"/>
+        </w:rPr>
+        <w:tab/>
+      </w:r>
+      <w:proofErr w:type="spellStart"/>
+      <w:r>
+        <w:rPr>
+          <w:rFonts w:eastAsiaTheme="minorEastAsia"/>
+          <w:lang w:val="en-US"/>
+        </w:rPr>
+        <w:t>mit</w:t>
+      </w:r>
+      <w:proofErr w:type="spellEnd"/>
+      <w:r>
+        <w:rPr>
+          <w:rFonts w:eastAsiaTheme="minorEastAsia"/>
+          <w:lang w:val="en-US"/>
+        </w:rPr>
+        <w:tab/>
+        <w:t xml:space="preserve"> </w:t>
+      </w:r>
+      <m:oMath>
+        <m:sSub>
+          <m:sSubPr>
+            <m:ctrlPr>
+              <w:rPr>
+                <w:rFonts w:ascii="Cambria Math" w:eastAsiaTheme="minorEastAsia" w:hAnsi="Cambria Math"/>
+                <w:i/>
+                <w:lang w:val="en-US"/>
+              </w:rPr>
+            </m:ctrlPr>
+          </m:sSubPr>
+          <m:e>
+            <m:r>
+              <w:rPr>
+                <w:rFonts w:ascii="Cambria Math" w:eastAsiaTheme="minorEastAsia" w:hAnsi="Cambria Math"/>
+                <w:lang w:val="en-US"/>
+              </w:rPr>
+              <m:t>z</m:t>
+            </m:r>
+          </m:e>
+          <m:sub>
+            <m:r>
+              <w:rPr>
+                <w:rFonts w:ascii="Cambria Math" w:eastAsiaTheme="minorEastAsia" w:hAnsi="Cambria Math"/>
+                <w:lang w:val="en-US"/>
+              </w:rPr>
+              <m:t>cash</m:t>
+            </m:r>
+          </m:sub>
+        </m:sSub>
+        <m:r>
+          <w:rPr>
+            <w:rFonts w:ascii="Cambria Math" w:eastAsiaTheme="minorEastAsia" w:hAnsi="Cambria Math"/>
+            <w:lang w:val="en-US"/>
+          </w:rPr>
+          <m:t>=</m:t>
+        </m:r>
+        <m:sSubSup>
+          <m:sSubSupPr>
+            <m:ctrlPr>
+              <w:rPr>
+                <w:rFonts w:ascii="Cambria Math" w:eastAsiaTheme="minorEastAsia" w:hAnsi="Cambria Math"/>
+                <w:i/>
+                <w:lang w:val="en-US"/>
+              </w:rPr>
+            </m:ctrlPr>
+          </m:sSubSupPr>
+          <m:e>
+            <m:r>
+              <w:rPr>
+                <w:rFonts w:ascii="Cambria Math" w:eastAsiaTheme="minorEastAsia" w:hAnsi="Cambria Math"/>
+                <w:lang w:val="en-US"/>
+              </w:rPr>
+              <m:t>q</m:t>
+            </m:r>
+          </m:e>
+          <m:sub>
+            <m:r>
+              <w:rPr>
+                <w:rFonts w:ascii="Cambria Math" w:eastAsiaTheme="minorEastAsia" w:hAnsi="Cambria Math"/>
+                <w:lang w:val="en-US"/>
+              </w:rPr>
+              <m:t>cash</m:t>
+            </m:r>
+          </m:sub>
+          <m:sup>
+            <m:r>
+              <w:rPr>
+                <w:rFonts w:ascii="Cambria Math" w:eastAsiaTheme="minorEastAsia" w:hAnsi="Cambria Math"/>
+                <w:lang w:val="en-US"/>
+              </w:rPr>
+              <m:t>-n</m:t>
+            </m:r>
+          </m:sup>
+        </m:sSubSup>
+        <m:r>
+          <w:rPr>
+            <w:rFonts w:ascii="Cambria Math" w:eastAsiaTheme="minorEastAsia" w:hAnsi="Cambria Math"/>
+            <w:lang w:val="en-US"/>
+          </w:rPr>
+          <m:t>*</m:t>
+        </m:r>
+        <m:f>
+          <m:fPr>
+            <m:ctrlPr>
+              <w:rPr>
+                <w:rFonts w:ascii="Cambria Math" w:eastAsiaTheme="minorEastAsia" w:hAnsi="Cambria Math"/>
+                <w:i/>
+                <w:lang w:val="en-US"/>
+              </w:rPr>
+            </m:ctrlPr>
+          </m:fPr>
+          <m:num>
+            <m:sSubSup>
+              <m:sSubSupPr>
+                <m:ctrlPr>
+                  <w:rPr>
+                    <w:rFonts w:ascii="Cambria Math" w:eastAsiaTheme="minorEastAsia" w:hAnsi="Cambria Math"/>
+                    <w:i/>
+                    <w:lang w:val="en-US"/>
+                  </w:rPr>
+                </m:ctrlPr>
+              </m:sSubSupPr>
+              <m:e>
+                <m:r>
+                  <w:rPr>
+                    <w:rFonts w:ascii="Cambria Math" w:eastAsiaTheme="minorEastAsia" w:hAnsi="Cambria Math"/>
+                    <w:lang w:val="en-US"/>
+                  </w:rPr>
+                  <m:t>q</m:t>
+                </m:r>
+              </m:e>
+              <m:sub>
+                <m:r>
+                  <w:rPr>
+                    <w:rFonts w:ascii="Cambria Math" w:eastAsiaTheme="minorEastAsia" w:hAnsi="Cambria Math"/>
+                    <w:lang w:val="en-US"/>
+                  </w:rPr>
+                  <m:t>cash</m:t>
+                </m:r>
+              </m:sub>
+              <m:sup>
+                <m:r>
+                  <w:rPr>
+                    <w:rFonts w:ascii="Cambria Math" w:eastAsiaTheme="minorEastAsia" w:hAnsi="Cambria Math"/>
+                    <w:lang w:val="en-US"/>
+                  </w:rPr>
+                  <m:t>n</m:t>
+                </m:r>
+              </m:sup>
+            </m:sSubSup>
+            <m:r>
+              <w:rPr>
+                <w:rFonts w:ascii="Cambria Math" w:eastAsiaTheme="minorEastAsia" w:hAnsi="Cambria Math"/>
+                <w:lang w:val="en-US"/>
+              </w:rPr>
+              <m:t>-1</m:t>
+            </m:r>
+          </m:num>
+          <m:den>
+            <m:sSub>
+              <m:sSubPr>
+                <m:ctrlPr>
+                  <w:rPr>
+                    <w:rFonts w:ascii="Cambria Math" w:eastAsiaTheme="minorEastAsia" w:hAnsi="Cambria Math"/>
+                    <w:i/>
+                    <w:lang w:val="en-US"/>
+                  </w:rPr>
+                </m:ctrlPr>
+              </m:sSubPr>
+              <m:e>
+                <m:r>
+                  <w:rPr>
+                    <w:rFonts w:ascii="Cambria Math" w:eastAsiaTheme="minorEastAsia" w:hAnsi="Cambria Math"/>
+                    <w:lang w:val="en-US"/>
+                  </w:rPr>
+                  <m:t>q</m:t>
+                </m:r>
+              </m:e>
+              <m:sub>
+                <m:r>
+                  <w:rPr>
+                    <w:rFonts w:ascii="Cambria Math" w:eastAsiaTheme="minorEastAsia" w:hAnsi="Cambria Math"/>
+                    <w:lang w:val="en-US"/>
+                  </w:rPr>
+                  <m:t>cash</m:t>
+                </m:r>
+              </m:sub>
+            </m:sSub>
+            <m:r>
+              <w:rPr>
+                <w:rFonts w:ascii="Cambria Math" w:eastAsiaTheme="minorEastAsia" w:hAnsi="Cambria Math"/>
+                <w:lang w:val="en-US"/>
+              </w:rPr>
+              <m:t>-1</m:t>
+            </m:r>
+          </m:den>
+        </m:f>
+      </m:oMath>
+    </w:p>
+    <w:p>
+      <w:pPr>
+        <w:rPr>
+          <w:rFonts w:eastAsiaTheme="minorEastAsia"/>
+          <w:lang w:val="en-US"/>
+        </w:rPr>
+      </w:pPr>
+      <m:oMath>
+        <m:sSub>
+          <m:sSubPr>
+            <m:ctrlPr>
+              <w:rPr>
+                <w:rFonts w:ascii="Cambria Math" w:eastAsiaTheme="minorEastAsia" w:hAnsi="Cambria Math"/>
+                <w:i/>
+                <w:lang w:val="en-US"/>
+              </w:rPr>
+            </m:ctrlPr>
+          </m:sSubPr>
+          <m:e>
+            <m:r>
+              <w:rPr>
+                <w:rFonts w:ascii="Cambria Math" w:eastAsiaTheme="minorEastAsia" w:hAnsi="Cambria Math"/>
+                <w:lang w:val="en-US"/>
+              </w:rPr>
+              <m:t>K</m:t>
+            </m:r>
+          </m:e>
+          <m:sub>
+            <m:r>
+              <w:rPr>
+                <w:rFonts w:ascii="Cambria Math" w:eastAsiaTheme="minorEastAsia" w:hAnsi="Cambria Math"/>
+                <w:lang w:val="en-US"/>
+              </w:rPr>
+              <m:t>0</m:t>
+            </m:r>
+          </m:sub>
+        </m:sSub>
+        <m:r>
+          <w:rPr>
+            <w:rFonts w:ascii="Cambria Math" w:eastAsiaTheme="minorEastAsia" w:hAnsi="Cambria Math"/>
+            <w:lang w:val="en-US"/>
+          </w:rPr>
+          <m:t>=</m:t>
+        </m:r>
+        <m:sSub>
+          <m:sSubPr>
+            <m:ctrlPr>
+              <w:rPr>
+                <w:rFonts w:ascii="Cambria Math" w:eastAsiaTheme="minorEastAsia" w:hAnsi="Cambria Math"/>
+                <w:i/>
+                <w:lang w:val="en-US"/>
+              </w:rPr>
+            </m:ctrlPr>
+          </m:sSubPr>
+          <m:e>
+            <m:r>
+              <w:rPr>
+                <w:rFonts w:ascii="Cambria Math" w:eastAsiaTheme="minorEastAsia" w:hAnsi="Cambria Math"/>
+                <w:lang w:val="en-US"/>
+              </w:rPr>
+              <m:t>R</m:t>
+            </m:r>
+          </m:e>
+          <m:sub>
+            <m:r>
+              <w:rPr>
+                <w:rFonts w:ascii="Cambria Math" w:eastAsiaTheme="minorEastAsia" w:hAnsi="Cambria Math"/>
+                <w:lang w:val="en-US"/>
+              </w:rPr>
+              <m:t>stocks</m:t>
+            </m:r>
+            <m:r>
+              <w:rPr>
+                <w:rFonts w:ascii="Cambria Math" w:eastAsiaTheme="minorEastAsia" w:hAnsi="Cambria Math"/>
+                <w:lang w:val="en-US"/>
+              </w:rPr>
+              <m:t>Max</m:t>
+            </m:r>
+          </m:sub>
+        </m:sSub>
+        <m:r>
+          <w:rPr>
+            <w:rFonts w:ascii="Cambria Math" w:eastAsiaTheme="minorEastAsia" w:hAnsi="Cambria Math"/>
+            <w:lang w:val="en-US"/>
+          </w:rPr>
+          <m:t>*</m:t>
+        </m:r>
+        <m:sSub>
+          <m:sSubPr>
+            <m:ctrlPr>
+              <w:rPr>
+                <w:rFonts w:ascii="Cambria Math" w:eastAsiaTheme="minorEastAsia" w:hAnsi="Cambria Math"/>
+                <w:i/>
+                <w:lang w:val="en-US"/>
+              </w:rPr>
+            </m:ctrlPr>
+          </m:sSubPr>
+          <m:e>
+            <m:r>
+              <w:rPr>
+                <w:rFonts w:ascii="Cambria Math" w:eastAsiaTheme="minorEastAsia" w:hAnsi="Cambria Math"/>
+                <w:lang w:val="en-US"/>
+              </w:rPr>
+              <m:t>z</m:t>
+            </m:r>
+          </m:e>
+          <m:sub>
+            <m:r>
+              <w:rPr>
+                <w:rFonts w:ascii="Cambria Math" w:eastAsiaTheme="minorEastAsia" w:hAnsi="Cambria Math"/>
+                <w:lang w:val="en-US"/>
+              </w:rPr>
+              <m:t>stocksMax</m:t>
+            </m:r>
+          </m:sub>
+        </m:sSub>
+      </m:oMath>
+      <w:r>
+        <w:rPr>
+          <w:rFonts w:eastAsiaTheme="minorEastAsia"/>
+          <w:lang w:val="en-US"/>
+        </w:rPr>
+        <w:tab/>
+      </w:r>
+      <w:r>
+        <w:rPr>
+          <w:rFonts w:eastAsiaTheme="minorEastAsia"/>
+          <w:lang w:val="en-US"/>
+        </w:rPr>
+        <w:tab/>
+        <w:t>mit</w:t>
+      </w:r>
+      <w:r>
+        <w:rPr>
+          <w:rFonts w:eastAsiaTheme="minorEastAsia"/>
+          <w:lang w:val="en-US"/>
+        </w:rPr>
+        <w:tab/>
+      </w:r>
+      <m:oMath>
+        <m:sSub>
+          <m:sSubPr>
+            <m:ctrlPr>
+              <w:rPr>
+                <w:rFonts w:ascii="Cambria Math" w:eastAsiaTheme="minorEastAsia" w:hAnsi="Cambria Math"/>
+                <w:i/>
+                <w:lang w:val="en-US"/>
+              </w:rPr>
+            </m:ctrlPr>
+          </m:sSubPr>
+          <m:e>
+            <m:r>
+              <w:rPr>
+                <w:rFonts w:ascii="Cambria Math" w:eastAsiaTheme="minorEastAsia" w:hAnsi="Cambria Math"/>
+                <w:lang w:val="en-US"/>
+              </w:rPr>
+              <m:t>z</m:t>
+            </m:r>
+          </m:e>
+          <m:sub>
+            <m:r>
+              <w:rPr>
+                <w:rFonts w:ascii="Cambria Math" w:eastAsiaTheme="minorEastAsia" w:hAnsi="Cambria Math"/>
+                <w:lang w:val="en-US"/>
+              </w:rPr>
+              <m:t>stocksMax</m:t>
+            </m:r>
+          </m:sub>
+        </m:sSub>
+        <m:r>
+          <w:rPr>
+            <w:rFonts w:ascii="Cambria Math" w:eastAsiaTheme="minorEastAsia" w:hAnsi="Cambria Math"/>
+            <w:lang w:val="en-US"/>
+          </w:rPr>
+          <m:t>=S*</m:t>
+        </m:r>
+        <m:sSubSup>
+          <m:sSubSupPr>
+            <m:ctrlPr>
+              <w:rPr>
+                <w:rFonts w:ascii="Cambria Math" w:eastAsiaTheme="minorEastAsia" w:hAnsi="Cambria Math"/>
+                <w:i/>
+                <w:lang w:val="en-US"/>
+              </w:rPr>
+            </m:ctrlPr>
+          </m:sSubSupPr>
+          <m:e>
+            <m:r>
+              <w:rPr>
+                <w:rFonts w:ascii="Cambria Math" w:eastAsiaTheme="minorEastAsia" w:hAnsi="Cambria Math"/>
+                <w:lang w:val="en-US"/>
+              </w:rPr>
+              <m:t>q</m:t>
+            </m:r>
+          </m:e>
+          <m:sub>
+            <m:r>
+              <w:rPr>
+                <w:rFonts w:ascii="Cambria Math" w:eastAsiaTheme="minorEastAsia" w:hAnsi="Cambria Math"/>
+                <w:lang w:val="en-US"/>
+              </w:rPr>
+              <m:t>stocksMax</m:t>
+            </m:r>
+          </m:sub>
+          <m:sup>
+            <m:r>
+              <w:rPr>
+                <w:rFonts w:ascii="Cambria Math" w:eastAsiaTheme="minorEastAsia" w:hAnsi="Cambria Math"/>
+                <w:lang w:val="en-US"/>
+              </w:rPr>
+              <m:t>-</m:t>
+            </m:r>
+            <m:r>
+              <w:rPr>
+                <w:rFonts w:ascii="Cambria Math" w:eastAsiaTheme="minorEastAsia" w:hAnsi="Cambria Math"/>
+                <w:lang w:val="en-US"/>
+              </w:rPr>
+              <m:t>n</m:t>
+            </m:r>
+          </m:sup>
+        </m:sSubSup>
+        <m:r>
+          <w:rPr>
+            <w:rFonts w:ascii="Cambria Math" w:eastAsiaTheme="minorEastAsia" w:hAnsi="Cambria Math"/>
+            <w:lang w:val="en-US"/>
+          </w:rPr>
+          <m:t>*</m:t>
+        </m:r>
+        <m:f>
+          <m:fPr>
+            <m:ctrlPr>
+              <w:rPr>
+                <w:rFonts w:ascii="Cambria Math" w:eastAsiaTheme="minorEastAsia" w:hAnsi="Cambria Math"/>
+                <w:i/>
+                <w:lang w:val="en-US"/>
+              </w:rPr>
+            </m:ctrlPr>
+          </m:fPr>
+          <m:num>
+            <m:sSubSup>
+              <m:sSubSupPr>
+                <m:ctrlPr>
+                  <w:rPr>
+                    <w:rFonts w:ascii="Cambria Math" w:eastAsiaTheme="minorEastAsia" w:hAnsi="Cambria Math"/>
+                    <w:i/>
+                    <w:lang w:val="en-US"/>
+                  </w:rPr>
+                </m:ctrlPr>
+              </m:sSubSupPr>
+              <m:e>
+                <m:r>
+                  <w:rPr>
+                    <w:rFonts w:ascii="Cambria Math" w:eastAsiaTheme="minorEastAsia" w:hAnsi="Cambria Math"/>
+                    <w:lang w:val="en-US"/>
+                  </w:rPr>
+                  <m:t>q</m:t>
+                </m:r>
+              </m:e>
+              <m:sub>
+                <m:r>
+                  <w:rPr>
+                    <w:rFonts w:ascii="Cambria Math" w:eastAsiaTheme="minorEastAsia" w:hAnsi="Cambria Math"/>
+                    <w:lang w:val="en-US"/>
+                  </w:rPr>
+                  <m:t>stocksMax</m:t>
+                </m:r>
+              </m:sub>
+              <m:sup>
+                <m:r>
+                  <w:rPr>
+                    <w:rFonts w:ascii="Cambria Math" w:eastAsiaTheme="minorEastAsia" w:hAnsi="Cambria Math"/>
+                    <w:lang w:val="en-US"/>
+                  </w:rPr>
+                  <m:t>n</m:t>
+                </m:r>
+              </m:sup>
+            </m:sSubSup>
+            <m:r>
+              <w:rPr>
+                <w:rFonts w:ascii="Cambria Math" w:eastAsiaTheme="minorEastAsia" w:hAnsi="Cambria Math"/>
+                <w:lang w:val="en-US"/>
+              </w:rPr>
+              <m:t>-1</m:t>
+            </m:r>
+          </m:num>
+          <m:den>
+            <m:sSub>
+              <m:sSubPr>
+                <m:ctrlPr>
+                  <w:rPr>
+                    <w:rFonts w:ascii="Cambria Math" w:eastAsiaTheme="minorEastAsia" w:hAnsi="Cambria Math"/>
+                    <w:i/>
+                    <w:lang w:val="en-US"/>
+                  </w:rPr>
+                </m:ctrlPr>
+              </m:sSubPr>
+              <m:e>
+                <m:r>
+                  <w:rPr>
+                    <w:rFonts w:ascii="Cambria Math" w:eastAsiaTheme="minorEastAsia" w:hAnsi="Cambria Math"/>
+                    <w:lang w:val="en-US"/>
+                  </w:rPr>
+                  <m:t>q</m:t>
+                </m:r>
+              </m:e>
+              <m:sub>
+                <m:r>
+                  <w:rPr>
+                    <w:rFonts w:ascii="Cambria Math" w:eastAsiaTheme="minorEastAsia" w:hAnsi="Cambria Math"/>
+                    <w:lang w:val="en-US"/>
+                  </w:rPr>
+                  <m:t>stocksMax</m:t>
+                </m:r>
+              </m:sub>
+            </m:sSub>
+            <m:r>
+              <w:rPr>
+                <w:rFonts w:ascii="Cambria Math" w:eastAsiaTheme="minorEastAsia" w:hAnsi="Cambria Math"/>
+                <w:lang w:val="en-US"/>
+              </w:rPr>
+              <m:t>-1</m:t>
+            </m:r>
+          </m:den>
+        </m:f>
+      </m:oMath>
+    </w:p>
+    <w:p>
+      <w:pPr>
+        <w:rPr>
+          <w:rFonts w:eastAsiaTheme="minorEastAsia"/>
+          <w:lang w:val="en-US"/>
+        </w:rPr>
+      </w:pPr>
+    </w:p>
+    <w:p>
+      <w:pPr>
+        <w:rPr>
+          <w:rFonts w:eastAsiaTheme="minorEastAsia"/>
+          <w:lang w:val="en-US"/>
+        </w:rPr>
+      </w:pPr>
+      <m:oMath>
+        <m:r>
+          <w:rPr>
+            <w:rFonts w:ascii="Cambria Math" w:eastAsiaTheme="minorEastAsia" w:hAnsi="Cambria Math"/>
+            <w:lang w:val="en-US"/>
+          </w:rPr>
+          <m:t>K0=</m:t>
+        </m:r>
+        <m:f>
+          <m:fPr>
+            <m:ctrlPr>
+              <w:rPr>
+                <w:rFonts w:ascii="Cambria Math" w:eastAsiaTheme="minorEastAsia" w:hAnsi="Cambria Math"/>
+                <w:i/>
+                <w:lang w:val="en-US"/>
+              </w:rPr>
+            </m:ctrlPr>
+          </m:fPr>
+          <m:num>
+            <m:sSub>
+              <m:sSubPr>
+                <m:ctrlPr>
+                  <w:rPr>
+                    <w:rFonts w:ascii="Cambria Math" w:eastAsiaTheme="minorEastAsia" w:hAnsi="Cambria Math"/>
+                    <w:i/>
+                    <w:lang w:val="en-US"/>
+                  </w:rPr>
+                </m:ctrlPr>
+              </m:sSubPr>
+              <m:e>
+                <m:r>
+                  <w:rPr>
+                    <w:rFonts w:ascii="Cambria Math" w:eastAsiaTheme="minorEastAsia" w:hAnsi="Cambria Math"/>
+                    <w:lang w:val="en-US"/>
+                  </w:rPr>
+                  <m:t>R</m:t>
+                </m:r>
+              </m:e>
+              <m:sub>
+                <m:r>
+                  <w:rPr>
+                    <w:rFonts w:ascii="Cambria Math" w:eastAsiaTheme="minorEastAsia" w:hAnsi="Cambria Math"/>
+                    <w:lang w:val="en-US"/>
+                  </w:rPr>
+                  <m:t>stocks</m:t>
+                </m:r>
+              </m:sub>
+            </m:sSub>
+          </m:num>
+          <m:den>
+            <m:r>
+              <w:rPr>
+                <w:rFonts w:ascii="Cambria Math" w:eastAsiaTheme="minorEastAsia" w:hAnsi="Cambria Math"/>
+                <w:lang w:val="en-US"/>
+              </w:rPr>
+              <m:t>CrashFactor</m:t>
+            </m:r>
+          </m:den>
+        </m:f>
+        <m:r>
+          <w:rPr>
+            <w:rFonts w:ascii="Cambria Math" w:eastAsiaTheme="minorEastAsia" w:hAnsi="Cambria Math"/>
+            <w:lang w:val="en-US"/>
+          </w:rPr>
+          <m:t>*</m:t>
+        </m:r>
+        <m:sSub>
+          <m:sSubPr>
+            <m:ctrlPr>
+              <w:rPr>
+                <w:rFonts w:ascii="Cambria Math" w:eastAsiaTheme="minorEastAsia" w:hAnsi="Cambria Math"/>
+                <w:i/>
+                <w:lang w:val="en-US"/>
+              </w:rPr>
+            </m:ctrlPr>
+          </m:sSubPr>
+          <m:e>
+            <m:r>
+              <w:rPr>
+                <w:rFonts w:ascii="Cambria Math" w:eastAsiaTheme="minorEastAsia" w:hAnsi="Cambria Math"/>
+                <w:lang w:val="en-US"/>
+              </w:rPr>
+              <m:t>z</m:t>
+            </m:r>
+          </m:e>
+          <m:sub>
+            <m:r>
+              <w:rPr>
+                <w:rFonts w:ascii="Cambria Math" w:eastAsiaTheme="minorEastAsia" w:hAnsi="Cambria Math"/>
+                <w:lang w:val="en-US"/>
+              </w:rPr>
+              <m:t>stocksMin</m:t>
+            </m:r>
+          </m:sub>
+        </m:sSub>
+      </m:oMath>
+      <w:r>
+        <w:rPr>
+          <w:rFonts w:eastAsiaTheme="minorEastAsia"/>
+          <w:lang w:val="en-US"/>
+        </w:rPr>
+        <w:t xml:space="preserve">  </w:t>
+      </w:r>
+      <w:r>
+        <w:rPr>
+          <w:rFonts w:eastAsiaTheme="minorEastAsia"/>
+          <w:lang w:val="en-US"/>
+        </w:rPr>
+        <w:tab/>
+      </w:r>
+      <w:r>
+        <w:rPr>
+          <w:rFonts w:eastAsiaTheme="minorEastAsia"/>
+          <w:lang w:val="en-US"/>
+        </w:rPr>
+        <w:tab/>
+      </w:r>
+      <w:proofErr w:type="spellStart"/>
+      <w:r>
+        <w:rPr>
+          <w:rFonts w:eastAsiaTheme="minorEastAsia"/>
+          <w:lang w:val="en-US"/>
+        </w:rPr>
+        <w:t>mit</w:t>
+      </w:r>
+      <w:proofErr w:type="spellEnd"/>
+      <w:r>
+        <w:rPr>
+          <w:rFonts w:eastAsiaTheme="minorEastAsia"/>
+          <w:lang w:val="en-US"/>
+        </w:rPr>
+        <w:tab/>
+      </w:r>
+      <m:oMath>
+        <m:sSub>
+          <m:sSubPr>
+            <m:ctrlPr>
+              <w:rPr>
+                <w:rFonts w:ascii="Cambria Math" w:eastAsiaTheme="minorEastAsia" w:hAnsi="Cambria Math"/>
+                <w:i/>
+                <w:lang w:val="en-US"/>
+              </w:rPr>
+            </m:ctrlPr>
+          </m:sSubPr>
+          <m:e>
+            <m:r>
+              <w:rPr>
+                <w:rFonts w:ascii="Cambria Math" w:eastAsiaTheme="minorEastAsia" w:hAnsi="Cambria Math"/>
+                <w:lang w:val="en-US"/>
+              </w:rPr>
+              <m:t>z</m:t>
+            </m:r>
+          </m:e>
+          <m:sub>
+            <m:r>
+              <w:rPr>
+                <w:rFonts w:ascii="Cambria Math" w:eastAsiaTheme="minorEastAsia" w:hAnsi="Cambria Math"/>
+                <w:lang w:val="en-US"/>
+              </w:rPr>
+              <m:t>stocksM</m:t>
+            </m:r>
+            <m:r>
+              <w:rPr>
+                <w:rFonts w:ascii="Cambria Math" w:eastAsiaTheme="minorEastAsia" w:hAnsi="Cambria Math"/>
+                <w:lang w:val="en-US"/>
+              </w:rPr>
+              <m:t>in</m:t>
+            </m:r>
+          </m:sub>
+        </m:sSub>
+        <m:r>
+          <w:rPr>
+            <w:rFonts w:ascii="Cambria Math" w:eastAsiaTheme="minorEastAsia" w:hAnsi="Cambria Math"/>
+            <w:lang w:val="en-US"/>
+          </w:rPr>
+          <m:t>=S*</m:t>
+        </m:r>
+        <m:sSubSup>
+          <m:sSubSupPr>
+            <m:ctrlPr>
+              <w:rPr>
+                <w:rFonts w:ascii="Cambria Math" w:eastAsiaTheme="minorEastAsia" w:hAnsi="Cambria Math"/>
+                <w:i/>
+                <w:lang w:val="en-US"/>
+              </w:rPr>
+            </m:ctrlPr>
+          </m:sSubSupPr>
+          <m:e>
+            <m:r>
+              <w:rPr>
+                <w:rFonts w:ascii="Cambria Math" w:eastAsiaTheme="minorEastAsia" w:hAnsi="Cambria Math"/>
+                <w:lang w:val="en-US"/>
+              </w:rPr>
+              <m:t>q</m:t>
+            </m:r>
+          </m:e>
+          <m:sub>
+            <m:r>
+              <w:rPr>
+                <w:rFonts w:ascii="Cambria Math" w:eastAsiaTheme="minorEastAsia" w:hAnsi="Cambria Math"/>
+                <w:lang w:val="en-US"/>
+              </w:rPr>
+              <m:t>stocksM</m:t>
+            </m:r>
+            <m:r>
+              <w:rPr>
+                <w:rFonts w:ascii="Cambria Math" w:eastAsiaTheme="minorEastAsia" w:hAnsi="Cambria Math"/>
+                <w:lang w:val="en-US"/>
+              </w:rPr>
+              <m:t>in</m:t>
+            </m:r>
+          </m:sub>
+          <m:sup>
+            <m:r>
+              <w:rPr>
+                <w:rFonts w:ascii="Cambria Math" w:eastAsiaTheme="minorEastAsia" w:hAnsi="Cambria Math"/>
+                <w:lang w:val="en-US"/>
+              </w:rPr>
+              <m:t>-</m:t>
+            </m:r>
+            <m:r>
+              <w:rPr>
+                <w:rFonts w:ascii="Cambria Math" w:eastAsiaTheme="minorEastAsia" w:hAnsi="Cambria Math"/>
+                <w:lang w:val="en-US"/>
+              </w:rPr>
+              <m:t>n</m:t>
+            </m:r>
+          </m:sup>
+        </m:sSubSup>
+        <m:r>
+          <w:rPr>
+            <w:rFonts w:ascii="Cambria Math" w:eastAsiaTheme="minorEastAsia" w:hAnsi="Cambria Math"/>
+            <w:lang w:val="en-US"/>
+          </w:rPr>
+          <m:t>*</m:t>
+        </m:r>
+        <m:f>
+          <m:fPr>
+            <m:ctrlPr>
+              <w:rPr>
+                <w:rFonts w:ascii="Cambria Math" w:eastAsiaTheme="minorEastAsia" w:hAnsi="Cambria Math"/>
+                <w:i/>
+                <w:lang w:val="en-US"/>
+              </w:rPr>
+            </m:ctrlPr>
+          </m:fPr>
+          <m:num>
+            <m:sSubSup>
+              <m:sSubSupPr>
+                <m:ctrlPr>
+                  <w:rPr>
+                    <w:rFonts w:ascii="Cambria Math" w:eastAsiaTheme="minorEastAsia" w:hAnsi="Cambria Math"/>
+                    <w:i/>
+                    <w:lang w:val="en-US"/>
+                  </w:rPr>
+                </m:ctrlPr>
+              </m:sSubSupPr>
+              <m:e>
+                <m:r>
+                  <w:rPr>
+                    <w:rFonts w:ascii="Cambria Math" w:eastAsiaTheme="minorEastAsia" w:hAnsi="Cambria Math"/>
+                    <w:lang w:val="en-US"/>
+                  </w:rPr>
+                  <m:t>q</m:t>
+                </m:r>
+              </m:e>
+              <m:sub>
+                <m:r>
+                  <w:rPr>
+                    <w:rFonts w:ascii="Cambria Math" w:eastAsiaTheme="minorEastAsia" w:hAnsi="Cambria Math"/>
+                    <w:lang w:val="en-US"/>
+                  </w:rPr>
+                  <m:t>stocksM</m:t>
+                </m:r>
+                <m:r>
+                  <w:rPr>
+                    <w:rFonts w:ascii="Cambria Math" w:eastAsiaTheme="minorEastAsia" w:hAnsi="Cambria Math"/>
+                    <w:lang w:val="en-US"/>
+                  </w:rPr>
+                  <m:t>in</m:t>
+                </m:r>
+              </m:sub>
+              <m:sup>
+                <m:r>
+                  <w:rPr>
+                    <w:rFonts w:ascii="Cambria Math" w:eastAsiaTheme="minorEastAsia" w:hAnsi="Cambria Math"/>
+                    <w:lang w:val="en-US"/>
+                  </w:rPr>
+                  <m:t>n</m:t>
+                </m:r>
+              </m:sup>
+            </m:sSubSup>
+            <m:r>
+              <w:rPr>
+                <w:rFonts w:ascii="Cambria Math" w:eastAsiaTheme="minorEastAsia" w:hAnsi="Cambria Math"/>
+                <w:lang w:val="en-US"/>
+              </w:rPr>
+              <m:t>-1</m:t>
+            </m:r>
+          </m:num>
+          <m:den>
+            <m:sSub>
+              <m:sSubPr>
+                <m:ctrlPr>
+                  <w:rPr>
+                    <w:rFonts w:ascii="Cambria Math" w:eastAsiaTheme="minorEastAsia" w:hAnsi="Cambria Math"/>
+                    <w:i/>
+                    <w:lang w:val="en-US"/>
+                  </w:rPr>
+                </m:ctrlPr>
+              </m:sSubPr>
+              <m:e>
+                <m:r>
+                  <w:rPr>
+                    <w:rFonts w:ascii="Cambria Math" w:eastAsiaTheme="minorEastAsia" w:hAnsi="Cambria Math"/>
+                    <w:lang w:val="en-US"/>
+                  </w:rPr>
+                  <m:t>q</m:t>
+                </m:r>
+              </m:e>
+              <m:sub>
+                <m:r>
+                  <w:rPr>
+                    <w:rFonts w:ascii="Cambria Math" w:eastAsiaTheme="minorEastAsia" w:hAnsi="Cambria Math"/>
+                    <w:lang w:val="en-US"/>
+                  </w:rPr>
+                  <m:t>stocksM</m:t>
+                </m:r>
+                <m:r>
+                  <w:rPr>
+                    <w:rFonts w:ascii="Cambria Math" w:eastAsiaTheme="minorEastAsia" w:hAnsi="Cambria Math"/>
+                    <w:lang w:val="en-US"/>
+                  </w:rPr>
+                  <m:t>in</m:t>
+                </m:r>
+              </m:sub>
+            </m:sSub>
+            <m:r>
+              <w:rPr>
+                <w:rFonts w:ascii="Cambria Math" w:eastAsiaTheme="minorEastAsia" w:hAnsi="Cambria Math"/>
+                <w:lang w:val="en-US"/>
+              </w:rPr>
+              <m:t>-1</m:t>
+            </m:r>
+          </m:den>
+        </m:f>
+      </m:oMath>
+    </w:p>
+    <w:p>
+      <w:pPr>
+        <w:rPr>
+          <w:rFonts w:eastAsiaTheme="minorEastAsia"/>
+          <w:lang w:val="en-US"/>
+        </w:rPr>
+      </w:pPr>
+    </w:p>
+    <w:p>
+      <w:pPr>
+        <w:rPr>
+          <w:lang w:val="en-US"/>
+        </w:rPr>
+      </w:pPr>
+    </w:p>
+    <w:p>
+      <w:pPr>
+        <w:rPr>
+          <w:lang w:val="en-US"/>
+        </w:rPr>
+      </w:pPr>
+      <w:r>
+        <w:rPr>
+          <w:lang w:val="en-US"/>
+        </w:rPr>
+        <w:t xml:space="preserve">Für die </w:t>
+      </w:r>
+      <w:proofErr w:type="spellStart"/>
+      <w:r>
+        <w:rPr>
+          <w:lang w:val="en-US"/>
+        </w:rPr>
+        <w:t>finalen</w:t>
+      </w:r>
+      <w:proofErr w:type="spellEnd"/>
+      <w:r>
+        <w:rPr>
+          <w:lang w:val="en-US"/>
+        </w:rPr>
+        <w:t xml:space="preserve"> </w:t>
+      </w:r>
+      <w:proofErr w:type="spellStart"/>
+      <w:r>
+        <w:rPr>
+          <w:lang w:val="en-US"/>
+        </w:rPr>
+        <w:t>Raten</w:t>
+      </w:r>
+      <w:proofErr w:type="spellEnd"/>
+      <w:r>
+        <w:rPr>
+          <w:lang w:val="en-US"/>
+        </w:rPr>
+        <w:t xml:space="preserve"> kann man nun </w:t>
+      </w:r>
+      <w:proofErr w:type="spellStart"/>
+      <w:r>
+        <w:rPr>
+          <w:lang w:val="en-US"/>
+        </w:rPr>
+        <w:t>ein</w:t>
+      </w:r>
+      <w:proofErr w:type="spellEnd"/>
+      <w:r>
+        <w:rPr>
+          <w:lang w:val="en-US"/>
+        </w:rPr>
+        <w:t xml:space="preserve"> </w:t>
+      </w:r>
+      <w:proofErr w:type="spellStart"/>
+      <w:r>
+        <w:rPr>
+          <w:lang w:val="en-US"/>
+        </w:rPr>
+        <w:t>Gleichungssystem</w:t>
+      </w:r>
+      <w:proofErr w:type="spellEnd"/>
+      <w:r>
+        <w:rPr>
+          <w:lang w:val="en-US"/>
+        </w:rPr>
+        <w:t xml:space="preserve"> </w:t>
+      </w:r>
+      <w:proofErr w:type="spellStart"/>
+      <w:r>
+        <w:rPr>
+          <w:lang w:val="en-US"/>
+        </w:rPr>
+        <w:t>mit</w:t>
+      </w:r>
+      <w:proofErr w:type="spellEnd"/>
+      <w:r>
+        <w:rPr>
+          <w:lang w:val="en-US"/>
+        </w:rPr>
+        <w:t xml:space="preserve"> 5 </w:t>
+      </w:r>
+      <w:proofErr w:type="spellStart"/>
+      <w:r>
+        <w:rPr>
+          <w:lang w:val="en-US"/>
+        </w:rPr>
+        <w:t>Gleichung</w:t>
+      </w:r>
+      <w:proofErr w:type="spellEnd"/>
+      <w:r>
+        <w:rPr>
+          <w:lang w:val="en-US"/>
+        </w:rPr>
+        <w:t xml:space="preserve"> und 5 </w:t>
+      </w:r>
+      <w:proofErr w:type="spellStart"/>
+      <w:r>
+        <w:rPr>
+          <w:lang w:val="en-US"/>
+        </w:rPr>
+        <w:t>Unbekannten</w:t>
+      </w:r>
+      <w:proofErr w:type="spellEnd"/>
+      <w:r>
+        <w:rPr>
+          <w:lang w:val="en-US"/>
+        </w:rPr>
+        <w:t xml:space="preserve"> </w:t>
+      </w:r>
+      <w:proofErr w:type="spellStart"/>
+      <w:r>
+        <w:rPr>
+          <w:lang w:val="en-US"/>
+        </w:rPr>
+        <w:t>aufstellen</w:t>
+      </w:r>
+      <w:proofErr w:type="spellEnd"/>
+      <w:r>
+        <w:rPr>
+          <w:lang w:val="en-US"/>
+        </w:rPr>
+        <w:t>:</w:t>
+      </w:r>
+    </w:p>
+    <w:p>
+      <w:pPr>
+        <w:pStyle w:val="ListParagraph"/>
+        <w:numPr>
+          <w:ilvl w:val="0"/>
+          <w:numId w:val="9"/>
+        </w:numPr>
+        <w:rPr>
+          <w:lang w:val="en-US"/>
+        </w:rPr>
+      </w:pPr>
+      <w:proofErr w:type="spellStart"/>
+      <w:r>
+        <w:rPr>
+          <w:b/>
+          <w:bCs/>
+          <w:lang w:val="en-US"/>
+        </w:rPr>
+        <w:t>Rate_Stocks_Max</w:t>
+      </w:r>
+      <w:proofErr w:type="spellEnd"/>
+      <w:r>
+        <w:rPr>
+          <w:lang w:val="en-US"/>
+        </w:rPr>
+        <w:t xml:space="preserve"> *</w:t>
+      </w:r>
+      <w:r>
+        <w:rPr>
+          <w:lang w:val="en-US"/>
+        </w:rPr>
+        <w:t xml:space="preserve"> </w:t>
+      </w:r>
+      <w:proofErr w:type="spellStart"/>
+      <w:r>
+        <w:rPr>
+          <w:lang w:val="en-US"/>
+        </w:rPr>
+        <w:t>z_stocks_max</w:t>
+      </w:r>
+      <w:proofErr w:type="spellEnd"/>
+      <w:r>
+        <w:rPr>
+          <w:lang w:val="en-US"/>
+        </w:rPr>
+        <w:t xml:space="preserve"> = </w:t>
+      </w:r>
+      <w:proofErr w:type="spellStart"/>
+      <w:r>
+        <w:rPr>
+          <w:b/>
+          <w:bCs/>
+          <w:lang w:val="en-US"/>
+        </w:rPr>
+        <w:t>Total_Stocks</w:t>
+      </w:r>
+      <w:proofErr w:type="spellEnd"/>
+    </w:p>
+    <w:p>
+      <w:pPr>
+        <w:pStyle w:val="ListParagraph"/>
+        <w:numPr>
+          <w:ilvl w:val="0"/>
+          <w:numId w:val="9"/>
+        </w:numPr>
+        <w:rPr>
+          <w:lang w:val="en-US"/>
+        </w:rPr>
+      </w:pPr>
+      <w:proofErr w:type="spellStart"/>
+      <w:r>
+        <w:rPr>
+          <w:b/>
+          <w:bCs/>
+          <w:lang w:val="en-US"/>
+        </w:rPr>
+        <w:t>Rate_Stocks_Min</w:t>
+      </w:r>
+      <w:proofErr w:type="spellEnd"/>
+      <w:r>
+        <w:rPr>
+          <w:lang w:val="en-US"/>
+        </w:rPr>
+        <w:t xml:space="preserve"> * </w:t>
+      </w:r>
+      <w:proofErr w:type="spellStart"/>
+      <w:r>
+        <w:rPr>
+          <w:lang w:val="en-US"/>
+        </w:rPr>
+        <w:t>z_stocks_</w:t>
+      </w:r>
+      <w:proofErr w:type="gramStart"/>
+      <w:r>
+        <w:rPr>
+          <w:lang w:val="en-US"/>
+        </w:rPr>
+        <w:t>min</w:t>
+      </w:r>
+      <w:proofErr w:type="spellEnd"/>
+      <w:r>
+        <w:rPr>
+          <w:b/>
+          <w:bCs/>
+          <w:lang w:val="en-US"/>
+        </w:rPr>
+        <w:t xml:space="preserve"> </w:t>
+      </w:r>
+      <w:r>
+        <w:rPr>
+          <w:b/>
+          <w:bCs/>
+          <w:lang w:val="en-US"/>
+        </w:rPr>
+        <w:t xml:space="preserve"> =</w:t>
+      </w:r>
+      <w:proofErr w:type="gramEnd"/>
+      <w:r>
+        <w:rPr>
+          <w:b/>
+          <w:bCs/>
+          <w:lang w:val="en-US"/>
+        </w:rPr>
+        <w:t xml:space="preserve"> </w:t>
+      </w:r>
+      <w:proofErr w:type="spellStart"/>
+      <w:r>
+        <w:rPr>
+          <w:b/>
+          <w:bCs/>
+          <w:lang w:val="en-US"/>
+        </w:rPr>
+        <w:t>Total_Stocks</w:t>
+      </w:r>
+      <w:proofErr w:type="spellEnd"/>
+      <w:r>
+        <w:rPr>
+          <w:b/>
+          <w:bCs/>
+          <w:lang w:val="en-US"/>
+        </w:rPr>
+        <w:t xml:space="preserve"> </w:t>
+      </w:r>
+      <w:r>
+        <w:rPr>
+          <w:lang w:val="en-US"/>
+        </w:rPr>
+        <w:t>*</w:t>
+      </w:r>
+      <w:r>
+        <w:t xml:space="preserve"> </w:t>
+      </w:r>
+      <w:proofErr w:type="spellStart"/>
+      <w:r>
+        <w:rPr>
+          <w:lang w:val="en-US"/>
+        </w:rPr>
+        <w:t>stocks_crashFactor_badCase</w:t>
+      </w:r>
+      <w:proofErr w:type="spellEnd"/>
+    </w:p>
+    <w:p>
+      <w:pPr>
+        <w:pStyle w:val="ListParagraph"/>
+        <w:numPr>
+          <w:ilvl w:val="0"/>
+          <w:numId w:val="9"/>
+        </w:numPr>
+        <w:rPr>
+          <w:lang w:val="en-US"/>
+        </w:rPr>
+      </w:pPr>
+      <w:proofErr w:type="spellStart"/>
+      <w:r>
+        <w:rPr>
+          <w:b/>
+          <w:bCs/>
+          <w:lang w:val="en-US"/>
+        </w:rPr>
+        <w:t>Rate_Cash</w:t>
+      </w:r>
+      <w:proofErr w:type="spellEnd"/>
+      <w:r>
+        <w:rPr>
+          <w:lang w:val="en-US"/>
+        </w:rPr>
+        <w:t xml:space="preserve"> * </w:t>
+      </w:r>
+      <w:proofErr w:type="spellStart"/>
+      <w:r>
+        <w:rPr>
+          <w:lang w:val="en-US"/>
+        </w:rPr>
+        <w:t>z_cash</w:t>
+      </w:r>
+      <w:proofErr w:type="spellEnd"/>
+      <w:r>
+        <w:rPr>
+          <w:lang w:val="en-US"/>
+        </w:rPr>
+        <w:t xml:space="preserve"> = </w:t>
+      </w:r>
+      <w:proofErr w:type="spellStart"/>
+      <w:r>
+        <w:rPr>
+          <w:b/>
+          <w:bCs/>
+          <w:lang w:val="en-US"/>
+        </w:rPr>
+        <w:t>Total_Cash</w:t>
+      </w:r>
+      <w:proofErr w:type="spellEnd"/>
+    </w:p>
+    <w:p>
+      <w:pPr>
+        <w:pStyle w:val="ListParagraph"/>
+        <w:numPr>
+          <w:ilvl w:val="0"/>
+          <w:numId w:val="9"/>
+        </w:numPr>
+        <w:rPr>
+          <w:lang w:val="en-US"/>
+        </w:rPr>
+      </w:pPr>
+      <w:proofErr w:type="spellStart"/>
+      <w:r>
+        <w:rPr>
+          <w:b/>
+          <w:bCs/>
+          <w:lang w:val="en-US"/>
+        </w:rPr>
+        <w:lastRenderedPageBreak/>
+        <w:t>Rate_Cash</w:t>
+      </w:r>
+      <w:proofErr w:type="spellEnd"/>
+      <w:r>
+        <w:rPr>
+          <w:lang w:val="en-US"/>
+        </w:rPr>
+        <w:t xml:space="preserve"> + </w:t>
+      </w:r>
+      <w:proofErr w:type="spellStart"/>
+      <w:r>
+        <w:rPr>
+          <w:b/>
+          <w:bCs/>
+          <w:lang w:val="en-US"/>
+        </w:rPr>
+        <w:t>Rate_Stocks_Max</w:t>
+      </w:r>
+      <w:proofErr w:type="spellEnd"/>
+      <w:r>
+        <w:rPr>
+          <w:lang w:val="en-US"/>
+        </w:rPr>
+        <w:t xml:space="preserve"> </w:t>
+      </w:r>
+      <w:r>
+        <w:rPr>
+          <w:lang w:val="en-US"/>
+        </w:rPr>
+        <w:t xml:space="preserve">= </w:t>
+      </w:r>
+      <w:proofErr w:type="spellStart"/>
+      <w:r>
+        <w:rPr>
+          <w:lang w:val="en-US"/>
+        </w:rPr>
+        <w:t>comfort_total_needed_Year</w:t>
+      </w:r>
+      <w:proofErr w:type="spellEnd"/>
+    </w:p>
+    <w:p>
+      <w:pPr>
+        <w:pStyle w:val="ListParagraph"/>
+        <w:numPr>
+          <w:ilvl w:val="0"/>
+          <w:numId w:val="9"/>
+        </w:numPr>
+        <w:rPr>
+          <w:lang w:val="en-US"/>
+        </w:rPr>
+      </w:pPr>
+      <w:proofErr w:type="spellStart"/>
+      <w:r>
+        <w:rPr>
+          <w:b/>
+          <w:bCs/>
+          <w:lang w:val="en-US"/>
+        </w:rPr>
+        <w:t>Rate_Cash</w:t>
+      </w:r>
+      <w:proofErr w:type="spellEnd"/>
+      <w:r>
+        <w:rPr>
+          <w:lang w:val="en-US"/>
+        </w:rPr>
+        <w:t xml:space="preserve"> + </w:t>
+      </w:r>
+      <w:proofErr w:type="spellStart"/>
+      <w:r>
+        <w:rPr>
+          <w:b/>
+          <w:bCs/>
+          <w:lang w:val="en-US"/>
+        </w:rPr>
+        <w:t>Rate_Stocks_Min</w:t>
+      </w:r>
+      <w:proofErr w:type="spellEnd"/>
+      <w:r>
+        <w:rPr>
+          <w:lang w:val="en-US"/>
+        </w:rPr>
+        <w:t xml:space="preserve"> </w:t>
+      </w:r>
+      <w:r>
+        <w:rPr>
+          <w:lang w:val="en-US"/>
+        </w:rPr>
+        <w:t xml:space="preserve">= </w:t>
+      </w:r>
+      <w:proofErr w:type="spellStart"/>
+      <w:r>
+        <w:rPr>
+          <w:lang w:val="en-US"/>
+        </w:rPr>
+        <w:t>minimum_total_needed_Year</w:t>
+      </w:r>
+      <w:proofErr w:type="spellEnd"/>
+    </w:p>
+    <w:p>
+      <w:pPr>
+        <w:rPr>
+          <w:rFonts w:eastAsiaTheme="minorEastAsia"/>
           <w:lang w:val="en-US"/>
         </w:rPr>
       </w:pPr>
@@ -6315,9 +9991,9 @@
     </w:lvl>
   </w:abstractNum>
   <w:abstractNum w:abstractNumId="1" w15:restartNumberingAfterBreak="0">
-    <w:nsid w:val="2B6337D9"/>
+    <w:nsid w:val="0E272C9A"/>
     <w:multiLevelType w:val="hybridMultilevel"/>
-    <w:tmpl w:val="B4E4FC80"/>
+    <w:tmpl w:val="3AA897A2"/>
     <w:lvl w:ilvl="0" w:tplc="FFFFFFFF">
       <w:start w:val="1"/>
       <w:numFmt w:val="decimal"/>
@@ -6404,6 +10080,95 @@
     </w:lvl>
   </w:abstractNum>
   <w:abstractNum w:abstractNumId="2" w15:restartNumberingAfterBreak="0">
+    <w:nsid w:val="2B6337D9"/>
+    <w:multiLevelType w:val="hybridMultilevel"/>
+    <w:tmpl w:val="B4E4FC80"/>
+    <w:lvl w:ilvl="0" w:tplc="FFFFFFFF">
+      <w:start w:val="1"/>
+      <w:numFmt w:val="decimal"/>
+      <w:lvlText w:val="(%1)"/>
+      <w:lvlJc w:val="left"/>
+      <w:pPr>
+        <w:ind w:left="720" w:hanging="360"/>
+      </w:pPr>
+      <w:rPr>
+        <w:rFonts w:hint="default"/>
+      </w:rPr>
+    </w:lvl>
+    <w:lvl w:ilvl="1" w:tplc="FFFFFFFF" w:tentative="1">
+      <w:start w:val="1"/>
+      <w:numFmt w:val="lowerLetter"/>
+      <w:lvlText w:val="%2."/>
+      <w:lvlJc w:val="left"/>
+      <w:pPr>
+        <w:ind w:left="1440" w:hanging="360"/>
+      </w:pPr>
+    </w:lvl>
+    <w:lvl w:ilvl="2" w:tplc="FFFFFFFF" w:tentative="1">
+      <w:start w:val="1"/>
+      <w:numFmt w:val="lowerRoman"/>
+      <w:lvlText w:val="%3."/>
+      <w:lvlJc w:val="right"/>
+      <w:pPr>
+        <w:ind w:left="2160" w:hanging="180"/>
+      </w:pPr>
+    </w:lvl>
+    <w:lvl w:ilvl="3" w:tplc="FFFFFFFF" w:tentative="1">
+      <w:start w:val="1"/>
+      <w:numFmt w:val="decimal"/>
+      <w:lvlText w:val="%4."/>
+      <w:lvlJc w:val="left"/>
+      <w:pPr>
+        <w:ind w:left="2880" w:hanging="360"/>
+      </w:pPr>
+    </w:lvl>
+    <w:lvl w:ilvl="4" w:tplc="FFFFFFFF" w:tentative="1">
+      <w:start w:val="1"/>
+      <w:numFmt w:val="lowerLetter"/>
+      <w:lvlText w:val="%5."/>
+      <w:lvlJc w:val="left"/>
+      <w:pPr>
+        <w:ind w:left="3600" w:hanging="360"/>
+      </w:pPr>
+    </w:lvl>
+    <w:lvl w:ilvl="5" w:tplc="FFFFFFFF" w:tentative="1">
+      <w:start w:val="1"/>
+      <w:numFmt w:val="lowerRoman"/>
+      <w:lvlText w:val="%6."/>
+      <w:lvlJc w:val="right"/>
+      <w:pPr>
+        <w:ind w:left="4320" w:hanging="180"/>
+      </w:pPr>
+    </w:lvl>
+    <w:lvl w:ilvl="6" w:tplc="FFFFFFFF" w:tentative="1">
+      <w:start w:val="1"/>
+      <w:numFmt w:val="decimal"/>
+      <w:lvlText w:val="%7."/>
+      <w:lvlJc w:val="left"/>
+      <w:pPr>
+        <w:ind w:left="5040" w:hanging="360"/>
+      </w:pPr>
+    </w:lvl>
+    <w:lvl w:ilvl="7" w:tplc="FFFFFFFF" w:tentative="1">
+      <w:start w:val="1"/>
+      <w:numFmt w:val="lowerLetter"/>
+      <w:lvlText w:val="%8."/>
+      <w:lvlJc w:val="left"/>
+      <w:pPr>
+        <w:ind w:left="5760" w:hanging="360"/>
+      </w:pPr>
+    </w:lvl>
+    <w:lvl w:ilvl="8" w:tplc="FFFFFFFF" w:tentative="1">
+      <w:start w:val="1"/>
+      <w:numFmt w:val="lowerRoman"/>
+      <w:lvlText w:val="%9."/>
+      <w:lvlJc w:val="right"/>
+      <w:pPr>
+        <w:ind w:left="6480" w:hanging="180"/>
+      </w:pPr>
+    </w:lvl>
+  </w:abstractNum>
+  <w:abstractNum w:abstractNumId="3" w15:restartNumberingAfterBreak="0">
     <w:nsid w:val="2EEB3C29"/>
     <w:multiLevelType w:val="hybridMultilevel"/>
     <w:tmpl w:val="B4E4FC80"/>
@@ -6492,7 +10257,7 @@
       </w:pPr>
     </w:lvl>
   </w:abstractNum>
-  <w:abstractNum w:abstractNumId="3" w15:restartNumberingAfterBreak="0">
+  <w:abstractNum w:abstractNumId="4" w15:restartNumberingAfterBreak="0">
     <w:nsid w:val="41B74199"/>
     <w:multiLevelType w:val="hybridMultilevel"/>
     <w:tmpl w:val="3AA897A2"/>
@@ -6581,7 +10346,7 @@
       </w:pPr>
     </w:lvl>
   </w:abstractNum>
-  <w:abstractNum w:abstractNumId="4" w15:restartNumberingAfterBreak="0">
+  <w:abstractNum w:abstractNumId="5" w15:restartNumberingAfterBreak="0">
     <w:nsid w:val="69E134A8"/>
     <w:multiLevelType w:val="hybridMultilevel"/>
     <w:tmpl w:val="B4E4FC80"/>
@@ -6670,7 +10435,7 @@
       </w:pPr>
     </w:lvl>
   </w:abstractNum>
-  <w:abstractNum w:abstractNumId="5" w15:restartNumberingAfterBreak="0">
+  <w:abstractNum w:abstractNumId="6" w15:restartNumberingAfterBreak="0">
     <w:nsid w:val="6A091881"/>
     <w:multiLevelType w:val="hybridMultilevel"/>
     <w:tmpl w:val="15281208"/>
@@ -6782,7 +10547,7 @@
       </w:rPr>
     </w:lvl>
   </w:abstractNum>
-  <w:abstractNum w:abstractNumId="6" w15:restartNumberingAfterBreak="0">
+  <w:abstractNum w:abstractNumId="7" w15:restartNumberingAfterBreak="0">
     <w:nsid w:val="7CFD37E0"/>
     <w:multiLevelType w:val="hybridMultilevel"/>
     <w:tmpl w:val="B4E4FC80"/>
@@ -6871,7 +10636,7 @@
       </w:pPr>
     </w:lvl>
   </w:abstractNum>
-  <w:abstractNum w:abstractNumId="7" w15:restartNumberingAfterBreak="0">
+  <w:abstractNum w:abstractNumId="8" w15:restartNumberingAfterBreak="0">
     <w:nsid w:val="7EDE55EB"/>
     <w:multiLevelType w:val="hybridMultilevel"/>
     <w:tmpl w:val="1E389B54"/>
@@ -6987,28 +10752,31 @@
     </w:lvl>
   </w:abstractNum>
   <w:num w:numId="1" w16cid:durableId="1091127284">
+    <w:abstractNumId w:val="6"/>
+  </w:num>
+  <w:num w:numId="2" w16cid:durableId="1744136019">
+    <w:abstractNumId w:val="3"/>
+  </w:num>
+  <w:num w:numId="3" w16cid:durableId="1435634627">
+    <w:abstractNumId w:val="7"/>
+  </w:num>
+  <w:num w:numId="4" w16cid:durableId="1367023816">
     <w:abstractNumId w:val="5"/>
   </w:num>
-  <w:num w:numId="2" w16cid:durableId="1744136019">
+  <w:num w:numId="5" w16cid:durableId="1346517424">
     <w:abstractNumId w:val="2"/>
   </w:num>
-  <w:num w:numId="3" w16cid:durableId="1435634627">
-    <w:abstractNumId w:val="6"/>
-  </w:num>
-  <w:num w:numId="4" w16cid:durableId="1367023816">
-    <w:abstractNumId w:val="4"/>
-  </w:num>
-  <w:num w:numId="5" w16cid:durableId="1346517424">
-    <w:abstractNumId w:val="1"/>
-  </w:num>
   <w:num w:numId="6" w16cid:durableId="97457013">
-    <w:abstractNumId w:val="7"/>
+    <w:abstractNumId w:val="8"/>
   </w:num>
   <w:num w:numId="7" w16cid:durableId="1850101965">
     <w:abstractNumId w:val="0"/>
   </w:num>
   <w:num w:numId="8" w16cid:durableId="1017998032">
-    <w:abstractNumId w:val="3"/>
+    <w:abstractNumId w:val="4"/>
+  </w:num>
+  <w:num w:numId="9" w16cid:durableId="1023820204">
+    <w:abstractNumId w:val="1"/>
   </w:num>
 </w:numbering>
 </file>
@@ -7554,6 +11322,16 @@
       <w:szCs w:val="26"/>
     </w:rPr>
   </w:style>
+  <w:style w:type="character" w:styleId="PlaceholderText">
+    <w:name w:val="Placeholder Text"/>
+    <w:basedOn w:val="DefaultParagraphFont"/>
+    <w:uiPriority w:val="99"/>
+    <w:semiHidden/>
+    <w:rsid w:val="00DC0056"/>
+    <w:rPr>
+      <w:color w:val="808080"/>
+    </w:rPr>
+  </w:style>
 </w:styles>
 </file>
 

</xml_diff>